<commit_message>
Finished critique of past projects
Just need to set up references and bibliography and get it reviewed so i know what to remove or tweak as im over the word count
</commit_message>
<xml_diff>
--- a/Project Writing/Individual Project Proposal.docx
+++ b/Project Writing/Individual Project Proposal.docx
@@ -757,11 +757,14 @@
           <w:pPr>
             <w:pStyle w:val="TOC1"/>
             <w:tabs>
-              <w:tab w:val="left" w:pos="440"/>
+              <w:tab w:val="left" w:pos="480"/>
               <w:tab w:val="right" w:leader="dot" w:pos="9016"/>
             </w:tabs>
             <w:rPr>
               <w:noProof/>
+              <w:sz w:val="24"/>
+              <w:szCs w:val="24"/>
+              <w:lang w:eastAsia="en-GB"/>
             </w:rPr>
           </w:pPr>
           <w:r>
@@ -773,7 +776,7 @@
           <w:r>
             <w:fldChar w:fldCharType="separate"/>
           </w:r>
-          <w:hyperlink w:anchor="_Toc146709415" w:history="1">
+          <w:hyperlink w:anchor="_Toc179403976" w:history="1">
             <w:r>
               <w:rPr>
                 <w:rStyle w:val="Hyperlink"/>
@@ -784,6 +787,9 @@
             <w:r>
               <w:rPr>
                 <w:noProof/>
+                <w:sz w:val="24"/>
+                <w:szCs w:val="24"/>
+                <w:lang w:eastAsia="en-GB"/>
               </w:rPr>
               <w:tab/>
             </w:r>
@@ -813,7 +819,7 @@
                 <w:noProof/>
                 <w:webHidden/>
               </w:rPr>
-              <w:instrText xml:space="preserve"> PAGEREF _Toc146709415 \h </w:instrText>
+              <w:instrText xml:space="preserve"> PAGEREF _Toc179403976 \h </w:instrText>
             </w:r>
             <w:r>
               <w:rPr>
@@ -848,20 +854,989 @@
           <w:pPr>
             <w:pStyle w:val="TOC2"/>
             <w:tabs>
-              <w:tab w:val="left" w:pos="880"/>
+              <w:tab w:val="left" w:pos="960"/>
+              <w:tab w:val="right" w:leader="dot" w:pos="9016"/>
+            </w:tabs>
+            <w:rPr>
+              <w:noProof/>
+              <w:sz w:val="24"/>
+              <w:szCs w:val="24"/>
+              <w:lang w:eastAsia="en-GB"/>
+            </w:rPr>
+          </w:pPr>
+          <w:hyperlink w:anchor="_Toc179403977" w:history="1">
+            <w:r>
+              <w:rPr>
+                <w:rStyle w:val="Hyperlink"/>
+                <w:noProof/>
+              </w:rPr>
+              <w:t>1.1</w:t>
+            </w:r>
+            <w:r>
+              <w:rPr>
+                <w:noProof/>
+                <w:sz w:val="24"/>
+                <w:szCs w:val="24"/>
+                <w:lang w:eastAsia="en-GB"/>
+              </w:rPr>
+              <w:tab/>
+            </w:r>
+            <w:r>
+              <w:rPr>
+                <w:rStyle w:val="Hyperlink"/>
+                <w:noProof/>
+              </w:rPr>
+              <w:t>Background and Rationale</w:t>
+            </w:r>
+            <w:r>
+              <w:rPr>
+                <w:noProof/>
+                <w:webHidden/>
+              </w:rPr>
+              <w:tab/>
+            </w:r>
+            <w:r>
+              <w:rPr>
+                <w:noProof/>
+                <w:webHidden/>
+              </w:rPr>
+              <w:fldChar w:fldCharType="begin"/>
+            </w:r>
+            <w:r>
+              <w:rPr>
+                <w:noProof/>
+                <w:webHidden/>
+              </w:rPr>
+              <w:instrText xml:space="preserve"> PAGEREF _Toc179403977 \h </w:instrText>
+            </w:r>
+            <w:r>
+              <w:rPr>
+                <w:noProof/>
+                <w:webHidden/>
+              </w:rPr>
+            </w:r>
+            <w:r>
+              <w:rPr>
+                <w:noProof/>
+                <w:webHidden/>
+              </w:rPr>
+              <w:fldChar w:fldCharType="separate"/>
+            </w:r>
+            <w:r>
+              <w:rPr>
+                <w:noProof/>
+                <w:webHidden/>
+              </w:rPr>
+              <w:t>1</w:t>
+            </w:r>
+            <w:r>
+              <w:rPr>
+                <w:noProof/>
+                <w:webHidden/>
+              </w:rPr>
+              <w:fldChar w:fldCharType="end"/>
+            </w:r>
+          </w:hyperlink>
+        </w:p>
+        <w:p>
+          <w:pPr>
+            <w:pStyle w:val="TOC2"/>
+            <w:tabs>
+              <w:tab w:val="left" w:pos="960"/>
+              <w:tab w:val="right" w:leader="dot" w:pos="9016"/>
+            </w:tabs>
+            <w:rPr>
+              <w:noProof/>
+              <w:sz w:val="24"/>
+              <w:szCs w:val="24"/>
+              <w:lang w:eastAsia="en-GB"/>
+            </w:rPr>
+          </w:pPr>
+          <w:hyperlink w:anchor="_Toc179403978" w:history="1">
+            <w:r>
+              <w:rPr>
+                <w:rStyle w:val="Hyperlink"/>
+                <w:noProof/>
+              </w:rPr>
+              <w:t>1.2</w:t>
+            </w:r>
+            <w:r>
+              <w:rPr>
+                <w:noProof/>
+                <w:sz w:val="24"/>
+                <w:szCs w:val="24"/>
+                <w:lang w:eastAsia="en-GB"/>
+              </w:rPr>
+              <w:tab/>
+            </w:r>
+            <w:r>
+              <w:rPr>
+                <w:rStyle w:val="Hyperlink"/>
+                <w:noProof/>
+              </w:rPr>
+              <w:t>Key Themes/Topics</w:t>
+            </w:r>
+            <w:r>
+              <w:rPr>
+                <w:noProof/>
+                <w:webHidden/>
+              </w:rPr>
+              <w:tab/>
+            </w:r>
+            <w:r>
+              <w:rPr>
+                <w:noProof/>
+                <w:webHidden/>
+              </w:rPr>
+              <w:fldChar w:fldCharType="begin"/>
+            </w:r>
+            <w:r>
+              <w:rPr>
+                <w:noProof/>
+                <w:webHidden/>
+              </w:rPr>
+              <w:instrText xml:space="preserve"> PAGEREF _Toc179403978 \h </w:instrText>
+            </w:r>
+            <w:r>
+              <w:rPr>
+                <w:noProof/>
+                <w:webHidden/>
+              </w:rPr>
+            </w:r>
+            <w:r>
+              <w:rPr>
+                <w:noProof/>
+                <w:webHidden/>
+              </w:rPr>
+              <w:fldChar w:fldCharType="separate"/>
+            </w:r>
+            <w:r>
+              <w:rPr>
+                <w:noProof/>
+                <w:webHidden/>
+              </w:rPr>
+              <w:t>1</w:t>
+            </w:r>
+            <w:r>
+              <w:rPr>
+                <w:noProof/>
+                <w:webHidden/>
+              </w:rPr>
+              <w:fldChar w:fldCharType="end"/>
+            </w:r>
+          </w:hyperlink>
+        </w:p>
+        <w:p>
+          <w:pPr>
+            <w:pStyle w:val="TOC1"/>
+            <w:tabs>
+              <w:tab w:val="left" w:pos="480"/>
+              <w:tab w:val="right" w:leader="dot" w:pos="9016"/>
+            </w:tabs>
+            <w:rPr>
+              <w:noProof/>
+              <w:sz w:val="24"/>
+              <w:szCs w:val="24"/>
+              <w:lang w:eastAsia="en-GB"/>
+            </w:rPr>
+          </w:pPr>
+          <w:hyperlink w:anchor="_Toc179403979" w:history="1">
+            <w:r>
+              <w:rPr>
+                <w:rStyle w:val="Hyperlink"/>
+                <w:noProof/>
+              </w:rPr>
+              <w:t>2</w:t>
+            </w:r>
+            <w:r>
+              <w:rPr>
+                <w:noProof/>
+                <w:sz w:val="24"/>
+                <w:szCs w:val="24"/>
+                <w:lang w:eastAsia="en-GB"/>
+              </w:rPr>
+              <w:tab/>
+            </w:r>
+            <w:r>
+              <w:rPr>
+                <w:rStyle w:val="Hyperlink"/>
+                <w:noProof/>
+              </w:rPr>
+              <w:t>Aim and Objectives</w:t>
+            </w:r>
+            <w:r>
+              <w:rPr>
+                <w:noProof/>
+                <w:webHidden/>
+              </w:rPr>
+              <w:tab/>
+            </w:r>
+            <w:r>
+              <w:rPr>
+                <w:noProof/>
+                <w:webHidden/>
+              </w:rPr>
+              <w:fldChar w:fldCharType="begin"/>
+            </w:r>
+            <w:r>
+              <w:rPr>
+                <w:noProof/>
+                <w:webHidden/>
+              </w:rPr>
+              <w:instrText xml:space="preserve"> PAGEREF _Toc179403979 \h </w:instrText>
+            </w:r>
+            <w:r>
+              <w:rPr>
+                <w:noProof/>
+                <w:webHidden/>
+              </w:rPr>
+            </w:r>
+            <w:r>
+              <w:rPr>
+                <w:noProof/>
+                <w:webHidden/>
+              </w:rPr>
+              <w:fldChar w:fldCharType="separate"/>
+            </w:r>
+            <w:r>
+              <w:rPr>
+                <w:noProof/>
+                <w:webHidden/>
+              </w:rPr>
+              <w:t>2</w:t>
+            </w:r>
+            <w:r>
+              <w:rPr>
+                <w:noProof/>
+                <w:webHidden/>
+              </w:rPr>
+              <w:fldChar w:fldCharType="end"/>
+            </w:r>
+          </w:hyperlink>
+        </w:p>
+        <w:p>
+          <w:pPr>
+            <w:pStyle w:val="TOC2"/>
+            <w:tabs>
+              <w:tab w:val="left" w:pos="960"/>
+              <w:tab w:val="right" w:leader="dot" w:pos="9016"/>
+            </w:tabs>
+            <w:rPr>
+              <w:noProof/>
+              <w:sz w:val="24"/>
+              <w:szCs w:val="24"/>
+              <w:lang w:eastAsia="en-GB"/>
+            </w:rPr>
+          </w:pPr>
+          <w:hyperlink w:anchor="_Toc179403980" w:history="1">
+            <w:r>
+              <w:rPr>
+                <w:rStyle w:val="Hyperlink"/>
+                <w:noProof/>
+              </w:rPr>
+              <w:t>2.1</w:t>
+            </w:r>
+            <w:r>
+              <w:rPr>
+                <w:noProof/>
+                <w:sz w:val="24"/>
+                <w:szCs w:val="24"/>
+                <w:lang w:eastAsia="en-GB"/>
+              </w:rPr>
+              <w:tab/>
+            </w:r>
+            <w:r>
+              <w:rPr>
+                <w:rStyle w:val="Hyperlink"/>
+                <w:noProof/>
+              </w:rPr>
+              <w:t>Project Aim</w:t>
+            </w:r>
+            <w:r>
+              <w:rPr>
+                <w:noProof/>
+                <w:webHidden/>
+              </w:rPr>
+              <w:tab/>
+            </w:r>
+            <w:r>
+              <w:rPr>
+                <w:noProof/>
+                <w:webHidden/>
+              </w:rPr>
+              <w:fldChar w:fldCharType="begin"/>
+            </w:r>
+            <w:r>
+              <w:rPr>
+                <w:noProof/>
+                <w:webHidden/>
+              </w:rPr>
+              <w:instrText xml:space="preserve"> PAGEREF _Toc179403980 \h </w:instrText>
+            </w:r>
+            <w:r>
+              <w:rPr>
+                <w:noProof/>
+                <w:webHidden/>
+              </w:rPr>
+            </w:r>
+            <w:r>
+              <w:rPr>
+                <w:noProof/>
+                <w:webHidden/>
+              </w:rPr>
+              <w:fldChar w:fldCharType="separate"/>
+            </w:r>
+            <w:r>
+              <w:rPr>
+                <w:noProof/>
+                <w:webHidden/>
+              </w:rPr>
+              <w:t>2</w:t>
+            </w:r>
+            <w:r>
+              <w:rPr>
+                <w:noProof/>
+                <w:webHidden/>
+              </w:rPr>
+              <w:fldChar w:fldCharType="end"/>
+            </w:r>
+          </w:hyperlink>
+        </w:p>
+        <w:p>
+          <w:pPr>
+            <w:pStyle w:val="TOC2"/>
+            <w:tabs>
+              <w:tab w:val="left" w:pos="960"/>
+              <w:tab w:val="right" w:leader="dot" w:pos="9016"/>
+            </w:tabs>
+            <w:rPr>
+              <w:noProof/>
+              <w:sz w:val="24"/>
+              <w:szCs w:val="24"/>
+              <w:lang w:eastAsia="en-GB"/>
+            </w:rPr>
+          </w:pPr>
+          <w:hyperlink w:anchor="_Toc179403981" w:history="1">
+            <w:r>
+              <w:rPr>
+                <w:rStyle w:val="Hyperlink"/>
+                <w:noProof/>
+              </w:rPr>
+              <w:t>2.2</w:t>
+            </w:r>
+            <w:r>
+              <w:rPr>
+                <w:noProof/>
+                <w:sz w:val="24"/>
+                <w:szCs w:val="24"/>
+                <w:lang w:eastAsia="en-GB"/>
+              </w:rPr>
+              <w:tab/>
+            </w:r>
+            <w:r>
+              <w:rPr>
+                <w:rStyle w:val="Hyperlink"/>
+                <w:noProof/>
+              </w:rPr>
+              <w:t>Project Objectives</w:t>
+            </w:r>
+            <w:r>
+              <w:rPr>
+                <w:noProof/>
+                <w:webHidden/>
+              </w:rPr>
+              <w:tab/>
+            </w:r>
+            <w:r>
+              <w:rPr>
+                <w:noProof/>
+                <w:webHidden/>
+              </w:rPr>
+              <w:fldChar w:fldCharType="begin"/>
+            </w:r>
+            <w:r>
+              <w:rPr>
+                <w:noProof/>
+                <w:webHidden/>
+              </w:rPr>
+              <w:instrText xml:space="preserve"> PAGEREF _Toc179403981 \h </w:instrText>
+            </w:r>
+            <w:r>
+              <w:rPr>
+                <w:noProof/>
+                <w:webHidden/>
+              </w:rPr>
+            </w:r>
+            <w:r>
+              <w:rPr>
+                <w:noProof/>
+                <w:webHidden/>
+              </w:rPr>
+              <w:fldChar w:fldCharType="separate"/>
+            </w:r>
+            <w:r>
+              <w:rPr>
+                <w:noProof/>
+                <w:webHidden/>
+              </w:rPr>
+              <w:t>2</w:t>
+            </w:r>
+            <w:r>
+              <w:rPr>
+                <w:noProof/>
+                <w:webHidden/>
+              </w:rPr>
+              <w:fldChar w:fldCharType="end"/>
+            </w:r>
+          </w:hyperlink>
+        </w:p>
+        <w:p>
+          <w:pPr>
+            <w:pStyle w:val="TOC1"/>
+            <w:tabs>
+              <w:tab w:val="left" w:pos="480"/>
+              <w:tab w:val="right" w:leader="dot" w:pos="9016"/>
+            </w:tabs>
+            <w:rPr>
+              <w:noProof/>
+              <w:sz w:val="24"/>
+              <w:szCs w:val="24"/>
+              <w:lang w:eastAsia="en-GB"/>
+            </w:rPr>
+          </w:pPr>
+          <w:hyperlink w:anchor="_Toc179403982" w:history="1">
+            <w:r>
+              <w:rPr>
+                <w:rStyle w:val="Hyperlink"/>
+                <w:noProof/>
+              </w:rPr>
+              <w:t>3</w:t>
+            </w:r>
+            <w:r>
+              <w:rPr>
+                <w:noProof/>
+                <w:sz w:val="24"/>
+                <w:szCs w:val="24"/>
+                <w:lang w:eastAsia="en-GB"/>
+              </w:rPr>
+              <w:tab/>
+            </w:r>
+            <w:r>
+              <w:rPr>
+                <w:rStyle w:val="Hyperlink"/>
+                <w:noProof/>
+              </w:rPr>
+              <w:t>Project Planning</w:t>
+            </w:r>
+            <w:r>
+              <w:rPr>
+                <w:noProof/>
+                <w:webHidden/>
+              </w:rPr>
+              <w:tab/>
+            </w:r>
+            <w:r>
+              <w:rPr>
+                <w:noProof/>
+                <w:webHidden/>
+              </w:rPr>
+              <w:fldChar w:fldCharType="begin"/>
+            </w:r>
+            <w:r>
+              <w:rPr>
+                <w:noProof/>
+                <w:webHidden/>
+              </w:rPr>
+              <w:instrText xml:space="preserve"> PAGEREF _Toc179403982 \h </w:instrText>
+            </w:r>
+            <w:r>
+              <w:rPr>
+                <w:noProof/>
+                <w:webHidden/>
+              </w:rPr>
+            </w:r>
+            <w:r>
+              <w:rPr>
+                <w:noProof/>
+                <w:webHidden/>
+              </w:rPr>
+              <w:fldChar w:fldCharType="separate"/>
+            </w:r>
+            <w:r>
+              <w:rPr>
+                <w:noProof/>
+                <w:webHidden/>
+              </w:rPr>
+              <w:t>2</w:t>
+            </w:r>
+            <w:r>
+              <w:rPr>
+                <w:noProof/>
+                <w:webHidden/>
+              </w:rPr>
+              <w:fldChar w:fldCharType="end"/>
+            </w:r>
+          </w:hyperlink>
+        </w:p>
+        <w:p>
+          <w:pPr>
+            <w:pStyle w:val="TOC2"/>
+            <w:tabs>
+              <w:tab w:val="left" w:pos="960"/>
+              <w:tab w:val="right" w:leader="dot" w:pos="9016"/>
+            </w:tabs>
+            <w:rPr>
+              <w:noProof/>
+              <w:sz w:val="24"/>
+              <w:szCs w:val="24"/>
+              <w:lang w:eastAsia="en-GB"/>
+            </w:rPr>
+          </w:pPr>
+          <w:hyperlink w:anchor="_Toc179403983" w:history="1">
+            <w:r>
+              <w:rPr>
+                <w:rStyle w:val="Hyperlink"/>
+                <w:noProof/>
+              </w:rPr>
+              <w:t>3.1</w:t>
+            </w:r>
+            <w:r>
+              <w:rPr>
+                <w:noProof/>
+                <w:sz w:val="24"/>
+                <w:szCs w:val="24"/>
+                <w:lang w:eastAsia="en-GB"/>
+              </w:rPr>
+              <w:tab/>
+            </w:r>
+            <w:r>
+              <w:rPr>
+                <w:rStyle w:val="Hyperlink"/>
+                <w:noProof/>
+              </w:rPr>
+              <w:t>Initial Project Plan</w:t>
+            </w:r>
+            <w:r>
+              <w:rPr>
+                <w:noProof/>
+                <w:webHidden/>
+              </w:rPr>
+              <w:tab/>
+            </w:r>
+            <w:r>
+              <w:rPr>
+                <w:noProof/>
+                <w:webHidden/>
+              </w:rPr>
+              <w:fldChar w:fldCharType="begin"/>
+            </w:r>
+            <w:r>
+              <w:rPr>
+                <w:noProof/>
+                <w:webHidden/>
+              </w:rPr>
+              <w:instrText xml:space="preserve"> PAGEREF _Toc179403983 \h </w:instrText>
+            </w:r>
+            <w:r>
+              <w:rPr>
+                <w:noProof/>
+                <w:webHidden/>
+              </w:rPr>
+            </w:r>
+            <w:r>
+              <w:rPr>
+                <w:noProof/>
+                <w:webHidden/>
+              </w:rPr>
+              <w:fldChar w:fldCharType="separate"/>
+            </w:r>
+            <w:r>
+              <w:rPr>
+                <w:noProof/>
+                <w:webHidden/>
+              </w:rPr>
+              <w:t>2</w:t>
+            </w:r>
+            <w:r>
+              <w:rPr>
+                <w:noProof/>
+                <w:webHidden/>
+              </w:rPr>
+              <w:fldChar w:fldCharType="end"/>
+            </w:r>
+          </w:hyperlink>
+        </w:p>
+        <w:p>
+          <w:pPr>
+            <w:pStyle w:val="TOC2"/>
+            <w:tabs>
+              <w:tab w:val="left" w:pos="960"/>
+              <w:tab w:val="right" w:leader="dot" w:pos="9016"/>
+            </w:tabs>
+            <w:rPr>
+              <w:noProof/>
+              <w:sz w:val="24"/>
+              <w:szCs w:val="24"/>
+              <w:lang w:eastAsia="en-GB"/>
+            </w:rPr>
+          </w:pPr>
+          <w:hyperlink w:anchor="_Toc179403984" w:history="1">
+            <w:r>
+              <w:rPr>
+                <w:rStyle w:val="Hyperlink"/>
+                <w:noProof/>
+              </w:rPr>
+              <w:t>3.2</w:t>
+            </w:r>
+            <w:r>
+              <w:rPr>
+                <w:noProof/>
+                <w:sz w:val="24"/>
+                <w:szCs w:val="24"/>
+                <w:lang w:eastAsia="en-GB"/>
+              </w:rPr>
+              <w:tab/>
+            </w:r>
+            <w:r>
+              <w:rPr>
+                <w:rStyle w:val="Hyperlink"/>
+                <w:noProof/>
+              </w:rPr>
+              <w:t>Resources</w:t>
+            </w:r>
+            <w:r>
+              <w:rPr>
+                <w:noProof/>
+                <w:webHidden/>
+              </w:rPr>
+              <w:tab/>
+            </w:r>
+            <w:r>
+              <w:rPr>
+                <w:noProof/>
+                <w:webHidden/>
+              </w:rPr>
+              <w:fldChar w:fldCharType="begin"/>
+            </w:r>
+            <w:r>
+              <w:rPr>
+                <w:noProof/>
+                <w:webHidden/>
+              </w:rPr>
+              <w:instrText xml:space="preserve"> PAGEREF _Toc179403984 \h </w:instrText>
+            </w:r>
+            <w:r>
+              <w:rPr>
+                <w:noProof/>
+                <w:webHidden/>
+              </w:rPr>
+            </w:r>
+            <w:r>
+              <w:rPr>
+                <w:noProof/>
+                <w:webHidden/>
+              </w:rPr>
+              <w:fldChar w:fldCharType="separate"/>
+            </w:r>
+            <w:r>
+              <w:rPr>
+                <w:noProof/>
+                <w:webHidden/>
+              </w:rPr>
+              <w:t>4</w:t>
+            </w:r>
+            <w:r>
+              <w:rPr>
+                <w:noProof/>
+                <w:webHidden/>
+              </w:rPr>
+              <w:fldChar w:fldCharType="end"/>
+            </w:r>
+          </w:hyperlink>
+        </w:p>
+        <w:p>
+          <w:pPr>
+            <w:pStyle w:val="TOC2"/>
+            <w:tabs>
+              <w:tab w:val="left" w:pos="960"/>
+              <w:tab w:val="right" w:leader="dot" w:pos="9016"/>
+            </w:tabs>
+            <w:rPr>
+              <w:noProof/>
+              <w:sz w:val="24"/>
+              <w:szCs w:val="24"/>
+              <w:lang w:eastAsia="en-GB"/>
+            </w:rPr>
+          </w:pPr>
+          <w:hyperlink w:anchor="_Toc179403985" w:history="1">
+            <w:r>
+              <w:rPr>
+                <w:rStyle w:val="Hyperlink"/>
+                <w:noProof/>
+              </w:rPr>
+              <w:t>3.3</w:t>
+            </w:r>
+            <w:r>
+              <w:rPr>
+                <w:noProof/>
+                <w:sz w:val="24"/>
+                <w:szCs w:val="24"/>
+                <w:lang w:eastAsia="en-GB"/>
+              </w:rPr>
+              <w:tab/>
+            </w:r>
+            <w:r>
+              <w:rPr>
+                <w:rStyle w:val="Hyperlink"/>
+                <w:noProof/>
+              </w:rPr>
+              <w:t>Risk Assessments</w:t>
+            </w:r>
+            <w:r>
+              <w:rPr>
+                <w:noProof/>
+                <w:webHidden/>
+              </w:rPr>
+              <w:tab/>
+            </w:r>
+            <w:r>
+              <w:rPr>
+                <w:noProof/>
+                <w:webHidden/>
+              </w:rPr>
+              <w:fldChar w:fldCharType="begin"/>
+            </w:r>
+            <w:r>
+              <w:rPr>
+                <w:noProof/>
+                <w:webHidden/>
+              </w:rPr>
+              <w:instrText xml:space="preserve"> PAGEREF _Toc179403985 \h </w:instrText>
+            </w:r>
+            <w:r>
+              <w:rPr>
+                <w:noProof/>
+                <w:webHidden/>
+              </w:rPr>
+            </w:r>
+            <w:r>
+              <w:rPr>
+                <w:noProof/>
+                <w:webHidden/>
+              </w:rPr>
+              <w:fldChar w:fldCharType="separate"/>
+            </w:r>
+            <w:r>
+              <w:rPr>
+                <w:noProof/>
+                <w:webHidden/>
+              </w:rPr>
+              <w:t>4</w:t>
+            </w:r>
+            <w:r>
+              <w:rPr>
+                <w:noProof/>
+                <w:webHidden/>
+              </w:rPr>
+              <w:fldChar w:fldCharType="end"/>
+            </w:r>
+          </w:hyperlink>
+        </w:p>
+        <w:p>
+          <w:pPr>
+            <w:pStyle w:val="TOC1"/>
+            <w:tabs>
+              <w:tab w:val="left" w:pos="480"/>
+              <w:tab w:val="right" w:leader="dot" w:pos="9016"/>
+            </w:tabs>
+            <w:rPr>
+              <w:noProof/>
+              <w:sz w:val="24"/>
+              <w:szCs w:val="24"/>
+              <w:lang w:eastAsia="en-GB"/>
+            </w:rPr>
+          </w:pPr>
+          <w:hyperlink w:anchor="_Toc179403986" w:history="1">
+            <w:r>
+              <w:rPr>
+                <w:rStyle w:val="Hyperlink"/>
+                <w:noProof/>
+              </w:rPr>
+              <w:t>4</w:t>
+            </w:r>
+            <w:r>
+              <w:rPr>
+                <w:noProof/>
+                <w:sz w:val="24"/>
+                <w:szCs w:val="24"/>
+                <w:lang w:eastAsia="en-GB"/>
+              </w:rPr>
+              <w:tab/>
+            </w:r>
+            <w:r>
+              <w:rPr>
+                <w:rStyle w:val="Hyperlink"/>
+                <w:noProof/>
+              </w:rPr>
+              <w:t>Project Review and Methodology</w:t>
+            </w:r>
+            <w:r>
+              <w:rPr>
+                <w:noProof/>
+                <w:webHidden/>
+              </w:rPr>
+              <w:tab/>
+            </w:r>
+            <w:r>
+              <w:rPr>
+                <w:noProof/>
+                <w:webHidden/>
+              </w:rPr>
+              <w:fldChar w:fldCharType="begin"/>
+            </w:r>
+            <w:r>
+              <w:rPr>
+                <w:noProof/>
+                <w:webHidden/>
+              </w:rPr>
+              <w:instrText xml:space="preserve"> PAGEREF _Toc179403986 \h </w:instrText>
+            </w:r>
+            <w:r>
+              <w:rPr>
+                <w:noProof/>
+                <w:webHidden/>
+              </w:rPr>
+            </w:r>
+            <w:r>
+              <w:rPr>
+                <w:noProof/>
+                <w:webHidden/>
+              </w:rPr>
+              <w:fldChar w:fldCharType="separate"/>
+            </w:r>
+            <w:r>
+              <w:rPr>
+                <w:noProof/>
+                <w:webHidden/>
+              </w:rPr>
+              <w:t>6</w:t>
+            </w:r>
+            <w:r>
+              <w:rPr>
+                <w:noProof/>
+                <w:webHidden/>
+              </w:rPr>
+              <w:fldChar w:fldCharType="end"/>
+            </w:r>
+          </w:hyperlink>
+        </w:p>
+        <w:p>
+          <w:pPr>
+            <w:pStyle w:val="TOC2"/>
+            <w:tabs>
+              <w:tab w:val="left" w:pos="960"/>
+              <w:tab w:val="right" w:leader="dot" w:pos="9016"/>
+            </w:tabs>
+            <w:rPr>
+              <w:noProof/>
+              <w:sz w:val="24"/>
+              <w:szCs w:val="24"/>
+              <w:lang w:eastAsia="en-GB"/>
+            </w:rPr>
+          </w:pPr>
+          <w:hyperlink w:anchor="_Toc179403987" w:history="1">
+            <w:r>
+              <w:rPr>
+                <w:rStyle w:val="Hyperlink"/>
+                <w:noProof/>
+              </w:rPr>
+              <w:t>4.1</w:t>
+            </w:r>
+            <w:r>
+              <w:rPr>
+                <w:noProof/>
+                <w:sz w:val="24"/>
+                <w:szCs w:val="24"/>
+                <w:lang w:eastAsia="en-GB"/>
+              </w:rPr>
+              <w:tab/>
+            </w:r>
+            <w:r>
+              <w:rPr>
+                <w:rStyle w:val="Hyperlink"/>
+                <w:noProof/>
+              </w:rPr>
+              <w:t>Critique of Past Final Year Projects</w:t>
+            </w:r>
+            <w:r>
+              <w:rPr>
+                <w:noProof/>
+                <w:webHidden/>
+              </w:rPr>
+              <w:tab/>
+            </w:r>
+            <w:r>
+              <w:rPr>
+                <w:noProof/>
+                <w:webHidden/>
+              </w:rPr>
+              <w:fldChar w:fldCharType="begin"/>
+            </w:r>
+            <w:r>
+              <w:rPr>
+                <w:noProof/>
+                <w:webHidden/>
+              </w:rPr>
+              <w:instrText xml:space="preserve"> PAGEREF _Toc179403987 \h </w:instrText>
+            </w:r>
+            <w:r>
+              <w:rPr>
+                <w:noProof/>
+                <w:webHidden/>
+              </w:rPr>
+            </w:r>
+            <w:r>
+              <w:rPr>
+                <w:noProof/>
+                <w:webHidden/>
+              </w:rPr>
+              <w:fldChar w:fldCharType="separate"/>
+            </w:r>
+            <w:r>
+              <w:rPr>
+                <w:noProof/>
+                <w:webHidden/>
+              </w:rPr>
+              <w:t>6</w:t>
+            </w:r>
+            <w:r>
+              <w:rPr>
+                <w:noProof/>
+                <w:webHidden/>
+              </w:rPr>
+              <w:fldChar w:fldCharType="end"/>
+            </w:r>
+          </w:hyperlink>
+        </w:p>
+        <w:p>
+          <w:pPr>
+            <w:pStyle w:val="TOC3"/>
+            <w:tabs>
+              <w:tab w:val="left" w:pos="1440"/>
               <w:tab w:val="right" w:leader="dot" w:pos="9016"/>
             </w:tabs>
             <w:rPr>
               <w:noProof/>
             </w:rPr>
           </w:pPr>
-          <w:hyperlink w:anchor="_Toc146709416" w:history="1">
+          <w:hyperlink w:anchor="_Toc179403988" w:history="1">
             <w:r>
               <w:rPr>
                 <w:rStyle w:val="Hyperlink"/>
                 <w:noProof/>
-              </w:rPr>
-              <w:t>1.1</w:t>
+                <w:lang w:eastAsia="en-US"/>
+              </w:rPr>
+              <w:t>4.1.1</w:t>
             </w:r>
             <w:r>
               <w:rPr>
@@ -873,8 +1848,9 @@
               <w:rPr>
                 <w:rStyle w:val="Hyperlink"/>
                 <w:noProof/>
-              </w:rPr>
-              <w:t>Background and Rationale</w:t>
+                <w:lang w:eastAsia="en-US"/>
+              </w:rPr>
+              <w:t>Evaluation of the use of Gamification and Augmented Reality Features on Active City Tourism</w:t>
             </w:r>
             <w:r>
               <w:rPr>
@@ -895,7 +1871,7 @@
                 <w:noProof/>
                 <w:webHidden/>
               </w:rPr>
-              <w:instrText xml:space="preserve"> PAGEREF _Toc146709416 \h </w:instrText>
+              <w:instrText xml:space="preserve"> PAGEREF _Toc179403988 \h </w:instrText>
             </w:r>
             <w:r>
               <w:rPr>
@@ -915,7 +1891,91 @@
                 <w:noProof/>
                 <w:webHidden/>
               </w:rPr>
-              <w:t>1</w:t>
+              <w:t>6</w:t>
+            </w:r>
+            <w:r>
+              <w:rPr>
+                <w:noProof/>
+                <w:webHidden/>
+              </w:rPr>
+              <w:fldChar w:fldCharType="end"/>
+            </w:r>
+          </w:hyperlink>
+        </w:p>
+        <w:p>
+          <w:pPr>
+            <w:pStyle w:val="TOC3"/>
+            <w:tabs>
+              <w:tab w:val="left" w:pos="1440"/>
+              <w:tab w:val="right" w:leader="dot" w:pos="9016"/>
+            </w:tabs>
+            <w:rPr>
+              <w:noProof/>
+            </w:rPr>
+          </w:pPr>
+          <w:hyperlink w:anchor="_Toc179403989" w:history="1">
+            <w:r>
+              <w:rPr>
+                <w:rStyle w:val="Hyperlink"/>
+                <w:noProof/>
+                <w:lang w:eastAsia="en-US"/>
+              </w:rPr>
+              <w:t>4.1.2</w:t>
+            </w:r>
+            <w:r>
+              <w:rPr>
+                <w:noProof/>
+              </w:rPr>
+              <w:tab/>
+            </w:r>
+            <w:r>
+              <w:rPr>
+                <w:rStyle w:val="Hyperlink"/>
+                <w:noProof/>
+                <w:lang w:eastAsia="en-US"/>
+              </w:rPr>
+              <w:t>Virtual Reality Exposure Therapy as a Treatment for Social Anxiety Disorders</w:t>
+            </w:r>
+            <w:r>
+              <w:rPr>
+                <w:noProof/>
+                <w:webHidden/>
+              </w:rPr>
+              <w:tab/>
+            </w:r>
+            <w:r>
+              <w:rPr>
+                <w:noProof/>
+                <w:webHidden/>
+              </w:rPr>
+              <w:fldChar w:fldCharType="begin"/>
+            </w:r>
+            <w:r>
+              <w:rPr>
+                <w:noProof/>
+                <w:webHidden/>
+              </w:rPr>
+              <w:instrText xml:space="preserve"> PAGEREF _Toc179403989 \h </w:instrText>
+            </w:r>
+            <w:r>
+              <w:rPr>
+                <w:noProof/>
+                <w:webHidden/>
+              </w:rPr>
+            </w:r>
+            <w:r>
+              <w:rPr>
+                <w:noProof/>
+                <w:webHidden/>
+              </w:rPr>
+              <w:fldChar w:fldCharType="separate"/>
+            </w:r>
+            <w:r>
+              <w:rPr>
+                <w:noProof/>
+                <w:webHidden/>
+              </w:rPr>
+              <w:t>6</w:t>
             </w:r>
             <w:r>
               <w:rPr>
@@ -930,20 +1990,109 @@
           <w:pPr>
             <w:pStyle w:val="TOC2"/>
             <w:tabs>
-              <w:tab w:val="left" w:pos="880"/>
+              <w:tab w:val="left" w:pos="960"/>
+              <w:tab w:val="right" w:leader="dot" w:pos="9016"/>
+            </w:tabs>
+            <w:rPr>
+              <w:noProof/>
+              <w:sz w:val="24"/>
+              <w:szCs w:val="24"/>
+              <w:lang w:eastAsia="en-GB"/>
+            </w:rPr>
+          </w:pPr>
+          <w:hyperlink w:anchor="_Toc179403990" w:history="1">
+            <w:r>
+              <w:rPr>
+                <w:rStyle w:val="Hyperlink"/>
+                <w:noProof/>
+              </w:rPr>
+              <w:t>4.2</w:t>
+            </w:r>
+            <w:r>
+              <w:rPr>
+                <w:noProof/>
+                <w:sz w:val="24"/>
+                <w:szCs w:val="24"/>
+                <w:lang w:eastAsia="en-GB"/>
+              </w:rPr>
+              <w:tab/>
+            </w:r>
+            <w:r>
+              <w:rPr>
+                <w:rStyle w:val="Hyperlink"/>
+                <w:noProof/>
+              </w:rPr>
+              <w:t>Literature Search Methodology</w:t>
+            </w:r>
+            <w:r>
+              <w:rPr>
+                <w:noProof/>
+                <w:webHidden/>
+              </w:rPr>
+              <w:tab/>
+            </w:r>
+            <w:r>
+              <w:rPr>
+                <w:noProof/>
+                <w:webHidden/>
+              </w:rPr>
+              <w:fldChar w:fldCharType="begin"/>
+            </w:r>
+            <w:r>
+              <w:rPr>
+                <w:noProof/>
+                <w:webHidden/>
+              </w:rPr>
+              <w:instrText xml:space="preserve"> PAGEREF _Toc179403990 \h </w:instrText>
+            </w:r>
+            <w:r>
+              <w:rPr>
+                <w:noProof/>
+                <w:webHidden/>
+              </w:rPr>
+            </w:r>
+            <w:r>
+              <w:rPr>
+                <w:noProof/>
+                <w:webHidden/>
+              </w:rPr>
+              <w:fldChar w:fldCharType="separate"/>
+            </w:r>
+            <w:r>
+              <w:rPr>
+                <w:noProof/>
+                <w:webHidden/>
+              </w:rPr>
+              <w:t>6</w:t>
+            </w:r>
+            <w:r>
+              <w:rPr>
+                <w:noProof/>
+                <w:webHidden/>
+              </w:rPr>
+              <w:fldChar w:fldCharType="end"/>
+            </w:r>
+          </w:hyperlink>
+        </w:p>
+        <w:p>
+          <w:pPr>
+            <w:pStyle w:val="TOC3"/>
+            <w:tabs>
+              <w:tab w:val="left" w:pos="1440"/>
               <w:tab w:val="right" w:leader="dot" w:pos="9016"/>
             </w:tabs>
             <w:rPr>
               <w:noProof/>
             </w:rPr>
           </w:pPr>
-          <w:hyperlink w:anchor="_Toc146709417" w:history="1">
+          <w:hyperlink w:anchor="_Toc179403991" w:history="1">
             <w:r>
               <w:rPr>
                 <w:rStyle w:val="Hyperlink"/>
                 <w:noProof/>
-              </w:rPr>
-              <w:t>1.2</w:t>
+                <w:lang w:eastAsia="en-US"/>
+              </w:rPr>
+              <w:t>4.2.1</w:t>
             </w:r>
             <w:r>
               <w:rPr>
@@ -955,8 +2104,9 @@
               <w:rPr>
                 <w:rStyle w:val="Hyperlink"/>
                 <w:noProof/>
-              </w:rPr>
-              <w:t>Key Themes/Topics</w:t>
+                <w:lang w:eastAsia="en-US"/>
+              </w:rPr>
+              <w:t>Keyword based searches using engines such as google scholar.</w:t>
             </w:r>
             <w:r>
               <w:rPr>
@@ -977,7 +2127,7 @@
                 <w:noProof/>
                 <w:webHidden/>
               </w:rPr>
-              <w:instrText xml:space="preserve"> PAGEREF _Toc146709417 \h </w:instrText>
+              <w:instrText xml:space="preserve"> PAGEREF _Toc179403991 \h </w:instrText>
             </w:r>
             <w:r>
               <w:rPr>
@@ -997,7 +2147,509 @@
                 <w:noProof/>
                 <w:webHidden/>
               </w:rPr>
-              <w:t>1</w:t>
+              <w:t>6</w:t>
+            </w:r>
+            <w:r>
+              <w:rPr>
+                <w:noProof/>
+                <w:webHidden/>
+              </w:rPr>
+              <w:fldChar w:fldCharType="end"/>
+            </w:r>
+          </w:hyperlink>
+        </w:p>
+        <w:p>
+          <w:pPr>
+            <w:pStyle w:val="TOC3"/>
+            <w:tabs>
+              <w:tab w:val="left" w:pos="1440"/>
+              <w:tab w:val="right" w:leader="dot" w:pos="9016"/>
+            </w:tabs>
+            <w:rPr>
+              <w:noProof/>
+            </w:rPr>
+          </w:pPr>
+          <w:hyperlink w:anchor="_Toc179403992" w:history="1">
+            <w:r>
+              <w:rPr>
+                <w:rStyle w:val="Hyperlink"/>
+                <w:noProof/>
+                <w:lang w:eastAsia="en-US"/>
+              </w:rPr>
+              <w:t>4.2.2</w:t>
+            </w:r>
+            <w:r>
+              <w:rPr>
+                <w:noProof/>
+              </w:rPr>
+              <w:tab/>
+            </w:r>
+            <w:r>
+              <w:rPr>
+                <w:rStyle w:val="Hyperlink"/>
+                <w:noProof/>
+                <w:lang w:eastAsia="en-US"/>
+              </w:rPr>
+              <w:t>Birmingham City University’s library services and its collection of past student projects.</w:t>
+            </w:r>
+            <w:r>
+              <w:rPr>
+                <w:noProof/>
+                <w:webHidden/>
+              </w:rPr>
+              <w:tab/>
+            </w:r>
+            <w:r>
+              <w:rPr>
+                <w:noProof/>
+                <w:webHidden/>
+              </w:rPr>
+              <w:fldChar w:fldCharType="begin"/>
+            </w:r>
+            <w:r>
+              <w:rPr>
+                <w:noProof/>
+                <w:webHidden/>
+              </w:rPr>
+              <w:instrText xml:space="preserve"> PAGEREF _Toc179403992 \h </w:instrText>
+            </w:r>
+            <w:r>
+              <w:rPr>
+                <w:noProof/>
+                <w:webHidden/>
+              </w:rPr>
+            </w:r>
+            <w:r>
+              <w:rPr>
+                <w:noProof/>
+                <w:webHidden/>
+              </w:rPr>
+              <w:fldChar w:fldCharType="separate"/>
+            </w:r>
+            <w:r>
+              <w:rPr>
+                <w:noProof/>
+                <w:webHidden/>
+              </w:rPr>
+              <w:t>7</w:t>
+            </w:r>
+            <w:r>
+              <w:rPr>
+                <w:noProof/>
+                <w:webHidden/>
+              </w:rPr>
+              <w:fldChar w:fldCharType="end"/>
+            </w:r>
+          </w:hyperlink>
+        </w:p>
+        <w:p>
+          <w:pPr>
+            <w:pStyle w:val="TOC3"/>
+            <w:tabs>
+              <w:tab w:val="left" w:pos="1440"/>
+              <w:tab w:val="right" w:leader="dot" w:pos="9016"/>
+            </w:tabs>
+            <w:rPr>
+              <w:noProof/>
+            </w:rPr>
+          </w:pPr>
+          <w:hyperlink w:anchor="_Toc179403993" w:history="1">
+            <w:r>
+              <w:rPr>
+                <w:rStyle w:val="Hyperlink"/>
+                <w:noProof/>
+                <w:lang w:eastAsia="en-US"/>
+              </w:rPr>
+              <w:t>4.2.3</w:t>
+            </w:r>
+            <w:r>
+              <w:rPr>
+                <w:noProof/>
+              </w:rPr>
+              <w:tab/>
+            </w:r>
+            <w:r>
+              <w:rPr>
+                <w:rStyle w:val="Hyperlink"/>
+                <w:noProof/>
+                <w:lang w:eastAsia="en-US"/>
+              </w:rPr>
+              <w:t>Resources shared by others</w:t>
+            </w:r>
+            <w:r>
+              <w:rPr>
+                <w:noProof/>
+                <w:webHidden/>
+              </w:rPr>
+              <w:tab/>
+            </w:r>
+            <w:r>
+              <w:rPr>
+                <w:noProof/>
+                <w:webHidden/>
+              </w:rPr>
+              <w:fldChar w:fldCharType="begin"/>
+            </w:r>
+            <w:r>
+              <w:rPr>
+                <w:noProof/>
+                <w:webHidden/>
+              </w:rPr>
+              <w:instrText xml:space="preserve"> PAGEREF _Toc179403993 \h </w:instrText>
+            </w:r>
+            <w:r>
+              <w:rPr>
+                <w:noProof/>
+                <w:webHidden/>
+              </w:rPr>
+            </w:r>
+            <w:r>
+              <w:rPr>
+                <w:noProof/>
+                <w:webHidden/>
+              </w:rPr>
+              <w:fldChar w:fldCharType="separate"/>
+            </w:r>
+            <w:r>
+              <w:rPr>
+                <w:noProof/>
+                <w:webHidden/>
+              </w:rPr>
+              <w:t>7</w:t>
+            </w:r>
+            <w:r>
+              <w:rPr>
+                <w:noProof/>
+                <w:webHidden/>
+              </w:rPr>
+              <w:fldChar w:fldCharType="end"/>
+            </w:r>
+          </w:hyperlink>
+        </w:p>
+        <w:p>
+          <w:pPr>
+            <w:pStyle w:val="TOC2"/>
+            <w:tabs>
+              <w:tab w:val="left" w:pos="960"/>
+              <w:tab w:val="right" w:leader="dot" w:pos="9016"/>
+            </w:tabs>
+            <w:rPr>
+              <w:noProof/>
+              <w:sz w:val="24"/>
+              <w:szCs w:val="24"/>
+              <w:lang w:eastAsia="en-GB"/>
+            </w:rPr>
+          </w:pPr>
+          <w:hyperlink w:anchor="_Toc179403994" w:history="1">
+            <w:r>
+              <w:rPr>
+                <w:rStyle w:val="Hyperlink"/>
+                <w:noProof/>
+              </w:rPr>
+              <w:t>4.3</w:t>
+            </w:r>
+            <w:r>
+              <w:rPr>
+                <w:noProof/>
+                <w:sz w:val="24"/>
+                <w:szCs w:val="24"/>
+                <w:lang w:eastAsia="en-GB"/>
+              </w:rPr>
+              <w:tab/>
+            </w:r>
+            <w:r>
+              <w:rPr>
+                <w:rStyle w:val="Hyperlink"/>
+                <w:noProof/>
+              </w:rPr>
+              <w:t>Initial Literature Search Results</w:t>
+            </w:r>
+            <w:r>
+              <w:rPr>
+                <w:noProof/>
+                <w:webHidden/>
+              </w:rPr>
+              <w:tab/>
+            </w:r>
+            <w:r>
+              <w:rPr>
+                <w:noProof/>
+                <w:webHidden/>
+              </w:rPr>
+              <w:fldChar w:fldCharType="begin"/>
+            </w:r>
+            <w:r>
+              <w:rPr>
+                <w:noProof/>
+                <w:webHidden/>
+              </w:rPr>
+              <w:instrText xml:space="preserve"> PAGEREF _Toc179403994 \h </w:instrText>
+            </w:r>
+            <w:r>
+              <w:rPr>
+                <w:noProof/>
+                <w:webHidden/>
+              </w:rPr>
+            </w:r>
+            <w:r>
+              <w:rPr>
+                <w:noProof/>
+                <w:webHidden/>
+              </w:rPr>
+              <w:fldChar w:fldCharType="separate"/>
+            </w:r>
+            <w:r>
+              <w:rPr>
+                <w:noProof/>
+                <w:webHidden/>
+              </w:rPr>
+              <w:t>7</w:t>
+            </w:r>
+            <w:r>
+              <w:rPr>
+                <w:noProof/>
+                <w:webHidden/>
+              </w:rPr>
+              <w:fldChar w:fldCharType="end"/>
+            </w:r>
+          </w:hyperlink>
+        </w:p>
+        <w:p>
+          <w:pPr>
+            <w:pStyle w:val="TOC3"/>
+            <w:tabs>
+              <w:tab w:val="left" w:pos="1440"/>
+              <w:tab w:val="right" w:leader="dot" w:pos="9016"/>
+            </w:tabs>
+            <w:rPr>
+              <w:noProof/>
+            </w:rPr>
+          </w:pPr>
+          <w:hyperlink w:anchor="_Toc179403995" w:history="1">
+            <w:r>
+              <w:rPr>
+                <w:rStyle w:val="Hyperlink"/>
+                <w:noProof/>
+              </w:rPr>
+              <w:t>4.3.1</w:t>
+            </w:r>
+            <w:r>
+              <w:rPr>
+                <w:noProof/>
+              </w:rPr>
+              <w:tab/>
+            </w:r>
+            <w:r>
+              <w:rPr>
+                <w:rStyle w:val="Hyperlink"/>
+                <w:noProof/>
+              </w:rPr>
+              <w:t>Serious games for upper limb rehabilitation after stroke: a meta-analysis</w:t>
+            </w:r>
+            <w:r>
+              <w:rPr>
+                <w:noProof/>
+                <w:webHidden/>
+              </w:rPr>
+              <w:tab/>
+            </w:r>
+            <w:r>
+              <w:rPr>
+                <w:noProof/>
+                <w:webHidden/>
+              </w:rPr>
+              <w:fldChar w:fldCharType="begin"/>
+            </w:r>
+            <w:r>
+              <w:rPr>
+                <w:noProof/>
+                <w:webHidden/>
+              </w:rPr>
+              <w:instrText xml:space="preserve"> PAGEREF _Toc179403995 \h </w:instrText>
+            </w:r>
+            <w:r>
+              <w:rPr>
+                <w:noProof/>
+                <w:webHidden/>
+              </w:rPr>
+            </w:r>
+            <w:r>
+              <w:rPr>
+                <w:noProof/>
+                <w:webHidden/>
+              </w:rPr>
+              <w:fldChar w:fldCharType="separate"/>
+            </w:r>
+            <w:r>
+              <w:rPr>
+                <w:noProof/>
+                <w:webHidden/>
+              </w:rPr>
+              <w:t>7</w:t>
+            </w:r>
+            <w:r>
+              <w:rPr>
+                <w:noProof/>
+                <w:webHidden/>
+              </w:rPr>
+              <w:fldChar w:fldCharType="end"/>
+            </w:r>
+          </w:hyperlink>
+        </w:p>
+        <w:p>
+          <w:pPr>
+            <w:pStyle w:val="TOC3"/>
+            <w:tabs>
+              <w:tab w:val="left" w:pos="1440"/>
+              <w:tab w:val="right" w:leader="dot" w:pos="9016"/>
+            </w:tabs>
+            <w:rPr>
+              <w:noProof/>
+            </w:rPr>
+          </w:pPr>
+          <w:hyperlink w:anchor="_Toc179403996" w:history="1">
+            <w:r>
+              <w:rPr>
+                <w:rStyle w:val="Hyperlink"/>
+                <w:noProof/>
+              </w:rPr>
+              <w:t>4.3.2</w:t>
+            </w:r>
+            <w:r>
+              <w:rPr>
+                <w:noProof/>
+              </w:rPr>
+              <w:tab/>
+            </w:r>
+            <w:r>
+              <w:rPr>
+                <w:rStyle w:val="Hyperlink"/>
+                <w:noProof/>
+              </w:rPr>
+              <w:t>Serious Game Design and Clinical Improvement in Physical Rehabilitation: Systematic Review</w:t>
+            </w:r>
+            <w:r>
+              <w:rPr>
+                <w:noProof/>
+                <w:webHidden/>
+              </w:rPr>
+              <w:tab/>
+            </w:r>
+            <w:r>
+              <w:rPr>
+                <w:noProof/>
+                <w:webHidden/>
+              </w:rPr>
+              <w:fldChar w:fldCharType="begin"/>
+            </w:r>
+            <w:r>
+              <w:rPr>
+                <w:noProof/>
+                <w:webHidden/>
+              </w:rPr>
+              <w:instrText xml:space="preserve"> PAGEREF _Toc179403996 \h </w:instrText>
+            </w:r>
+            <w:r>
+              <w:rPr>
+                <w:noProof/>
+                <w:webHidden/>
+              </w:rPr>
+            </w:r>
+            <w:r>
+              <w:rPr>
+                <w:noProof/>
+                <w:webHidden/>
+              </w:rPr>
+              <w:fldChar w:fldCharType="separate"/>
+            </w:r>
+            <w:r>
+              <w:rPr>
+                <w:noProof/>
+                <w:webHidden/>
+              </w:rPr>
+              <w:t>8</w:t>
+            </w:r>
+            <w:r>
+              <w:rPr>
+                <w:noProof/>
+                <w:webHidden/>
+              </w:rPr>
+              <w:fldChar w:fldCharType="end"/>
+            </w:r>
+          </w:hyperlink>
+        </w:p>
+        <w:p>
+          <w:pPr>
+            <w:pStyle w:val="TOC3"/>
+            <w:tabs>
+              <w:tab w:val="left" w:pos="1440"/>
+              <w:tab w:val="right" w:leader="dot" w:pos="9016"/>
+            </w:tabs>
+            <w:rPr>
+              <w:noProof/>
+            </w:rPr>
+          </w:pPr>
+          <w:hyperlink w:anchor="_Toc179403997" w:history="1">
+            <w:r>
+              <w:rPr>
+                <w:rStyle w:val="Hyperlink"/>
+                <w:noProof/>
+              </w:rPr>
+              <w:t>4.3.3</w:t>
+            </w:r>
+            <w:r>
+              <w:rPr>
+                <w:noProof/>
+              </w:rPr>
+              <w:tab/>
+            </w:r>
+            <w:r>
+              <w:rPr>
+                <w:rStyle w:val="Hyperlink"/>
+                <w:noProof/>
+              </w:rPr>
+              <w:t>Development of a 3D, networked multi-user virtual reality environment for home therapy after stroke</w:t>
+            </w:r>
+            <w:r>
+              <w:rPr>
+                <w:noProof/>
+                <w:webHidden/>
+              </w:rPr>
+              <w:tab/>
+            </w:r>
+            <w:r>
+              <w:rPr>
+                <w:noProof/>
+                <w:webHidden/>
+              </w:rPr>
+              <w:fldChar w:fldCharType="begin"/>
+            </w:r>
+            <w:r>
+              <w:rPr>
+                <w:noProof/>
+                <w:webHidden/>
+              </w:rPr>
+              <w:instrText xml:space="preserve"> PAGEREF _Toc179403997 \h </w:instrText>
+            </w:r>
+            <w:r>
+              <w:rPr>
+                <w:noProof/>
+                <w:webHidden/>
+              </w:rPr>
+            </w:r>
+            <w:r>
+              <w:rPr>
+                <w:noProof/>
+                <w:webHidden/>
+              </w:rPr>
+              <w:fldChar w:fldCharType="separate"/>
+            </w:r>
+            <w:r>
+              <w:rPr>
+                <w:noProof/>
+                <w:webHidden/>
+              </w:rPr>
+              <w:t>8</w:t>
             </w:r>
             <w:r>
               <w:rPr>
@@ -1017,19 +2669,25 @@
             </w:tabs>
             <w:rPr>
               <w:noProof/>
+              <w:sz w:val="24"/>
+              <w:szCs w:val="24"/>
+              <w:lang w:eastAsia="en-GB"/>
             </w:rPr>
           </w:pPr>
-          <w:hyperlink w:anchor="_Toc146709418" w:history="1">
+          <w:hyperlink w:anchor="_Toc179403998" w:history="1">
             <w:r>
               <w:rPr>
                 <w:rStyle w:val="Hyperlink"/>
                 <w:noProof/>
               </w:rPr>
-              <w:t>2</w:t>
-            </w:r>
-            <w:r>
-              <w:rPr>
-                <w:noProof/>
+              <w:t>5</w:t>
+            </w:r>
+            <w:r>
+              <w:rPr>
+                <w:noProof/>
+                <w:sz w:val="24"/>
+                <w:szCs w:val="24"/>
+                <w:lang w:eastAsia="en-GB"/>
               </w:rPr>
               <w:tab/>
             </w:r>
@@ -1038,7 +2696,7 @@
                 <w:rStyle w:val="Hyperlink"/>
                 <w:noProof/>
               </w:rPr>
-              <w:t>Aim and Objectives</w:t>
+              <w:t>Bibliography</w:t>
             </w:r>
             <w:r>
               <w:rPr>
@@ -1059,7 +2717,7 @@
                 <w:noProof/>
                 <w:webHidden/>
               </w:rPr>
-              <w:instrText xml:space="preserve"> PAGEREF _Toc146709418 \h </w:instrText>
+              <w:instrText xml:space="preserve"> PAGEREF _Toc179403998 \h </w:instrText>
             </w:r>
             <w:r>
               <w:rPr>
@@ -1079,171 +2737,7 @@
                 <w:noProof/>
                 <w:webHidden/>
               </w:rPr>
-              <w:t>1</w:t>
-            </w:r>
-            <w:r>
-              <w:rPr>
-                <w:noProof/>
-                <w:webHidden/>
-              </w:rPr>
-              <w:fldChar w:fldCharType="end"/>
-            </w:r>
-          </w:hyperlink>
-        </w:p>
-        <w:p>
-          <w:pPr>
-            <w:pStyle w:val="TOC2"/>
-            <w:tabs>
-              <w:tab w:val="left" w:pos="880"/>
-              <w:tab w:val="right" w:leader="dot" w:pos="9016"/>
-            </w:tabs>
-            <w:rPr>
-              <w:noProof/>
-            </w:rPr>
-          </w:pPr>
-          <w:hyperlink w:anchor="_Toc146709419" w:history="1">
-            <w:r>
-              <w:rPr>
-                <w:rStyle w:val="Hyperlink"/>
-                <w:noProof/>
-              </w:rPr>
-              <w:t>2.1</w:t>
-            </w:r>
-            <w:r>
-              <w:rPr>
-                <w:noProof/>
-              </w:rPr>
-              <w:tab/>
-            </w:r>
-            <w:r>
-              <w:rPr>
-                <w:rStyle w:val="Hyperlink"/>
-                <w:noProof/>
-              </w:rPr>
-              <w:t>Project Aim</w:t>
-            </w:r>
-            <w:r>
-              <w:rPr>
-                <w:noProof/>
-                <w:webHidden/>
-              </w:rPr>
-              <w:tab/>
-            </w:r>
-            <w:r>
-              <w:rPr>
-                <w:noProof/>
-                <w:webHidden/>
-              </w:rPr>
-              <w:fldChar w:fldCharType="begin"/>
-            </w:r>
-            <w:r>
-              <w:rPr>
-                <w:noProof/>
-                <w:webHidden/>
-              </w:rPr>
-              <w:instrText xml:space="preserve"> PAGEREF _Toc146709419 \h </w:instrText>
-            </w:r>
-            <w:r>
-              <w:rPr>
-                <w:noProof/>
-                <w:webHidden/>
-              </w:rPr>
-            </w:r>
-            <w:r>
-              <w:rPr>
-                <w:noProof/>
-                <w:webHidden/>
-              </w:rPr>
-              <w:fldChar w:fldCharType="separate"/>
-            </w:r>
-            <w:r>
-              <w:rPr>
-                <w:noProof/>
-                <w:webHidden/>
-              </w:rPr>
-              <w:t>1</w:t>
-            </w:r>
-            <w:r>
-              <w:rPr>
-                <w:noProof/>
-                <w:webHidden/>
-              </w:rPr>
-              <w:fldChar w:fldCharType="end"/>
-            </w:r>
-          </w:hyperlink>
-        </w:p>
-        <w:p>
-          <w:pPr>
-            <w:pStyle w:val="TOC2"/>
-            <w:tabs>
-              <w:tab w:val="left" w:pos="880"/>
-              <w:tab w:val="right" w:leader="dot" w:pos="9016"/>
-            </w:tabs>
-            <w:rPr>
-              <w:noProof/>
-            </w:rPr>
-          </w:pPr>
-          <w:hyperlink w:anchor="_Toc146709420" w:history="1">
-            <w:r>
-              <w:rPr>
-                <w:rStyle w:val="Hyperlink"/>
-                <w:noProof/>
-              </w:rPr>
-              <w:t>2.2</w:t>
-            </w:r>
-            <w:r>
-              <w:rPr>
-                <w:noProof/>
-              </w:rPr>
-              <w:tab/>
-            </w:r>
-            <w:r>
-              <w:rPr>
-                <w:rStyle w:val="Hyperlink"/>
-                <w:noProof/>
-              </w:rPr>
-              <w:t>Project Objectives</w:t>
-            </w:r>
-            <w:r>
-              <w:rPr>
-                <w:noProof/>
-                <w:webHidden/>
-              </w:rPr>
-              <w:tab/>
-            </w:r>
-            <w:r>
-              <w:rPr>
-                <w:noProof/>
-                <w:webHidden/>
-              </w:rPr>
-              <w:fldChar w:fldCharType="begin"/>
-            </w:r>
-            <w:r>
-              <w:rPr>
-                <w:noProof/>
-                <w:webHidden/>
-              </w:rPr>
-              <w:instrText xml:space="preserve"> PAGEREF _Toc146709420 \h </w:instrText>
-            </w:r>
-            <w:r>
-              <w:rPr>
-                <w:noProof/>
-                <w:webHidden/>
-              </w:rPr>
-            </w:r>
-            <w:r>
-              <w:rPr>
-                <w:noProof/>
-                <w:webHidden/>
-              </w:rPr>
-              <w:fldChar w:fldCharType="separate"/>
-            </w:r>
-            <w:r>
-              <w:rPr>
-                <w:noProof/>
-                <w:webHidden/>
-              </w:rPr>
-              <w:t>1</w:t>
+              <w:t>8</w:t>
             </w:r>
             <w:r>
               <w:rPr>
@@ -1263,19 +2757,25 @@
             </w:tabs>
             <w:rPr>
               <w:noProof/>
+              <w:sz w:val="24"/>
+              <w:szCs w:val="24"/>
+              <w:lang w:eastAsia="en-GB"/>
             </w:rPr>
           </w:pPr>
-          <w:hyperlink w:anchor="_Toc146709421" w:history="1">
+          <w:hyperlink w:anchor="_Toc179403999" w:history="1">
             <w:r>
               <w:rPr>
                 <w:rStyle w:val="Hyperlink"/>
                 <w:noProof/>
               </w:rPr>
-              <w:t>3</w:t>
-            </w:r>
-            <w:r>
-              <w:rPr>
-                <w:noProof/>
+              <w:t>6</w:t>
+            </w:r>
+            <w:r>
+              <w:rPr>
+                <w:noProof/>
+                <w:sz w:val="24"/>
+                <w:szCs w:val="24"/>
+                <w:lang w:eastAsia="en-GB"/>
               </w:rPr>
               <w:tab/>
             </w:r>
@@ -1284,7 +2784,7 @@
                 <w:rStyle w:val="Hyperlink"/>
                 <w:noProof/>
               </w:rPr>
-              <w:t>Project Planning</w:t>
+              <w:t>References</w:t>
             </w:r>
             <w:r>
               <w:rPr>
@@ -1305,7 +2805,7 @@
                 <w:noProof/>
                 <w:webHidden/>
               </w:rPr>
-              <w:instrText xml:space="preserve"> PAGEREF _Toc146709421 \h </w:instrText>
+              <w:instrText xml:space="preserve"> PAGEREF _Toc179403999 \h </w:instrText>
             </w:r>
             <w:r>
               <w:rPr>
@@ -1325,663 +2825,7 @@
                 <w:noProof/>
                 <w:webHidden/>
               </w:rPr>
-              <w:t>2</w:t>
-            </w:r>
-            <w:r>
-              <w:rPr>
-                <w:noProof/>
-                <w:webHidden/>
-              </w:rPr>
-              <w:fldChar w:fldCharType="end"/>
-            </w:r>
-          </w:hyperlink>
-        </w:p>
-        <w:p>
-          <w:pPr>
-            <w:pStyle w:val="TOC2"/>
-            <w:tabs>
-              <w:tab w:val="left" w:pos="880"/>
-              <w:tab w:val="right" w:leader="dot" w:pos="9016"/>
-            </w:tabs>
-            <w:rPr>
-              <w:noProof/>
-            </w:rPr>
-          </w:pPr>
-          <w:hyperlink w:anchor="_Toc146709422" w:history="1">
-            <w:r>
-              <w:rPr>
-                <w:rStyle w:val="Hyperlink"/>
-                <w:noProof/>
-              </w:rPr>
-              <w:t>3.1</w:t>
-            </w:r>
-            <w:r>
-              <w:rPr>
-                <w:noProof/>
-              </w:rPr>
-              <w:tab/>
-            </w:r>
-            <w:r>
-              <w:rPr>
-                <w:rStyle w:val="Hyperlink"/>
-                <w:noProof/>
-              </w:rPr>
-              <w:t>Initial Project Plan</w:t>
-            </w:r>
-            <w:r>
-              <w:rPr>
-                <w:noProof/>
-                <w:webHidden/>
-              </w:rPr>
-              <w:tab/>
-            </w:r>
-            <w:r>
-              <w:rPr>
-                <w:noProof/>
-                <w:webHidden/>
-              </w:rPr>
-              <w:fldChar w:fldCharType="begin"/>
-            </w:r>
-            <w:r>
-              <w:rPr>
-                <w:noProof/>
-                <w:webHidden/>
-              </w:rPr>
-              <w:instrText xml:space="preserve"> PAGEREF _Toc146709422 \h </w:instrText>
-            </w:r>
-            <w:r>
-              <w:rPr>
-                <w:noProof/>
-                <w:webHidden/>
-              </w:rPr>
-            </w:r>
-            <w:r>
-              <w:rPr>
-                <w:noProof/>
-                <w:webHidden/>
-              </w:rPr>
-              <w:fldChar w:fldCharType="separate"/>
-            </w:r>
-            <w:r>
-              <w:rPr>
-                <w:noProof/>
-                <w:webHidden/>
-              </w:rPr>
-              <w:t>2</w:t>
-            </w:r>
-            <w:r>
-              <w:rPr>
-                <w:noProof/>
-                <w:webHidden/>
-              </w:rPr>
-              <w:fldChar w:fldCharType="end"/>
-            </w:r>
-          </w:hyperlink>
-        </w:p>
-        <w:p>
-          <w:pPr>
-            <w:pStyle w:val="TOC2"/>
-            <w:tabs>
-              <w:tab w:val="left" w:pos="880"/>
-              <w:tab w:val="right" w:leader="dot" w:pos="9016"/>
-            </w:tabs>
-            <w:rPr>
-              <w:noProof/>
-            </w:rPr>
-          </w:pPr>
-          <w:hyperlink w:anchor="_Toc146709423" w:history="1">
-            <w:r>
-              <w:rPr>
-                <w:rStyle w:val="Hyperlink"/>
-                <w:noProof/>
-              </w:rPr>
-              <w:t>3.2</w:t>
-            </w:r>
-            <w:r>
-              <w:rPr>
-                <w:noProof/>
-              </w:rPr>
-              <w:tab/>
-            </w:r>
-            <w:r>
-              <w:rPr>
-                <w:rStyle w:val="Hyperlink"/>
-                <w:noProof/>
-              </w:rPr>
-              <w:t>Resources</w:t>
-            </w:r>
-            <w:r>
-              <w:rPr>
-                <w:noProof/>
-                <w:webHidden/>
-              </w:rPr>
-              <w:tab/>
-            </w:r>
-            <w:r>
-              <w:rPr>
-                <w:noProof/>
-                <w:webHidden/>
-              </w:rPr>
-              <w:fldChar w:fldCharType="begin"/>
-            </w:r>
-            <w:r>
-              <w:rPr>
-                <w:noProof/>
-                <w:webHidden/>
-              </w:rPr>
-              <w:instrText xml:space="preserve"> PAGEREF _Toc146709423 \h </w:instrText>
-            </w:r>
-            <w:r>
-              <w:rPr>
-                <w:noProof/>
-                <w:webHidden/>
-              </w:rPr>
-            </w:r>
-            <w:r>
-              <w:rPr>
-                <w:noProof/>
-                <w:webHidden/>
-              </w:rPr>
-              <w:fldChar w:fldCharType="separate"/>
-            </w:r>
-            <w:r>
-              <w:rPr>
-                <w:noProof/>
-                <w:webHidden/>
-              </w:rPr>
-              <w:t>2</w:t>
-            </w:r>
-            <w:r>
-              <w:rPr>
-                <w:noProof/>
-                <w:webHidden/>
-              </w:rPr>
-              <w:fldChar w:fldCharType="end"/>
-            </w:r>
-          </w:hyperlink>
-        </w:p>
-        <w:p>
-          <w:pPr>
-            <w:pStyle w:val="TOC2"/>
-            <w:tabs>
-              <w:tab w:val="left" w:pos="880"/>
-              <w:tab w:val="right" w:leader="dot" w:pos="9016"/>
-            </w:tabs>
-            <w:rPr>
-              <w:noProof/>
-            </w:rPr>
-          </w:pPr>
-          <w:hyperlink w:anchor="_Toc146709424" w:history="1">
-            <w:r>
-              <w:rPr>
-                <w:rStyle w:val="Hyperlink"/>
-                <w:noProof/>
-              </w:rPr>
-              <w:t>3.3</w:t>
-            </w:r>
-            <w:r>
-              <w:rPr>
-                <w:noProof/>
-              </w:rPr>
-              <w:tab/>
-            </w:r>
-            <w:r>
-              <w:rPr>
-                <w:rStyle w:val="Hyperlink"/>
-                <w:noProof/>
-              </w:rPr>
-              <w:t>Risk Assessments</w:t>
-            </w:r>
-            <w:r>
-              <w:rPr>
-                <w:noProof/>
-                <w:webHidden/>
-              </w:rPr>
-              <w:tab/>
-            </w:r>
-            <w:r>
-              <w:rPr>
-                <w:noProof/>
-                <w:webHidden/>
-              </w:rPr>
-              <w:fldChar w:fldCharType="begin"/>
-            </w:r>
-            <w:r>
-              <w:rPr>
-                <w:noProof/>
-                <w:webHidden/>
-              </w:rPr>
-              <w:instrText xml:space="preserve"> PAGEREF _Toc146709424 \h </w:instrText>
-            </w:r>
-            <w:r>
-              <w:rPr>
-                <w:noProof/>
-                <w:webHidden/>
-              </w:rPr>
-            </w:r>
-            <w:r>
-              <w:rPr>
-                <w:noProof/>
-                <w:webHidden/>
-              </w:rPr>
-              <w:fldChar w:fldCharType="separate"/>
-            </w:r>
-            <w:r>
-              <w:rPr>
-                <w:noProof/>
-                <w:webHidden/>
-              </w:rPr>
-              <w:t>2</w:t>
-            </w:r>
-            <w:r>
-              <w:rPr>
-                <w:noProof/>
-                <w:webHidden/>
-              </w:rPr>
-              <w:fldChar w:fldCharType="end"/>
-            </w:r>
-          </w:hyperlink>
-        </w:p>
-        <w:p>
-          <w:pPr>
-            <w:pStyle w:val="TOC1"/>
-            <w:tabs>
-              <w:tab w:val="left" w:pos="440"/>
-              <w:tab w:val="right" w:leader="dot" w:pos="9016"/>
-            </w:tabs>
-            <w:rPr>
-              <w:noProof/>
-            </w:rPr>
-          </w:pPr>
-          <w:hyperlink w:anchor="_Toc146709425" w:history="1">
-            <w:r>
-              <w:rPr>
-                <w:rStyle w:val="Hyperlink"/>
-                <w:noProof/>
-              </w:rPr>
-              <w:t>4</w:t>
-            </w:r>
-            <w:r>
-              <w:rPr>
-                <w:noProof/>
-              </w:rPr>
-              <w:tab/>
-            </w:r>
-            <w:r>
-              <w:rPr>
-                <w:rStyle w:val="Hyperlink"/>
-                <w:noProof/>
-              </w:rPr>
-              <w:t>Project Review and Methodology</w:t>
-            </w:r>
-            <w:r>
-              <w:rPr>
-                <w:noProof/>
-                <w:webHidden/>
-              </w:rPr>
-              <w:tab/>
-            </w:r>
-            <w:r>
-              <w:rPr>
-                <w:noProof/>
-                <w:webHidden/>
-              </w:rPr>
-              <w:fldChar w:fldCharType="begin"/>
-            </w:r>
-            <w:r>
-              <w:rPr>
-                <w:noProof/>
-                <w:webHidden/>
-              </w:rPr>
-              <w:instrText xml:space="preserve"> PAGEREF _Toc146709425 \h </w:instrText>
-            </w:r>
-            <w:r>
-              <w:rPr>
-                <w:noProof/>
-                <w:webHidden/>
-              </w:rPr>
-            </w:r>
-            <w:r>
-              <w:rPr>
-                <w:noProof/>
-                <w:webHidden/>
-              </w:rPr>
-              <w:fldChar w:fldCharType="separate"/>
-            </w:r>
-            <w:r>
-              <w:rPr>
-                <w:noProof/>
-                <w:webHidden/>
-              </w:rPr>
-              <w:t>3</w:t>
-            </w:r>
-            <w:r>
-              <w:rPr>
-                <w:noProof/>
-                <w:webHidden/>
-              </w:rPr>
-              <w:fldChar w:fldCharType="end"/>
-            </w:r>
-          </w:hyperlink>
-        </w:p>
-        <w:p>
-          <w:pPr>
-            <w:pStyle w:val="TOC2"/>
-            <w:tabs>
-              <w:tab w:val="left" w:pos="880"/>
-              <w:tab w:val="right" w:leader="dot" w:pos="9016"/>
-            </w:tabs>
-            <w:rPr>
-              <w:noProof/>
-            </w:rPr>
-          </w:pPr>
-          <w:hyperlink w:anchor="_Toc146709426" w:history="1">
-            <w:r>
-              <w:rPr>
-                <w:rStyle w:val="Hyperlink"/>
-                <w:noProof/>
-              </w:rPr>
-              <w:t>4.1</w:t>
-            </w:r>
-            <w:r>
-              <w:rPr>
-                <w:noProof/>
-              </w:rPr>
-              <w:tab/>
-            </w:r>
-            <w:r>
-              <w:rPr>
-                <w:rStyle w:val="Hyperlink"/>
-                <w:noProof/>
-              </w:rPr>
-              <w:t>Critique of Past Final Year Projects</w:t>
-            </w:r>
-            <w:r>
-              <w:rPr>
-                <w:noProof/>
-                <w:webHidden/>
-              </w:rPr>
-              <w:tab/>
-            </w:r>
-            <w:r>
-              <w:rPr>
-                <w:noProof/>
-                <w:webHidden/>
-              </w:rPr>
-              <w:fldChar w:fldCharType="begin"/>
-            </w:r>
-            <w:r>
-              <w:rPr>
-                <w:noProof/>
-                <w:webHidden/>
-              </w:rPr>
-              <w:instrText xml:space="preserve"> PAGEREF _Toc146709426 \h </w:instrText>
-            </w:r>
-            <w:r>
-              <w:rPr>
-                <w:noProof/>
-                <w:webHidden/>
-              </w:rPr>
-            </w:r>
-            <w:r>
-              <w:rPr>
-                <w:noProof/>
-                <w:webHidden/>
-              </w:rPr>
-              <w:fldChar w:fldCharType="separate"/>
-            </w:r>
-            <w:r>
-              <w:rPr>
-                <w:noProof/>
-                <w:webHidden/>
-              </w:rPr>
-              <w:t>3</w:t>
-            </w:r>
-            <w:r>
-              <w:rPr>
-                <w:noProof/>
-                <w:webHidden/>
-              </w:rPr>
-              <w:fldChar w:fldCharType="end"/>
-            </w:r>
-          </w:hyperlink>
-        </w:p>
-        <w:p>
-          <w:pPr>
-            <w:pStyle w:val="TOC2"/>
-            <w:tabs>
-              <w:tab w:val="left" w:pos="880"/>
-              <w:tab w:val="right" w:leader="dot" w:pos="9016"/>
-            </w:tabs>
-            <w:rPr>
-              <w:noProof/>
-            </w:rPr>
-          </w:pPr>
-          <w:hyperlink w:anchor="_Toc146709427" w:history="1">
-            <w:r>
-              <w:rPr>
-                <w:rStyle w:val="Hyperlink"/>
-                <w:noProof/>
-              </w:rPr>
-              <w:t>4.2</w:t>
-            </w:r>
-            <w:r>
-              <w:rPr>
-                <w:noProof/>
-              </w:rPr>
-              <w:tab/>
-            </w:r>
-            <w:r>
-              <w:rPr>
-                <w:rStyle w:val="Hyperlink"/>
-                <w:noProof/>
-              </w:rPr>
-              <w:t>Literature Search Methodology</w:t>
-            </w:r>
-            <w:r>
-              <w:rPr>
-                <w:noProof/>
-                <w:webHidden/>
-              </w:rPr>
-              <w:tab/>
-            </w:r>
-            <w:r>
-              <w:rPr>
-                <w:noProof/>
-                <w:webHidden/>
-              </w:rPr>
-              <w:fldChar w:fldCharType="begin"/>
-            </w:r>
-            <w:r>
-              <w:rPr>
-                <w:noProof/>
-                <w:webHidden/>
-              </w:rPr>
-              <w:instrText xml:space="preserve"> PAGEREF _Toc146709427 \h </w:instrText>
-            </w:r>
-            <w:r>
-              <w:rPr>
-                <w:noProof/>
-                <w:webHidden/>
-              </w:rPr>
-            </w:r>
-            <w:r>
-              <w:rPr>
-                <w:noProof/>
-                <w:webHidden/>
-              </w:rPr>
-              <w:fldChar w:fldCharType="separate"/>
-            </w:r>
-            <w:r>
-              <w:rPr>
-                <w:noProof/>
-                <w:webHidden/>
-              </w:rPr>
-              <w:t>3</w:t>
-            </w:r>
-            <w:r>
-              <w:rPr>
-                <w:noProof/>
-                <w:webHidden/>
-              </w:rPr>
-              <w:fldChar w:fldCharType="end"/>
-            </w:r>
-          </w:hyperlink>
-        </w:p>
-        <w:p>
-          <w:pPr>
-            <w:pStyle w:val="TOC2"/>
-            <w:tabs>
-              <w:tab w:val="left" w:pos="880"/>
-              <w:tab w:val="right" w:leader="dot" w:pos="9016"/>
-            </w:tabs>
-            <w:rPr>
-              <w:noProof/>
-            </w:rPr>
-          </w:pPr>
-          <w:hyperlink w:anchor="_Toc146709428" w:history="1">
-            <w:r>
-              <w:rPr>
-                <w:rStyle w:val="Hyperlink"/>
-                <w:noProof/>
-              </w:rPr>
-              <w:t>4.3</w:t>
-            </w:r>
-            <w:r>
-              <w:rPr>
-                <w:noProof/>
-              </w:rPr>
-              <w:tab/>
-            </w:r>
-            <w:r>
-              <w:rPr>
-                <w:rStyle w:val="Hyperlink"/>
-                <w:noProof/>
-              </w:rPr>
-              <w:t>Initial Literature Search Results</w:t>
-            </w:r>
-            <w:r>
-              <w:rPr>
-                <w:noProof/>
-                <w:webHidden/>
-              </w:rPr>
-              <w:tab/>
-            </w:r>
-            <w:r>
-              <w:rPr>
-                <w:noProof/>
-                <w:webHidden/>
-              </w:rPr>
-              <w:fldChar w:fldCharType="begin"/>
-            </w:r>
-            <w:r>
-              <w:rPr>
-                <w:noProof/>
-                <w:webHidden/>
-              </w:rPr>
-              <w:instrText xml:space="preserve"> PAGEREF _Toc146709428 \h </w:instrText>
-            </w:r>
-            <w:r>
-              <w:rPr>
-                <w:noProof/>
-                <w:webHidden/>
-              </w:rPr>
-            </w:r>
-            <w:r>
-              <w:rPr>
-                <w:noProof/>
-                <w:webHidden/>
-              </w:rPr>
-              <w:fldChar w:fldCharType="separate"/>
-            </w:r>
-            <w:r>
-              <w:rPr>
-                <w:noProof/>
-                <w:webHidden/>
-              </w:rPr>
-              <w:t>4</w:t>
-            </w:r>
-            <w:r>
-              <w:rPr>
-                <w:noProof/>
-                <w:webHidden/>
-              </w:rPr>
-              <w:fldChar w:fldCharType="end"/>
-            </w:r>
-          </w:hyperlink>
-        </w:p>
-        <w:p>
-          <w:pPr>
-            <w:pStyle w:val="TOC1"/>
-            <w:tabs>
-              <w:tab w:val="left" w:pos="440"/>
-              <w:tab w:val="right" w:leader="dot" w:pos="9016"/>
-            </w:tabs>
-            <w:rPr>
-              <w:noProof/>
-            </w:rPr>
-          </w:pPr>
-          <w:hyperlink w:anchor="_Toc146709429" w:history="1">
-            <w:r>
-              <w:rPr>
-                <w:rStyle w:val="Hyperlink"/>
-                <w:noProof/>
-              </w:rPr>
-              <w:t>5</w:t>
-            </w:r>
-            <w:r>
-              <w:rPr>
-                <w:noProof/>
-              </w:rPr>
-              <w:tab/>
-            </w:r>
-            <w:r>
-              <w:rPr>
-                <w:rStyle w:val="Hyperlink"/>
-                <w:noProof/>
-              </w:rPr>
-              <w:t>Bibliography</w:t>
-            </w:r>
-            <w:r>
-              <w:rPr>
-                <w:noProof/>
-                <w:webHidden/>
-              </w:rPr>
-              <w:tab/>
-            </w:r>
-            <w:r>
-              <w:rPr>
-                <w:noProof/>
-                <w:webHidden/>
-              </w:rPr>
-              <w:fldChar w:fldCharType="begin"/>
-            </w:r>
-            <w:r>
-              <w:rPr>
-                <w:noProof/>
-                <w:webHidden/>
-              </w:rPr>
-              <w:instrText xml:space="preserve"> PAGEREF _Toc146709429 \h </w:instrText>
-            </w:r>
-            <w:r>
-              <w:rPr>
-                <w:noProof/>
-                <w:webHidden/>
-              </w:rPr>
-            </w:r>
-            <w:r>
-              <w:rPr>
-                <w:noProof/>
-                <w:webHidden/>
-              </w:rPr>
-              <w:fldChar w:fldCharType="separate"/>
-            </w:r>
-            <w:r>
-              <w:rPr>
-                <w:noProof/>
-                <w:webHidden/>
-              </w:rPr>
-              <w:t>4</w:t>
+              <w:t>9</w:t>
             </w:r>
             <w:r>
               <w:rPr>
@@ -2035,7 +2879,7 @@
           <w:lang w:val="en-GB"/>
         </w:rPr>
       </w:pPr>
-      <w:bookmarkStart w:id="1" w:name="_Toc146709415"/>
+      <w:bookmarkStart w:id="1" w:name="_Toc179403976"/>
       <w:r>
         <w:rPr>
           <w:lang w:val="en-GB"/>
@@ -2056,7 +2900,7 @@
           <w:lang w:val="en-GB"/>
         </w:rPr>
       </w:pPr>
-      <w:bookmarkStart w:id="2" w:name="_Toc146709416"/>
+      <w:bookmarkStart w:id="2" w:name="_Toc179403977"/>
       <w:r>
         <w:rPr>
           <w:lang w:val="en-GB"/>
@@ -2220,12 +3064,14 @@
           <w:lang w:val="en-GB"/>
         </w:rPr>
       </w:pPr>
+      <w:bookmarkStart w:id="3" w:name="_Toc179403978"/>
       <w:r>
         <w:rPr>
           <w:lang w:val="en-GB"/>
         </w:rPr>
         <w:t>Key Themes/Topics</w:t>
       </w:r>
+      <w:bookmarkEnd w:id="3"/>
     </w:p>
     <w:p>
       <w:pPr>
@@ -2440,7 +3286,7 @@
           <w:lang w:val="en-GB"/>
         </w:rPr>
       </w:pPr>
-      <w:bookmarkStart w:id="3" w:name="_Toc146709418"/>
+      <w:bookmarkStart w:id="4" w:name="_Toc179403979"/>
       <w:r>
         <w:rPr>
           <w:lang w:val="en-GB"/>
@@ -2448,7 +3294,7 @@
         <w:lastRenderedPageBreak/>
         <w:t>Aim and Objectives</w:t>
       </w:r>
-      <w:bookmarkEnd w:id="3"/>
+      <w:bookmarkEnd w:id="4"/>
     </w:p>
     <w:p>
       <w:pPr>
@@ -2457,14 +3303,14 @@
           <w:lang w:val="en-GB"/>
         </w:rPr>
       </w:pPr>
-      <w:bookmarkStart w:id="4" w:name="_Toc146709419"/>
+      <w:bookmarkStart w:id="5" w:name="_Toc179403980"/>
       <w:r>
         <w:rPr>
           <w:lang w:val="en-GB"/>
         </w:rPr>
         <w:t>Project Aim</w:t>
       </w:r>
-      <w:bookmarkEnd w:id="4"/>
+      <w:bookmarkEnd w:id="5"/>
     </w:p>
     <w:p>
       <w:pPr>
@@ -2506,14 +3352,14 @@
           <w:lang w:val="en-GB"/>
         </w:rPr>
       </w:pPr>
-      <w:bookmarkStart w:id="5" w:name="_Toc146709420"/>
+      <w:bookmarkStart w:id="6" w:name="_Toc179403981"/>
       <w:r>
         <w:rPr>
           <w:lang w:val="en-GB"/>
         </w:rPr>
         <w:t>Project Objectives</w:t>
       </w:r>
-      <w:bookmarkEnd w:id="5"/>
+      <w:bookmarkEnd w:id="6"/>
     </w:p>
     <w:p>
       <w:pPr>
@@ -2696,14 +3542,14 @@
           <w:lang w:val="en-GB"/>
         </w:rPr>
       </w:pPr>
-      <w:bookmarkStart w:id="6" w:name="_Toc146709421"/>
+      <w:bookmarkStart w:id="7" w:name="_Toc179403982"/>
       <w:r>
         <w:rPr>
           <w:lang w:val="en-GB"/>
         </w:rPr>
         <w:t>Project Planning</w:t>
       </w:r>
-      <w:bookmarkEnd w:id="6"/>
+      <w:bookmarkEnd w:id="7"/>
     </w:p>
     <w:p>
       <w:pPr>
@@ -2712,32 +3558,68 @@
           <w:lang w:val="en-GB"/>
         </w:rPr>
       </w:pPr>
-      <w:bookmarkStart w:id="7" w:name="_Toc146709422"/>
+      <w:bookmarkStart w:id="8" w:name="_Toc179403983"/>
       <w:r>
         <w:rPr>
           <w:lang w:val="en-GB"/>
         </w:rPr>
         <w:t>Initial Project Plan</w:t>
       </w:r>
-      <w:bookmarkEnd w:id="7"/>
-    </w:p>
-    <w:p>
-      <w:pPr>
-        <w:rPr>
-          <w:lang w:eastAsia="en-US"/>
-        </w:rPr>
-      </w:pPr>
-      <w:r>
-        <w:rPr>
-          <w:lang w:eastAsia="en-US"/>
-        </w:rPr>
-        <w:t xml:space="preserve">Agile methodologies will be used during development. </w:t>
-      </w:r>
-      <w:r>
-        <w:rPr>
-          <w:lang w:eastAsia="en-US"/>
-        </w:rPr>
-        <w:t>There will be a planning phase, followed by implementation and then evaluation. In the</w:t>
+      <w:bookmarkEnd w:id="8"/>
+    </w:p>
+    <w:p>
+      <w:pPr>
+        <w:rPr>
+          <w:lang w:eastAsia="en-US"/>
+        </w:rPr>
+      </w:pPr>
+      <w:r>
+        <w:rPr>
+          <w:lang w:eastAsia="en-US"/>
+        </w:rPr>
+        <w:t xml:space="preserve">An </w:t>
+      </w:r>
+      <w:r>
+        <w:rPr>
+          <w:lang w:eastAsia="en-US"/>
+        </w:rPr>
+        <w:t>Agile methodolog</w:t>
+      </w:r>
+      <w:r>
+        <w:rPr>
+          <w:lang w:eastAsia="en-US"/>
+        </w:rPr>
+        <w:t>y specifically scrum</w:t>
+      </w:r>
+      <w:r>
+        <w:rPr>
+          <w:lang w:eastAsia="en-US"/>
+        </w:rPr>
+        <w:t xml:space="preserve"> will be used during development.</w:t>
+      </w:r>
+      <w:r>
+        <w:rPr>
+          <w:lang w:eastAsia="en-US"/>
+        </w:rPr>
+        <w:t xml:space="preserve"> At a high level</w:t>
+      </w:r>
+      <w:r>
+        <w:rPr>
+          <w:lang w:eastAsia="en-US"/>
+        </w:rPr>
+        <w:t xml:space="preserve"> </w:t>
+      </w:r>
+      <w:r>
+        <w:rPr>
+          <w:lang w:eastAsia="en-US"/>
+        </w:rPr>
+        <w:t>t</w:t>
+      </w:r>
+      <w:r>
+        <w:rPr>
+          <w:lang w:eastAsia="en-US"/>
+        </w:rPr>
+        <w:t>here will be a planning phase, followed by implementation and then evaluation. In the</w:t>
       </w:r>
       <w:r>
         <w:rPr>
@@ -2756,7 +3638,19 @@
         <w:rPr>
           <w:lang w:eastAsia="en-US"/>
         </w:rPr>
-        <w:t>Then the implementation phase will be split into cycles, the exhaustive list from the previous phase</w:t>
+        <w:t xml:space="preserve">Then the implementation phase will be split into </w:t>
+      </w:r>
+      <w:r>
+        <w:rPr>
+          <w:lang w:eastAsia="en-US"/>
+        </w:rPr>
+        <w:t>sprints</w:t>
+      </w:r>
+      <w:r>
+        <w:rPr>
+          <w:lang w:eastAsia="en-US"/>
+        </w:rPr>
+        <w:t>, the exhaustive list from the previous phase</w:t>
       </w:r>
       <w:r>
         <w:rPr>
@@ -2859,7 +3753,6 @@
         <w:rPr>
           <w:lang w:eastAsia="en-US"/>
         </w:rPr>
-        <w:lastRenderedPageBreak/>
         <w:t>Table 1 below outlines the tasks which will need to be completed for the project. Each one of these tasks will be further broken down following the literature review.</w:t>
       </w:r>
     </w:p>
@@ -3498,7 +4391,7 @@
           <w:lang w:val="en-GB"/>
         </w:rPr>
       </w:pPr>
-      <w:bookmarkStart w:id="8" w:name="_Toc146709423"/>
+      <w:bookmarkStart w:id="9" w:name="_Toc179403984"/>
       <w:r>
         <w:rPr>
           <w:lang w:val="en-GB"/>
@@ -3506,7 +4399,7 @@
         <w:lastRenderedPageBreak/>
         <w:t>Resources</w:t>
       </w:r>
-      <w:bookmarkEnd w:id="8"/>
+      <w:bookmarkEnd w:id="9"/>
     </w:p>
     <w:p>
       <w:pPr>
@@ -3857,14 +4750,14 @@
           <w:lang w:val="en-GB"/>
         </w:rPr>
       </w:pPr>
-      <w:bookmarkStart w:id="9" w:name="_Toc146709424"/>
+      <w:bookmarkStart w:id="10" w:name="_Toc179403985"/>
       <w:r>
         <w:rPr>
           <w:lang w:val="en-GB"/>
         </w:rPr>
         <w:t>Risk Assessments</w:t>
       </w:r>
-      <w:bookmarkEnd w:id="9"/>
+      <w:bookmarkEnd w:id="10"/>
     </w:p>
     <w:tbl>
       <w:tblPr>
@@ -4464,7 +5357,7 @@
           <w:lang w:val="en-GB"/>
         </w:rPr>
       </w:pPr>
-      <w:bookmarkStart w:id="10" w:name="_Toc146709425"/>
+      <w:bookmarkStart w:id="11" w:name="_Toc179403986"/>
       <w:r>
         <w:rPr>
           <w:lang w:val="en-GB"/>
@@ -4472,7 +5365,7 @@
         <w:lastRenderedPageBreak/>
         <w:t>Project Review and Methodology</w:t>
       </w:r>
-      <w:bookmarkEnd w:id="10"/>
+      <w:bookmarkEnd w:id="11"/>
     </w:p>
     <w:p>
       <w:pPr>
@@ -4481,14 +5374,14 @@
           <w:lang w:val="en-GB"/>
         </w:rPr>
       </w:pPr>
-      <w:bookmarkStart w:id="11" w:name="_Toc146709426"/>
+      <w:bookmarkStart w:id="12" w:name="_Toc179403987"/>
       <w:r>
         <w:rPr>
           <w:lang w:val="en-GB"/>
         </w:rPr>
         <w:t>Critique of Past Final Year Projects</w:t>
       </w:r>
-      <w:bookmarkEnd w:id="11"/>
+      <w:bookmarkEnd w:id="12"/>
     </w:p>
     <w:p>
       <w:pPr>
@@ -4497,19 +5390,132 @@
           <w:lang w:eastAsia="en-US"/>
         </w:rPr>
       </w:pPr>
+      <w:bookmarkStart w:id="13" w:name="_Toc179403988"/>
       <w:r>
         <w:rPr>
           <w:lang w:eastAsia="en-US"/>
         </w:rPr>
         <w:t>Evaluation of the use of Gamification and Augmented Reality Features on Active City Tourism</w:t>
       </w:r>
-    </w:p>
-    <w:p>
-      <w:pPr>
-        <w:rPr>
-          <w:lang w:eastAsia="en-US"/>
-        </w:rPr>
-      </w:pPr>
+      <w:bookmarkEnd w:id="13"/>
+      <w:r>
+        <w:rPr>
+          <w:lang w:eastAsia="en-US"/>
+        </w:rPr>
+        <w:t xml:space="preserve"> – Goff, S</w:t>
+      </w:r>
+    </w:p>
+    <w:p>
+      <w:pPr>
+        <w:rPr>
+          <w:lang w:eastAsia="en-US"/>
+        </w:rPr>
+      </w:pPr>
+    </w:p>
+    <w:p>
+      <w:pPr>
+        <w:rPr>
+          <w:lang w:eastAsia="en-US"/>
+        </w:rPr>
+      </w:pPr>
+      <w:r>
+        <w:rPr>
+          <w:lang w:eastAsia="en-US"/>
+        </w:rPr>
+        <w:t>This project acknowledges the current issue of global warming and environmental damage. Goff asserts “The tourism/travel industry is a significant contributor to worldwide pollution”. The project produces a mobile application to be part of a solution to this problem. The application is designed to gamify tourism in a way that encourages walking to destinations rather than taking a car or bus.</w:t>
+      </w:r>
+      <w:r>
+        <w:rPr>
+          <w:lang w:eastAsia="en-US"/>
+        </w:rPr>
+        <w:t xml:space="preserve"> This is done using gamification techniques such as, statistics (score, steps, landmarks visited, routes, distance travelled and time spent), awards and a level attached to the account. These are effective gamification techniques. In the evaluation Goff remarks that according to feedback obtained through questionnaires these techniques were effective and lead to more engagement in the experiment group.</w:t>
+      </w:r>
+    </w:p>
+    <w:p>
+      <w:pPr>
+        <w:rPr>
+          <w:lang w:eastAsia="en-US"/>
+        </w:rPr>
+      </w:pPr>
+      <w:r>
+        <w:rPr>
+          <w:lang w:eastAsia="en-US"/>
+        </w:rPr>
+        <w:t>Goff’s project is relevant to this one as it employs gamification techniques to encourage certain behaviours. In this case using sustainable travel. Gamification in the design of this project should be considered to drive user motivation.</w:t>
+      </w:r>
+    </w:p>
+    <w:p>
+      <w:pPr>
+        <w:rPr>
+          <w:lang w:eastAsia="en-US"/>
+        </w:rPr>
+      </w:pPr>
+      <w:r>
+        <w:rPr>
+          <w:lang w:eastAsia="en-US"/>
+        </w:rPr>
+        <w:t xml:space="preserve">To critique this project the decision to develop the application for IOS systems was a large risk. Goff had no experience developing for ios and its multitude of difficulties. </w:t>
+      </w:r>
+      <w:r>
+        <w:rPr>
+          <w:lang w:eastAsia="en-US"/>
+        </w:rPr>
+        <w:t xml:space="preserve">It was later remarked in the challenges and </w:t>
+      </w:r>
+      <w:r>
+        <w:rPr>
+          <w:lang w:eastAsia="en-US"/>
+        </w:rPr>
+        <w:t>issue’s</w:t>
+      </w:r>
+      <w:r>
+        <w:rPr>
+          <w:lang w:eastAsia="en-US"/>
+        </w:rPr>
+        <w:t xml:space="preserve"> part that “The most significant issue during the project was underestimating the time needed to learn the new system and programming language being used to develop the artefact”. This </w:t>
+      </w:r>
+      <w:r>
+        <w:rPr>
+          <w:lang w:eastAsia="en-US"/>
+        </w:rPr>
+        <w:t>led</w:t>
+      </w:r>
+      <w:r>
+        <w:rPr>
+          <w:lang w:eastAsia="en-US"/>
+        </w:rPr>
+        <w:t xml:space="preserve"> to features not being completed. </w:t>
+      </w:r>
+      <w:r>
+        <w:rPr>
+          <w:lang w:eastAsia="en-US"/>
+        </w:rPr>
+        <w:t xml:space="preserve">Taking these lessons learnt and applying them to this project means that Unity, a familiar game engine, will be used to develop the project. This will help reduce the time spent learning and troubleshooting new technologies. One of the reasons this learning process was such a hindrance was the lack of documentation and guidance. </w:t>
+      </w:r>
+      <w:r>
+        <w:rPr>
+          <w:lang w:eastAsia="en-US"/>
+        </w:rPr>
+        <w:t>Fortunately,</w:t>
+      </w:r>
+      <w:r>
+        <w:rPr>
+          <w:lang w:eastAsia="en-US"/>
+        </w:rPr>
+        <w:t xml:space="preserve"> programmers at etee will be able to answer questions regarding the </w:t>
+      </w:r>
+      <w:r>
+        <w:rPr>
+          <w:lang w:eastAsia="en-US"/>
+        </w:rPr>
+        <w:t>API</w:t>
+      </w:r>
+      <w:r>
+        <w:rPr>
+          <w:lang w:eastAsia="en-US"/>
+        </w:rPr>
+        <w:t xml:space="preserve"> for development with etee controllers. </w:t>
+      </w:r>
     </w:p>
     <w:p>
       <w:pPr>
@@ -4518,22 +5524,206 @@
           <w:lang w:eastAsia="en-US"/>
         </w:rPr>
       </w:pPr>
+      <w:bookmarkStart w:id="14" w:name="_Toc179403989"/>
       <w:r>
         <w:rPr>
           <w:lang w:eastAsia="en-US"/>
         </w:rPr>
         <w:t>Virtual Reality Exposure Therapy as a Treatment for Social Anxiety Disorders</w:t>
       </w:r>
-    </w:p>
-    <w:p>
-      <w:pPr>
-        <w:jc w:val="both"/>
-        <w:rPr>
-          <w:rFonts w:ascii="Arial" w:hAnsi="Arial" w:cs="Arial"/>
-          <w:iCs/>
-          <w:color w:val="FF0000"/>
-        </w:rPr>
-      </w:pPr>
+      <w:bookmarkEnd w:id="14"/>
+      <w:r>
+        <w:rPr>
+          <w:lang w:eastAsia="en-US"/>
+        </w:rPr>
+        <w:t xml:space="preserve"> – Day, M</w:t>
+      </w:r>
+    </w:p>
+    <w:p>
+      <w:pPr>
+        <w:rPr>
+          <w:lang w:eastAsia="en-US"/>
+        </w:rPr>
+      </w:pPr>
+    </w:p>
+    <w:p>
+      <w:pPr>
+        <w:rPr>
+          <w:lang w:eastAsia="en-US"/>
+        </w:rPr>
+      </w:pPr>
+      <w:r>
+        <w:rPr>
+          <w:lang w:eastAsia="en-US"/>
+        </w:rPr>
+        <w:t xml:space="preserve">This study seeks to examine the efficacy of the use of VRET when used to treat anxiety disorders, specifically public speaking. </w:t>
+      </w:r>
+      <w:r>
+        <w:rPr>
+          <w:lang w:eastAsia="en-US"/>
+        </w:rPr>
+        <w:t>Day recognises the studied effectiveness of exposure therapy as a treatment for irrational fears</w:t>
+      </w:r>
+      <w:r>
+        <w:rPr>
+          <w:lang w:eastAsia="en-US"/>
+        </w:rPr>
+        <w:t xml:space="preserve"> and positions this paper to be an extension of that knowledge. Achieve the aim of the project a bespoke environment was produced to mean VRET standards. </w:t>
+      </w:r>
+      <w:r>
+        <w:rPr>
+          <w:lang w:eastAsia="en-US"/>
+        </w:rPr>
+        <w:t>The project overall met its objectives. As for the efficacy of the system the test showed</w:t>
+      </w:r>
+      <w:r>
+        <w:rPr>
+          <w:lang w:eastAsia="en-US"/>
+        </w:rPr>
+        <w:t xml:space="preserve"> </w:t>
+      </w:r>
+      <w:r>
+        <w:rPr>
+          <w:lang w:eastAsia="en-US"/>
+        </w:rPr>
+        <w:t>“</w:t>
+      </w:r>
+      <w:r>
+        <w:rPr>
+          <w:lang w:eastAsia="en-US"/>
+        </w:rPr>
+        <w:t>that participants who</w:t>
+      </w:r>
+      <w:r>
+        <w:rPr>
+          <w:lang w:eastAsia="en-US"/>
+        </w:rPr>
+        <w:t xml:space="preserve"> </w:t>
+      </w:r>
+      <w:r>
+        <w:rPr>
+          <w:lang w:eastAsia="en-US"/>
+        </w:rPr>
+        <w:t>performed</w:t>
+      </w:r>
+      <w:r>
+        <w:rPr>
+          <w:lang w:eastAsia="en-US"/>
+        </w:rPr>
+        <w:t xml:space="preserve"> </w:t>
+      </w:r>
+      <w:r>
+        <w:rPr>
+          <w:lang w:eastAsia="en-US"/>
+        </w:rPr>
+        <w:t>the interview within VR showed a greater decline in heartrate by the end of the mock</w:t>
+      </w:r>
+      <w:r>
+        <w:rPr>
+          <w:lang w:eastAsia="en-US"/>
+        </w:rPr>
+        <w:t xml:space="preserve"> </w:t>
+      </w:r>
+      <w:r>
+        <w:rPr>
+          <w:lang w:eastAsia="en-US"/>
+        </w:rPr>
+        <w:t>interview</w:t>
+      </w:r>
+      <w:r>
+        <w:rPr>
+          <w:lang w:eastAsia="en-US"/>
+        </w:rPr>
+        <w:t xml:space="preserve"> </w:t>
+      </w:r>
+      <w:r>
+        <w:rPr>
+          <w:lang w:eastAsia="en-US"/>
+        </w:rPr>
+        <w:t>than those who performed outside VR</w:t>
+      </w:r>
+      <w:r>
+        <w:rPr>
+          <w:lang w:eastAsia="en-US"/>
+        </w:rPr>
+        <w:t>” therefore the system was deemed as overall effective.</w:t>
+      </w:r>
+    </w:p>
+    <w:p>
+      <w:pPr>
+        <w:rPr>
+          <w:lang w:eastAsia="en-US"/>
+        </w:rPr>
+      </w:pPr>
+      <w:r>
+        <w:rPr>
+          <w:lang w:eastAsia="en-US"/>
+        </w:rPr>
+        <w:t>This paper is linked to this project as it details the development of a serious game designed to be used as a treatment.</w:t>
+      </w:r>
+    </w:p>
+    <w:p>
+      <w:pPr>
+        <w:rPr>
+          <w:lang w:eastAsia="en-US"/>
+        </w:rPr>
+      </w:pPr>
+      <w:r>
+        <w:rPr>
+          <w:lang w:eastAsia="en-US"/>
+        </w:rPr>
+        <w:t xml:space="preserve">One thing that was done very well was the effective use of a user centred design methodology. This manifested </w:t>
+      </w:r>
+      <w:r>
+        <w:rPr>
+          <w:lang w:eastAsia="en-US"/>
+        </w:rPr>
+        <w:t>itself</w:t>
+      </w:r>
+      <w:r>
+        <w:rPr>
+          <w:lang w:eastAsia="en-US"/>
+        </w:rPr>
+        <w:t xml:space="preserve"> as a </w:t>
+      </w:r>
+      <w:r>
+        <w:rPr>
+          <w:lang w:eastAsia="en-US"/>
+        </w:rPr>
+        <w:t xml:space="preserve">set of playtests. The first playtest in particular uncovered a negative response to the environment created. With testers reporting of an uncanny valley feeling. After receiving this </w:t>
+      </w:r>
+      <w:r>
+        <w:rPr>
+          <w:lang w:eastAsia="en-US"/>
+        </w:rPr>
+        <w:lastRenderedPageBreak/>
+        <w:t>feedback Day was able to make the appropriate changes to the environment such that the testers no longer felt that the environment was distracting.</w:t>
+      </w:r>
+    </w:p>
+    <w:p>
+      <w:pPr>
+        <w:rPr>
+          <w:lang w:eastAsia="en-US"/>
+        </w:rPr>
+      </w:pPr>
+      <w:r>
+        <w:rPr>
+          <w:lang w:eastAsia="en-US"/>
+        </w:rPr>
+        <w:t xml:space="preserve">However, due to the nature of the project some complex ethical considerations must be made. This would have increased the complexity of the project. Considerations must be made regarding exposing users to a VRET environment and considerations into the wellbeing of users with diagnosed social anxiety disorder included in the study. For reasons similar to those previously described this paper will focus on </w:t>
+      </w:r>
+      <w:r>
+        <w:rPr>
+          <w:lang w:eastAsia="en-US"/>
+        </w:rPr>
+        <w:t>nondescript</w:t>
+      </w:r>
+      <w:r>
+        <w:rPr>
+          <w:lang w:eastAsia="en-US"/>
+        </w:rPr>
+        <w:t xml:space="preserve"> adults. </w:t>
+      </w:r>
     </w:p>
     <w:p>
       <w:pPr>
@@ -4542,14 +5732,14 @@
           <w:lang w:val="en-GB"/>
         </w:rPr>
       </w:pPr>
-      <w:bookmarkStart w:id="12" w:name="_Toc146709427"/>
+      <w:bookmarkStart w:id="15" w:name="_Toc179403990"/>
       <w:r>
         <w:rPr>
           <w:lang w:val="en-GB"/>
         </w:rPr>
         <w:t>Literature Search Methodology</w:t>
       </w:r>
-      <w:bookmarkEnd w:id="12"/>
+      <w:bookmarkEnd w:id="15"/>
     </w:p>
     <w:p>
       <w:pPr>
@@ -4558,12 +5748,14 @@
           <w:lang w:eastAsia="en-US"/>
         </w:rPr>
       </w:pPr>
+      <w:bookmarkStart w:id="16" w:name="_Toc179403991"/>
       <w:r>
         <w:rPr>
           <w:lang w:eastAsia="en-US"/>
         </w:rPr>
         <w:t>Keyword based searches using engines such as google scholar.</w:t>
       </w:r>
+      <w:bookmarkEnd w:id="16"/>
     </w:p>
     <w:p>
       <w:pPr>
@@ -4640,14 +5832,22 @@
         <w:rPr>
           <w:lang w:eastAsia="en-US"/>
         </w:rPr>
-        <w:t xml:space="preserve"> Birmingham City University’s library services and its collection of past student projects.</w:t>
-      </w:r>
-      <w:r>
-        <w:rPr>
-          <w:lang w:eastAsia="en-US"/>
-        </w:rPr>
         <w:t xml:space="preserve"> </w:t>
       </w:r>
+      <w:bookmarkStart w:id="17" w:name="_Toc179403992"/>
+      <w:r>
+        <w:rPr>
+          <w:lang w:eastAsia="en-US"/>
+        </w:rPr>
+        <w:t>Birmingham City University’s library services and its collection of past student projects.</w:t>
+      </w:r>
+      <w:bookmarkEnd w:id="17"/>
+      <w:r>
+        <w:rPr>
+          <w:lang w:eastAsia="en-US"/>
+        </w:rPr>
+        <w:t xml:space="preserve"> </w:t>
+      </w:r>
     </w:p>
     <w:p>
       <w:pPr>
@@ -4682,12 +5882,14 @@
           <w:lang w:eastAsia="en-US"/>
         </w:rPr>
       </w:pPr>
+      <w:bookmarkStart w:id="18" w:name="_Toc179403993"/>
       <w:r>
         <w:rPr>
           <w:lang w:eastAsia="en-US"/>
         </w:rPr>
         <w:t>Resources shared by others</w:t>
       </w:r>
+      <w:bookmarkEnd w:id="18"/>
     </w:p>
     <w:p>
       <w:pPr>
@@ -4728,6 +5930,26 @@
           <w:lang w:eastAsia="en-US"/>
         </w:rPr>
       </w:pPr>
+      <w:r>
+        <w:rPr>
+          <w:lang w:eastAsia="en-US"/>
+        </w:rPr>
+        <w:t>Software such as Zotero will also be used to gather and store references to the literature used.</w:t>
+      </w:r>
+    </w:p>
+    <w:p>
+      <w:pPr>
+        <w:rPr>
+          <w:lang w:eastAsia="en-US"/>
+        </w:rPr>
+      </w:pPr>
+    </w:p>
+    <w:p>
+      <w:pPr>
+        <w:rPr>
+          <w:lang w:eastAsia="en-US"/>
+        </w:rPr>
+      </w:pPr>
     </w:p>
     <w:p>
       <w:pPr>
@@ -4771,159 +5993,157 @@
           <w:lang w:val="en-GB"/>
         </w:rPr>
       </w:pPr>
-      <w:bookmarkStart w:id="13" w:name="_Toc146709428"/>
+      <w:bookmarkStart w:id="19" w:name="_Toc179403994"/>
       <w:r>
         <w:rPr>
           <w:lang w:val="en-GB"/>
         </w:rPr>
+        <w:t>Initial Literature Search Results</w:t>
+      </w:r>
+      <w:bookmarkEnd w:id="19"/>
+    </w:p>
+    <w:p>
+      <w:pPr>
+        <w:pStyle w:val="Heading3"/>
+      </w:pPr>
+      <w:bookmarkStart w:id="20" w:name="_Toc179403995"/>
+      <w:r>
+        <w:t>Serious games for upper limb rehabilitation after stroke: a meta-analysis</w:t>
+      </w:r>
+      <w:bookmarkEnd w:id="20"/>
+    </w:p>
+    <w:p/>
+    <w:p>
+      <w:r>
+        <w:t xml:space="preserve">This piece of literature aimed to “assess the efficacy of serious games, implemented on diverse technological systems, targeting UL recovery after stroke”. The paper was a meta-analysis and collated the findings of 42 trials including 1760 participants. The study concluded that “rehabilitation through serious games, targeting UL recovery after stroke, leads to better improvements, compared to conventional treatment”. The outcome of this literature gives feasibility to this project as it evidences that bespoke games designed to aid in UL rehabilitation are indeed effective and overall more effective than conventional therapy. </w:t>
+      </w:r>
+    </w:p>
+    <w:p/>
+    <w:p>
+      <w:r>
+        <w:t xml:space="preserve">Additionally, this piece of literature </w:t>
+      </w:r>
+      <w:r>
+        <w:t xml:space="preserve">highlighted essential design features that this project must cater for. Those being the eleven neurorehabilitation principles established by Maier et al. The literature claimed that In order for the gamified therapy to be more effective than traditional therapies it must implement at least 8 of these principles. “Indeed, only interventions that met 8 or more principles showed significant impact of moderate effect size on upper limb motor function”. While this project is more focused on encouraging the correct movements to be performed in a motivational way, rather than the actual clinical effectiveness of the game, the findings of this study relating to these principles is still influential and will be considered in the game design of the game. </w:t>
+      </w:r>
+    </w:p>
+    <w:p/>
+    <w:p>
+      <w:pPr>
+        <w:pStyle w:val="Heading3"/>
+      </w:pPr>
+      <w:bookmarkStart w:id="21" w:name="_Toc179403996"/>
+      <w:r>
+        <w:t>Serious Game Design and Clinical Improvement in Physical Rehabilitation: Systematic Review</w:t>
+      </w:r>
+      <w:bookmarkEnd w:id="21"/>
+    </w:p>
+    <w:p/>
+    <w:p>
+      <w:r>
+        <w:t>This piece of literature, was also focused on the clinical outcomes and efficacy of serious games</w:t>
+      </w:r>
+      <w:r>
+        <w:t xml:space="preserve"> when used</w:t>
+      </w:r>
+      <w:r>
+        <w:t xml:space="preserve"> in therapy in motor impairment patients</w:t>
+      </w:r>
+      <w:r>
+        <w:t xml:space="preserve"> with</w:t>
+      </w:r>
+      <w:r>
+        <w:t xml:space="preserve"> stroke</w:t>
+      </w:r>
+      <w:r>
+        <w:t xml:space="preserve">, multiple sclerosis or cerebral palsy. Unlike the previous however this review took “a closer look at video game design features” described in the literatures reviewed. These features being “game genre [GG], game nature [GN], and game development strategy [GDS]”. These features were assessed on “how they may contribute toward improving health outcomes”. </w:t>
+      </w:r>
+      <w:r>
+        <w:t xml:space="preserve">The study agreed with the previous that bespoke made games “tends to give better clinical results although the latter are perceived as more motivating and engaging”, the latter here referring to commercial off the shelf games. </w:t>
+      </w:r>
+    </w:p>
+    <w:p>
+      <w:r>
+        <w:t xml:space="preserve">This review will be useful when designing the game as it will allow informed decisions to be made about the design of the game. </w:t>
+      </w:r>
+    </w:p>
+    <w:p>
+      <w:pPr>
+        <w:pStyle w:val="Heading3"/>
+      </w:pPr>
+      <w:bookmarkStart w:id="22" w:name="_Toc179403997"/>
+      <w:r>
+        <w:t>Development of a 3D, networked multi-user virtual reality environment for home therapy after stroke</w:t>
+      </w:r>
+      <w:bookmarkEnd w:id="22"/>
+    </w:p>
+    <w:p/>
+    <w:p>
+      <w:r>
+        <w:t xml:space="preserve">This study is very relevant to this paper as it is a very similar undertaking. </w:t>
+      </w:r>
+      <w:r>
+        <w:t>Triandafilou</w:t>
+      </w:r>
+      <w:r>
+        <w:t xml:space="preserve"> et al produced a 3d networked </w:t>
+      </w:r>
+      <w:r>
+        <w:t>multiuser</w:t>
+      </w:r>
+      <w:r>
+        <w:t xml:space="preserve"> </w:t>
+      </w:r>
+      <w:r>
+        <w:t>Virtual E</w:t>
+      </w:r>
+      <w:r>
+        <w:t xml:space="preserve">nvironment for </w:t>
+      </w:r>
+      <w:r>
+        <w:t>R</w:t>
+      </w:r>
+      <w:r>
+        <w:t xml:space="preserve">ehabilitative </w:t>
+      </w:r>
+      <w:r>
+        <w:t>G</w:t>
+      </w:r>
+      <w:r>
+        <w:t xml:space="preserve">aming </w:t>
+      </w:r>
+      <w:r>
+        <w:t>E</w:t>
+      </w:r>
+      <w:r>
+        <w:t>xercises</w:t>
+      </w:r>
+      <w:r>
+        <w:t xml:space="preserve"> (VERGE)</w:t>
+      </w:r>
+      <w:r>
+        <w:t xml:space="preserve">. Users could control the game through measurements made with a </w:t>
+      </w:r>
+      <w:r>
+        <w:t>low-cost</w:t>
+      </w:r>
+      <w:r>
+        <w:t xml:space="preserve"> Kinect device. The study found that “85% of the subjects found the VERGE system to be an effective means of promoting repetitive</w:t>
+      </w:r>
+      <w:r>
+        <w:t xml:space="preserve"> </w:t>
+      </w:r>
+      <w:r>
         <w:lastRenderedPageBreak/>
-        <w:t>Initial Literature Search Results</w:t>
-      </w:r>
-      <w:bookmarkEnd w:id="13"/>
-    </w:p>
-    <w:p>
-      <w:pPr>
-        <w:pStyle w:val="Heading3"/>
-      </w:pPr>
-      <w:bookmarkStart w:id="14" w:name="_Toc146709429"/>
-      <w:r>
-        <w:t>Serious games for upper limb rehabilitation after stroke: a meta-analysis</w:t>
+        <w:t>practice of arm movement</w:t>
+      </w:r>
+      <w:r>
+        <w:t>”. The study tested the quantity of useful movement and the motivation to use the system against current therapies. This paper, due to its similarities to this project will play a critical role in the approach of this project.</w:t>
       </w:r>
     </w:p>
     <w:p/>
     <w:p>
       <w:r>
-        <w:t xml:space="preserve">This piece of literature aimed to “assess the efficacy of serious games, implemented on diverse technological systems, targeting UL recovery after stroke”. The paper was a meta-analysis and collated the findings of 42 trials including 1760 participants. The study concluded that “rehabilitation through serious games, targeting UL recovery after stroke, leads to better improvements, compared to conventional treatment”. The outcome of this literature gives feasibility to this project as it evidences that bespoke games designed to aid in UL rehabilitation are indeed effective and overall more effective than conventional therapy. </w:t>
-      </w:r>
-    </w:p>
-    <w:p/>
-    <w:p>
-      <w:r>
-        <w:t xml:space="preserve">Additionally, this piece of literature </w:t>
-      </w:r>
-      <w:r>
-        <w:t xml:space="preserve">highlighted essential design features that this project must cater for. Those being the eleven neurorehabilitation principles established by Maier et al. The literature claimed that In order for the gamified therapy to be more effective than traditional therapies it must implement at least 8 of these principles. “Indeed, only interventions that met 8 or more principles showed significant impact of moderate effect size on upper limb motor function”. While this project is more focused on encouraging the correct movements to be performed in a motivational way, rather than the actual clinical effectiveness of the game, the findings of this study relating to these principles is still influential and will be considered in the game design of the game. </w:t>
-      </w:r>
-    </w:p>
-    <w:p/>
-    <w:p>
-      <w:pPr>
-        <w:pStyle w:val="Heading3"/>
-      </w:pPr>
-      <w:r>
-        <w:t>Serious Game Design and Clinical Improvement in Physical Rehabilitation: Systematic Review</w:t>
-      </w:r>
-    </w:p>
-    <w:p/>
-    <w:p>
-      <w:r>
-        <w:t>This piece of literature, was also focused on the clinical outcomes and efficacy of serious games</w:t>
-      </w:r>
-      <w:r>
-        <w:t xml:space="preserve"> when used</w:t>
-      </w:r>
-      <w:r>
-        <w:t xml:space="preserve"> in therapy in motor impairment patients</w:t>
-      </w:r>
-      <w:r>
-        <w:t xml:space="preserve"> with</w:t>
-      </w:r>
-      <w:r>
-        <w:t xml:space="preserve"> stroke</w:t>
-      </w:r>
-      <w:r>
-        <w:t xml:space="preserve">, multiple sclerosis or cerebral palsy. Unlike the previous however this review took “a closer look at video game design features” described in the literatures reviewed. These features being “game genre [GG], game nature [GN], and game development strategy [GDS]”. These features were assessed on “how they may contribute toward improving health outcomes”. </w:t>
-      </w:r>
-      <w:r>
-        <w:t xml:space="preserve">The study agreed with the previous that bespoke made games “tends to give better clinical results although the latter are perceived as more motivating and engaging”, the latter here referring to commercial off the shelf games. </w:t>
-      </w:r>
-    </w:p>
-    <w:p>
-      <w:r>
-        <w:t xml:space="preserve">This review will be useful when designing the game as it will allow informed decisions to be made about the design of the game. </w:t>
-      </w:r>
-    </w:p>
-    <w:p>
-      <w:pPr>
-        <w:pStyle w:val="Heading3"/>
-      </w:pPr>
-      <w:r>
-        <w:t>Development of a 3D, networked multi-user virtual reality environment for home therapy after stroke</w:t>
-      </w:r>
-    </w:p>
-    <w:p/>
-    <w:p>
-      <w:r>
-        <w:t xml:space="preserve">This study is very relevant to this paper as it is a very similar undertaking. </w:t>
-      </w:r>
-      <w:r>
-        <w:t>Triandafilou</w:t>
-      </w:r>
-      <w:r>
-        <w:t xml:space="preserve"> et al produced a 3d networked </w:t>
-      </w:r>
-      <w:r>
-        <w:t>multiuser</w:t>
-      </w:r>
-      <w:r>
-        <w:t xml:space="preserve"> </w:t>
-      </w:r>
-      <w:r>
-        <w:t>Virtual E</w:t>
-      </w:r>
-      <w:r>
-        <w:t xml:space="preserve">nvironment for </w:t>
-      </w:r>
-      <w:r>
-        <w:t>R</w:t>
-      </w:r>
-      <w:r>
-        <w:t xml:space="preserve">ehabilitative </w:t>
-      </w:r>
-      <w:r>
-        <w:t>G</w:t>
-      </w:r>
-      <w:r>
-        <w:t xml:space="preserve">aming </w:t>
-      </w:r>
-      <w:r>
-        <w:t>E</w:t>
-      </w:r>
-      <w:r>
-        <w:t>xercises</w:t>
-      </w:r>
-      <w:r>
-        <w:t xml:space="preserve"> (VERGE)</w:t>
-      </w:r>
-      <w:r>
-        <w:t xml:space="preserve">. Users could control the game through measurements made with a </w:t>
-      </w:r>
-      <w:r>
-        <w:t>low-cost</w:t>
-      </w:r>
-      <w:r>
-        <w:t xml:space="preserve"> Kinect device. The study found that “</w:t>
-      </w:r>
-      <w:r>
-        <w:t>85% of the subjects found the VERGE system to be an effective means of promoting repetitive</w:t>
-      </w:r>
-      <w:r>
-        <w:t xml:space="preserve"> </w:t>
-      </w:r>
-      <w:r>
-        <w:t>practice of arm movement</w:t>
-      </w:r>
-      <w:r>
-        <w:t xml:space="preserve">”. The study tested the quantity of useful movement and the motivation to </w:t>
-      </w:r>
-      <w:r>
-        <w:lastRenderedPageBreak/>
-        <w:t>use the system against current therapies. This paper, due to its similarities to this project will play a critical role in the approach of this project.</w:t>
-      </w:r>
-    </w:p>
-    <w:p/>
-    <w:p>
-      <w:r>
         <w:t>A key difference between this paper and this project is the input device the user will use. While this paper uses a Kinect which can sense arm movement well but is not effective at sensing hand and wrist movements. This project, however, will make use of etee controllers which can sense wrist and hand rotation as well as each fingers grip strength. This will be beneficial as it means arm movements and wrist and hand movements can be designed to be inputs in the game.</w:t>
       </w:r>
     </w:p>
@@ -4931,186 +6151,57 @@
       <w:pPr>
         <w:pStyle w:val="Heading1"/>
       </w:pPr>
+      <w:bookmarkStart w:id="23" w:name="_Toc179403998"/>
       <w:r>
         <w:t>Bibliography</w:t>
       </w:r>
-      <w:bookmarkEnd w:id="14"/>
-    </w:p>
-    <w:p>
-      <w:pPr>
-        <w:rPr>
-          <w:lang w:eastAsia="en-US"/>
-        </w:rPr>
-      </w:pPr>
-      <w:r>
-        <w:rPr>
-          <w:lang w:eastAsia="en-US"/>
-        </w:rPr>
-        <w:t>Doumas, I., Everard, G., Dehem, S. and Lejeune, T., 2021. Serious games for upper limb rehabilitation after stroke: a meta-analysis. </w:t>
-      </w:r>
-      <w:r>
-        <w:rPr>
-          <w:i/>
-          <w:iCs/>
-          <w:lang w:eastAsia="en-US"/>
-        </w:rPr>
-        <w:t>Journal of neuroengineering and rehabilitation</w:t>
-      </w:r>
-      <w:r>
-        <w:rPr>
-          <w:lang w:eastAsia="en-US"/>
-        </w:rPr>
-        <w:t>, </w:t>
-      </w:r>
-      <w:r>
-        <w:rPr>
-          <w:i/>
-          <w:iCs/>
-          <w:lang w:eastAsia="en-US"/>
-        </w:rPr>
-        <w:t>18</w:t>
-      </w:r>
-      <w:r>
-        <w:rPr>
-          <w:lang w:eastAsia="en-US"/>
-        </w:rPr>
-        <w:t>, pp.1-16.</w:t>
-      </w:r>
-    </w:p>
-    <w:p>
-      <w:pPr>
-        <w:rPr>
-          <w:lang w:eastAsia="en-US"/>
-        </w:rPr>
-      </w:pPr>
-    </w:p>
-    <w:p>
-      <w:pPr>
-        <w:rPr>
-          <w:lang w:eastAsia="en-US"/>
-        </w:rPr>
-      </w:pPr>
-      <w:r>
-        <w:rPr>
-          <w:lang w:eastAsia="en-US"/>
-        </w:rPr>
-        <w:t>Triandafilou, K.M., Tsoupikova, D., Barry, A.J., Thielbar, K.N., Stoykov, N. and Kamper, D.G., 2018. Development of a 3D, networked multi-user virtual reality environment for home therapy after stroke. </w:t>
-      </w:r>
-      <w:r>
-        <w:rPr>
-          <w:i/>
-          <w:iCs/>
-          <w:lang w:eastAsia="en-US"/>
-        </w:rPr>
-        <w:t>Journal of neuroengineering and rehabilitation</w:t>
-      </w:r>
-      <w:r>
-        <w:rPr>
-          <w:lang w:eastAsia="en-US"/>
-        </w:rPr>
-        <w:t>, </w:t>
-      </w:r>
-      <w:r>
-        <w:rPr>
-          <w:i/>
-          <w:iCs/>
-          <w:lang w:eastAsia="en-US"/>
-        </w:rPr>
-        <w:t>15</w:t>
-      </w:r>
-      <w:r>
-        <w:rPr>
-          <w:lang w:eastAsia="en-US"/>
-        </w:rPr>
-        <w:t>, pp.1-13.</w:t>
-      </w:r>
-    </w:p>
-    <w:p>
-      <w:pPr>
-        <w:rPr>
-          <w:lang w:eastAsia="en-US"/>
-        </w:rPr>
-      </w:pPr>
-    </w:p>
-    <w:p>
-      <w:pPr>
-        <w:rPr>
-          <w:lang w:eastAsia="en-US"/>
-        </w:rPr>
-      </w:pPr>
-      <w:r>
-        <w:rPr>
-          <w:lang w:eastAsia="en-US"/>
-        </w:rPr>
-        <w:t>Vieira, C., da Silva Pais-Vieira, C.F., Novais, J. and Perrotta, A., 2021. Serious game design and clinical improvement in physical rehabilitation: systematic review. </w:t>
-      </w:r>
-      <w:r>
-        <w:rPr>
-          <w:i/>
-          <w:iCs/>
-          <w:lang w:eastAsia="en-US"/>
-        </w:rPr>
-        <w:t>JMIR Serious Games</w:t>
-      </w:r>
-      <w:r>
-        <w:rPr>
-          <w:lang w:eastAsia="en-US"/>
-        </w:rPr>
-        <w:t>, </w:t>
-      </w:r>
-      <w:r>
-        <w:rPr>
-          <w:i/>
-          <w:iCs/>
-          <w:lang w:eastAsia="en-US"/>
-        </w:rPr>
-        <w:t>9</w:t>
-      </w:r>
-      <w:r>
-        <w:rPr>
-          <w:lang w:eastAsia="en-US"/>
-        </w:rPr>
-        <w:t>(3), p.e20066.</w:t>
-      </w:r>
-    </w:p>
-    <w:p>
-      <w:pPr>
-        <w:rPr>
-          <w:lang w:eastAsia="en-US"/>
-        </w:rPr>
-      </w:pPr>
-    </w:p>
-    <w:p>
-      <w:pPr>
-        <w:rPr>
-          <w:lang w:eastAsia="en-US"/>
-        </w:rPr>
-      </w:pPr>
-      <w:r>
-        <w:rPr>
-          <w:lang w:eastAsia="en-US"/>
-        </w:rPr>
-        <w:t>Department for Environment Food &amp; Rural Affairs</w:t>
-      </w:r>
-      <w:r>
-        <w:rPr>
-          <w:lang w:eastAsia="en-US"/>
-        </w:rPr>
-        <w:t>.</w:t>
-      </w:r>
-      <w:r>
-        <w:rPr>
-          <w:lang w:eastAsia="en-US"/>
-        </w:rPr>
-        <w:t xml:space="preserve"> Statistical Digest of Rural England</w:t>
-      </w:r>
-      <w:r>
-        <w:rPr>
-          <w:lang w:eastAsia="en-US"/>
-        </w:rPr>
-        <w:t xml:space="preserve"> </w:t>
+      <w:bookmarkEnd w:id="23"/>
+    </w:p>
+    <w:p>
+      <w:pPr>
+        <w:rPr>
+          <w:lang w:eastAsia="en-US"/>
+        </w:rPr>
+      </w:pPr>
+      <w:r>
+        <w:rPr>
+          <w:lang w:eastAsia="en-US"/>
+        </w:rPr>
+        <w:t xml:space="preserve">Grasp patient manual </w:t>
       </w:r>
       <w:hyperlink r:id="rId11" w:history="1">
+        <w:r>
+          <w:rPr>
+            <w:rStyle w:val="Hyperlink"/>
+            <w:lang w:eastAsia="en-US"/>
+          </w:rPr>
+          <w:t>https://neurorehab.med.ubc.ca/grasp/grasp-manuals-and-resources/hospital-grasp-patient-exercise-manual-form/</w:t>
+        </w:r>
+      </w:hyperlink>
+    </w:p>
+    <w:p>
+      <w:pPr>
+        <w:pStyle w:val="Heading1"/>
+      </w:pPr>
+      <w:bookmarkStart w:id="24" w:name="_Toc179403999"/>
+      <w:r>
+        <w:t>References</w:t>
+      </w:r>
+      <w:bookmarkEnd w:id="24"/>
+    </w:p>
+    <w:p>
+      <w:pPr>
+        <w:rPr>
+          <w:lang w:eastAsia="en-US"/>
+        </w:rPr>
+      </w:pPr>
+      <w:r>
+        <w:rPr>
+          <w:lang w:eastAsia="en-US"/>
+        </w:rPr>
+        <w:t xml:space="preserve">Department for Environment Food &amp; Rural Affairs. Statistical Digest of Rural England </w:t>
+      </w:r>
+      <w:hyperlink r:id="rId12" w:history="1">
         <w:r>
           <w:rPr>
             <w:rStyle w:val="Hyperlink"/>
@@ -5123,21 +6214,145 @@
         <w:rPr>
           <w:lang w:eastAsia="en-US"/>
         </w:rPr>
-        <w:t xml:space="preserve">. </w:t>
-      </w:r>
-      <w:r>
-        <w:rPr>
-          <w:lang w:eastAsia="en-US"/>
-        </w:rPr>
-        <w:t>Accessed 28/09/2024</w:t>
-      </w:r>
-    </w:p>
-    <w:p>
-      <w:pPr>
-        <w:rPr>
-          <w:lang w:eastAsia="en-US"/>
-        </w:rPr>
-      </w:pPr>
+        <w:t>. Accessed 28/09/2024</w:t>
+      </w:r>
+    </w:p>
+    <w:p>
+      <w:pPr>
+        <w:rPr>
+          <w:lang w:eastAsia="en-US"/>
+        </w:rPr>
+      </w:pPr>
+      <w:r>
+        <w:rPr>
+          <w:lang w:eastAsia="en-US"/>
+        </w:rPr>
+        <w:t>Doumas, I., Everard, G., Dehem, S. and Lejeune, T., 2021. Serious games for upper limb rehabilitation after stroke: a meta-analysis. </w:t>
+      </w:r>
+      <w:r>
+        <w:rPr>
+          <w:i/>
+          <w:iCs/>
+          <w:lang w:eastAsia="en-US"/>
+        </w:rPr>
+        <w:t>Journal of neuroengineering and rehabilitation</w:t>
+      </w:r>
+      <w:r>
+        <w:rPr>
+          <w:lang w:eastAsia="en-US"/>
+        </w:rPr>
+        <w:t>, </w:t>
+      </w:r>
+      <w:r>
+        <w:rPr>
+          <w:i/>
+          <w:iCs/>
+          <w:lang w:eastAsia="en-US"/>
+        </w:rPr>
+        <w:t>18</w:t>
+      </w:r>
+      <w:r>
+        <w:rPr>
+          <w:lang w:eastAsia="en-US"/>
+        </w:rPr>
+        <w:t>, pp.1-16.</w:t>
+      </w:r>
+    </w:p>
+    <w:p>
+      <w:pPr>
+        <w:rPr>
+          <w:lang w:eastAsia="en-US"/>
+        </w:rPr>
+      </w:pPr>
+    </w:p>
+    <w:p>
+      <w:pPr>
+        <w:rPr>
+          <w:lang w:eastAsia="en-US"/>
+        </w:rPr>
+      </w:pPr>
+      <w:r>
+        <w:rPr>
+          <w:lang w:eastAsia="en-US"/>
+        </w:rPr>
+        <w:t>Triandafilou, K.M., Tsoupikova, D., Barry, A.J., Thielbar, K.N., Stoykov, N. and Kamper, D.G., 2018. Development of a 3D, networked multi-user virtual reality environment for home therapy after stroke. </w:t>
+      </w:r>
+      <w:r>
+        <w:rPr>
+          <w:i/>
+          <w:iCs/>
+          <w:lang w:eastAsia="en-US"/>
+        </w:rPr>
+        <w:t>Journal of neuroengineering and rehabilitation</w:t>
+      </w:r>
+      <w:r>
+        <w:rPr>
+          <w:lang w:eastAsia="en-US"/>
+        </w:rPr>
+        <w:t>, </w:t>
+      </w:r>
+      <w:r>
+        <w:rPr>
+          <w:i/>
+          <w:iCs/>
+          <w:lang w:eastAsia="en-US"/>
+        </w:rPr>
+        <w:t>15</w:t>
+      </w:r>
+      <w:r>
+        <w:rPr>
+          <w:lang w:eastAsia="en-US"/>
+        </w:rPr>
+        <w:t>, pp.1-13.</w:t>
+      </w:r>
+    </w:p>
+    <w:p>
+      <w:pPr>
+        <w:rPr>
+          <w:lang w:eastAsia="en-US"/>
+        </w:rPr>
+      </w:pPr>
+    </w:p>
+    <w:p>
+      <w:pPr>
+        <w:rPr>
+          <w:lang w:eastAsia="en-US"/>
+        </w:rPr>
+      </w:pPr>
+      <w:r>
+        <w:rPr>
+          <w:lang w:eastAsia="en-US"/>
+        </w:rPr>
+        <w:t>Vieira, C., da Silva Pais-Vieira, C.F., Novais, J. and Perrotta, A., 2021. Serious game design and clinical improvement in physical rehabilitation: systematic review. </w:t>
+      </w:r>
+      <w:r>
+        <w:rPr>
+          <w:i/>
+          <w:iCs/>
+          <w:lang w:eastAsia="en-US"/>
+        </w:rPr>
+        <w:t>JMIR Serious Games</w:t>
+      </w:r>
+      <w:r>
+        <w:rPr>
+          <w:lang w:eastAsia="en-US"/>
+        </w:rPr>
+        <w:t>, </w:t>
+      </w:r>
+      <w:r>
+        <w:rPr>
+          <w:i/>
+          <w:iCs/>
+          <w:lang w:eastAsia="en-US"/>
+        </w:rPr>
+        <w:t>9</w:t>
+      </w:r>
+      <w:r>
+        <w:rPr>
+          <w:lang w:eastAsia="en-US"/>
+        </w:rPr>
+        <w:t>(3), p.e20066.</w:t>
+      </w:r>
     </w:p>
     <w:p>
       <w:pPr>
@@ -5151,7 +6366,7 @@
         </w:rPr>
         <w:t xml:space="preserve">Grasp manual </w:t>
       </w:r>
-      <w:hyperlink r:id="rId12" w:history="1">
+      <w:hyperlink r:id="rId13" w:history="1">
         <w:r>
           <w:rPr>
             <w:rStyle w:val="Hyperlink"/>
@@ -5164,39 +6379,9 @@
     <w:p>
       <w:pPr>
         <w:rPr>
-          <w:lang w:eastAsia="en-US"/>
-        </w:rPr>
-      </w:pPr>
-    </w:p>
-    <w:p>
-      <w:pPr>
-        <w:rPr>
-          <w:lang w:eastAsia="en-US"/>
-        </w:rPr>
-      </w:pPr>
-      <w:r>
-        <w:rPr>
-          <w:lang w:eastAsia="en-US"/>
-        </w:rPr>
-        <w:t xml:space="preserve">Grasp patient manual </w:t>
-      </w:r>
-      <w:hyperlink r:id="rId13" w:history="1">
-        <w:r>
-          <w:rPr>
-            <w:rStyle w:val="Hyperlink"/>
-            <w:lang w:eastAsia="en-US"/>
-          </w:rPr>
-          <w:t>https://neurorehab.med.ubc.ca/grasp/grasp-manuals-and-resources/hospital-grasp-patient-exercise-manual-form/</w:t>
-        </w:r>
-      </w:hyperlink>
-    </w:p>
-    <w:p>
-      <w:pPr>
-        <w:pStyle w:val="Heading1"/>
-      </w:pPr>
-      <w:r>
-        <w:t>References</w:t>
-      </w:r>
+          <w:lang w:val="en-US" w:eastAsia="en-US"/>
+        </w:rPr>
+      </w:pPr>
     </w:p>
     <w:sectPr>
       <w:footerReference w:type="default" r:id="rId14"/>
@@ -9259,6 +10444,19 @@
       <w:u w:val="single"/>
     </w:rPr>
   </w:style>
+  <w:style w:type="paragraph" w:styleId="TOC3">
+    <w:name w:val="toc 3"/>
+    <w:basedOn w:val="Normal"/>
+    <w:next w:val="Normal"/>
+    <w:autoRedefine/>
+    <w:uiPriority w:val="39"/>
+    <w:unhideWhenUsed/>
+    <w:rsid w:val="00B33193"/>
+    <w:pPr>
+      <w:spacing w:after="100"/>
+      <w:ind w:left="440"/>
+    </w:pPr>
+  </w:style>
 </w:styles>
 </file>
 
@@ -9399,6 +10597,7 @@
   </w:compat>
   <w:rsids>
     <w:rsidRoot w:val="00291C03"/>
+    <w:rsid w:val="000B5CDB"/>
     <w:rsid w:val="000E01C3"/>
     <w:rsid w:val="00182DFA"/>
     <w:rsid w:val="001F2BBF"/>
@@ -9426,15 +10625,20 @@
     <w:rsid w:val="00A41C89"/>
     <w:rsid w:val="00AA6207"/>
     <w:rsid w:val="00AB32CB"/>
+    <w:rsid w:val="00C22D3F"/>
+    <w:rsid w:val="00C33BC3"/>
     <w:rsid w:val="00D01E25"/>
     <w:rsid w:val="00D50C33"/>
     <w:rsid w:val="00D9018A"/>
     <w:rsid w:val="00DE5C12"/>
+    <w:rsid w:val="00E25F44"/>
     <w:rsid w:val="00ED0D04"/>
     <w:rsid w:val="00F26119"/>
     <w:rsid w:val="00F37BBC"/>
     <w:rsid w:val="00F655D4"/>
     <w:rsid w:val="00F806BE"/>
+    <w:rsid w:val="00FD0805"/>
+    <w:rsid w:val="00FF1750"/>
   </w:rsids>
   <m:mathPr>
     <m:mathFont m:val="Cambria Math"/>

</xml_diff>

<commit_message>
finished second past paper critique just need to finish todos
</commit_message>
<xml_diff>
--- a/Project Writing/Individual Project Proposal.docx
+++ b/Project Writing/Individual Project Proposal.docx
@@ -3850,7 +3850,19 @@
               <w:rPr>
                 <w:lang w:eastAsia="en-US"/>
               </w:rPr>
-              <w:t>Research looking at conventional therapy options and what movements/exercises they use. Additionally investigation into game design of upper limb rehabilitation serious games will be conducted</w:t>
+              <w:t xml:space="preserve">Research looking at conventional therapy options and what movements/exercises they use. </w:t>
+            </w:r>
+            <w:r>
+              <w:rPr>
+                <w:lang w:eastAsia="en-US"/>
+              </w:rPr>
+              <w:t>Additionally,</w:t>
+            </w:r>
+            <w:r>
+              <w:rPr>
+                <w:lang w:eastAsia="en-US"/>
+              </w:rPr>
+              <w:t xml:space="preserve"> investigation into game design of upper limb rehabilitation serious games will be conducted</w:t>
             </w:r>
           </w:p>
         </w:tc>
@@ -3888,7 +3900,19 @@
               <w:rPr>
                 <w:lang w:eastAsia="en-US"/>
               </w:rPr>
-              <w:t xml:space="preserve">A small design document will be produced. Additionally an exhaustive task list will be created. Each task having a cost and priority ranked 1 </w:t>
+              <w:t xml:space="preserve">A small design document will be produced. </w:t>
+            </w:r>
+            <w:r>
+              <w:rPr>
+                <w:lang w:eastAsia="en-US"/>
+              </w:rPr>
+              <w:t>Additionally,</w:t>
+            </w:r>
+            <w:r>
+              <w:rPr>
+                <w:lang w:eastAsia="en-US"/>
+              </w:rPr>
+              <w:t xml:space="preserve"> an exhaustive task list will be created. Each task having a cost and priority ranked 1 </w:t>
             </w:r>
             <w:r>
               <w:rPr>
@@ -4026,7 +4050,19 @@
               <w:rPr>
                 <w:lang w:eastAsia="en-US"/>
               </w:rPr>
-              <w:t>Design in the moment to moment gameplay will be considered</w:t>
+              <w:t xml:space="preserve">Design in the </w:t>
+            </w:r>
+            <w:r>
+              <w:rPr>
+                <w:lang w:eastAsia="en-US"/>
+              </w:rPr>
+              <w:t>moment-to-moment</w:t>
+            </w:r>
+            <w:r>
+              <w:rPr>
+                <w:lang w:eastAsia="en-US"/>
+              </w:rPr>
+              <w:t xml:space="preserve"> gameplay will be considered</w:t>
             </w:r>
           </w:p>
         </w:tc>
@@ -4140,7 +4176,19 @@
               <w:rPr>
                 <w:lang w:eastAsia="en-US"/>
               </w:rPr>
-              <w:t xml:space="preserve">Each menu and ui will have to be designed. </w:t>
+              <w:t xml:space="preserve">Each menu and </w:t>
+            </w:r>
+            <w:r>
+              <w:rPr>
+                <w:lang w:eastAsia="en-US"/>
+              </w:rPr>
+              <w:t>UI</w:t>
+            </w:r>
+            <w:r>
+              <w:rPr>
+                <w:lang w:eastAsia="en-US"/>
+              </w:rPr>
+              <w:t xml:space="preserve"> will have to be designed. </w:t>
             </w:r>
           </w:p>
         </w:tc>
@@ -4178,7 +4226,31 @@
               <w:rPr>
                 <w:lang w:eastAsia="en-US"/>
               </w:rPr>
-              <w:t>Development cycle 1 will consist of setting up the multiplayer and etee controls. Basic menus and placeholder ui will be created. A prototype whitebox level will be created along with some simple interaction.</w:t>
+              <w:t xml:space="preserve">Development cycle 1 will consist of setting up the multiplayer and etee controls. Basic menus and placeholder </w:t>
+            </w:r>
+            <w:r>
+              <w:rPr>
+                <w:lang w:eastAsia="en-US"/>
+              </w:rPr>
+              <w:t>UI</w:t>
+            </w:r>
+            <w:r>
+              <w:rPr>
+                <w:lang w:eastAsia="en-US"/>
+              </w:rPr>
+              <w:t xml:space="preserve"> will be created. A prototype </w:t>
+            </w:r>
+            <w:r>
+              <w:rPr>
+                <w:lang w:eastAsia="en-US"/>
+              </w:rPr>
+              <w:t>Whitebox</w:t>
+            </w:r>
+            <w:r>
+              <w:rPr>
+                <w:lang w:eastAsia="en-US"/>
+              </w:rPr>
+              <w:t xml:space="preserve"> level will be created along with some simple interaction.</w:t>
             </w:r>
           </w:p>
         </w:tc>
@@ -4476,7 +4548,19 @@
         <w:rPr>
           <w:lang w:eastAsia="en-US"/>
         </w:rPr>
-        <w:t>Version/source management software (github)</w:t>
+        <w:t>Version/source management software (</w:t>
+      </w:r>
+      <w:r>
+        <w:rPr>
+          <w:lang w:eastAsia="en-US"/>
+        </w:rPr>
+        <w:t>GitHub</w:t>
+      </w:r>
+      <w:r>
+        <w:rPr>
+          <w:lang w:eastAsia="en-US"/>
+        </w:rPr>
+        <w:t>)</w:t>
       </w:r>
     </w:p>
     <w:p>
@@ -4494,7 +4578,19 @@
         <w:rPr>
           <w:lang w:eastAsia="en-US"/>
         </w:rPr>
-        <w:t>An integrated development environment (IDE) such as Jetbrains Rider</w:t>
+        <w:t xml:space="preserve">An integrated development environment (IDE) such as </w:t>
+      </w:r>
+      <w:r>
+        <w:rPr>
+          <w:lang w:eastAsia="en-US"/>
+        </w:rPr>
+        <w:t>JetBrains</w:t>
+      </w:r>
+      <w:r>
+        <w:rPr>
+          <w:lang w:eastAsia="en-US"/>
+        </w:rPr>
+        <w:t xml:space="preserve"> Rider</w:t>
       </w:r>
     </w:p>
     <w:p>
@@ -4650,7 +4746,13 @@
         <w:rPr>
           <w:lang w:eastAsia="en-US"/>
         </w:rPr>
-        <w:t>New people to playtest the game during development to check for quality, fun and userbility</w:t>
+        <w:t xml:space="preserve">New people to playtest the game during development to check for quality, fun and </w:t>
+      </w:r>
+      <w:r>
+        <w:rPr>
+          <w:lang w:eastAsia="en-US"/>
+        </w:rPr>
+        <w:t>usability</w:t>
       </w:r>
     </w:p>
     <w:p>
@@ -4878,7 +4980,19 @@
               <w:rPr>
                 <w:lang w:eastAsia="en-US"/>
               </w:rPr>
-              <w:t>Controllers will stay on one site for the majority of the project development. When they are needed for testing the controllers will be transported in the original packaging they were shipped with.</w:t>
+              <w:t xml:space="preserve">Controllers will stay on one site for </w:t>
+            </w:r>
+            <w:r>
+              <w:rPr>
+                <w:lang w:eastAsia="en-US"/>
+              </w:rPr>
+              <w:t>most of</w:t>
+            </w:r>
+            <w:r>
+              <w:rPr>
+                <w:lang w:eastAsia="en-US"/>
+              </w:rPr>
+              <w:t xml:space="preserve"> the project development. When they are needed for testing the controllers will be transported in the original packaging they were shipped with.</w:t>
             </w:r>
           </w:p>
           <w:p>
@@ -4956,7 +5070,19 @@
               <w:rPr>
                 <w:lang w:eastAsia="en-US"/>
               </w:rPr>
-              <w:t>All work will also be stored on github meaning if hardware is compromised the project is still accessible</w:t>
+              <w:t xml:space="preserve">All work will also be stored on </w:t>
+            </w:r>
+            <w:r>
+              <w:rPr>
+                <w:lang w:eastAsia="en-US"/>
+              </w:rPr>
+              <w:t>GitHub</w:t>
+            </w:r>
+            <w:r>
+              <w:rPr>
+                <w:lang w:eastAsia="en-US"/>
+              </w:rPr>
+              <w:t xml:space="preserve"> meaning if hardware is compromised the project is still accessible</w:t>
             </w:r>
           </w:p>
         </w:tc>
@@ -5078,7 +5204,13 @@
                 <w:lang w:eastAsia="en-US"/>
               </w:rPr>
               <w:lastRenderedPageBreak/>
-              <w:t>First time developing using etee api</w:t>
+              <w:t xml:space="preserve">First time developing using etee </w:t>
+            </w:r>
+            <w:r>
+              <w:rPr>
+                <w:lang w:eastAsia="en-US"/>
+              </w:rPr>
+              <w:t>API</w:t>
             </w:r>
           </w:p>
         </w:tc>
@@ -5096,7 +5228,31 @@
               <w:rPr>
                 <w:lang w:eastAsia="en-US"/>
               </w:rPr>
-              <w:t>A lack of experience developing games using the etee api for the controllers may mean that some development time will be lost to learning how the api functions. This issue can be mitigated by reaching out to members/developers at etee for support if issues arise.</w:t>
+              <w:t xml:space="preserve">A lack of experience developing games using the etee </w:t>
+            </w:r>
+            <w:r>
+              <w:rPr>
+                <w:lang w:eastAsia="en-US"/>
+              </w:rPr>
+              <w:t>API</w:t>
+            </w:r>
+            <w:r>
+              <w:rPr>
+                <w:lang w:eastAsia="en-US"/>
+              </w:rPr>
+              <w:t xml:space="preserve"> for the controllers may mean that some development time will be lost to learning how the </w:t>
+            </w:r>
+            <w:r>
+              <w:rPr>
+                <w:lang w:eastAsia="en-US"/>
+              </w:rPr>
+              <w:t>API</w:t>
+            </w:r>
+            <w:r>
+              <w:rPr>
+                <w:lang w:eastAsia="en-US"/>
+              </w:rPr>
+              <w:t xml:space="preserve"> functions. This issue can be mitigated by reaching out to members/developers at etee for support if issues arise.</w:t>
             </w:r>
           </w:p>
         </w:tc>
@@ -5134,7 +5290,67 @@
               <w:rPr>
                 <w:lang w:eastAsia="en-US"/>
               </w:rPr>
-              <w:t xml:space="preserve">Specialist software such as game engines and integrated development environments will be used when creating the game. Many of these softwares are free or have free alternatives, other softwares are available free to students, additionally softwares such as adobe suite softwares are made available to bcu students. </w:t>
+              <w:t xml:space="preserve">Specialist software such as game engines and integrated development environments will be used when creating the game. Many of these </w:t>
+            </w:r>
+            <w:r>
+              <w:rPr>
+                <w:lang w:eastAsia="en-US"/>
+              </w:rPr>
+              <w:t>software’s</w:t>
+            </w:r>
+            <w:r>
+              <w:rPr>
+                <w:lang w:eastAsia="en-US"/>
+              </w:rPr>
+              <w:t xml:space="preserve"> are free or have free alternatives, other </w:t>
+            </w:r>
+            <w:r>
+              <w:rPr>
+                <w:lang w:eastAsia="en-US"/>
+              </w:rPr>
+              <w:t>software’s</w:t>
+            </w:r>
+            <w:r>
+              <w:rPr>
+                <w:lang w:eastAsia="en-US"/>
+              </w:rPr>
+              <w:t xml:space="preserve"> are available free to students, additionally </w:t>
+            </w:r>
+            <w:r>
+              <w:rPr>
+                <w:lang w:eastAsia="en-US"/>
+              </w:rPr>
+              <w:t>software’s</w:t>
+            </w:r>
+            <w:r>
+              <w:rPr>
+                <w:lang w:eastAsia="en-US"/>
+              </w:rPr>
+              <w:t xml:space="preserve"> such as adobe suite </w:t>
+            </w:r>
+            <w:r>
+              <w:rPr>
+                <w:lang w:eastAsia="en-US"/>
+              </w:rPr>
+              <w:t>software’s</w:t>
+            </w:r>
+            <w:r>
+              <w:rPr>
+                <w:lang w:eastAsia="en-US"/>
+              </w:rPr>
+              <w:t xml:space="preserve"> are made available to </w:t>
+            </w:r>
+            <w:r>
+              <w:rPr>
+                <w:lang w:eastAsia="en-US"/>
+              </w:rPr>
+              <w:t>BCU</w:t>
+            </w:r>
+            <w:r>
+              <w:rPr>
+                <w:lang w:eastAsia="en-US"/>
+              </w:rPr>
+              <w:t xml:space="preserve"> students. </w:t>
             </w:r>
           </w:p>
         </w:tc>
@@ -5248,7 +5464,31 @@
               <w:rPr>
                 <w:lang w:eastAsia="en-US"/>
               </w:rPr>
-              <w:t>The two criteria’s being tested are if the correct movements are being performed and if so how many. And if the game is more or less motivating than other non-game based therapy methods. The art assets only impact the latter testing criteria so by nature the damage is limited. By keeping the game world small the art assets required are limited decreasing the probability of missing assets.</w:t>
+              <w:t xml:space="preserve">The two criteria’s being tested are if the correct movements are being performed and if </w:t>
+            </w:r>
+            <w:r>
+              <w:rPr>
+                <w:lang w:eastAsia="en-US"/>
+              </w:rPr>
+              <w:t>so,</w:t>
+            </w:r>
+            <w:r>
+              <w:rPr>
+                <w:lang w:eastAsia="en-US"/>
+              </w:rPr>
+              <w:t xml:space="preserve"> how many. And if the game is more or less motivating than other non-</w:t>
+            </w:r>
+            <w:r>
+              <w:rPr>
+                <w:lang w:eastAsia="en-US"/>
+              </w:rPr>
+              <w:t>game-based</w:t>
+            </w:r>
+            <w:r>
+              <w:rPr>
+                <w:lang w:eastAsia="en-US"/>
+              </w:rPr>
+              <w:t xml:space="preserve"> therapy methods. The art assets only impact the latter testing criteria so by nature the damage is limited. By keeping the game world small the art assets required are limited decreasing the probability of missing assets.</w:t>
             </w:r>
           </w:p>
         </w:tc>
@@ -5286,7 +5526,19 @@
               <w:rPr>
                 <w:lang w:eastAsia="en-US"/>
               </w:rPr>
-              <w:t>Any third party assets will be checked for copyright.</w:t>
+              <w:t xml:space="preserve">Any </w:t>
+            </w:r>
+            <w:r>
+              <w:rPr>
+                <w:lang w:eastAsia="en-US"/>
+              </w:rPr>
+              <w:t>third-party</w:t>
+            </w:r>
+            <w:r>
+              <w:rPr>
+                <w:lang w:eastAsia="en-US"/>
+              </w:rPr>
+              <w:t xml:space="preserve"> assets will be checked for copyright.</w:t>
             </w:r>
           </w:p>
           <w:p>
@@ -5454,7 +5706,19 @@
         <w:rPr>
           <w:lang w:eastAsia="en-US"/>
         </w:rPr>
-        <w:t xml:space="preserve">To critique this project the decision to develop the application for IOS systems was a large risk. Goff had no experience developing for ios and its multitude of difficulties. </w:t>
+        <w:t xml:space="preserve">To critique this project the decision to develop the application for IOS systems was a large risk. Goff had no experience developing for </w:t>
+      </w:r>
+      <w:r>
+        <w:rPr>
+          <w:lang w:eastAsia="en-US"/>
+        </w:rPr>
+        <w:t>iOS</w:t>
+      </w:r>
+      <w:r>
+        <w:rPr>
+          <w:lang w:eastAsia="en-US"/>
+        </w:rPr>
+        <w:t xml:space="preserve"> and its multitude of difficulties. </w:t>
       </w:r>
       <w:r>
         <w:rPr>
@@ -5574,79 +5838,7 @@
         <w:rPr>
           <w:lang w:eastAsia="en-US"/>
         </w:rPr>
-        <w:t>The project overall met its objectives. As for the efficacy of the system the test showed</w:t>
-      </w:r>
-      <w:r>
-        <w:rPr>
-          <w:lang w:eastAsia="en-US"/>
-        </w:rPr>
-        <w:t xml:space="preserve"> </w:t>
-      </w:r>
-      <w:r>
-        <w:rPr>
-          <w:lang w:eastAsia="en-US"/>
-        </w:rPr>
-        <w:t>“</w:t>
-      </w:r>
-      <w:r>
-        <w:rPr>
-          <w:lang w:eastAsia="en-US"/>
-        </w:rPr>
-        <w:t>that participants who</w:t>
-      </w:r>
-      <w:r>
-        <w:rPr>
-          <w:lang w:eastAsia="en-US"/>
-        </w:rPr>
-        <w:t xml:space="preserve"> </w:t>
-      </w:r>
-      <w:r>
-        <w:rPr>
-          <w:lang w:eastAsia="en-US"/>
-        </w:rPr>
-        <w:t>performed</w:t>
-      </w:r>
-      <w:r>
-        <w:rPr>
-          <w:lang w:eastAsia="en-US"/>
-        </w:rPr>
-        <w:t xml:space="preserve"> </w:t>
-      </w:r>
-      <w:r>
-        <w:rPr>
-          <w:lang w:eastAsia="en-US"/>
-        </w:rPr>
-        <w:t>the interview within VR showed a greater decline in heartrate by the end of the mock</w:t>
-      </w:r>
-      <w:r>
-        <w:rPr>
-          <w:lang w:eastAsia="en-US"/>
-        </w:rPr>
-        <w:t xml:space="preserve"> </w:t>
-      </w:r>
-      <w:r>
-        <w:rPr>
-          <w:lang w:eastAsia="en-US"/>
-        </w:rPr>
-        <w:t>interview</w:t>
-      </w:r>
-      <w:r>
-        <w:rPr>
-          <w:lang w:eastAsia="en-US"/>
-        </w:rPr>
-        <w:t xml:space="preserve"> </w:t>
-      </w:r>
-      <w:r>
-        <w:rPr>
-          <w:lang w:eastAsia="en-US"/>
-        </w:rPr>
-        <w:t>than those who performed outside VR</w:t>
-      </w:r>
-      <w:r>
-        <w:rPr>
-          <w:lang w:eastAsia="en-US"/>
-        </w:rPr>
-        <w:t>” therefore the system was deemed as overall effective.</w:t>
+        <w:t>The project overall met its objectives. As for the efficacy of the system the test showed “that participants who performed the interview within VR showed a greater decline in heartrate by the end of the mock interview than those who performed outside VR” therefore the system was deemed as overall effective.</w:t>
       </w:r>
     </w:p>
     <w:p>
@@ -5710,7 +5902,19 @@
         <w:rPr>
           <w:lang w:eastAsia="en-US"/>
         </w:rPr>
-        <w:t xml:space="preserve">However, due to the nature of the project some complex ethical considerations must be made. This would have increased the complexity of the project. Considerations must be made regarding exposing users to a VRET environment and considerations into the wellbeing of users with diagnosed social anxiety disorder included in the study. For reasons similar to those previously described this paper will focus on </w:t>
+        <w:t xml:space="preserve">However, due to the nature of the project some complex ethical considerations must be made. This would have increased the complexity of the project. Considerations must be made regarding exposing users to a VRET environment and considerations into the wellbeing of users with diagnosed social anxiety disorder included in the study. For reasons </w:t>
+      </w:r>
+      <w:r>
+        <w:rPr>
+          <w:lang w:eastAsia="en-US"/>
+        </w:rPr>
+        <w:t>like</w:t>
+      </w:r>
+      <w:r>
+        <w:rPr>
+          <w:lang w:eastAsia="en-US"/>
+        </w:rPr>
+        <w:t xml:space="preserve"> those previously described this paper will focus on </w:t>
       </w:r>
       <w:r>
         <w:rPr>
@@ -5820,6 +6024,19 @@
           <w:lang w:eastAsia="en-US"/>
         </w:rPr>
       </w:pPr>
+      <w:r>
+        <w:rPr>
+          <w:lang w:eastAsia="en-US"/>
+        </w:rPr>
+        <w:t>Software such as Zotero will also be used to gather and store references to the literature used.</w:t>
+      </w:r>
+    </w:p>
+    <w:p>
+      <w:pPr>
+        <w:rPr>
+          <w:lang w:eastAsia="en-US"/>
+        </w:rPr>
+      </w:pPr>
     </w:p>
     <w:p>
       <w:pPr>
@@ -5930,26 +6147,6 @@
           <w:lang w:eastAsia="en-US"/>
         </w:rPr>
       </w:pPr>
-      <w:r>
-        <w:rPr>
-          <w:lang w:eastAsia="en-US"/>
-        </w:rPr>
-        <w:t>Software such as Zotero will also be used to gather and store references to the literature used.</w:t>
-      </w:r>
-    </w:p>
-    <w:p>
-      <w:pPr>
-        <w:rPr>
-          <w:lang w:eastAsia="en-US"/>
-        </w:rPr>
-      </w:pPr>
-    </w:p>
-    <w:p>
-      <w:pPr>
-        <w:rPr>
-          <w:lang w:eastAsia="en-US"/>
-        </w:rPr>
-      </w:pPr>
     </w:p>
     <w:p>
       <w:pPr>
@@ -5998,6 +6195,7 @@
         <w:rPr>
           <w:lang w:val="en-GB"/>
         </w:rPr>
+        <w:lastRenderedPageBreak/>
         <w:t>Initial Literature Search Results</w:t>
       </w:r>
       <w:bookmarkEnd w:id="19"/>
@@ -6015,7 +6213,13 @@
     <w:p/>
     <w:p>
       <w:r>
-        <w:t xml:space="preserve">This piece of literature aimed to “assess the efficacy of serious games, implemented on diverse technological systems, targeting UL recovery after stroke”. The paper was a meta-analysis and collated the findings of 42 trials including 1760 participants. The study concluded that “rehabilitation through serious games, targeting UL recovery after stroke, leads to better improvements, compared to conventional treatment”. The outcome of this literature gives feasibility to this project as it evidences that bespoke games designed to aid in UL rehabilitation are indeed effective and overall more effective than conventional therapy. </w:t>
+        <w:t xml:space="preserve">This piece of literature aimed to “assess the efficacy of serious games, implemented on diverse technological systems, targeting UL recovery after stroke”. The paper was a meta-analysis and collated the findings of 42 trials including 1760 participants. The study concluded that “rehabilitation through serious games, targeting UL recovery after stroke, leads to better improvements, compared to conventional treatment”. The outcome of this literature gives feasibility to this project as it evidences that bespoke games designed to aid in UL rehabilitation are indeed effective and </w:t>
+      </w:r>
+      <w:r>
+        <w:t>overall,</w:t>
+      </w:r>
+      <w:r>
+        <w:t xml:space="preserve"> more effective than conventional therapy. </w:t>
       </w:r>
     </w:p>
     <w:p/>
@@ -6024,7 +6228,13 @@
         <w:t xml:space="preserve">Additionally, this piece of literature </w:t>
       </w:r>
       <w:r>
-        <w:t xml:space="preserve">highlighted essential design features that this project must cater for. Those being the eleven neurorehabilitation principles established by Maier et al. The literature claimed that In order for the gamified therapy to be more effective than traditional therapies it must implement at least 8 of these principles. “Indeed, only interventions that met 8 or more principles showed significant impact of moderate effect size on upper limb motor function”. While this project is more focused on encouraging the correct movements to be performed in a motivational way, rather than the actual clinical effectiveness of the game, the findings of this study relating to these principles is still influential and will be considered in the game design of the game. </w:t>
+        <w:t xml:space="preserve">highlighted essential design features that this project must cater for. Those being the eleven neurorehabilitation principles established by Maier et al. The literature claimed that </w:t>
+      </w:r>
+      <w:r>
+        <w:t>for</w:t>
+      </w:r>
+      <w:r>
+        <w:t xml:space="preserve"> the gamified therapy to be more effective than traditional therapies it must implement at least 8 of these principles. “Indeed, only interventions that met 8 or more principles showed significant impact of moderate effect size on upper limb motor function”. While this project is more focused on encouraging the correct movements to be performed in a motivational way, rather than the actual clinical effectiveness of the game, the findings of this study relating to these principles is still influential and will be considered in the game design of the game. </w:t>
       </w:r>
     </w:p>
     <w:p/>
@@ -6134,11 +6344,14 @@
         <w:t xml:space="preserve"> </w:t>
       </w:r>
       <w:r>
+        <w:t>practice of arm movement</w:t>
+      </w:r>
+      <w:r>
+        <w:t xml:space="preserve">”. The study tested the quantity of useful movement and the motivation to </w:t>
+      </w:r>
+      <w:r>
         <w:lastRenderedPageBreak/>
-        <w:t>practice of arm movement</w:t>
-      </w:r>
-      <w:r>
-        <w:t>”. The study tested the quantity of useful movement and the motivation to use the system against current therapies. This paper, due to its similarities to this project will play a critical role in the approach of this project.</w:t>
+        <w:t>use the system against current therapies. This paper, due to its similarities to this project will play a critical role in the approach of this project.</w:t>
       </w:r>
     </w:p>
     <w:p/>
@@ -6167,7 +6380,13 @@
         <w:rPr>
           <w:lang w:eastAsia="en-US"/>
         </w:rPr>
-        <w:t xml:space="preserve">Grasp patient manual </w:t>
+        <w:t>The University Of British Columbia (2021). Available at:</w:t>
+      </w:r>
+      <w:r>
+        <w:rPr>
+          <w:lang w:eastAsia="en-US"/>
+        </w:rPr>
+        <w:t xml:space="preserve"> </w:t>
       </w:r>
       <w:hyperlink r:id="rId11" w:history="1">
         <w:r>
@@ -6178,6 +6397,12 @@
           <w:t>https://neurorehab.med.ubc.ca/grasp/grasp-manuals-and-resources/hospital-grasp-patient-exercise-manual-form/</w:t>
         </w:r>
       </w:hyperlink>
+      <w:r>
+        <w:t xml:space="preserve"> </w:t>
+      </w:r>
+      <w:r>
+        <w:t>(Accessed: 10/10/2024)</w:t>
+      </w:r>
     </w:p>
     <w:p>
       <w:pPr>
@@ -6199,7 +6424,31 @@
         <w:rPr>
           <w:lang w:eastAsia="en-US"/>
         </w:rPr>
-        <w:t xml:space="preserve">Department for Environment Food &amp; Rural Affairs. Statistical Digest of Rural England </w:t>
+        <w:t xml:space="preserve">Gov.Uk (2024) </w:t>
+      </w:r>
+      <w:r>
+        <w:rPr>
+          <w:lang w:eastAsia="en-US"/>
+        </w:rPr>
+        <w:t xml:space="preserve">Statistical Digest of Rural England </w:t>
+      </w:r>
+      <w:r>
+        <w:rPr>
+          <w:lang w:eastAsia="en-US"/>
+        </w:rPr>
+        <w:t>–</w:t>
+      </w:r>
+      <w:r>
+        <w:rPr>
+          <w:lang w:eastAsia="en-US"/>
+        </w:rPr>
+        <w:t xml:space="preserve"> Population</w:t>
+      </w:r>
+      <w:r>
+        <w:rPr>
+          <w:lang w:eastAsia="en-US"/>
+        </w:rPr>
+        <w:t xml:space="preserve">. Available at: </w:t>
       </w:r>
       <w:hyperlink r:id="rId12" w:history="1">
         <w:r>
@@ -6207,27 +6456,40 @@
             <w:rStyle w:val="Hyperlink"/>
             <w:lang w:eastAsia="en-US"/>
           </w:rPr>
-          <w:t>https://assets.publishing.service.gov.uk/media/661d3b95ac3dae9a53bd3dd3/16_04_2024_-_1_-_Population.pdf</w:t>
+          <w:t>https://www.gov.uk/government/statistics/population-statistics-for-rural-england</w:t>
         </w:r>
       </w:hyperlink>
       <w:r>
         <w:rPr>
           <w:lang w:eastAsia="en-US"/>
         </w:rPr>
-        <w:t>. Accessed 28/09/2024</w:t>
-      </w:r>
-    </w:p>
-    <w:p>
-      <w:pPr>
-        <w:rPr>
-          <w:lang w:eastAsia="en-US"/>
-        </w:rPr>
-      </w:pPr>
-      <w:r>
-        <w:rPr>
-          <w:lang w:eastAsia="en-US"/>
-        </w:rPr>
-        <w:t>Doumas, I., Everard, G., Dehem, S. and Lejeune, T., 2021. Serious games for upper limb rehabilitation after stroke: a meta-analysis. </w:t>
+        <w:t xml:space="preserve"> (Accessed: 10/10/2024)</w:t>
+      </w:r>
+      <w:r>
+        <w:rPr>
+          <w:lang w:eastAsia="en-US"/>
+        </w:rPr>
+        <w:t xml:space="preserve"> </w:t>
+      </w:r>
+    </w:p>
+    <w:p>
+      <w:pPr>
+        <w:rPr>
+          <w:lang w:eastAsia="en-US"/>
+        </w:rPr>
+      </w:pPr>
+    </w:p>
+    <w:p>
+      <w:pPr>
+        <w:rPr>
+          <w:lang w:eastAsia="en-US"/>
+        </w:rPr>
+      </w:pPr>
+      <w:r>
+        <w:rPr>
+          <w:lang w:eastAsia="en-US"/>
+        </w:rPr>
+        <w:t xml:space="preserve">Day, M. (2018) </w:t>
       </w:r>
       <w:r>
         <w:rPr>
@@ -6235,13 +6497,33 @@
           <w:iCs/>
           <w:lang w:eastAsia="en-US"/>
         </w:rPr>
-        <w:t>Journal of neuroengineering and rehabilitation</w:t>
-      </w:r>
-      <w:r>
-        <w:rPr>
-          <w:lang w:eastAsia="en-US"/>
-        </w:rPr>
-        <w:t>, </w:t>
+        <w:t>Virtual Reality Exposure Therapy as a Treatment for Social Anxiety Disorders</w:t>
+      </w:r>
+      <w:r>
+        <w:rPr>
+          <w:lang w:eastAsia="en-US"/>
+        </w:rPr>
+        <w:t>. Faculty of Computing, Engineering and the Built Environment.</w:t>
+      </w:r>
+    </w:p>
+    <w:p>
+      <w:pPr>
+        <w:rPr>
+          <w:lang w:eastAsia="en-US"/>
+        </w:rPr>
+      </w:pPr>
+    </w:p>
+    <w:p>
+      <w:pPr>
+        <w:rPr>
+          <w:lang w:eastAsia="en-US"/>
+        </w:rPr>
+      </w:pPr>
+      <w:r>
+        <w:rPr>
+          <w:lang w:eastAsia="en-US"/>
+        </w:rPr>
+        <w:t xml:space="preserve">Goff, S. (2020) </w:t>
       </w:r>
       <w:r>
         <w:rPr>
@@ -6249,33 +6531,33 @@
           <w:iCs/>
           <w:lang w:eastAsia="en-US"/>
         </w:rPr>
-        <w:t>18</w:t>
-      </w:r>
-      <w:r>
-        <w:rPr>
-          <w:lang w:eastAsia="en-US"/>
-        </w:rPr>
-        <w:t>, pp.1-16.</w:t>
-      </w:r>
-    </w:p>
-    <w:p>
-      <w:pPr>
-        <w:rPr>
-          <w:lang w:eastAsia="en-US"/>
-        </w:rPr>
-      </w:pPr>
-    </w:p>
-    <w:p>
-      <w:pPr>
-        <w:rPr>
-          <w:lang w:eastAsia="en-US"/>
-        </w:rPr>
-      </w:pPr>
-      <w:r>
-        <w:rPr>
-          <w:lang w:eastAsia="en-US"/>
-        </w:rPr>
-        <w:t>Triandafilou, K.M., Tsoupikova, D., Barry, A.J., Thielbar, K.N., Stoykov, N. and Kamper, D.G., 2018. Development of a 3D, networked multi-user virtual reality environment for home therapy after stroke. </w:t>
+        <w:t>Evaluation of the use of Gamification and Augmented Reality Features on Active City Tourism</w:t>
+      </w:r>
+      <w:r>
+        <w:rPr>
+          <w:lang w:eastAsia="en-US"/>
+        </w:rPr>
+        <w:t>. Faculty of Computing, Engineering and the Built Environment.</w:t>
+      </w:r>
+    </w:p>
+    <w:p>
+      <w:pPr>
+        <w:rPr>
+          <w:lang w:eastAsia="en-US"/>
+        </w:rPr>
+      </w:pPr>
+    </w:p>
+    <w:p>
+      <w:pPr>
+        <w:rPr>
+          <w:lang w:eastAsia="en-US"/>
+        </w:rPr>
+      </w:pPr>
+      <w:r>
+        <w:rPr>
+          <w:lang w:eastAsia="en-US"/>
+        </w:rPr>
+        <w:t>Doumas, I., Everard, G., Dehem, S. and Lejeune, T., 2021. Serious games for upper limb rehabilitation after stroke: a meta-analysis. </w:t>
       </w:r>
       <w:r>
         <w:rPr>
@@ -6297,33 +6579,33 @@
           <w:iCs/>
           <w:lang w:eastAsia="en-US"/>
         </w:rPr>
-        <w:t>15</w:t>
-      </w:r>
-      <w:r>
-        <w:rPr>
-          <w:lang w:eastAsia="en-US"/>
-        </w:rPr>
-        <w:t>, pp.1-13.</w:t>
-      </w:r>
-    </w:p>
-    <w:p>
-      <w:pPr>
-        <w:rPr>
-          <w:lang w:eastAsia="en-US"/>
-        </w:rPr>
-      </w:pPr>
-    </w:p>
-    <w:p>
-      <w:pPr>
-        <w:rPr>
-          <w:lang w:eastAsia="en-US"/>
-        </w:rPr>
-      </w:pPr>
-      <w:r>
-        <w:rPr>
-          <w:lang w:eastAsia="en-US"/>
-        </w:rPr>
-        <w:t>Vieira, C., da Silva Pais-Vieira, C.F., Novais, J. and Perrotta, A., 2021. Serious game design and clinical improvement in physical rehabilitation: systematic review. </w:t>
+        <w:t>18</w:t>
+      </w:r>
+      <w:r>
+        <w:rPr>
+          <w:lang w:eastAsia="en-US"/>
+        </w:rPr>
+        <w:t>, pp.1-16.</w:t>
+      </w:r>
+    </w:p>
+    <w:p>
+      <w:pPr>
+        <w:rPr>
+          <w:lang w:eastAsia="en-US"/>
+        </w:rPr>
+      </w:pPr>
+    </w:p>
+    <w:p>
+      <w:pPr>
+        <w:rPr>
+          <w:lang w:eastAsia="en-US"/>
+        </w:rPr>
+      </w:pPr>
+      <w:r>
+        <w:rPr>
+          <w:lang w:eastAsia="en-US"/>
+        </w:rPr>
+        <w:t>Triandafilou, K.M., Tsoupikova, D., Barry, A.J., Thielbar, K.N., Stoykov, N. and Kamper, D.G., 2018. Development of a 3D, networked multi-user virtual reality environment for home therapy after stroke. </w:t>
       </w:r>
       <w:r>
         <w:rPr>
@@ -6331,7 +6613,7 @@
           <w:iCs/>
           <w:lang w:eastAsia="en-US"/>
         </w:rPr>
-        <w:t>JMIR Serious Games</w:t>
+        <w:t>Journal of neuroengineering and rehabilitation</w:t>
       </w:r>
       <w:r>
         <w:rPr>
@@ -6345,6 +6627,54 @@
           <w:iCs/>
           <w:lang w:eastAsia="en-US"/>
         </w:rPr>
+        <w:t>15</w:t>
+      </w:r>
+      <w:r>
+        <w:rPr>
+          <w:lang w:eastAsia="en-US"/>
+        </w:rPr>
+        <w:t>, pp.1-13.</w:t>
+      </w:r>
+    </w:p>
+    <w:p>
+      <w:pPr>
+        <w:rPr>
+          <w:lang w:eastAsia="en-US"/>
+        </w:rPr>
+      </w:pPr>
+    </w:p>
+    <w:p>
+      <w:pPr>
+        <w:rPr>
+          <w:lang w:eastAsia="en-US"/>
+        </w:rPr>
+      </w:pPr>
+      <w:r>
+        <w:rPr>
+          <w:lang w:eastAsia="en-US"/>
+        </w:rPr>
+        <w:t>Vieira, C., da Silva Pais-Vieira, C.F., Novais, J. and Perrotta, A., 2021. Serious game design and clinical improvement in physical rehabilitation: systematic review. </w:t>
+      </w:r>
+      <w:r>
+        <w:rPr>
+          <w:i/>
+          <w:iCs/>
+          <w:lang w:eastAsia="en-US"/>
+        </w:rPr>
+        <w:t>JMIR Serious Games</w:t>
+      </w:r>
+      <w:r>
+        <w:rPr>
+          <w:lang w:eastAsia="en-US"/>
+        </w:rPr>
+        <w:t>, </w:t>
+      </w:r>
+      <w:r>
+        <w:rPr>
+          <w:i/>
+          <w:iCs/>
+          <w:lang w:eastAsia="en-US"/>
+        </w:rPr>
         <w:t>9</w:t>
       </w:r>
       <w:r>
@@ -6360,11 +6690,18 @@
           <w:lang w:eastAsia="en-US"/>
         </w:rPr>
       </w:pPr>
-      <w:r>
-        <w:rPr>
-          <w:lang w:eastAsia="en-US"/>
-        </w:rPr>
-        <w:t xml:space="preserve">Grasp manual </w:t>
+    </w:p>
+    <w:p>
+      <w:pPr>
+        <w:rPr>
+          <w:lang w:eastAsia="en-US"/>
+        </w:rPr>
+      </w:pPr>
+      <w:r>
+        <w:rPr>
+          <w:lang w:eastAsia="en-US"/>
+        </w:rPr>
+        <w:t xml:space="preserve">The University Of British Columbia (2021). Available at: </w:t>
       </w:r>
       <w:hyperlink r:id="rId13" w:history="1">
         <w:r>
@@ -6375,6 +6712,12 @@
           <w:t>https://neurorehab.med.ubc.ca/grasp/grasp-manuals-and-resources/grasp-instruction-manual-2/</w:t>
         </w:r>
       </w:hyperlink>
+      <w:r>
+        <w:rPr>
+          <w:lang w:eastAsia="en-US"/>
+        </w:rPr>
+        <w:t xml:space="preserve"> (Accessed: 10/10/2024)</w:t>
+      </w:r>
     </w:p>
     <w:p>
       <w:pPr>
@@ -6382,6 +6725,12 @@
           <w:lang w:val="en-US" w:eastAsia="en-US"/>
         </w:rPr>
       </w:pPr>
+      <w:r>
+        <w:rPr>
+          <w:lang w:val="en-US" w:eastAsia="en-US"/>
+        </w:rPr>
+        <w:t xml:space="preserve"> TODO: Create Gannt chart and add it to the bibliography</w:t>
+      </w:r>
     </w:p>
     <w:sectPr>
       <w:footerReference w:type="default" r:id="rId14"/>
@@ -10597,6 +10946,8 @@
   </w:compat>
   <w:rsids>
     <w:rsidRoot w:val="00291C03"/>
+    <w:rsid w:val="0005125D"/>
+    <w:rsid w:val="000A4091"/>
     <w:rsid w:val="000B5CDB"/>
     <w:rsid w:val="000E01C3"/>
     <w:rsid w:val="00182DFA"/>
@@ -10606,6 +10957,7 @@
     <w:rsid w:val="00291C03"/>
     <w:rsid w:val="003635C8"/>
     <w:rsid w:val="0039798E"/>
+    <w:rsid w:val="003D385F"/>
     <w:rsid w:val="00562474"/>
     <w:rsid w:val="00583AED"/>
     <w:rsid w:val="00586181"/>
@@ -10629,6 +10981,7 @@
     <w:rsid w:val="00C33BC3"/>
     <w:rsid w:val="00D01E25"/>
     <w:rsid w:val="00D50C33"/>
+    <w:rsid w:val="00D57A0B"/>
     <w:rsid w:val="00D9018A"/>
     <w:rsid w:val="00DE5C12"/>
     <w:rsid w:val="00E25F44"/>

</xml_diff>

<commit_message>
Recieved feedback from Xi
</commit_message>
<xml_diff>
--- a/Project Writing/Individual Project Proposal.docx
+++ b/Project Writing/Individual Project Proposal.docx
@@ -3049,7 +3049,18 @@
         <w:t xml:space="preserve">. Being able to play the game alongside </w:t>
       </w:r>
       <w:r>
-        <w:t>family members, friends or caregivers may provide higher levels of motivation and reduce the neglect of home therapy, increasing its effectiveness.</w:t>
+        <w:t xml:space="preserve">family members, friends or caregivers may provide higher levels of motivation and reduce the neglect of home therapy, </w:t>
+      </w:r>
+      <w:commentRangeStart w:id="3"/>
+      <w:r>
+        <w:t>increasing its effectiveness.</w:t>
+      </w:r>
+      <w:commentRangeEnd w:id="3"/>
+      <w:r>
+        <w:rPr>
+          <w:rStyle w:val="CommentReference"/>
+        </w:rPr>
+        <w:commentReference w:id="3"/>
       </w:r>
     </w:p>
     <w:p/>
@@ -3064,14 +3075,14 @@
           <w:lang w:val="en-GB"/>
         </w:rPr>
       </w:pPr>
-      <w:bookmarkStart w:id="3" w:name="_Toc179403978"/>
+      <w:bookmarkStart w:id="4" w:name="_Toc179403978"/>
       <w:r>
         <w:rPr>
           <w:lang w:val="en-GB"/>
         </w:rPr>
         <w:t>Key Themes/Topics</w:t>
       </w:r>
-      <w:bookmarkEnd w:id="3"/>
+      <w:bookmarkEnd w:id="4"/>
     </w:p>
     <w:p>
       <w:pPr>
@@ -3097,6 +3108,7 @@
           <w:lang w:eastAsia="en-US"/>
         </w:rPr>
       </w:pPr>
+      <w:commentRangeStart w:id="5"/>
       <w:r>
         <w:rPr>
           <w:lang w:eastAsia="en-US"/>
@@ -3169,11 +3181,26 @@
           <w:lang w:eastAsia="en-US"/>
         </w:rPr>
       </w:pPr>
+      <w:commentRangeStart w:id="6"/>
       <w:r>
         <w:rPr>
           <w:lang w:eastAsia="en-US"/>
         </w:rPr>
         <w:t>Gamification</w:t>
+      </w:r>
+      <w:commentRangeEnd w:id="5"/>
+      <w:r>
+        <w:rPr>
+          <w:rStyle w:val="CommentReference"/>
+        </w:rPr>
+        <w:commentReference w:id="5"/>
+      </w:r>
+      <w:commentRangeEnd w:id="6"/>
+      <w:r>
+        <w:rPr>
+          <w:rStyle w:val="CommentReference"/>
+        </w:rPr>
+        <w:commentReference w:id="6"/>
       </w:r>
     </w:p>
     <w:p>
@@ -3286,7 +3313,7 @@
           <w:lang w:val="en-GB"/>
         </w:rPr>
       </w:pPr>
-      <w:bookmarkStart w:id="4" w:name="_Toc179403979"/>
+      <w:bookmarkStart w:id="7" w:name="_Toc179403979"/>
       <w:r>
         <w:rPr>
           <w:lang w:val="en-GB"/>
@@ -3294,7 +3321,7 @@
         <w:lastRenderedPageBreak/>
         <w:t>Aim and Objectives</w:t>
       </w:r>
-      <w:bookmarkEnd w:id="4"/>
+      <w:bookmarkEnd w:id="7"/>
     </w:p>
     <w:p>
       <w:pPr>
@@ -3303,14 +3330,14 @@
           <w:lang w:val="en-GB"/>
         </w:rPr>
       </w:pPr>
-      <w:bookmarkStart w:id="5" w:name="_Toc179403980"/>
+      <w:bookmarkStart w:id="8" w:name="_Toc179403980"/>
       <w:r>
         <w:rPr>
           <w:lang w:val="en-GB"/>
         </w:rPr>
         <w:t>Project Aim</w:t>
       </w:r>
-      <w:bookmarkEnd w:id="5"/>
+      <w:bookmarkEnd w:id="8"/>
     </w:p>
     <w:p>
       <w:pPr>
@@ -3352,14 +3379,14 @@
           <w:lang w:val="en-GB"/>
         </w:rPr>
       </w:pPr>
-      <w:bookmarkStart w:id="6" w:name="_Toc179403981"/>
+      <w:bookmarkStart w:id="9" w:name="_Toc179403981"/>
       <w:r>
         <w:rPr>
           <w:lang w:val="en-GB"/>
         </w:rPr>
         <w:t>Project Objectives</w:t>
       </w:r>
-      <w:bookmarkEnd w:id="6"/>
+      <w:bookmarkEnd w:id="9"/>
     </w:p>
     <w:p>
       <w:pPr>
@@ -3542,14 +3569,14 @@
           <w:lang w:val="en-GB"/>
         </w:rPr>
       </w:pPr>
-      <w:bookmarkStart w:id="7" w:name="_Toc179403982"/>
+      <w:bookmarkStart w:id="10" w:name="_Toc179403982"/>
       <w:r>
         <w:rPr>
           <w:lang w:val="en-GB"/>
         </w:rPr>
         <w:t>Project Planning</w:t>
       </w:r>
-      <w:bookmarkEnd w:id="7"/>
+      <w:bookmarkEnd w:id="10"/>
     </w:p>
     <w:p>
       <w:pPr>
@@ -3558,14 +3585,14 @@
           <w:lang w:val="en-GB"/>
         </w:rPr>
       </w:pPr>
-      <w:bookmarkStart w:id="8" w:name="_Toc179403983"/>
+      <w:bookmarkStart w:id="11" w:name="_Toc179403983"/>
       <w:r>
         <w:rPr>
           <w:lang w:val="en-GB"/>
         </w:rPr>
         <w:t>Initial Project Plan</w:t>
       </w:r>
-      <w:bookmarkEnd w:id="8"/>
+      <w:bookmarkEnd w:id="11"/>
     </w:p>
     <w:p>
       <w:pPr>
@@ -3766,7 +3793,21 @@
         <w:rPr>
           <w:lang w:eastAsia="en-US"/>
         </w:rPr>
-        <w:t>Table 1 high level tasks to complete</w:t>
+        <w:t xml:space="preserve">Table 1 high level tasks </w:t>
+      </w:r>
+      <w:commentRangeStart w:id="12"/>
+      <w:r>
+        <w:rPr>
+          <w:lang w:eastAsia="en-US"/>
+        </w:rPr>
+        <w:t>to complete</w:t>
+      </w:r>
+      <w:commentRangeEnd w:id="12"/>
+      <w:r>
+        <w:rPr>
+          <w:rStyle w:val="CommentReference"/>
+        </w:rPr>
+        <w:commentReference w:id="12"/>
       </w:r>
     </w:p>
     <w:tbl>
@@ -4448,6 +4489,12 @@
               </w:rPr>
               <w:t>The actual testing of the game will look to gather adult participants to test the game. The success of the project can then be evaluated.</w:t>
             </w:r>
+            <w:r>
+              <w:rPr>
+                <w:lang w:eastAsia="en-US"/>
+              </w:rPr>
+              <w:t xml:space="preserve">  </w:t>
+            </w:r>
           </w:p>
         </w:tc>
       </w:tr>
@@ -4463,7 +4510,7 @@
           <w:lang w:val="en-GB"/>
         </w:rPr>
       </w:pPr>
-      <w:bookmarkStart w:id="9" w:name="_Toc179403984"/>
+      <w:bookmarkStart w:id="13" w:name="_Toc179403984"/>
       <w:r>
         <w:rPr>
           <w:lang w:val="en-GB"/>
@@ -4471,7 +4518,7 @@
         <w:lastRenderedPageBreak/>
         <w:t>Resources</w:t>
       </w:r>
-      <w:bookmarkEnd w:id="9"/>
+      <w:bookmarkEnd w:id="13"/>
     </w:p>
     <w:p>
       <w:pPr>
@@ -4852,14 +4899,14 @@
           <w:lang w:val="en-GB"/>
         </w:rPr>
       </w:pPr>
-      <w:bookmarkStart w:id="10" w:name="_Toc179403985"/>
+      <w:bookmarkStart w:id="14" w:name="_Toc179403985"/>
       <w:r>
         <w:rPr>
           <w:lang w:val="en-GB"/>
         </w:rPr>
         <w:t>Risk Assessments</w:t>
       </w:r>
-      <w:bookmarkEnd w:id="10"/>
+      <w:bookmarkEnd w:id="14"/>
     </w:p>
     <w:tbl>
       <w:tblPr>
@@ -5476,7 +5523,21 @@
               <w:rPr>
                 <w:lang w:eastAsia="en-US"/>
               </w:rPr>
-              <w:t xml:space="preserve"> how many. And if the game is more or less motivating than other non-</w:t>
+              <w:t xml:space="preserve"> how many. And if the game is </w:t>
+            </w:r>
+            <w:proofErr w:type="gramStart"/>
+            <w:r>
+              <w:rPr>
+                <w:lang w:eastAsia="en-US"/>
+              </w:rPr>
+              <w:t>more or less motivating</w:t>
+            </w:r>
+            <w:proofErr w:type="gramEnd"/>
+            <w:r>
+              <w:rPr>
+                <w:lang w:eastAsia="en-US"/>
+              </w:rPr>
+              <w:t xml:space="preserve"> than other non-</w:t>
             </w:r>
             <w:r>
               <w:rPr>
@@ -5601,6 +5662,26 @@
           <w:lang w:eastAsia="en-US"/>
         </w:rPr>
       </w:pPr>
+      <w:r>
+        <w:rPr>
+          <w:lang w:eastAsia="en-US"/>
+        </w:rPr>
+        <w:t xml:space="preserve">Add columns for </w:t>
+      </w:r>
+      <w:proofErr w:type="spellStart"/>
+      <w:r>
+        <w:rPr>
+          <w:lang w:eastAsia="en-US"/>
+        </w:rPr>
+        <w:t>lilliness</w:t>
+      </w:r>
+      <w:proofErr w:type="spellEnd"/>
+      <w:r>
+        <w:rPr>
+          <w:lang w:eastAsia="en-US"/>
+        </w:rPr>
+        <w:t xml:space="preserve"> and impact</w:t>
+      </w:r>
     </w:p>
     <w:p>
       <w:pPr>
@@ -5609,7 +5690,7 @@
           <w:lang w:val="en-GB"/>
         </w:rPr>
       </w:pPr>
-      <w:bookmarkStart w:id="11" w:name="_Toc179403986"/>
+      <w:bookmarkStart w:id="15" w:name="_Toc179403986"/>
       <w:r>
         <w:rPr>
           <w:lang w:val="en-GB"/>
@@ -5617,7 +5698,7 @@
         <w:lastRenderedPageBreak/>
         <w:t>Project Review and Methodology</w:t>
       </w:r>
-      <w:bookmarkEnd w:id="11"/>
+      <w:bookmarkEnd w:id="15"/>
     </w:p>
     <w:p>
       <w:pPr>
@@ -5626,14 +5707,14 @@
           <w:lang w:val="en-GB"/>
         </w:rPr>
       </w:pPr>
-      <w:bookmarkStart w:id="12" w:name="_Toc179403987"/>
+      <w:bookmarkStart w:id="16" w:name="_Toc179403987"/>
       <w:r>
         <w:rPr>
           <w:lang w:val="en-GB"/>
         </w:rPr>
         <w:t>Critique of Past Final Year Projects</w:t>
       </w:r>
-      <w:bookmarkEnd w:id="12"/>
+      <w:bookmarkEnd w:id="16"/>
     </w:p>
     <w:p>
       <w:pPr>
@@ -5642,14 +5723,14 @@
           <w:lang w:eastAsia="en-US"/>
         </w:rPr>
       </w:pPr>
-      <w:bookmarkStart w:id="13" w:name="_Toc179403988"/>
+      <w:bookmarkStart w:id="17" w:name="_Toc179403988"/>
       <w:r>
         <w:rPr>
           <w:lang w:eastAsia="en-US"/>
         </w:rPr>
         <w:t>Evaluation of the use of Gamification and Augmented Reality Features on Active City Tourism</w:t>
       </w:r>
-      <w:bookmarkEnd w:id="13"/>
+      <w:bookmarkEnd w:id="17"/>
       <w:r>
         <w:rPr>
           <w:lang w:eastAsia="en-US"/>
@@ -5663,24 +5744,78 @@
           <w:lang w:eastAsia="en-US"/>
         </w:rPr>
       </w:pPr>
-    </w:p>
-    <w:p>
-      <w:pPr>
-        <w:rPr>
-          <w:lang w:eastAsia="en-US"/>
-        </w:rPr>
-      </w:pPr>
-      <w:r>
-        <w:rPr>
-          <w:lang w:eastAsia="en-US"/>
-        </w:rPr>
-        <w:t>This project acknowledges the current issue of global warming and environmental damage. Goff asserts “The tourism/travel industry is a significant contributor to worldwide pollution”. The project produces a mobile application to be part of a solution to this problem. The application is designed to gamify tourism in a way that encourages walking to destinations rather than taking a car or bus.</w:t>
-      </w:r>
-      <w:r>
-        <w:rPr>
-          <w:lang w:eastAsia="en-US"/>
-        </w:rPr>
-        <w:t xml:space="preserve"> This is done using gamification techniques such as, statistics (score, steps, landmarks visited, routes, distance travelled and time spent), awards and a level attached to the account. These are effective gamification techniques. In the evaluation Goff remarks that according to feedback obtained through questionnaires these techniques were effective and lead to more engagement in the experiment group.</w:t>
+      <w:commentRangeStart w:id="18"/>
+    </w:p>
+    <w:p>
+      <w:pPr>
+        <w:rPr>
+          <w:lang w:eastAsia="en-US"/>
+        </w:rPr>
+      </w:pPr>
+      <w:r>
+        <w:rPr>
+          <w:lang w:eastAsia="en-US"/>
+        </w:rPr>
+        <w:t xml:space="preserve">This project acknowledges the current issue of global warming and environmental damage. Goff asserts “The tourism/travel industry is a significant contributor to worldwide </w:t>
+      </w:r>
+      <w:commentRangeEnd w:id="18"/>
+      <w:r>
+        <w:rPr>
+          <w:rStyle w:val="CommentReference"/>
+        </w:rPr>
+        <w:commentReference w:id="18"/>
+      </w:r>
+      <w:r>
+        <w:rPr>
+          <w:lang w:eastAsia="en-US"/>
+        </w:rPr>
+        <w:t>pollution”. The project produces a mobile application to be part of a solution to this problem. The application is designed to gamify tourism in a way that encourages walking to destinations rather than taking a car or bus.</w:t>
+      </w:r>
+      <w:r>
+        <w:rPr>
+          <w:lang w:eastAsia="en-US"/>
+        </w:rPr>
+        <w:t xml:space="preserve"> This is done using gamification techniques such as, statistics (score, steps, landmarks visited, routes, distance travelled and time spent), awards and a level attached to the account. These are effective gamification techniques. In the evaluation </w:t>
+      </w:r>
+      <w:proofErr w:type="gramStart"/>
+      <w:r>
+        <w:rPr>
+          <w:lang w:eastAsia="en-US"/>
+        </w:rPr>
+        <w:t>Goff</w:t>
+      </w:r>
+      <w:r>
+        <w:rPr>
+          <w:lang w:eastAsia="en-US"/>
+        </w:rPr>
+        <w:t>(</w:t>
+      </w:r>
+      <w:proofErr w:type="gramEnd"/>
+      <w:r>
+        <w:rPr>
+          <w:lang w:eastAsia="en-US"/>
+        </w:rPr>
+        <w:t>Goff 2020)</w:t>
+      </w:r>
+      <w:r>
+        <w:rPr>
+          <w:lang w:eastAsia="en-US"/>
+        </w:rPr>
+        <w:t xml:space="preserve"> remarks that according to feedback obtained through questionnaires these techniques were effective and lead to more engagement in the experiment group</w:t>
+      </w:r>
+      <w:r>
+        <w:rPr>
+          <w:highlight w:val="yellow"/>
+          <w:lang w:eastAsia="en-US"/>
+        </w:rPr>
+        <w:t>.</w:t>
+      </w:r>
+      <w:r>
+        <w:rPr>
+          <w:highlight w:val="yellow"/>
+          <w:lang w:eastAsia="en-US"/>
+        </w:rPr>
+        <w:t>(Jame et al. 2024)</w:t>
       </w:r>
     </w:p>
     <w:p>
@@ -5788,14 +5923,14 @@
           <w:lang w:eastAsia="en-US"/>
         </w:rPr>
       </w:pPr>
-      <w:bookmarkStart w:id="14" w:name="_Toc179403989"/>
+      <w:bookmarkStart w:id="19" w:name="_Toc179403989"/>
       <w:r>
         <w:rPr>
           <w:lang w:eastAsia="en-US"/>
         </w:rPr>
         <w:t>Virtual Reality Exposure Therapy as a Treatment for Social Anxiety Disorders</w:t>
       </w:r>
-      <w:bookmarkEnd w:id="14"/>
+      <w:bookmarkEnd w:id="19"/>
       <w:r>
         <w:rPr>
           <w:lang w:eastAsia="en-US"/>
@@ -5882,7 +6017,21 @@
         <w:rPr>
           <w:lang w:eastAsia="en-US"/>
         </w:rPr>
-        <w:t xml:space="preserve">set of playtests. The first playtest in particular uncovered a negative response to the environment created. With testers reporting of an uncanny valley feeling. After receiving this </w:t>
+        <w:t xml:space="preserve">set of playtests. The first playtest </w:t>
+      </w:r>
+      <w:proofErr w:type="gramStart"/>
+      <w:r>
+        <w:rPr>
+          <w:lang w:eastAsia="en-US"/>
+        </w:rPr>
+        <w:t>in particular uncovered</w:t>
+      </w:r>
+      <w:proofErr w:type="gramEnd"/>
+      <w:r>
+        <w:rPr>
+          <w:lang w:eastAsia="en-US"/>
+        </w:rPr>
+        <w:t xml:space="preserve"> a negative response to the environment created. With testers reporting of an uncanny valley feeling. After receiving this </w:t>
       </w:r>
       <w:r>
         <w:rPr>
@@ -5936,14 +6085,14 @@
           <w:lang w:val="en-GB"/>
         </w:rPr>
       </w:pPr>
-      <w:bookmarkStart w:id="15" w:name="_Toc179403990"/>
+      <w:bookmarkStart w:id="20" w:name="_Toc179403990"/>
       <w:r>
         <w:rPr>
           <w:lang w:val="en-GB"/>
         </w:rPr>
         <w:t>Literature Search Methodology</w:t>
       </w:r>
-      <w:bookmarkEnd w:id="15"/>
+      <w:bookmarkEnd w:id="20"/>
     </w:p>
     <w:p>
       <w:pPr>
@@ -5952,14 +6101,14 @@
           <w:lang w:eastAsia="en-US"/>
         </w:rPr>
       </w:pPr>
-      <w:bookmarkStart w:id="16" w:name="_Toc179403991"/>
+      <w:bookmarkStart w:id="21" w:name="_Toc179403991"/>
       <w:r>
         <w:rPr>
           <w:lang w:eastAsia="en-US"/>
         </w:rPr>
         <w:t>Keyword based searches using engines such as google scholar.</w:t>
       </w:r>
-      <w:bookmarkEnd w:id="16"/>
+      <w:bookmarkEnd w:id="21"/>
     </w:p>
     <w:p>
       <w:pPr>
@@ -6051,14 +6200,14 @@
         </w:rPr>
         <w:t xml:space="preserve"> </w:t>
       </w:r>
-      <w:bookmarkStart w:id="17" w:name="_Toc179403992"/>
+      <w:bookmarkStart w:id="22" w:name="_Toc179403992"/>
       <w:r>
         <w:rPr>
           <w:lang w:eastAsia="en-US"/>
         </w:rPr>
         <w:t>Birmingham City University’s library services and its collection of past student projects.</w:t>
       </w:r>
-      <w:bookmarkEnd w:id="17"/>
+      <w:bookmarkEnd w:id="22"/>
       <w:r>
         <w:rPr>
           <w:lang w:eastAsia="en-US"/>
@@ -6099,14 +6248,14 @@
           <w:lang w:eastAsia="en-US"/>
         </w:rPr>
       </w:pPr>
-      <w:bookmarkStart w:id="18" w:name="_Toc179403993"/>
+      <w:bookmarkStart w:id="23" w:name="_Toc179403993"/>
       <w:r>
         <w:rPr>
           <w:lang w:eastAsia="en-US"/>
         </w:rPr>
         <w:t>Resources shared by others</w:t>
       </w:r>
-      <w:bookmarkEnd w:id="18"/>
+      <w:bookmarkEnd w:id="23"/>
     </w:p>
     <w:p>
       <w:pPr>
@@ -6190,7 +6339,7 @@
           <w:lang w:val="en-GB"/>
         </w:rPr>
       </w:pPr>
-      <w:bookmarkStart w:id="19" w:name="_Toc179403994"/>
+      <w:bookmarkStart w:id="24" w:name="_Toc179403994"/>
       <w:r>
         <w:rPr>
           <w:lang w:val="en-GB"/>
@@ -6198,17 +6347,17 @@
         <w:lastRenderedPageBreak/>
         <w:t>Initial Literature Search Results</w:t>
       </w:r>
-      <w:bookmarkEnd w:id="19"/>
+      <w:bookmarkEnd w:id="24"/>
     </w:p>
     <w:p>
       <w:pPr>
         <w:pStyle w:val="Heading3"/>
       </w:pPr>
-      <w:bookmarkStart w:id="20" w:name="_Toc179403995"/>
+      <w:bookmarkStart w:id="25" w:name="_Toc179403995"/>
       <w:r>
         <w:t>Serious games for upper limb rehabilitation after stroke: a meta-analysis</w:t>
       </w:r>
-      <w:bookmarkEnd w:id="20"/>
+      <w:bookmarkEnd w:id="25"/>
     </w:p>
     <w:p/>
     <w:p>
@@ -6242,11 +6391,11 @@
       <w:pPr>
         <w:pStyle w:val="Heading3"/>
       </w:pPr>
-      <w:bookmarkStart w:id="21" w:name="_Toc179403996"/>
+      <w:bookmarkStart w:id="26" w:name="_Toc179403996"/>
       <w:r>
         <w:t>Serious Game Design and Clinical Improvement in Physical Rehabilitation: Systematic Review</w:t>
       </w:r>
-      <w:bookmarkEnd w:id="21"/>
+      <w:bookmarkEnd w:id="26"/>
     </w:p>
     <w:p/>
     <w:p>
@@ -6281,20 +6430,22 @@
       <w:pPr>
         <w:pStyle w:val="Heading3"/>
       </w:pPr>
-      <w:bookmarkStart w:id="22" w:name="_Toc179403997"/>
+      <w:bookmarkStart w:id="27" w:name="_Toc179403997"/>
       <w:r>
         <w:t>Development of a 3D, networked multi-user virtual reality environment for home therapy after stroke</w:t>
       </w:r>
-      <w:bookmarkEnd w:id="22"/>
+      <w:bookmarkEnd w:id="27"/>
     </w:p>
     <w:p/>
     <w:p>
       <w:r>
         <w:t xml:space="preserve">This study is very relevant to this paper as it is a very similar undertaking. </w:t>
       </w:r>
+      <w:proofErr w:type="spellStart"/>
       <w:r>
         <w:t>Triandafilou</w:t>
       </w:r>
+      <w:proofErr w:type="spellEnd"/>
       <w:r>
         <w:t xml:space="preserve"> et al produced a 3d networked </w:t>
       </w:r>
@@ -6364,11 +6515,11 @@
       <w:pPr>
         <w:pStyle w:val="Heading1"/>
       </w:pPr>
-      <w:bookmarkStart w:id="23" w:name="_Toc179403998"/>
+      <w:bookmarkStart w:id="28" w:name="_Toc179403998"/>
       <w:r>
         <w:t>Bibliography</w:t>
       </w:r>
-      <w:bookmarkEnd w:id="23"/>
+      <w:bookmarkEnd w:id="28"/>
     </w:p>
     <w:p>
       <w:pPr>
@@ -6388,7 +6539,7 @@
         </w:rPr>
         <w:t xml:space="preserve"> </w:t>
       </w:r>
-      <w:hyperlink r:id="rId11" w:history="1">
+      <w:hyperlink r:id="rId15" w:history="1">
         <w:r>
           <w:rPr>
             <w:rStyle w:val="Hyperlink"/>
@@ -6408,11 +6559,11 @@
       <w:pPr>
         <w:pStyle w:val="Heading1"/>
       </w:pPr>
-      <w:bookmarkStart w:id="24" w:name="_Toc179403999"/>
+      <w:bookmarkStart w:id="29" w:name="_Toc179403999"/>
       <w:r>
         <w:t>References</w:t>
       </w:r>
-      <w:bookmarkEnd w:id="24"/>
+      <w:bookmarkEnd w:id="29"/>
     </w:p>
     <w:p>
       <w:pPr>
@@ -6450,7 +6601,7 @@
         </w:rPr>
         <w:t xml:space="preserve">. Available at: </w:t>
       </w:r>
-      <w:hyperlink r:id="rId12" w:history="1">
+      <w:hyperlink r:id="rId16" w:history="1">
         <w:r>
           <w:rPr>
             <w:rStyle w:val="Hyperlink"/>
@@ -6557,7 +6708,21 @@
         <w:rPr>
           <w:lang w:eastAsia="en-US"/>
         </w:rPr>
-        <w:t>Doumas, I., Everard, G., Dehem, S. and Lejeune, T., 2021. Serious games for upper limb rehabilitation after stroke: a meta-analysis. </w:t>
+        <w:t xml:space="preserve">Doumas, I., Everard, G., </w:t>
+      </w:r>
+      <w:proofErr w:type="spellStart"/>
+      <w:r>
+        <w:rPr>
+          <w:lang w:eastAsia="en-US"/>
+        </w:rPr>
+        <w:t>Dehem</w:t>
+      </w:r>
+      <w:proofErr w:type="spellEnd"/>
+      <w:r>
+        <w:rPr>
+          <w:lang w:eastAsia="en-US"/>
+        </w:rPr>
+        <w:t>, S. and Lejeune, T., 2021. Serious games for upper limb rehabilitation after stroke: a meta-analysis. </w:t>
       </w:r>
       <w:r>
         <w:rPr>
@@ -6565,55 +6730,25 @@
           <w:iCs/>
           <w:lang w:eastAsia="en-US"/>
         </w:rPr>
-        <w:t>Journal of neuroengineering and rehabilitation</w:t>
-      </w:r>
-      <w:r>
-        <w:rPr>
-          <w:lang w:eastAsia="en-US"/>
-        </w:rPr>
-        <w:t>, </w:t>
-      </w:r>
+        <w:t xml:space="preserve">Journal of </w:t>
+      </w:r>
+      <w:proofErr w:type="spellStart"/>
       <w:r>
         <w:rPr>
           <w:i/>
           <w:iCs/>
           <w:lang w:eastAsia="en-US"/>
         </w:rPr>
-        <w:t>18</w:t>
-      </w:r>
-      <w:r>
-        <w:rPr>
-          <w:lang w:eastAsia="en-US"/>
-        </w:rPr>
-        <w:t>, pp.1-16.</w:t>
-      </w:r>
-    </w:p>
-    <w:p>
-      <w:pPr>
-        <w:rPr>
-          <w:lang w:eastAsia="en-US"/>
-        </w:rPr>
-      </w:pPr>
-    </w:p>
-    <w:p>
-      <w:pPr>
-        <w:rPr>
-          <w:lang w:eastAsia="en-US"/>
-        </w:rPr>
-      </w:pPr>
-      <w:r>
-        <w:rPr>
-          <w:lang w:eastAsia="en-US"/>
-        </w:rPr>
-        <w:t>Triandafilou, K.M., Tsoupikova, D., Barry, A.J., Thielbar, K.N., Stoykov, N. and Kamper, D.G., 2018. Development of a 3D, networked multi-user virtual reality environment for home therapy after stroke. </w:t>
-      </w:r>
+        <w:t>neuroengineering</w:t>
+      </w:r>
+      <w:proofErr w:type="spellEnd"/>
       <w:r>
         <w:rPr>
           <w:i/>
           <w:iCs/>
           <w:lang w:eastAsia="en-US"/>
         </w:rPr>
-        <w:t>Journal of neuroengineering and rehabilitation</w:t>
+        <w:t xml:space="preserve"> and rehabilitation</w:t>
       </w:r>
       <w:r>
         <w:rPr>
@@ -6627,33 +6762,83 @@
           <w:iCs/>
           <w:lang w:eastAsia="en-US"/>
         </w:rPr>
-        <w:t>15</w:t>
-      </w:r>
-      <w:r>
-        <w:rPr>
-          <w:lang w:eastAsia="en-US"/>
-        </w:rPr>
-        <w:t>, pp.1-13.</w:t>
-      </w:r>
-    </w:p>
-    <w:p>
-      <w:pPr>
-        <w:rPr>
-          <w:lang w:eastAsia="en-US"/>
-        </w:rPr>
-      </w:pPr>
-    </w:p>
-    <w:p>
-      <w:pPr>
-        <w:rPr>
-          <w:lang w:eastAsia="en-US"/>
-        </w:rPr>
-      </w:pPr>
-      <w:r>
-        <w:rPr>
-          <w:lang w:eastAsia="en-US"/>
-        </w:rPr>
-        <w:t>Vieira, C., da Silva Pais-Vieira, C.F., Novais, J. and Perrotta, A., 2021. Serious game design and clinical improvement in physical rehabilitation: systematic review. </w:t>
+        <w:t>18</w:t>
+      </w:r>
+      <w:r>
+        <w:rPr>
+          <w:lang w:eastAsia="en-US"/>
+        </w:rPr>
+        <w:t>, pp.1-16.</w:t>
+      </w:r>
+    </w:p>
+    <w:p>
+      <w:pPr>
+        <w:rPr>
+          <w:lang w:eastAsia="en-US"/>
+        </w:rPr>
+      </w:pPr>
+    </w:p>
+    <w:p>
+      <w:pPr>
+        <w:rPr>
+          <w:lang w:eastAsia="en-US"/>
+        </w:rPr>
+      </w:pPr>
+      <w:proofErr w:type="spellStart"/>
+      <w:r>
+        <w:rPr>
+          <w:lang w:eastAsia="en-US"/>
+        </w:rPr>
+        <w:t>Triandafilou</w:t>
+      </w:r>
+      <w:proofErr w:type="spellEnd"/>
+      <w:r>
+        <w:rPr>
+          <w:lang w:eastAsia="en-US"/>
+        </w:rPr>
+        <w:t xml:space="preserve">, K.M., </w:t>
+      </w:r>
+      <w:proofErr w:type="spellStart"/>
+      <w:r>
+        <w:rPr>
+          <w:lang w:eastAsia="en-US"/>
+        </w:rPr>
+        <w:t>Tsoupikova</w:t>
+      </w:r>
+      <w:proofErr w:type="spellEnd"/>
+      <w:r>
+        <w:rPr>
+          <w:lang w:eastAsia="en-US"/>
+        </w:rPr>
+        <w:t xml:space="preserve">, D., Barry, A.J., Thielbar, K.N., </w:t>
+      </w:r>
+      <w:proofErr w:type="spellStart"/>
+      <w:r>
+        <w:rPr>
+          <w:lang w:eastAsia="en-US"/>
+        </w:rPr>
+        <w:t>Stoykov</w:t>
+      </w:r>
+      <w:proofErr w:type="spellEnd"/>
+      <w:r>
+        <w:rPr>
+          <w:lang w:eastAsia="en-US"/>
+        </w:rPr>
+        <w:t xml:space="preserve">, N. and Kamper, D.G., 2018. </w:t>
+      </w:r>
+      <w:proofErr w:type="gramStart"/>
+      <w:r>
+        <w:rPr>
+          <w:lang w:eastAsia="en-US"/>
+        </w:rPr>
+        <w:t>Development of a 3D,</w:t>
+      </w:r>
+      <w:proofErr w:type="gramEnd"/>
+      <w:r>
+        <w:rPr>
+          <w:lang w:eastAsia="en-US"/>
+        </w:rPr>
+        <w:t xml:space="preserve"> networked multi-user virtual reality environment for home therapy after stroke. </w:t>
       </w:r>
       <w:r>
         <w:rPr>
@@ -6661,20 +6846,86 @@
           <w:iCs/>
           <w:lang w:eastAsia="en-US"/>
         </w:rPr>
-        <w:t>JMIR Serious Games</w:t>
-      </w:r>
-      <w:r>
-        <w:rPr>
-          <w:lang w:eastAsia="en-US"/>
-        </w:rPr>
-        <w:t>, </w:t>
-      </w:r>
+        <w:t xml:space="preserve">Journal of </w:t>
+      </w:r>
+      <w:proofErr w:type="spellStart"/>
       <w:r>
         <w:rPr>
           <w:i/>
           <w:iCs/>
           <w:lang w:eastAsia="en-US"/>
         </w:rPr>
+        <w:t>neuroengineering</w:t>
+      </w:r>
+      <w:proofErr w:type="spellEnd"/>
+      <w:r>
+        <w:rPr>
+          <w:i/>
+          <w:iCs/>
+          <w:lang w:eastAsia="en-US"/>
+        </w:rPr>
+        <w:t xml:space="preserve"> and rehabilitation</w:t>
+      </w:r>
+      <w:r>
+        <w:rPr>
+          <w:lang w:eastAsia="en-US"/>
+        </w:rPr>
+        <w:t>, </w:t>
+      </w:r>
+      <w:r>
+        <w:rPr>
+          <w:i/>
+          <w:iCs/>
+          <w:lang w:eastAsia="en-US"/>
+        </w:rPr>
+        <w:t>15</w:t>
+      </w:r>
+      <w:r>
+        <w:rPr>
+          <w:lang w:eastAsia="en-US"/>
+        </w:rPr>
+        <w:t>, pp.1-13.</w:t>
+      </w:r>
+    </w:p>
+    <w:p>
+      <w:pPr>
+        <w:rPr>
+          <w:lang w:eastAsia="en-US"/>
+        </w:rPr>
+      </w:pPr>
+    </w:p>
+    <w:p>
+      <w:pPr>
+        <w:rPr>
+          <w:lang w:eastAsia="en-US"/>
+        </w:rPr>
+      </w:pPr>
+      <w:r>
+        <w:rPr>
+          <w:lang w:eastAsia="en-US"/>
+        </w:rPr>
+        <w:t>Vieira, C., da Silva Pais-Vieira, C.F., Novais, J. and Perrotta, A., 2021. Serious game design and clinical improvement in physical rehabilitation: systematic review. </w:t>
+      </w:r>
+      <w:r>
+        <w:rPr>
+          <w:i/>
+          <w:iCs/>
+          <w:lang w:eastAsia="en-US"/>
+        </w:rPr>
+        <w:t>JMIR Serious Games</w:t>
+      </w:r>
+      <w:r>
+        <w:rPr>
+          <w:lang w:eastAsia="en-US"/>
+        </w:rPr>
+        <w:t>, </w:t>
+      </w:r>
+      <w:r>
+        <w:rPr>
+          <w:i/>
+          <w:iCs/>
+          <w:lang w:eastAsia="en-US"/>
+        </w:rPr>
         <w:t>9</w:t>
       </w:r>
       <w:r>
@@ -6703,7 +6954,7 @@
         </w:rPr>
         <w:t xml:space="preserve">The University Of British Columbia (2021). Available at: </w:t>
       </w:r>
-      <w:hyperlink r:id="rId13" w:history="1">
+      <w:hyperlink r:id="rId17" w:history="1">
         <w:r>
           <w:rPr>
             <w:rStyle w:val="Hyperlink"/>
@@ -6733,8 +6984,8 @@
       </w:r>
     </w:p>
     <w:sectPr>
-      <w:footerReference w:type="default" r:id="rId14"/>
-      <w:footerReference w:type="first" r:id="rId15"/>
+      <w:footerReference w:type="default" r:id="rId18"/>
+      <w:footerReference w:type="first" r:id="rId19"/>
       <w:pgSz w:w="11906" w:h="16838"/>
       <w:pgMar w:top="1440" w:right="1440" w:bottom="1440" w:left="1440" w:header="708" w:footer="708" w:gutter="0"/>
       <w:pgNumType w:start="1"/>
@@ -6743,6 +6994,121 @@
     </w:sectPr>
   </w:body>
 </w:document>
+</file>
+
+<file path=word/comments.xml><?xml version="1.0" encoding="utf-8"?>
+<w:comments xmlns:wpc="http://schemas.microsoft.com/office/word/2010/wordprocessingCanvas" xmlns:cx="http://schemas.microsoft.com/office/drawing/2014/chartex" xmlns:cx1="http://schemas.microsoft.com/office/drawing/2015/9/8/chartex" xmlns:cx2="http://schemas.microsoft.com/office/drawing/2015/10/21/chartex" xmlns:cx3="http://schemas.microsoft.com/office/drawing/2016/5/9/chartex" xmlns:cx4="http://schemas.microsoft.com/office/drawing/2016/5/10/chartex" xmlns:cx5="http://schemas.microsoft.com/office/drawing/2016/5/11/chartex" xmlns:cx6="http://schemas.microsoft.com/office/drawing/2016/5/12/chartex" xmlns:cx7="http://schemas.microsoft.com/office/drawing/2016/5/13/chartex" xmlns:cx8="http://schemas.microsoft.com/office/drawing/2016/5/14/chartex" xmlns:mc="http://schemas.openxmlformats.org/markup-compatibility/2006" xmlns:aink="http://schemas.microsoft.com/office/drawing/2016/ink" xmlns:am3d="http://schemas.microsoft.com/office/drawing/2017/model3d" xmlns:o="urn:schemas-microsoft-com:office:office" xmlns:oel="http://schemas.microsoft.com/office/2019/extlst" xmlns:r="http://schemas.openxmlformats.org/officeDocument/2006/relationships" xmlns:m="http://schemas.openxmlformats.org/officeDocument/2006/math" xmlns:v="urn:schemas-microsoft-com:vml" xmlns:wp14="http://schemas.microsoft.com/office/word/2010/wordprocessingDrawing" xmlns:wp="http://schemas.openxmlformats.org/drawingml/2006/wordprocessingDrawing" xmlns:w10="urn:schemas-microsoft-com:office:word" xmlns:w="http://schemas.openxmlformats.org/wordprocessingml/2006/main" xmlns:w14="http://schemas.microsoft.com/office/word/2010/wordml" xmlns:w15="http://schemas.microsoft.com/office/word/2012/wordml" xmlns:w16cex="http://schemas.microsoft.com/office/word/2018/wordml/cex" xmlns:w16cid="http://schemas.microsoft.com/office/word/2016/wordml/cid" xmlns:w16="http://schemas.microsoft.com/office/word/2018/wordml" xmlns:w16du="http://schemas.microsoft.com/office/word/2023/wordml/word16du" xmlns:w16sdtdh="http://schemas.microsoft.com/office/word/2020/wordml/sdtdatahash" xmlns:w16se="http://schemas.microsoft.com/office/word/2015/wordml/symex" xmlns:wpg="http://schemas.microsoft.com/office/word/2010/wordprocessingGroup" xmlns:wpi="http://schemas.microsoft.com/office/word/2010/wordprocessingInk" xmlns:wne="http://schemas.microsoft.com/office/word/2006/wordml" xmlns:wps="http://schemas.microsoft.com/office/word/2010/wordprocessingShape" mc:Ignorable="w14 w15 w16se w16cid w16 w16cex w16sdtdh w16du wp14">
+  <w:comment w:id="3" w:author="James Bland" w:date="2024-10-11T16:22:00Z" w:initials="JB">
+    <w:p>
+      <w:pPr>
+        <w:pStyle w:val="CommentText"/>
+      </w:pPr>
+      <w:r>
+        <w:rPr>
+          <w:rStyle w:val="CommentReference"/>
+        </w:rPr>
+        <w:annotationRef/>
+      </w:r>
+      <w:r>
+        <w:t xml:space="preserve">This is a first stage of the experiment and will be tested on …. </w:t>
+      </w:r>
+    </w:p>
+  </w:comment>
+  <w:comment w:id="5" w:author="James Bland" w:date="2024-10-11T16:23:00Z" w:initials="JB">
+    <w:p>
+      <w:pPr>
+        <w:pStyle w:val="CommentText"/>
+      </w:pPr>
+      <w:r>
+        <w:rPr>
+          <w:rStyle w:val="CommentReference"/>
+        </w:rPr>
+        <w:annotationRef/>
+      </w:r>
+      <w:r>
+        <w:t>Explained in a few words</w:t>
+      </w:r>
+    </w:p>
+  </w:comment>
+  <w:comment w:id="6" w:author="James Bland" w:date="2024-10-11T16:29:00Z" w:initials="JB">
+    <w:p>
+      <w:pPr>
+        <w:pStyle w:val="CommentText"/>
+      </w:pPr>
+      <w:r>
+        <w:rPr>
+          <w:rStyle w:val="CommentReference"/>
+        </w:rPr>
+        <w:annotationRef/>
+      </w:r>
+      <w:r>
+        <w:t>IEEE GEM 2024 Xi Guo</w:t>
+      </w:r>
+    </w:p>
+  </w:comment>
+  <w:comment w:id="12" w:author="James Bland" w:date="2024-10-11T16:29:00Z" w:initials="JB">
+    <w:p>
+      <w:pPr>
+        <w:pStyle w:val="CommentText"/>
+      </w:pPr>
+      <w:r>
+        <w:rPr>
+          <w:rStyle w:val="CommentReference"/>
+        </w:rPr>
+        <w:annotationRef/>
+      </w:r>
+      <w:r>
+        <w:t xml:space="preserve">Literature review finished by Nov. Design by Dec. Implementation prototype by Jan. Pilot test Feb.  On user. </w:t>
+      </w:r>
+    </w:p>
+  </w:comment>
+  <w:comment w:id="18" w:author="James Bland" w:date="2024-10-11T16:33:00Z" w:initials="JB">
+    <w:p>
+      <w:pPr>
+        <w:pStyle w:val="CommentText"/>
+      </w:pPr>
+      <w:r>
+        <w:rPr>
+          <w:rStyle w:val="CommentReference"/>
+        </w:rPr>
+        <w:annotationRef/>
+      </w:r>
+      <w:r>
+        <w:t xml:space="preserve">Harvard reference </w:t>
+      </w:r>
+    </w:p>
+  </w:comment>
+</w:comments>
+</file>
+
+<file path=word/commentsExtended.xml><?xml version="1.0" encoding="utf-8"?>
+<w15:commentsEx xmlns:wpc="http://schemas.microsoft.com/office/word/2010/wordprocessingCanvas" xmlns:cx="http://schemas.microsoft.com/office/drawing/2014/chartex" xmlns:cx1="http://schemas.microsoft.com/office/drawing/2015/9/8/chartex" xmlns:cx2="http://schemas.microsoft.com/office/drawing/2015/10/21/chartex" xmlns:cx3="http://schemas.microsoft.com/office/drawing/2016/5/9/chartex" xmlns:cx4="http://schemas.microsoft.com/office/drawing/2016/5/10/chartex" xmlns:cx5="http://schemas.microsoft.com/office/drawing/2016/5/11/chartex" xmlns:cx6="http://schemas.microsoft.com/office/drawing/2016/5/12/chartex" xmlns:cx7="http://schemas.microsoft.com/office/drawing/2016/5/13/chartex" xmlns:cx8="http://schemas.microsoft.com/office/drawing/2016/5/14/chartex" xmlns:mc="http://schemas.openxmlformats.org/markup-compatibility/2006" xmlns:aink="http://schemas.microsoft.com/office/drawing/2016/ink" xmlns:am3d="http://schemas.microsoft.com/office/drawing/2017/model3d" xmlns:o="urn:schemas-microsoft-com:office:office" xmlns:oel="http://schemas.microsoft.com/office/2019/extlst" xmlns:r="http://schemas.openxmlformats.org/officeDocument/2006/relationships" xmlns:m="http://schemas.openxmlformats.org/officeDocument/2006/math" xmlns:v="urn:schemas-microsoft-com:vml" xmlns:wp14="http://schemas.microsoft.com/office/word/2010/wordprocessingDrawing" xmlns:wp="http://schemas.openxmlformats.org/drawingml/2006/wordprocessingDrawing" xmlns:w10="urn:schemas-microsoft-com:office:word" xmlns:w="http://schemas.openxmlformats.org/wordprocessingml/2006/main" xmlns:w14="http://schemas.microsoft.com/office/word/2010/wordml" xmlns:w15="http://schemas.microsoft.com/office/word/2012/wordml" xmlns:w16cex="http://schemas.microsoft.com/office/word/2018/wordml/cex" xmlns:w16cid="http://schemas.microsoft.com/office/word/2016/wordml/cid" xmlns:w16="http://schemas.microsoft.com/office/word/2018/wordml" xmlns:w16du="http://schemas.microsoft.com/office/word/2023/wordml/word16du" xmlns:w16sdtdh="http://schemas.microsoft.com/office/word/2020/wordml/sdtdatahash" xmlns:w16se="http://schemas.microsoft.com/office/word/2015/wordml/symex" xmlns:wpg="http://schemas.microsoft.com/office/word/2010/wordprocessingGroup" xmlns:wpi="http://schemas.microsoft.com/office/word/2010/wordprocessingInk" xmlns:wne="http://schemas.microsoft.com/office/word/2006/wordml" xmlns:wps="http://schemas.microsoft.com/office/word/2010/wordprocessingShape" mc:Ignorable="w14 w15 w16se w16cid w16 w16cex w16sdtdh w16du wp14">
+  <w15:commentEx w15:paraId="669ECE3E" w15:done="0"/>
+  <w15:commentEx w15:paraId="53AB0764" w15:done="0"/>
+  <w15:commentEx w15:paraId="4687A0DB" w15:done="0"/>
+  <w15:commentEx w15:paraId="7E1E249E" w15:done="0"/>
+  <w15:commentEx w15:paraId="1F425EF9" w15:done="0"/>
+</w15:commentsEx>
+</file>
+
+<file path=word/commentsExtensible.xml><?xml version="1.0" encoding="utf-8"?>
+<w16cex:commentsExtensible xmlns:wpc="http://schemas.microsoft.com/office/word/2010/wordprocessingCanvas" xmlns:cx="http://schemas.microsoft.com/office/drawing/2014/chartex" xmlns:cx1="http://schemas.microsoft.com/office/drawing/2015/9/8/chartex" xmlns:cx2="http://schemas.microsoft.com/office/drawing/2015/10/21/chartex" xmlns:cx3="http://schemas.microsoft.com/office/drawing/2016/5/9/chartex" xmlns:cx4="http://schemas.microsoft.com/office/drawing/2016/5/10/chartex" xmlns:cx5="http://schemas.microsoft.com/office/drawing/2016/5/11/chartex" xmlns:cx6="http://schemas.microsoft.com/office/drawing/2016/5/12/chartex" xmlns:cx7="http://schemas.microsoft.com/office/drawing/2016/5/13/chartex" xmlns:cx8="http://schemas.microsoft.com/office/drawing/2016/5/14/chartex" xmlns:cr="http://schemas.microsoft.com/office/comments/2020/reactions" xmlns:mc="http://schemas.openxmlformats.org/markup-compatibility/2006" xmlns:aink="http://schemas.microsoft.com/office/drawing/2016/ink" xmlns:am3d="http://schemas.microsoft.com/office/drawing/2017/model3d" xmlns:o="urn:schemas-microsoft-com:office:office" xmlns:oel="http://schemas.microsoft.com/office/2019/extlst" xmlns:r="http://schemas.openxmlformats.org/officeDocument/2006/relationships" xmlns:m="http://schemas.openxmlformats.org/officeDocument/2006/math" xmlns:v="urn:schemas-microsoft-com:vml" xmlns:wp14="http://schemas.microsoft.com/office/word/2010/wordprocessingDrawing" xmlns:wp="http://schemas.openxmlformats.org/drawingml/2006/wordprocessingDrawing" xmlns:w10="urn:schemas-microsoft-com:office:word" xmlns:w="http://schemas.openxmlformats.org/wordprocessingml/2006/main" xmlns:w14="http://schemas.microsoft.com/office/word/2010/wordml" xmlns:w15="http://schemas.microsoft.com/office/word/2012/wordml" xmlns:w16cex="http://schemas.microsoft.com/office/word/2018/wordml/cex" xmlns:w16cid="http://schemas.microsoft.com/office/word/2016/wordml/cid" xmlns:w16="http://schemas.microsoft.com/office/word/2018/wordml" xmlns:w16du="http://schemas.microsoft.com/office/word/2023/wordml/word16du" xmlns:w16sdtdh="http://schemas.microsoft.com/office/word/2020/wordml/sdtdatahash" xmlns:w16se="http://schemas.microsoft.com/office/word/2015/wordml/symex" xmlns:wpg="http://schemas.microsoft.com/office/word/2010/wordprocessingGroup" xmlns:wpi="http://schemas.microsoft.com/office/word/2010/wordprocessingInk" xmlns:wne="http://schemas.microsoft.com/office/word/2006/wordml" xmlns:wps="http://schemas.microsoft.com/office/word/2010/wordprocessingShape" mc:Ignorable="w14 w15 w16se w16cid w16 w16cex w16sdtdh cr w16du wp14">
+  <w16cex:commentExtensible w16cex:durableId="137AAF71" w16cex:dateUtc="2024-10-11T15:22:00Z"/>
+  <w16cex:commentExtensible w16cex:durableId="61D3D5FC" w16cex:dateUtc="2024-10-11T15:23:00Z"/>
+  <w16cex:commentExtensible w16cex:durableId="2BF65350" w16cex:dateUtc="2024-10-11T15:29:00Z"/>
+  <w16cex:commentExtensible w16cex:durableId="45EDE5CC" w16cex:dateUtc="2024-10-11T15:29:00Z"/>
+  <w16cex:commentExtensible w16cex:durableId="31BA4F8D" w16cex:dateUtc="2024-10-11T15:33:00Z"/>
+</w16cex:commentsExtensible>
+</file>
+
+<file path=word/commentsIds.xml><?xml version="1.0" encoding="utf-8"?>
+<w16cid:commentsIds xmlns:wpc="http://schemas.microsoft.com/office/word/2010/wordprocessingCanvas" xmlns:cx="http://schemas.microsoft.com/office/drawing/2014/chartex" xmlns:cx1="http://schemas.microsoft.com/office/drawing/2015/9/8/chartex" xmlns:cx2="http://schemas.microsoft.com/office/drawing/2015/10/21/chartex" xmlns:cx3="http://schemas.microsoft.com/office/drawing/2016/5/9/chartex" xmlns:cx4="http://schemas.microsoft.com/office/drawing/2016/5/10/chartex" xmlns:cx5="http://schemas.microsoft.com/office/drawing/2016/5/11/chartex" xmlns:cx6="http://schemas.microsoft.com/office/drawing/2016/5/12/chartex" xmlns:cx7="http://schemas.microsoft.com/office/drawing/2016/5/13/chartex" xmlns:cx8="http://schemas.microsoft.com/office/drawing/2016/5/14/chartex" xmlns:mc="http://schemas.openxmlformats.org/markup-compatibility/2006" xmlns:aink="http://schemas.microsoft.com/office/drawing/2016/ink" xmlns:am3d="http://schemas.microsoft.com/office/drawing/2017/model3d" xmlns:o="urn:schemas-microsoft-com:office:office" xmlns:oel="http://schemas.microsoft.com/office/2019/extlst" xmlns:r="http://schemas.openxmlformats.org/officeDocument/2006/relationships" xmlns:m="http://schemas.openxmlformats.org/officeDocument/2006/math" xmlns:v="urn:schemas-microsoft-com:vml" xmlns:wp14="http://schemas.microsoft.com/office/word/2010/wordprocessingDrawing" xmlns:wp="http://schemas.openxmlformats.org/drawingml/2006/wordprocessingDrawing" xmlns:w10="urn:schemas-microsoft-com:office:word" xmlns:w="http://schemas.openxmlformats.org/wordprocessingml/2006/main" xmlns:w14="http://schemas.microsoft.com/office/word/2010/wordml" xmlns:w15="http://schemas.microsoft.com/office/word/2012/wordml" xmlns:w16cex="http://schemas.microsoft.com/office/word/2018/wordml/cex" xmlns:w16cid="http://schemas.microsoft.com/office/word/2016/wordml/cid" xmlns:w16="http://schemas.microsoft.com/office/word/2018/wordml" xmlns:w16du="http://schemas.microsoft.com/office/word/2023/wordml/word16du" xmlns:w16sdtdh="http://schemas.microsoft.com/office/word/2020/wordml/sdtdatahash" xmlns:w16se="http://schemas.microsoft.com/office/word/2015/wordml/symex" xmlns:wpg="http://schemas.microsoft.com/office/word/2010/wordprocessingGroup" xmlns:wpi="http://schemas.microsoft.com/office/word/2010/wordprocessingInk" xmlns:wne="http://schemas.microsoft.com/office/word/2006/wordml" xmlns:wps="http://schemas.microsoft.com/office/word/2010/wordprocessingShape" mc:Ignorable="w14 w15 w16se w16cid w16 w16cex w16sdtdh w16du wp14">
+  <w16cid:commentId w16cid:paraId="669ECE3E" w16cid:durableId="137AAF71"/>
+  <w16cid:commentId w16cid:paraId="53AB0764" w16cid:durableId="61D3D5FC"/>
+  <w16cid:commentId w16cid:paraId="4687A0DB" w16cid:durableId="2BF65350"/>
+  <w16cid:commentId w16cid:paraId="7E1E249E" w16cid:durableId="45EDE5CC"/>
+  <w16cid:commentId w16cid:paraId="1F425EF9" w16cid:durableId="31BA4F8D"/>
+</w16cid:commentsIds>
 </file>
 
 <file path=word/endnotes.xml><?xml version="1.0" encoding="utf-8"?>
@@ -9663,6 +10029,14 @@
     <w:abstractNumId w:val="2"/>
   </w:num>
 </w:numbering>
+</file>
+
+<file path=word/people.xml><?xml version="1.0" encoding="utf-8"?>
+<w15:people xmlns:wpc="http://schemas.microsoft.com/office/word/2010/wordprocessingCanvas" xmlns:cx="http://schemas.microsoft.com/office/drawing/2014/chartex" xmlns:cx1="http://schemas.microsoft.com/office/drawing/2015/9/8/chartex" xmlns:cx2="http://schemas.microsoft.com/office/drawing/2015/10/21/chartex" xmlns:cx3="http://schemas.microsoft.com/office/drawing/2016/5/9/chartex" xmlns:cx4="http://schemas.microsoft.com/office/drawing/2016/5/10/chartex" xmlns:cx5="http://schemas.microsoft.com/office/drawing/2016/5/11/chartex" xmlns:cx6="http://schemas.microsoft.com/office/drawing/2016/5/12/chartex" xmlns:cx7="http://schemas.microsoft.com/office/drawing/2016/5/13/chartex" xmlns:cx8="http://schemas.microsoft.com/office/drawing/2016/5/14/chartex" xmlns:mc="http://schemas.openxmlformats.org/markup-compatibility/2006" xmlns:aink="http://schemas.microsoft.com/office/drawing/2016/ink" xmlns:am3d="http://schemas.microsoft.com/office/drawing/2017/model3d" xmlns:o="urn:schemas-microsoft-com:office:office" xmlns:oel="http://schemas.microsoft.com/office/2019/extlst" xmlns:r="http://schemas.openxmlformats.org/officeDocument/2006/relationships" xmlns:m="http://schemas.openxmlformats.org/officeDocument/2006/math" xmlns:v="urn:schemas-microsoft-com:vml" xmlns:wp14="http://schemas.microsoft.com/office/word/2010/wordprocessingDrawing" xmlns:wp="http://schemas.openxmlformats.org/drawingml/2006/wordprocessingDrawing" xmlns:w10="urn:schemas-microsoft-com:office:word" xmlns:w="http://schemas.openxmlformats.org/wordprocessingml/2006/main" xmlns:w14="http://schemas.microsoft.com/office/word/2010/wordml" xmlns:w15="http://schemas.microsoft.com/office/word/2012/wordml" xmlns:w16cex="http://schemas.microsoft.com/office/word/2018/wordml/cex" xmlns:w16cid="http://schemas.microsoft.com/office/word/2016/wordml/cid" xmlns:w16="http://schemas.microsoft.com/office/word/2018/wordml" xmlns:w16du="http://schemas.microsoft.com/office/word/2023/wordml/word16du" xmlns:w16sdtdh="http://schemas.microsoft.com/office/word/2020/wordml/sdtdatahash" xmlns:w16se="http://schemas.microsoft.com/office/word/2015/wordml/symex" xmlns:wpg="http://schemas.microsoft.com/office/word/2010/wordprocessingGroup" xmlns:wpi="http://schemas.microsoft.com/office/word/2010/wordprocessingInk" xmlns:wne="http://schemas.microsoft.com/office/word/2006/wordml" xmlns:wps="http://schemas.microsoft.com/office/word/2010/wordprocessingShape" mc:Ignorable="w14 w15 w16se w16cid w16 w16cex w16sdtdh w16du wp14">
+  <w15:person w15:author="James Bland">
+    <w15:presenceInfo w15:providerId="AD" w15:userId="S::James.Bland@mail.bcu.ac.uk::6e4b894d-ee42-4362-a206-a5a90afa72e3"/>
+  </w15:person>
+</w15:people>
 </file>
 
 <file path=word/styles.xml><?xml version="1.0" encoding="utf-8"?>
@@ -10315,6 +10689,7 @@
   <w:style w:type="character" w:default="1" w:styleId="DefaultParagraphFont">
     <w:name w:val="Default Paragraph Font"/>
     <w:uiPriority w:val="1"/>
+    <w:semiHidden/>
     <w:unhideWhenUsed/>
   </w:style>
   <w:style w:type="table" w:default="1" w:styleId="TableNormal">
@@ -10806,6 +11181,72 @@
       <w:ind w:left="440"/>
     </w:pPr>
   </w:style>
+  <w:style w:type="character" w:styleId="CommentReference">
+    <w:name w:val="annotation reference"/>
+    <w:basedOn w:val="DefaultParagraphFont"/>
+    <w:uiPriority w:val="99"/>
+    <w:semiHidden/>
+    <w:unhideWhenUsed/>
+    <w:rsid w:val="00CC3DA6"/>
+    <w:rPr>
+      <w:sz w:val="16"/>
+      <w:szCs w:val="16"/>
+    </w:rPr>
+  </w:style>
+  <w:style w:type="paragraph" w:styleId="CommentText">
+    <w:name w:val="annotation text"/>
+    <w:basedOn w:val="Normal"/>
+    <w:link w:val="CommentTextChar"/>
+    <w:uiPriority w:val="99"/>
+    <w:unhideWhenUsed/>
+    <w:rsid w:val="00CC3DA6"/>
+    <w:pPr>
+      <w:spacing w:line="240" w:lineRule="auto"/>
+    </w:pPr>
+    <w:rPr>
+      <w:sz w:val="20"/>
+      <w:szCs w:val="20"/>
+    </w:rPr>
+  </w:style>
+  <w:style w:type="character" w:customStyle="1" w:styleId="CommentTextChar">
+    <w:name w:val="Comment Text Char"/>
+    <w:basedOn w:val="DefaultParagraphFont"/>
+    <w:link w:val="CommentText"/>
+    <w:uiPriority w:val="99"/>
+    <w:rsid w:val="00CC3DA6"/>
+    <w:rPr>
+      <w:sz w:val="20"/>
+      <w:szCs w:val="20"/>
+    </w:rPr>
+  </w:style>
+  <w:style w:type="paragraph" w:styleId="CommentSubject">
+    <w:name w:val="annotation subject"/>
+    <w:basedOn w:val="CommentText"/>
+    <w:next w:val="CommentText"/>
+    <w:link w:val="CommentSubjectChar"/>
+    <w:uiPriority w:val="99"/>
+    <w:semiHidden/>
+    <w:unhideWhenUsed/>
+    <w:rsid w:val="00CC3DA6"/>
+    <w:rPr>
+      <w:b/>
+      <w:bCs/>
+    </w:rPr>
+  </w:style>
+  <w:style w:type="character" w:customStyle="1" w:styleId="CommentSubjectChar">
+    <w:name w:val="Comment Subject Char"/>
+    <w:basedOn w:val="CommentTextChar"/>
+    <w:link w:val="CommentSubject"/>
+    <w:uiPriority w:val="99"/>
+    <w:semiHidden/>
+    <w:rsid w:val="00CC3DA6"/>
+    <w:rPr>
+      <w:b/>
+      <w:bCs/>
+      <w:sz w:val="20"/>
+      <w:szCs w:val="20"/>
+    </w:rPr>
+  </w:style>
 </w:styles>
 </file>
 
@@ -10964,6 +11405,7 @@
     <w:rsid w:val="005C4EDA"/>
     <w:rsid w:val="005F0FE3"/>
     <w:rsid w:val="00694D71"/>
+    <w:rsid w:val="006973F6"/>
     <w:rsid w:val="006E701F"/>
     <w:rsid w:val="00740676"/>
     <w:rsid w:val="00783D3C"/>
@@ -10977,6 +11419,7 @@
     <w:rsid w:val="00A41C89"/>
     <w:rsid w:val="00AA6207"/>
     <w:rsid w:val="00AB32CB"/>
+    <w:rsid w:val="00AD22DC"/>
     <w:rsid w:val="00C22D3F"/>
     <w:rsid w:val="00C33BC3"/>
     <w:rsid w:val="00D01E25"/>

</xml_diff>

<commit_message>
Reduced word count and added gantt chart, proposal should be ready to submit
</commit_message>
<xml_diff>
--- a/Project Writing/Individual Project Proposal.docx
+++ b/Project Writing/Individual Project Proposal.docx
@@ -2958,6 +2958,9 @@
         <w:t>.</w:t>
       </w:r>
       <w:r>
+        <w:t xml:space="preserve"> (Gov.Uk, 2024:7)</w:t>
+      </w:r>
+      <w:r>
         <w:t xml:space="preserve"> </w:t>
       </w:r>
       <w:r>
@@ -2973,10 +2976,25 @@
         <w:t xml:space="preserve"> more people aged 50-59 years than any other age group with one in four people being over 65</w:t>
       </w:r>
       <w:r>
-        <w:t xml:space="preserve"> (Statistical digest of rural England).</w:t>
-      </w:r>
-      <w:r>
-        <w:t xml:space="preserve"> This correlates with the ages statistically vulnerable to having a stroke. According to the GRASP instructor manual the risk of stroke doubles every 10 years after age 55, with the typical age </w:t>
+        <w:t xml:space="preserve"> (</w:t>
+      </w:r>
+      <w:r>
+        <w:t>Gov.Uk, 2024:</w:t>
+      </w:r>
+      <w:r>
+        <w:t>8</w:t>
+      </w:r>
+      <w:r>
+        <w:t>).</w:t>
+      </w:r>
+      <w:r>
+        <w:t xml:space="preserve"> This correlates with the ages statistically vulnerable to having a stroke. According to the GRASP instructor manual</w:t>
+      </w:r>
+      <w:r>
+        <w:t xml:space="preserve">  (The University Of British Columbia, 2021:9)</w:t>
+      </w:r>
+      <w:r>
+        <w:t xml:space="preserve"> the risk of stroke doubles every 10 years after age 55, with the typical age </w:t>
       </w:r>
       <w:r>
         <w:t xml:space="preserve">at the time of stroke </w:t>
@@ -3002,7 +3020,13 @@
         <w:t>itself</w:t>
       </w:r>
       <w:r>
-        <w:t xml:space="preserve"> in the first 3 months post stroke (GRASP) therefore it is vital that the patient completes as much therapy in this time as possible to maximise recovery. </w:t>
+        <w:t xml:space="preserve"> in the first 3 months post stroke (</w:t>
+      </w:r>
+      <w:r>
+        <w:t>The University Of British Columbia: 2021: 5</w:t>
+      </w:r>
+      <w:r>
+        <w:t xml:space="preserve">) therefore it is vital that the patient completes as much therapy in this time as possible to maximise recovery. </w:t>
       </w:r>
       <w:r>
         <w:t xml:space="preserve">Currently there are home therapy programmes such as the GRASP manual. However contemporary </w:t>
@@ -3026,7 +3050,13 @@
         <w:t xml:space="preserve"> syndrome</w:t>
       </w:r>
       <w:r>
-        <w:t xml:space="preserve"> (GASP)</w:t>
+        <w:t xml:space="preserve"> (</w:t>
+      </w:r>
+      <w:r>
+        <w:t>The University Of British Columbia, 2021: 13</w:t>
+      </w:r>
+      <w:r>
+        <w:t>)</w:t>
       </w:r>
       <w:r>
         <w:t>.</w:t>
@@ -3061,6 +3091,14 @@
           <w:rStyle w:val="CommentReference"/>
         </w:rPr>
         <w:commentReference w:id="3"/>
+      </w:r>
+      <w:r>
+        <w:t xml:space="preserve"> </w:t>
+      </w:r>
+    </w:p>
+    <w:p>
+      <w:r>
+        <w:t>This paper is the first stage of the experiment and will be tested on healthy adults to verify the intended movements are being performed in the correct repetition ranges and to test the user experience and motivation using the game.</w:t>
       </w:r>
     </w:p>
     <w:p/>
@@ -3115,6 +3153,12 @@
         </w:rPr>
         <w:t>Games for rehabilitation</w:t>
       </w:r>
+      <w:r>
+        <w:rPr>
+          <w:lang w:eastAsia="en-US"/>
+        </w:rPr>
+        <w:t xml:space="preserve"> – The design decisions made for the artefact will be made through the lens of providing effective rehabilitation</w:t>
+      </w:r>
     </w:p>
     <w:p>
       <w:pPr>
@@ -3133,6 +3177,12 @@
         </w:rPr>
         <w:t>Upper extremity</w:t>
       </w:r>
+      <w:r>
+        <w:rPr>
+          <w:lang w:eastAsia="en-US"/>
+        </w:rPr>
+        <w:t xml:space="preserve"> – arm, wrist and hand movement and flexion will be targeted </w:t>
+      </w:r>
     </w:p>
     <w:p>
       <w:pPr>
@@ -3169,6 +3219,12 @@
         </w:rPr>
         <w:t>Multi-player</w:t>
       </w:r>
+      <w:r>
+        <w:rPr>
+          <w:lang w:eastAsia="en-US"/>
+        </w:rPr>
+        <w:t xml:space="preserve"> – multiplayer games often cause a game to have increased replay ability which is vital for a rehabilitation game as it will be used very frequently </w:t>
+      </w:r>
     </w:p>
     <w:p>
       <w:pPr>
@@ -3202,6 +3258,12 @@
         </w:rPr>
         <w:commentReference w:id="6"/>
       </w:r>
+      <w:r>
+        <w:rPr>
+          <w:lang w:eastAsia="en-US"/>
+        </w:rPr>
+        <w:t xml:space="preserve"> – Gamification will be employed to create a therapy which gives the user greater motivation to use the therapy.</w:t>
+      </w:r>
     </w:p>
     <w:p>
       <w:pPr>
@@ -3267,6 +3329,7 @@
         <w:rPr>
           <w:lang w:eastAsia="en-US"/>
         </w:rPr>
+        <w:lastRenderedPageBreak/>
         <w:t>User centred design</w:t>
       </w:r>
     </w:p>
@@ -3318,7 +3381,6 @@
         <w:rPr>
           <w:lang w:val="en-GB"/>
         </w:rPr>
-        <w:lastRenderedPageBreak/>
         <w:t>Aim and Objectives</w:t>
       </w:r>
       <w:bookmarkEnd w:id="7"/>
@@ -3350,19 +3412,6 @@
           <w:lang w:eastAsia="en-US"/>
         </w:rPr>
         <w:t>The aim of this project is to produce a multiplayer game, utilizing etee controllers, which encourages movements beneficial to Upper Limb (UL) stroke rehabilitation and provides more motivation than conventional home therapy treatments.</w:t>
-      </w:r>
-    </w:p>
-    <w:p>
-      <w:pPr>
-        <w:rPr>
-          <w:lang w:eastAsia="en-US"/>
-        </w:rPr>
-      </w:pPr>
-      <w:r>
-        <w:rPr>
-          <w:lang w:eastAsia="en-US"/>
-        </w:rPr>
-        <w:t>Conventional home therapy treatments will be investigated to understand what exercises and movements are utilized. Investigation into game design for stroke rehabilitation games will also be conducted to inform the design of the game.</w:t>
       </w:r>
     </w:p>
     <w:p>
@@ -3652,7 +3701,7 @@
         <w:rPr>
           <w:lang w:eastAsia="en-US"/>
         </w:rPr>
-        <w:t xml:space="preserve"> planning phase the different requirements of the project will be considered to create an exhaustive list of tasks which need to be completed. Then, each task will be assigned an estimated cost (time to complete task) on the scale of 1 – 3, additionally each task will be assigned a priority in the range of 1 – 3. 1 being high priority and 3 being low priority. </w:t>
+        <w:t xml:space="preserve"> planning phase the different requirements of the project will be considered to create an exhaustive list of tasks which need to be completed. </w:t>
       </w:r>
     </w:p>
     <w:p>
@@ -3671,7 +3720,7 @@
         <w:rPr>
           <w:lang w:eastAsia="en-US"/>
         </w:rPr>
-        <w:t>sprints</w:t>
+        <w:t>three cycles</w:t>
       </w:r>
       <w:r>
         <w:rPr>
@@ -3689,37 +3738,13 @@
         <w:rPr>
           <w:lang w:eastAsia="en-US"/>
         </w:rPr>
-        <w:t>to plan what work will be completed in the next cycle and</w:t>
-      </w:r>
-      <w:r>
-        <w:rPr>
-          <w:lang w:eastAsia="en-US"/>
-        </w:rPr>
-        <w:t xml:space="preserve"> calculate how many points can be c</w:t>
-      </w:r>
-      <w:r>
-        <w:rPr>
-          <w:lang w:eastAsia="en-US"/>
-        </w:rPr>
-        <w:t>omplete</w:t>
-      </w:r>
-      <w:r>
-        <w:rPr>
-          <w:lang w:eastAsia="en-US"/>
-        </w:rPr>
-        <w:t>d in a week</w:t>
-      </w:r>
-      <w:r>
-        <w:rPr>
-          <w:lang w:eastAsia="en-US"/>
-        </w:rPr>
-        <w:t>. This is a good way to judge if tasks are being completed fast enough and allows the project to be intelligently rescoped if it appears the project is going to miss the deadline.</w:t>
-      </w:r>
-      <w:r>
-        <w:rPr>
-          <w:lang w:eastAsia="en-US"/>
-        </w:rPr>
-        <w:t xml:space="preserve"> </w:t>
+        <w:t xml:space="preserve">to plan what work will be completed in the next cycle. </w:t>
+      </w:r>
+      <w:r>
+        <w:rPr>
+          <w:lang w:eastAsia="en-US"/>
+        </w:rPr>
+        <w:t>After the second cycle a pilot test will be conducted and the third cycle will address issues found.</w:t>
       </w:r>
     </w:p>
     <w:p>
@@ -3780,7 +3805,14 @@
         <w:rPr>
           <w:lang w:eastAsia="en-US"/>
         </w:rPr>
-        <w:t>Table 1 below outlines the tasks which will need to be completed for the project. Each one of these tasks will be further broken down following the literature review.</w:t>
+        <w:lastRenderedPageBreak/>
+        <w:t>Table 1 below outlines the tasks which will need to be completed for the project</w:t>
+      </w:r>
+      <w:r>
+        <w:rPr>
+          <w:lang w:eastAsia="en-US"/>
+        </w:rPr>
+        <w:t>.</w:t>
       </w:r>
     </w:p>
     <w:p>
@@ -3813,17 +3845,20 @@
     <w:tbl>
       <w:tblPr>
         <w:tblStyle w:val="TableGrid"/>
-        <w:tblW w:w="9129" w:type="dxa"/>
+        <w:tblW w:w="11341" w:type="dxa"/>
+        <w:tblInd w:w="-998" w:type="dxa"/>
         <w:tblLook w:val="04A0" w:firstRow="1" w:lastRow="0" w:firstColumn="1" w:lastColumn="0" w:noHBand="0" w:noVBand="1"/>
       </w:tblPr>
       <w:tblGrid>
-        <w:gridCol w:w="3018"/>
-        <w:gridCol w:w="6111"/>
+        <w:gridCol w:w="2269"/>
+        <w:gridCol w:w="5954"/>
+        <w:gridCol w:w="1559"/>
+        <w:gridCol w:w="1559"/>
       </w:tblGrid>
       <w:tr>
         <w:tc>
           <w:tcPr>
-            <w:tcW w:w="3018" w:type="dxa"/>
+            <w:tcW w:w="2269" w:type="dxa"/>
           </w:tcPr>
           <w:p>
             <w:pPr>
@@ -3841,7 +3876,7 @@
         </w:tc>
         <w:tc>
           <w:tcPr>
-            <w:tcW w:w="6111" w:type="dxa"/>
+            <w:tcW w:w="5954" w:type="dxa"/>
           </w:tcPr>
           <w:p>
             <w:pPr>
@@ -3854,6 +3889,42 @@
                 <w:lang w:eastAsia="en-US"/>
               </w:rPr>
               <w:t>Task Description</w:t>
+            </w:r>
+          </w:p>
+        </w:tc>
+        <w:tc>
+          <w:tcPr>
+            <w:tcW w:w="1559" w:type="dxa"/>
+          </w:tcPr>
+          <w:p>
+            <w:pPr>
+              <w:rPr>
+                <w:lang w:eastAsia="en-US"/>
+              </w:rPr>
+            </w:pPr>
+            <w:r>
+              <w:rPr>
+                <w:lang w:eastAsia="en-US"/>
+              </w:rPr>
+              <w:t>Date Start</w:t>
+            </w:r>
+          </w:p>
+        </w:tc>
+        <w:tc>
+          <w:tcPr>
+            <w:tcW w:w="1559" w:type="dxa"/>
+          </w:tcPr>
+          <w:p>
+            <w:pPr>
+              <w:rPr>
+                <w:lang w:eastAsia="en-US"/>
+              </w:rPr>
+            </w:pPr>
+            <w:r>
+              <w:rPr>
+                <w:lang w:eastAsia="en-US"/>
+              </w:rPr>
+              <w:t>Date End</w:t>
             </w:r>
           </w:p>
         </w:tc>
@@ -3861,7 +3932,7 @@
       <w:tr>
         <w:tc>
           <w:tcPr>
-            <w:tcW w:w="3018" w:type="dxa"/>
+            <w:tcW w:w="2269" w:type="dxa"/>
           </w:tcPr>
           <w:p>
             <w:pPr>
@@ -3874,12 +3945,18 @@
                 <w:lang w:eastAsia="en-US"/>
               </w:rPr>
               <w:t>Research into existing systems</w:t>
+            </w:r>
+            <w:r>
+              <w:rPr>
+                <w:lang w:eastAsia="en-US"/>
+              </w:rPr>
+              <w:t xml:space="preserve"> (Literature review)</w:t>
             </w:r>
           </w:p>
         </w:tc>
         <w:tc>
           <w:tcPr>
-            <w:tcW w:w="6111" w:type="dxa"/>
+            <w:tcW w:w="5954" w:type="dxa"/>
           </w:tcPr>
           <w:p>
             <w:pPr>
@@ -3891,19 +3968,67 @@
               <w:rPr>
                 <w:lang w:eastAsia="en-US"/>
               </w:rPr>
-              <w:t xml:space="preserve">Research looking at conventional therapy options and what movements/exercises they use. </w:t>
-            </w:r>
-            <w:r>
-              <w:rPr>
-                <w:lang w:eastAsia="en-US"/>
-              </w:rPr>
-              <w:t>Additionally,</w:t>
-            </w:r>
-            <w:r>
-              <w:rPr>
-                <w:lang w:eastAsia="en-US"/>
-              </w:rPr>
-              <w:t xml:space="preserve"> investigation into game design of upper limb rehabilitation serious games will be conducted</w:t>
+              <w:t>Research looking at conventional therapy options and what movements/exercises they use. Additionally, investigation into game design of upper limb rehabilitation serious games will be conducted</w:t>
+            </w:r>
+          </w:p>
+        </w:tc>
+        <w:tc>
+          <w:tcPr>
+            <w:tcW w:w="1559" w:type="dxa"/>
+          </w:tcPr>
+          <w:p>
+            <w:pPr>
+              <w:rPr>
+                <w:lang w:eastAsia="en-US"/>
+              </w:rPr>
+            </w:pPr>
+            <w:r>
+              <w:rPr>
+                <w:lang w:eastAsia="en-US"/>
+              </w:rPr>
+              <w:t>12/10/2024</w:t>
+            </w:r>
+          </w:p>
+        </w:tc>
+        <w:tc>
+          <w:tcPr>
+            <w:tcW w:w="1559" w:type="dxa"/>
+          </w:tcPr>
+          <w:p>
+            <w:pPr>
+              <w:rPr>
+                <w:lang w:eastAsia="en-US"/>
+              </w:rPr>
+            </w:pPr>
+            <w:r>
+              <w:rPr>
+                <w:lang w:eastAsia="en-US"/>
+              </w:rPr>
+              <w:t>25</w:t>
+            </w:r>
+            <w:r>
+              <w:rPr>
+                <w:lang w:eastAsia="en-US"/>
+              </w:rPr>
+              <w:t>/</w:t>
+            </w:r>
+            <w:r>
+              <w:rPr>
+                <w:lang w:eastAsia="en-US"/>
+              </w:rPr>
+              <w:t>11</w:t>
+            </w:r>
+            <w:r>
+              <w:rPr>
+                <w:lang w:eastAsia="en-US"/>
+              </w:rPr>
+              <w:t>/</w:t>
+            </w:r>
+            <w:r>
+              <w:rPr>
+                <w:lang w:eastAsia="en-US"/>
+              </w:rPr>
+              <w:t>2024</w:t>
             </w:r>
           </w:p>
         </w:tc>
@@ -3911,7 +4036,7 @@
       <w:tr>
         <w:tc>
           <w:tcPr>
-            <w:tcW w:w="3018" w:type="dxa"/>
+            <w:tcW w:w="2269" w:type="dxa"/>
           </w:tcPr>
           <w:p>
             <w:pPr>
@@ -3929,7 +4054,7 @@
         </w:tc>
         <w:tc>
           <w:tcPr>
-            <w:tcW w:w="6111" w:type="dxa"/>
+            <w:tcW w:w="5954" w:type="dxa"/>
           </w:tcPr>
           <w:p>
             <w:pPr>
@@ -3941,37 +4066,43 @@
               <w:rPr>
                 <w:lang w:eastAsia="en-US"/>
               </w:rPr>
-              <w:t xml:space="preserve">A small design document will be produced. </w:t>
-            </w:r>
-            <w:r>
-              <w:rPr>
-                <w:lang w:eastAsia="en-US"/>
-              </w:rPr>
-              <w:t>Additionally,</w:t>
-            </w:r>
-            <w:r>
-              <w:rPr>
-                <w:lang w:eastAsia="en-US"/>
-              </w:rPr>
-              <w:t xml:space="preserve"> an exhaustive task list will be created. Each task having a cost and priority ranked 1 </w:t>
-            </w:r>
-            <w:r>
-              <w:rPr>
-                <w:lang w:eastAsia="en-US"/>
-              </w:rPr>
-              <w:t>–</w:t>
-            </w:r>
-            <w:r>
-              <w:rPr>
-                <w:lang w:eastAsia="en-US"/>
-              </w:rPr>
-              <w:t xml:space="preserve"> 3</w:t>
-            </w:r>
-            <w:r>
-              <w:rPr>
-                <w:lang w:eastAsia="en-US"/>
-              </w:rPr>
-              <w:t xml:space="preserve"> break each task down into its atomic elements</w:t>
+              <w:t>A small design document will be produced. Additionally, an exhaustive task list will be created. Each task having a cost and priority ranked 1 – 3 break each task down into its atomic elements</w:t>
+            </w:r>
+          </w:p>
+        </w:tc>
+        <w:tc>
+          <w:tcPr>
+            <w:tcW w:w="1559" w:type="dxa"/>
+          </w:tcPr>
+          <w:p>
+            <w:pPr>
+              <w:rPr>
+                <w:lang w:eastAsia="en-US"/>
+              </w:rPr>
+            </w:pPr>
+            <w:r>
+              <w:rPr>
+                <w:lang w:eastAsia="en-US"/>
+              </w:rPr>
+              <w:t>25/11/2024</w:t>
+            </w:r>
+          </w:p>
+        </w:tc>
+        <w:tc>
+          <w:tcPr>
+            <w:tcW w:w="1559" w:type="dxa"/>
+          </w:tcPr>
+          <w:p>
+            <w:pPr>
+              <w:rPr>
+                <w:lang w:eastAsia="en-US"/>
+              </w:rPr>
+            </w:pPr>
+            <w:r>
+              <w:rPr>
+                <w:lang w:eastAsia="en-US"/>
+              </w:rPr>
+              <w:t>05/12/2024</w:t>
             </w:r>
           </w:p>
         </w:tc>
@@ -3979,7 +4110,7 @@
       <w:tr>
         <w:tc>
           <w:tcPr>
-            <w:tcW w:w="3018" w:type="dxa"/>
+            <w:tcW w:w="2269" w:type="dxa"/>
           </w:tcPr>
           <w:p>
             <w:pPr>
@@ -3997,7 +4128,7 @@
         </w:tc>
         <w:tc>
           <w:tcPr>
-            <w:tcW w:w="6111" w:type="dxa"/>
+            <w:tcW w:w="5954" w:type="dxa"/>
           </w:tcPr>
           <w:p>
             <w:pPr>
@@ -4010,6 +4141,42 @@
                 <w:lang w:eastAsia="en-US"/>
               </w:rPr>
               <w:t>This will require consideration to be taken into how the user will interact with the game, utilizing etee controllers, in a simple and effective way.</w:t>
+            </w:r>
+          </w:p>
+        </w:tc>
+        <w:tc>
+          <w:tcPr>
+            <w:tcW w:w="1559" w:type="dxa"/>
+          </w:tcPr>
+          <w:p>
+            <w:pPr>
+              <w:rPr>
+                <w:lang w:eastAsia="en-US"/>
+              </w:rPr>
+            </w:pPr>
+            <w:r>
+              <w:rPr>
+                <w:lang w:eastAsia="en-US"/>
+              </w:rPr>
+              <w:t>25/11/2024</w:t>
+            </w:r>
+          </w:p>
+        </w:tc>
+        <w:tc>
+          <w:tcPr>
+            <w:tcW w:w="1559" w:type="dxa"/>
+          </w:tcPr>
+          <w:p>
+            <w:pPr>
+              <w:rPr>
+                <w:lang w:eastAsia="en-US"/>
+              </w:rPr>
+            </w:pPr>
+            <w:r>
+              <w:rPr>
+                <w:lang w:eastAsia="en-US"/>
+              </w:rPr>
+              <w:t>05/12/2024</w:t>
             </w:r>
           </w:p>
         </w:tc>
@@ -4017,7 +4184,7 @@
       <w:tr>
         <w:tc>
           <w:tcPr>
-            <w:tcW w:w="3018" w:type="dxa"/>
+            <w:tcW w:w="2269" w:type="dxa"/>
           </w:tcPr>
           <w:p>
             <w:pPr>
@@ -4035,7 +4202,7 @@
         </w:tc>
         <w:tc>
           <w:tcPr>
-            <w:tcW w:w="6111" w:type="dxa"/>
+            <w:tcW w:w="5954" w:type="dxa"/>
           </w:tcPr>
           <w:p>
             <w:pPr>
@@ -4048,6 +4215,42 @@
                 <w:lang w:eastAsia="en-US"/>
               </w:rPr>
               <w:t xml:space="preserve">What menus will be present in the game will be designed as well as the flow of using the system. </w:t>
+            </w:r>
+          </w:p>
+        </w:tc>
+        <w:tc>
+          <w:tcPr>
+            <w:tcW w:w="1559" w:type="dxa"/>
+          </w:tcPr>
+          <w:p>
+            <w:pPr>
+              <w:rPr>
+                <w:lang w:eastAsia="en-US"/>
+              </w:rPr>
+            </w:pPr>
+            <w:r>
+              <w:rPr>
+                <w:lang w:eastAsia="en-US"/>
+              </w:rPr>
+              <w:t>25/11/2024</w:t>
+            </w:r>
+          </w:p>
+        </w:tc>
+        <w:tc>
+          <w:tcPr>
+            <w:tcW w:w="1559" w:type="dxa"/>
+          </w:tcPr>
+          <w:p>
+            <w:pPr>
+              <w:rPr>
+                <w:lang w:eastAsia="en-US"/>
+              </w:rPr>
+            </w:pPr>
+            <w:r>
+              <w:rPr>
+                <w:lang w:eastAsia="en-US"/>
+              </w:rPr>
+              <w:t>05/12/2024</w:t>
             </w:r>
           </w:p>
         </w:tc>
@@ -4055,7 +4258,7 @@
       <w:tr>
         <w:tc>
           <w:tcPr>
-            <w:tcW w:w="3018" w:type="dxa"/>
+            <w:tcW w:w="2269" w:type="dxa"/>
           </w:tcPr>
           <w:p>
             <w:pPr>
@@ -4067,19 +4270,13 @@
               <w:rPr>
                 <w:lang w:eastAsia="en-US"/>
               </w:rPr>
-              <w:t>Game loop</w:t>
-            </w:r>
-            <w:r>
-              <w:rPr>
-                <w:lang w:eastAsia="en-US"/>
-              </w:rPr>
-              <w:t xml:space="preserve"> design</w:t>
+              <w:t>Game loop design</w:t>
             </w:r>
           </w:p>
         </w:tc>
         <w:tc>
           <w:tcPr>
-            <w:tcW w:w="6111" w:type="dxa"/>
+            <w:tcW w:w="5954" w:type="dxa"/>
           </w:tcPr>
           <w:p>
             <w:pPr>
@@ -4091,19 +4288,43 @@
               <w:rPr>
                 <w:lang w:eastAsia="en-US"/>
               </w:rPr>
-              <w:t xml:space="preserve">Design in the </w:t>
-            </w:r>
-            <w:r>
-              <w:rPr>
-                <w:lang w:eastAsia="en-US"/>
-              </w:rPr>
-              <w:t>moment-to-moment</w:t>
-            </w:r>
-            <w:r>
-              <w:rPr>
-                <w:lang w:eastAsia="en-US"/>
-              </w:rPr>
-              <w:t xml:space="preserve"> gameplay will be considered</w:t>
+              <w:t>Design in the moment-to-moment gameplay will be considered</w:t>
+            </w:r>
+          </w:p>
+        </w:tc>
+        <w:tc>
+          <w:tcPr>
+            <w:tcW w:w="1559" w:type="dxa"/>
+          </w:tcPr>
+          <w:p>
+            <w:pPr>
+              <w:rPr>
+                <w:lang w:eastAsia="en-US"/>
+              </w:rPr>
+            </w:pPr>
+            <w:r>
+              <w:rPr>
+                <w:lang w:eastAsia="en-US"/>
+              </w:rPr>
+              <w:t>25/11/2024</w:t>
+            </w:r>
+          </w:p>
+        </w:tc>
+        <w:tc>
+          <w:tcPr>
+            <w:tcW w:w="1559" w:type="dxa"/>
+          </w:tcPr>
+          <w:p>
+            <w:pPr>
+              <w:rPr>
+                <w:lang w:eastAsia="en-US"/>
+              </w:rPr>
+            </w:pPr>
+            <w:r>
+              <w:rPr>
+                <w:lang w:eastAsia="en-US"/>
+              </w:rPr>
+              <w:t>05/12/2024</w:t>
             </w:r>
           </w:p>
         </w:tc>
@@ -4111,7 +4332,7 @@
       <w:tr>
         <w:tc>
           <w:tcPr>
-            <w:tcW w:w="3018" w:type="dxa"/>
+            <w:tcW w:w="2269" w:type="dxa"/>
           </w:tcPr>
           <w:p>
             <w:pPr>
@@ -4129,7 +4350,7 @@
         </w:tc>
         <w:tc>
           <w:tcPr>
-            <w:tcW w:w="6111" w:type="dxa"/>
+            <w:tcW w:w="5954" w:type="dxa"/>
           </w:tcPr>
           <w:p>
             <w:pPr>
@@ -4142,6 +4363,42 @@
                 <w:lang w:eastAsia="en-US"/>
               </w:rPr>
               <w:t>This design focuses on the gameplay of an entire game/ play session</w:t>
+            </w:r>
+          </w:p>
+        </w:tc>
+        <w:tc>
+          <w:tcPr>
+            <w:tcW w:w="1559" w:type="dxa"/>
+          </w:tcPr>
+          <w:p>
+            <w:pPr>
+              <w:rPr>
+                <w:lang w:eastAsia="en-US"/>
+              </w:rPr>
+            </w:pPr>
+            <w:r>
+              <w:rPr>
+                <w:lang w:eastAsia="en-US"/>
+              </w:rPr>
+              <w:t>25/11/2024</w:t>
+            </w:r>
+          </w:p>
+        </w:tc>
+        <w:tc>
+          <w:tcPr>
+            <w:tcW w:w="1559" w:type="dxa"/>
+          </w:tcPr>
+          <w:p>
+            <w:pPr>
+              <w:rPr>
+                <w:lang w:eastAsia="en-US"/>
+              </w:rPr>
+            </w:pPr>
+            <w:r>
+              <w:rPr>
+                <w:lang w:eastAsia="en-US"/>
+              </w:rPr>
+              <w:t>05/12/2024</w:t>
             </w:r>
           </w:p>
         </w:tc>
@@ -4149,7 +4406,7 @@
       <w:tr>
         <w:tc>
           <w:tcPr>
-            <w:tcW w:w="3018" w:type="dxa"/>
+            <w:tcW w:w="2269" w:type="dxa"/>
           </w:tcPr>
           <w:p>
             <w:pPr>
@@ -4167,7 +4424,7 @@
         </w:tc>
         <w:tc>
           <w:tcPr>
-            <w:tcW w:w="6111" w:type="dxa"/>
+            <w:tcW w:w="5954" w:type="dxa"/>
           </w:tcPr>
           <w:p>
             <w:pPr>
@@ -4180,6 +4437,42 @@
                 <w:lang w:eastAsia="en-US"/>
               </w:rPr>
               <w:t>What sounds will be needed</w:t>
+            </w:r>
+          </w:p>
+        </w:tc>
+        <w:tc>
+          <w:tcPr>
+            <w:tcW w:w="1559" w:type="dxa"/>
+          </w:tcPr>
+          <w:p>
+            <w:pPr>
+              <w:rPr>
+                <w:lang w:eastAsia="en-US"/>
+              </w:rPr>
+            </w:pPr>
+            <w:r>
+              <w:rPr>
+                <w:lang w:eastAsia="en-US"/>
+              </w:rPr>
+              <w:t>25/11/2024</w:t>
+            </w:r>
+          </w:p>
+        </w:tc>
+        <w:tc>
+          <w:tcPr>
+            <w:tcW w:w="1559" w:type="dxa"/>
+          </w:tcPr>
+          <w:p>
+            <w:pPr>
+              <w:rPr>
+                <w:lang w:eastAsia="en-US"/>
+              </w:rPr>
+            </w:pPr>
+            <w:r>
+              <w:rPr>
+                <w:lang w:eastAsia="en-US"/>
+              </w:rPr>
+              <w:t>05/12/2024</w:t>
             </w:r>
           </w:p>
         </w:tc>
@@ -4187,7 +4480,7 @@
       <w:tr>
         <w:tc>
           <w:tcPr>
-            <w:tcW w:w="3018" w:type="dxa"/>
+            <w:tcW w:w="2269" w:type="dxa"/>
           </w:tcPr>
           <w:p>
             <w:pPr>
@@ -4205,7 +4498,7 @@
         </w:tc>
         <w:tc>
           <w:tcPr>
-            <w:tcW w:w="6111" w:type="dxa"/>
+            <w:tcW w:w="5954" w:type="dxa"/>
           </w:tcPr>
           <w:p>
             <w:pPr>
@@ -4217,19 +4510,43 @@
               <w:rPr>
                 <w:lang w:eastAsia="en-US"/>
               </w:rPr>
-              <w:t xml:space="preserve">Each menu and </w:t>
-            </w:r>
-            <w:r>
-              <w:rPr>
-                <w:lang w:eastAsia="en-US"/>
-              </w:rPr>
-              <w:t>UI</w:t>
-            </w:r>
-            <w:r>
-              <w:rPr>
-                <w:lang w:eastAsia="en-US"/>
-              </w:rPr>
-              <w:t xml:space="preserve"> will have to be designed. </w:t>
+              <w:t xml:space="preserve">Each menu and UI will have to be designed. </w:t>
+            </w:r>
+          </w:p>
+        </w:tc>
+        <w:tc>
+          <w:tcPr>
+            <w:tcW w:w="1559" w:type="dxa"/>
+          </w:tcPr>
+          <w:p>
+            <w:pPr>
+              <w:rPr>
+                <w:lang w:eastAsia="en-US"/>
+              </w:rPr>
+            </w:pPr>
+            <w:r>
+              <w:rPr>
+                <w:lang w:eastAsia="en-US"/>
+              </w:rPr>
+              <w:t>25/11/2024</w:t>
+            </w:r>
+          </w:p>
+        </w:tc>
+        <w:tc>
+          <w:tcPr>
+            <w:tcW w:w="1559" w:type="dxa"/>
+          </w:tcPr>
+          <w:p>
+            <w:pPr>
+              <w:rPr>
+                <w:lang w:eastAsia="en-US"/>
+              </w:rPr>
+            </w:pPr>
+            <w:r>
+              <w:rPr>
+                <w:lang w:eastAsia="en-US"/>
+              </w:rPr>
+              <w:t>05/12/2024</w:t>
             </w:r>
           </w:p>
         </w:tc>
@@ -4237,7 +4554,7 @@
       <w:tr>
         <w:tc>
           <w:tcPr>
-            <w:tcW w:w="3018" w:type="dxa"/>
+            <w:tcW w:w="2269" w:type="dxa"/>
           </w:tcPr>
           <w:p>
             <w:pPr>
@@ -4255,7 +4572,7 @@
         </w:tc>
         <w:tc>
           <w:tcPr>
-            <w:tcW w:w="6111" w:type="dxa"/>
+            <w:tcW w:w="5954" w:type="dxa"/>
           </w:tcPr>
           <w:p>
             <w:pPr>
@@ -4267,31 +4584,43 @@
               <w:rPr>
                 <w:lang w:eastAsia="en-US"/>
               </w:rPr>
-              <w:t xml:space="preserve">Development cycle 1 will consist of setting up the multiplayer and etee controls. Basic menus and placeholder </w:t>
-            </w:r>
-            <w:r>
-              <w:rPr>
-                <w:lang w:eastAsia="en-US"/>
-              </w:rPr>
-              <w:t>UI</w:t>
-            </w:r>
-            <w:r>
-              <w:rPr>
-                <w:lang w:eastAsia="en-US"/>
-              </w:rPr>
-              <w:t xml:space="preserve"> will be created. A prototype </w:t>
-            </w:r>
-            <w:r>
-              <w:rPr>
-                <w:lang w:eastAsia="en-US"/>
-              </w:rPr>
-              <w:t>Whitebox</w:t>
-            </w:r>
-            <w:r>
-              <w:rPr>
-                <w:lang w:eastAsia="en-US"/>
-              </w:rPr>
-              <w:t xml:space="preserve"> level will be created along with some simple interaction.</w:t>
+              <w:t>Development cycle 1 will consist of setting up the multiplayer and etee controls. Basic menus and placeholder UI will be created. A prototype Whitebox level will be created along with some simple interaction.</w:t>
+            </w:r>
+          </w:p>
+        </w:tc>
+        <w:tc>
+          <w:tcPr>
+            <w:tcW w:w="1559" w:type="dxa"/>
+          </w:tcPr>
+          <w:p>
+            <w:pPr>
+              <w:rPr>
+                <w:lang w:eastAsia="en-US"/>
+              </w:rPr>
+            </w:pPr>
+            <w:r>
+              <w:rPr>
+                <w:lang w:eastAsia="en-US"/>
+              </w:rPr>
+              <w:t>10/12/2024</w:t>
+            </w:r>
+          </w:p>
+        </w:tc>
+        <w:tc>
+          <w:tcPr>
+            <w:tcW w:w="1559" w:type="dxa"/>
+          </w:tcPr>
+          <w:p>
+            <w:pPr>
+              <w:rPr>
+                <w:lang w:eastAsia="en-US"/>
+              </w:rPr>
+            </w:pPr>
+            <w:r>
+              <w:rPr>
+                <w:lang w:eastAsia="en-US"/>
+              </w:rPr>
+              <w:t>25/12/2024</w:t>
             </w:r>
           </w:p>
         </w:tc>
@@ -4299,7 +4628,7 @@
       <w:tr>
         <w:tc>
           <w:tcPr>
-            <w:tcW w:w="3018" w:type="dxa"/>
+            <w:tcW w:w="2269" w:type="dxa"/>
           </w:tcPr>
           <w:p>
             <w:pPr>
@@ -4317,7 +4646,7 @@
         </w:tc>
         <w:tc>
           <w:tcPr>
-            <w:tcW w:w="6111" w:type="dxa"/>
+            <w:tcW w:w="5954" w:type="dxa"/>
           </w:tcPr>
           <w:p>
             <w:pPr>
@@ -4330,6 +4659,42 @@
                 <w:lang w:eastAsia="en-US"/>
               </w:rPr>
               <w:t>The gameplay will be completed in this phase. Game interaction will be continuously tested for ease of use. 3d art will be added to the game.</w:t>
+            </w:r>
+          </w:p>
+        </w:tc>
+        <w:tc>
+          <w:tcPr>
+            <w:tcW w:w="1559" w:type="dxa"/>
+          </w:tcPr>
+          <w:p>
+            <w:pPr>
+              <w:rPr>
+                <w:lang w:eastAsia="en-US"/>
+              </w:rPr>
+            </w:pPr>
+            <w:r>
+              <w:rPr>
+                <w:lang w:eastAsia="en-US"/>
+              </w:rPr>
+              <w:t>25/12/2024</w:t>
+            </w:r>
+          </w:p>
+        </w:tc>
+        <w:tc>
+          <w:tcPr>
+            <w:tcW w:w="1559" w:type="dxa"/>
+          </w:tcPr>
+          <w:p>
+            <w:pPr>
+              <w:rPr>
+                <w:lang w:eastAsia="en-US"/>
+              </w:rPr>
+            </w:pPr>
+            <w:r>
+              <w:rPr>
+                <w:lang w:eastAsia="en-US"/>
+              </w:rPr>
+              <w:t>15/01/2025</w:t>
             </w:r>
           </w:p>
         </w:tc>
@@ -4337,7 +4702,7 @@
       <w:tr>
         <w:tc>
           <w:tcPr>
-            <w:tcW w:w="3018" w:type="dxa"/>
+            <w:tcW w:w="2269" w:type="dxa"/>
           </w:tcPr>
           <w:p>
             <w:pPr>
@@ -4355,7 +4720,7 @@
         </w:tc>
         <w:tc>
           <w:tcPr>
-            <w:tcW w:w="6111" w:type="dxa"/>
+            <w:tcW w:w="5954" w:type="dxa"/>
           </w:tcPr>
           <w:p>
             <w:pPr>
@@ -4368,6 +4733,42 @@
                 <w:lang w:eastAsia="en-US"/>
               </w:rPr>
               <w:t>The prototype will be tested to see if users can use the game easily and if it is encouraging the movements intended</w:t>
+            </w:r>
+          </w:p>
+        </w:tc>
+        <w:tc>
+          <w:tcPr>
+            <w:tcW w:w="1559" w:type="dxa"/>
+          </w:tcPr>
+          <w:p>
+            <w:pPr>
+              <w:rPr>
+                <w:lang w:eastAsia="en-US"/>
+              </w:rPr>
+            </w:pPr>
+            <w:r>
+              <w:rPr>
+                <w:lang w:eastAsia="en-US"/>
+              </w:rPr>
+              <w:t>15/01/2025</w:t>
+            </w:r>
+          </w:p>
+        </w:tc>
+        <w:tc>
+          <w:tcPr>
+            <w:tcW w:w="1559" w:type="dxa"/>
+          </w:tcPr>
+          <w:p>
+            <w:pPr>
+              <w:rPr>
+                <w:lang w:eastAsia="en-US"/>
+              </w:rPr>
+            </w:pPr>
+            <w:r>
+              <w:rPr>
+                <w:lang w:eastAsia="en-US"/>
+              </w:rPr>
+              <w:t>25/01/2025</w:t>
             </w:r>
           </w:p>
         </w:tc>
@@ -4375,7 +4776,7 @@
       <w:tr>
         <w:tc>
           <w:tcPr>
-            <w:tcW w:w="3018" w:type="dxa"/>
+            <w:tcW w:w="2269" w:type="dxa"/>
           </w:tcPr>
           <w:p>
             <w:pPr>
@@ -4393,7 +4794,7 @@
         </w:tc>
         <w:tc>
           <w:tcPr>
-            <w:tcW w:w="6111" w:type="dxa"/>
+            <w:tcW w:w="5954" w:type="dxa"/>
           </w:tcPr>
           <w:p>
             <w:pPr>
@@ -4405,7 +4806,55 @@
               <w:rPr>
                 <w:lang w:eastAsia="en-US"/>
               </w:rPr>
-              <w:t xml:space="preserve">The final phase of development will be dedicated to polishing the game, this includes adding in art, sound effects and complete menus. As well as adding low priority features if time permits. </w:t>
+              <w:t xml:space="preserve">The final phase of development will be dedicated to polishing the game, this includes </w:t>
+            </w:r>
+            <w:r>
+              <w:rPr>
+                <w:lang w:eastAsia="en-US"/>
+              </w:rPr>
+              <w:t xml:space="preserve">responding to tester feedback, </w:t>
+            </w:r>
+            <w:r>
+              <w:rPr>
+                <w:lang w:eastAsia="en-US"/>
+              </w:rPr>
+              <w:t xml:space="preserve">adding in art, sound effects and complete menus. </w:t>
+            </w:r>
+          </w:p>
+        </w:tc>
+        <w:tc>
+          <w:tcPr>
+            <w:tcW w:w="1559" w:type="dxa"/>
+          </w:tcPr>
+          <w:p>
+            <w:pPr>
+              <w:rPr>
+                <w:lang w:eastAsia="en-US"/>
+              </w:rPr>
+            </w:pPr>
+            <w:r>
+              <w:rPr>
+                <w:lang w:eastAsia="en-US"/>
+              </w:rPr>
+              <w:t>10/02/2025</w:t>
+            </w:r>
+          </w:p>
+        </w:tc>
+        <w:tc>
+          <w:tcPr>
+            <w:tcW w:w="1559" w:type="dxa"/>
+          </w:tcPr>
+          <w:p>
+            <w:pPr>
+              <w:rPr>
+                <w:lang w:eastAsia="en-US"/>
+              </w:rPr>
+            </w:pPr>
+            <w:r>
+              <w:rPr>
+                <w:lang w:eastAsia="en-US"/>
+              </w:rPr>
+              <w:t>15/03/2025</w:t>
             </w:r>
           </w:p>
         </w:tc>
@@ -4413,7 +4862,7 @@
       <w:tr>
         <w:tc>
           <w:tcPr>
-            <w:tcW w:w="3018" w:type="dxa"/>
+            <w:tcW w:w="2269" w:type="dxa"/>
           </w:tcPr>
           <w:p>
             <w:pPr>
@@ -4431,7 +4880,7 @@
         </w:tc>
         <w:tc>
           <w:tcPr>
-            <w:tcW w:w="6111" w:type="dxa"/>
+            <w:tcW w:w="5954" w:type="dxa"/>
           </w:tcPr>
           <w:p>
             <w:pPr>
@@ -4443,13 +4892,43 @@
               <w:rPr>
                 <w:lang w:eastAsia="en-US"/>
               </w:rPr>
-              <w:t xml:space="preserve">Time will need to be taken to consider how the testing will be conducted and preparing resources for the testing such as printing off resources </w:t>
-            </w:r>
-            <w:r>
-              <w:rPr>
-                <w:lang w:eastAsia="en-US"/>
-              </w:rPr>
-              <w:t>such as how to use the controllers, how to play the game etc…</w:t>
+              <w:t>Time will need to be taken to consider how the testing will be conducted and preparing resources for the testing such as printing off resources such as how to use the controllers, how to play the game etc…</w:t>
+            </w:r>
+          </w:p>
+        </w:tc>
+        <w:tc>
+          <w:tcPr>
+            <w:tcW w:w="1559" w:type="dxa"/>
+          </w:tcPr>
+          <w:p>
+            <w:pPr>
+              <w:rPr>
+                <w:lang w:eastAsia="en-US"/>
+              </w:rPr>
+            </w:pPr>
+            <w:r>
+              <w:rPr>
+                <w:lang w:eastAsia="en-US"/>
+              </w:rPr>
+              <w:t>25/11/2024</w:t>
+            </w:r>
+          </w:p>
+        </w:tc>
+        <w:tc>
+          <w:tcPr>
+            <w:tcW w:w="1559" w:type="dxa"/>
+          </w:tcPr>
+          <w:p>
+            <w:pPr>
+              <w:rPr>
+                <w:lang w:eastAsia="en-US"/>
+              </w:rPr>
+            </w:pPr>
+            <w:r>
+              <w:rPr>
+                <w:lang w:eastAsia="en-US"/>
+              </w:rPr>
+              <w:t>10/12/2024</w:t>
             </w:r>
           </w:p>
         </w:tc>
@@ -4457,7 +4936,7 @@
       <w:tr>
         <w:tc>
           <w:tcPr>
-            <w:tcW w:w="3018" w:type="dxa"/>
+            <w:tcW w:w="2269" w:type="dxa"/>
           </w:tcPr>
           <w:p>
             <w:pPr>
@@ -4475,7 +4954,7 @@
         </w:tc>
         <w:tc>
           <w:tcPr>
-            <w:tcW w:w="6111" w:type="dxa"/>
+            <w:tcW w:w="5954" w:type="dxa"/>
           </w:tcPr>
           <w:p>
             <w:pPr>
@@ -4487,22 +4966,141 @@
               <w:rPr>
                 <w:lang w:eastAsia="en-US"/>
               </w:rPr>
-              <w:t>The actual testing of the game will look to gather adult participants to test the game. The success of the project can then be evaluated.</w:t>
-            </w:r>
-            <w:r>
-              <w:rPr>
-                <w:lang w:eastAsia="en-US"/>
-              </w:rPr>
-              <w:t xml:space="preserve">  </w:t>
+              <w:t xml:space="preserve">The actual testing of the game will look to gather adult participants to test the game. The success of the project can then be evaluated.  </w:t>
+            </w:r>
+          </w:p>
+        </w:tc>
+        <w:tc>
+          <w:tcPr>
+            <w:tcW w:w="1559" w:type="dxa"/>
+          </w:tcPr>
+          <w:p>
+            <w:pPr>
+              <w:rPr>
+                <w:lang w:eastAsia="en-US"/>
+              </w:rPr>
+            </w:pPr>
+            <w:r>
+              <w:rPr>
+                <w:lang w:eastAsia="en-US"/>
+              </w:rPr>
+              <w:t>15/03/2025</w:t>
+            </w:r>
+          </w:p>
+        </w:tc>
+        <w:tc>
+          <w:tcPr>
+            <w:tcW w:w="1559" w:type="dxa"/>
+          </w:tcPr>
+          <w:p>
+            <w:pPr>
+              <w:rPr>
+                <w:lang w:eastAsia="en-US"/>
+              </w:rPr>
+            </w:pPr>
+            <w:r>
+              <w:rPr>
+                <w:lang w:eastAsia="en-US"/>
+              </w:rPr>
+              <w:t>28/0</w:t>
+            </w:r>
+            <w:r>
+              <w:rPr>
+                <w:lang w:eastAsia="en-US"/>
+              </w:rPr>
+              <w:t>4</w:t>
+            </w:r>
+            <w:r>
+              <w:rPr>
+                <w:lang w:eastAsia="en-US"/>
+              </w:rPr>
+              <w:t>/2025</w:t>
             </w:r>
           </w:p>
         </w:tc>
       </w:tr>
     </w:tbl>
     <w:p/>
+    <w:p>
+      <w:r>
+        <w:rPr>
+          <w:noProof/>
+        </w:rPr>
+        <w:lastRenderedPageBreak/>
+        <w:drawing>
+          <wp:anchor distT="0" distB="0" distL="114300" distR="114300" simplePos="0" relativeHeight="251662336" behindDoc="0" locked="0" layoutInCell="1" allowOverlap="1" wp14:anchorId="469A0099" wp14:editId="0CA58DB4">
+            <wp:simplePos x="0" y="0"/>
+            <wp:positionH relativeFrom="margin">
+              <wp:align>center</wp:align>
+            </wp:positionH>
+            <wp:positionV relativeFrom="paragraph">
+              <wp:posOffset>318347</wp:posOffset>
+            </wp:positionV>
+            <wp:extent cx="7157358" cy="3108960"/>
+            <wp:effectExtent l="0" t="0" r="5715" b="0"/>
+            <wp:wrapTopAndBottom/>
+            <wp:docPr id="1528848924" name="Picture 2"/>
+            <wp:cNvGraphicFramePr>
+              <a:graphicFrameLocks xmlns:a="http://schemas.openxmlformats.org/drawingml/2006/main" noChangeAspect="1"/>
+            </wp:cNvGraphicFramePr>
+            <a:graphic xmlns:a="http://schemas.openxmlformats.org/drawingml/2006/main">
+              <a:graphicData uri="http://schemas.openxmlformats.org/drawingml/2006/picture">
+                <pic:pic xmlns:pic="http://schemas.openxmlformats.org/drawingml/2006/picture">
+                  <pic:nvPicPr>
+                    <pic:cNvPr id="0" name="Picture 1"/>
+                    <pic:cNvPicPr>
+                      <a:picLocks noChangeAspect="1" noChangeArrowheads="1"/>
+                    </pic:cNvPicPr>
+                  </pic:nvPicPr>
+                  <pic:blipFill>
+                    <a:blip r:embed="rId15" cstate="print">
+                      <a:extLst>
+                        <a:ext uri="{28A0092B-C50C-407E-A947-70E740481C1C}">
+                          <a14:useLocalDpi xmlns:a14="http://schemas.microsoft.com/office/drawing/2010/main" val="0"/>
+                        </a:ext>
+                      </a:extLst>
+                    </a:blip>
+                    <a:srcRect/>
+                    <a:stretch>
+                      <a:fillRect/>
+                    </a:stretch>
+                  </pic:blipFill>
+                  <pic:spPr bwMode="auto">
+                    <a:xfrm>
+                      <a:off x="0" y="0"/>
+                      <a:ext cx="7157358" cy="3108960"/>
+                    </a:xfrm>
+                    <a:prstGeom prst="rect">
+                      <a:avLst/>
+                    </a:prstGeom>
+                    <a:noFill/>
+                    <a:ln>
+                      <a:noFill/>
+                    </a:ln>
+                  </pic:spPr>
+                </pic:pic>
+              </a:graphicData>
+            </a:graphic>
+          </wp:anchor>
+        </w:drawing>
+      </w:r>
+      <w:r>
+        <w:t xml:space="preserve">Figure 1 tasks to complete visualised as a </w:t>
+      </w:r>
+      <w:r>
+        <w:t>G</w:t>
+      </w:r>
+      <w:r>
+        <w:t xml:space="preserve">antt </w:t>
+      </w:r>
+      <w:r>
+        <w:t>C</w:t>
+      </w:r>
+      <w:r>
+        <w:t>hart</w:t>
+      </w:r>
+    </w:p>
     <w:p/>
-    <w:p/>
-    <w:p/>
     <w:p>
       <w:pPr>
         <w:pStyle w:val="Heading2"/>
@@ -4515,7 +5113,6 @@
         <w:rPr>
           <w:lang w:val="en-GB"/>
         </w:rPr>
-        <w:lastRenderedPageBreak/>
         <w:t>Resources</w:t>
       </w:r>
       <w:bookmarkEnd w:id="13"/>
@@ -4915,13 +5512,15 @@
         <w:tblLook w:val="04A0" w:firstRow="1" w:lastRow="0" w:firstColumn="1" w:lastColumn="0" w:noHBand="0" w:noVBand="1"/>
       </w:tblPr>
       <w:tblGrid>
-        <w:gridCol w:w="4508"/>
-        <w:gridCol w:w="4508"/>
+        <w:gridCol w:w="2642"/>
+        <w:gridCol w:w="2954"/>
+        <w:gridCol w:w="1710"/>
+        <w:gridCol w:w="1710"/>
       </w:tblGrid>
       <w:tr>
         <w:tc>
           <w:tcPr>
-            <w:tcW w:w="4508" w:type="dxa"/>
+            <w:tcW w:w="2642" w:type="dxa"/>
           </w:tcPr>
           <w:p>
             <w:pPr>
@@ -4939,7 +5538,7 @@
         </w:tc>
         <w:tc>
           <w:tcPr>
-            <w:tcW w:w="4508" w:type="dxa"/>
+            <w:tcW w:w="2954" w:type="dxa"/>
           </w:tcPr>
           <w:p>
             <w:pPr>
@@ -4952,6 +5551,42 @@
                 <w:lang w:eastAsia="en-US"/>
               </w:rPr>
               <w:t>How it will be mitigated</w:t>
+            </w:r>
+          </w:p>
+        </w:tc>
+        <w:tc>
+          <w:tcPr>
+            <w:tcW w:w="1710" w:type="dxa"/>
+          </w:tcPr>
+          <w:p>
+            <w:pPr>
+              <w:rPr>
+                <w:lang w:eastAsia="en-US"/>
+              </w:rPr>
+            </w:pPr>
+            <w:r>
+              <w:rPr>
+                <w:lang w:eastAsia="en-US"/>
+              </w:rPr>
+              <w:t>Likeliness (1-3)</w:t>
+            </w:r>
+          </w:p>
+        </w:tc>
+        <w:tc>
+          <w:tcPr>
+            <w:tcW w:w="1710" w:type="dxa"/>
+          </w:tcPr>
+          <w:p>
+            <w:pPr>
+              <w:rPr>
+                <w:lang w:eastAsia="en-US"/>
+              </w:rPr>
+            </w:pPr>
+            <w:r>
+              <w:rPr>
+                <w:lang w:eastAsia="en-US"/>
+              </w:rPr>
+              <w:t>Severity (1-3)</w:t>
             </w:r>
           </w:p>
         </w:tc>
@@ -4959,7 +5594,7 @@
       <w:tr>
         <w:tc>
           <w:tcPr>
-            <w:tcW w:w="4508" w:type="dxa"/>
+            <w:tcW w:w="2642" w:type="dxa"/>
           </w:tcPr>
           <w:p>
             <w:pPr>
@@ -4977,7 +5612,7 @@
         </w:tc>
         <w:tc>
           <w:tcPr>
-            <w:tcW w:w="4508" w:type="dxa"/>
+            <w:tcW w:w="2954" w:type="dxa"/>
           </w:tcPr>
           <w:p>
             <w:pPr>
@@ -4989,7 +5624,43 @@
               <w:rPr>
                 <w:lang w:eastAsia="en-US"/>
               </w:rPr>
-              <w:t>When testing antiseptic wipes will be used to clean the controller between uses</w:t>
+              <w:t>Antiseptic wipes</w:t>
+            </w:r>
+          </w:p>
+        </w:tc>
+        <w:tc>
+          <w:tcPr>
+            <w:tcW w:w="1710" w:type="dxa"/>
+          </w:tcPr>
+          <w:p>
+            <w:pPr>
+              <w:rPr>
+                <w:lang w:eastAsia="en-US"/>
+              </w:rPr>
+            </w:pPr>
+            <w:r>
+              <w:rPr>
+                <w:lang w:eastAsia="en-US"/>
+              </w:rPr>
+              <w:t>3</w:t>
+            </w:r>
+          </w:p>
+        </w:tc>
+        <w:tc>
+          <w:tcPr>
+            <w:tcW w:w="1710" w:type="dxa"/>
+          </w:tcPr>
+          <w:p>
+            <w:pPr>
+              <w:rPr>
+                <w:lang w:eastAsia="en-US"/>
+              </w:rPr>
+            </w:pPr>
+            <w:r>
+              <w:rPr>
+                <w:lang w:eastAsia="en-US"/>
+              </w:rPr>
+              <w:t>1</w:t>
             </w:r>
           </w:p>
         </w:tc>
@@ -4997,7 +5668,7 @@
       <w:tr>
         <w:tc>
           <w:tcPr>
-            <w:tcW w:w="4508" w:type="dxa"/>
+            <w:tcW w:w="2642" w:type="dxa"/>
           </w:tcPr>
           <w:p>
             <w:pPr>
@@ -5015,7 +5686,7 @@
         </w:tc>
         <w:tc>
           <w:tcPr>
-            <w:tcW w:w="4508" w:type="dxa"/>
+            <w:tcW w:w="2954" w:type="dxa"/>
           </w:tcPr>
           <w:p>
             <w:pPr>
@@ -5027,28 +5698,32 @@
               <w:rPr>
                 <w:lang w:eastAsia="en-US"/>
               </w:rPr>
-              <w:t xml:space="preserve">Controllers will stay on one site for </w:t>
-            </w:r>
-            <w:r>
-              <w:rPr>
-                <w:lang w:eastAsia="en-US"/>
-              </w:rPr>
-              <w:t>most of</w:t>
-            </w:r>
-            <w:r>
-              <w:rPr>
-                <w:lang w:eastAsia="en-US"/>
-              </w:rPr>
-              <w:t xml:space="preserve"> the project development. When they are needed for testing the controllers will be transported in the original packaging they were shipped with.</w:t>
+              <w:t>Controllers will be transported in their original packaging.</w:t>
             </w:r>
           </w:p>
+        </w:tc>
+        <w:tc>
+          <w:tcPr>
+            <w:tcW w:w="1710" w:type="dxa"/>
+          </w:tcPr>
           <w:p>
             <w:pPr>
               <w:rPr>
                 <w:lang w:eastAsia="en-US"/>
               </w:rPr>
             </w:pPr>
+            <w:r>
+              <w:rPr>
+                <w:lang w:eastAsia="en-US"/>
+              </w:rPr>
+              <w:t>2</w:t>
+            </w:r>
           </w:p>
+        </w:tc>
+        <w:tc>
+          <w:tcPr>
+            <w:tcW w:w="1710" w:type="dxa"/>
+          </w:tcPr>
           <w:p>
             <w:pPr>
               <w:rPr>
@@ -5059,7 +5734,7 @@
               <w:rPr>
                 <w:lang w:eastAsia="en-US"/>
               </w:rPr>
-              <w:t>Users of the controller will have to read through a short manual outlining proper use of the controllers</w:t>
+              <w:t>3</w:t>
             </w:r>
           </w:p>
         </w:tc>
@@ -5067,7 +5742,7 @@
       <w:tr>
         <w:tc>
           <w:tcPr>
-            <w:tcW w:w="4508" w:type="dxa"/>
+            <w:tcW w:w="2642" w:type="dxa"/>
           </w:tcPr>
           <w:p>
             <w:pPr>
@@ -5085,7 +5760,7 @@
         </w:tc>
         <w:tc>
           <w:tcPr>
-            <w:tcW w:w="4508" w:type="dxa"/>
+            <w:tcW w:w="2954" w:type="dxa"/>
           </w:tcPr>
           <w:p>
             <w:pPr>
@@ -5097,7 +5772,7 @@
               <w:rPr>
                 <w:lang w:eastAsia="en-US"/>
               </w:rPr>
-              <w:t>Hardware failing or breaking such as mouses, keyboards or computers could pose as a substantial risk. One which will be mitigated by having spare hardware such as mice and keyboards and by transporting a computer in a bag designed to carry laptops.</w:t>
+              <w:t>Github source control and computer transport bag</w:t>
             </w:r>
           </w:p>
           <w:p>
@@ -5107,6 +5782,11 @@
               </w:rPr>
             </w:pPr>
           </w:p>
+        </w:tc>
+        <w:tc>
+          <w:tcPr>
+            <w:tcW w:w="1710" w:type="dxa"/>
+          </w:tcPr>
           <w:p>
             <w:pPr>
               <w:rPr>
@@ -5117,19 +5797,25 @@
               <w:rPr>
                 <w:lang w:eastAsia="en-US"/>
               </w:rPr>
-              <w:t xml:space="preserve">All work will also be stored on </w:t>
-            </w:r>
-            <w:r>
-              <w:rPr>
-                <w:lang w:eastAsia="en-US"/>
-              </w:rPr>
-              <w:t>GitHub</w:t>
-            </w:r>
-            <w:r>
-              <w:rPr>
-                <w:lang w:eastAsia="en-US"/>
-              </w:rPr>
-              <w:t xml:space="preserve"> meaning if hardware is compromised the project is still accessible</w:t>
+              <w:t>2</w:t>
+            </w:r>
+          </w:p>
+        </w:tc>
+        <w:tc>
+          <w:tcPr>
+            <w:tcW w:w="1710" w:type="dxa"/>
+          </w:tcPr>
+          <w:p>
+            <w:pPr>
+              <w:rPr>
+                <w:lang w:eastAsia="en-US"/>
+              </w:rPr>
+            </w:pPr>
+            <w:r>
+              <w:rPr>
+                <w:lang w:eastAsia="en-US"/>
+              </w:rPr>
+              <w:t>2</w:t>
             </w:r>
           </w:p>
         </w:tc>
@@ -5137,7 +5823,7 @@
       <w:tr>
         <w:tc>
           <w:tcPr>
-            <w:tcW w:w="4508" w:type="dxa"/>
+            <w:tcW w:w="2642" w:type="dxa"/>
           </w:tcPr>
           <w:p>
             <w:pPr>
@@ -5149,13 +5835,14 @@
               <w:rPr>
                 <w:lang w:eastAsia="en-US"/>
               </w:rPr>
+              <w:lastRenderedPageBreak/>
               <w:t>Limited access to field specialists</w:t>
             </w:r>
           </w:p>
         </w:tc>
         <w:tc>
           <w:tcPr>
-            <w:tcW w:w="4508" w:type="dxa"/>
+            <w:tcW w:w="2954" w:type="dxa"/>
           </w:tcPr>
           <w:p>
             <w:pPr>
@@ -5167,7 +5854,43 @@
               <w:rPr>
                 <w:lang w:eastAsia="en-US"/>
               </w:rPr>
-              <w:t>Where possible any communications made will leave plenty of time for a response. Additionally useful information can be shared allowing information to be gathered without requiring additional input from the field specialist.</w:t>
+              <w:t>Information will mostly be gathered independently.</w:t>
+            </w:r>
+          </w:p>
+        </w:tc>
+        <w:tc>
+          <w:tcPr>
+            <w:tcW w:w="1710" w:type="dxa"/>
+          </w:tcPr>
+          <w:p>
+            <w:pPr>
+              <w:rPr>
+                <w:lang w:eastAsia="en-US"/>
+              </w:rPr>
+            </w:pPr>
+            <w:r>
+              <w:rPr>
+                <w:lang w:eastAsia="en-US"/>
+              </w:rPr>
+              <w:t>3</w:t>
+            </w:r>
+          </w:p>
+        </w:tc>
+        <w:tc>
+          <w:tcPr>
+            <w:tcW w:w="1710" w:type="dxa"/>
+          </w:tcPr>
+          <w:p>
+            <w:pPr>
+              <w:rPr>
+                <w:lang w:eastAsia="en-US"/>
+              </w:rPr>
+            </w:pPr>
+            <w:r>
+              <w:rPr>
+                <w:lang w:eastAsia="en-US"/>
+              </w:rPr>
+              <w:t>1</w:t>
             </w:r>
           </w:p>
         </w:tc>
@@ -5175,7 +5898,7 @@
       <w:tr>
         <w:tc>
           <w:tcPr>
-            <w:tcW w:w="4508" w:type="dxa"/>
+            <w:tcW w:w="2642" w:type="dxa"/>
           </w:tcPr>
           <w:p>
             <w:pPr>
@@ -5193,7 +5916,7 @@
         </w:tc>
         <w:tc>
           <w:tcPr>
-            <w:tcW w:w="4508" w:type="dxa"/>
+            <w:tcW w:w="2954" w:type="dxa"/>
           </w:tcPr>
           <w:p>
             <w:pPr>
@@ -5205,32 +5928,43 @@
               <w:rPr>
                 <w:lang w:eastAsia="en-US"/>
               </w:rPr>
-              <w:t>This may dampen the velocity of tasks being completed.</w:t>
-            </w:r>
-            <w:r>
-              <w:rPr>
-                <w:lang w:eastAsia="en-US"/>
-              </w:rPr>
-              <w:t xml:space="preserve"> </w:t>
-            </w:r>
-            <w:r>
-              <w:rPr>
-                <w:lang w:eastAsia="en-US"/>
-              </w:rPr>
-              <w:t xml:space="preserve">to mitigate this risk preparations </w:t>
-            </w:r>
-            <w:r>
-              <w:rPr>
-                <w:lang w:eastAsia="en-US"/>
-              </w:rPr>
-              <w:lastRenderedPageBreak/>
-              <w:t xml:space="preserve">will be made such as following online resources and tutorials </w:t>
-            </w:r>
-            <w:r>
-              <w:rPr>
-                <w:lang w:eastAsia="en-US"/>
-              </w:rPr>
-              <w:t>and creating a small test project.</w:t>
+              <w:t>Unity has very good documentation and community to aid learning.</w:t>
+            </w:r>
+          </w:p>
+        </w:tc>
+        <w:tc>
+          <w:tcPr>
+            <w:tcW w:w="1710" w:type="dxa"/>
+          </w:tcPr>
+          <w:p>
+            <w:pPr>
+              <w:rPr>
+                <w:lang w:eastAsia="en-US"/>
+              </w:rPr>
+            </w:pPr>
+            <w:r>
+              <w:rPr>
+                <w:lang w:eastAsia="en-US"/>
+              </w:rPr>
+              <w:t>3</w:t>
+            </w:r>
+          </w:p>
+        </w:tc>
+        <w:tc>
+          <w:tcPr>
+            <w:tcW w:w="1710" w:type="dxa"/>
+          </w:tcPr>
+          <w:p>
+            <w:pPr>
+              <w:rPr>
+                <w:lang w:eastAsia="en-US"/>
+              </w:rPr>
+            </w:pPr>
+            <w:r>
+              <w:rPr>
+                <w:lang w:eastAsia="en-US"/>
+              </w:rPr>
+              <w:t>2</w:t>
             </w:r>
           </w:p>
         </w:tc>
@@ -5238,7 +5972,7 @@
       <w:tr>
         <w:tc>
           <w:tcPr>
-            <w:tcW w:w="4508" w:type="dxa"/>
+            <w:tcW w:w="2642" w:type="dxa"/>
           </w:tcPr>
           <w:p>
             <w:pPr>
@@ -5250,20 +5984,13 @@
               <w:rPr>
                 <w:lang w:eastAsia="en-US"/>
               </w:rPr>
-              <w:lastRenderedPageBreak/>
-              <w:t xml:space="preserve">First time developing using etee </w:t>
-            </w:r>
-            <w:r>
-              <w:rPr>
-                <w:lang w:eastAsia="en-US"/>
-              </w:rPr>
-              <w:t>API</w:t>
+              <w:t>First time developing using etee API</w:t>
             </w:r>
           </w:p>
         </w:tc>
         <w:tc>
           <w:tcPr>
-            <w:tcW w:w="4508" w:type="dxa"/>
+            <w:tcW w:w="2954" w:type="dxa"/>
           </w:tcPr>
           <w:p>
             <w:pPr>
@@ -5275,31 +6002,49 @@
               <w:rPr>
                 <w:lang w:eastAsia="en-US"/>
               </w:rPr>
-              <w:t xml:space="preserve">A lack of experience developing games using the etee </w:t>
-            </w:r>
-            <w:r>
-              <w:rPr>
-                <w:lang w:eastAsia="en-US"/>
-              </w:rPr>
-              <w:t>API</w:t>
-            </w:r>
-            <w:r>
-              <w:rPr>
-                <w:lang w:eastAsia="en-US"/>
-              </w:rPr>
-              <w:t xml:space="preserve"> for the controllers may mean that some development time will be lost to learning how the </w:t>
-            </w:r>
-            <w:r>
-              <w:rPr>
-                <w:lang w:eastAsia="en-US"/>
-              </w:rPr>
-              <w:t>API</w:t>
-            </w:r>
-            <w:r>
-              <w:rPr>
-                <w:lang w:eastAsia="en-US"/>
-              </w:rPr>
-              <w:t xml:space="preserve"> functions. This issue can be mitigated by reaching out to members/developers at etee for support if issues arise.</w:t>
+              <w:t>Reaching</w:t>
+            </w:r>
+            <w:r>
+              <w:rPr>
+                <w:lang w:eastAsia="en-US"/>
+              </w:rPr>
+              <w:t xml:space="preserve"> out to members/developers at etee for support if issues arise.</w:t>
+            </w:r>
+          </w:p>
+        </w:tc>
+        <w:tc>
+          <w:tcPr>
+            <w:tcW w:w="1710" w:type="dxa"/>
+          </w:tcPr>
+          <w:p>
+            <w:pPr>
+              <w:rPr>
+                <w:lang w:eastAsia="en-US"/>
+              </w:rPr>
+            </w:pPr>
+            <w:r>
+              <w:rPr>
+                <w:lang w:eastAsia="en-US"/>
+              </w:rPr>
+              <w:t>3</w:t>
+            </w:r>
+          </w:p>
+        </w:tc>
+        <w:tc>
+          <w:tcPr>
+            <w:tcW w:w="1710" w:type="dxa"/>
+          </w:tcPr>
+          <w:p>
+            <w:pPr>
+              <w:rPr>
+                <w:lang w:eastAsia="en-US"/>
+              </w:rPr>
+            </w:pPr>
+            <w:r>
+              <w:rPr>
+                <w:lang w:eastAsia="en-US"/>
+              </w:rPr>
+              <w:t>2</w:t>
             </w:r>
           </w:p>
         </w:tc>
@@ -5307,7 +6052,7 @@
       <w:tr>
         <w:tc>
           <w:tcPr>
-            <w:tcW w:w="4508" w:type="dxa"/>
+            <w:tcW w:w="2642" w:type="dxa"/>
           </w:tcPr>
           <w:p>
             <w:pPr>
@@ -5319,13 +6064,13 @@
               <w:rPr>
                 <w:lang w:eastAsia="en-US"/>
               </w:rPr>
-              <w:t>Software licence expiration</w:t>
+              <w:t>No access to contemporary home therapy equipment</w:t>
             </w:r>
           </w:p>
         </w:tc>
         <w:tc>
           <w:tcPr>
-            <w:tcW w:w="4508" w:type="dxa"/>
+            <w:tcW w:w="2954" w:type="dxa"/>
           </w:tcPr>
           <w:p>
             <w:pPr>
@@ -5337,67 +6082,43 @@
               <w:rPr>
                 <w:lang w:eastAsia="en-US"/>
               </w:rPr>
-              <w:t xml:space="preserve">Specialist software such as game engines and integrated development environments will be used when creating the game. Many of these </w:t>
-            </w:r>
-            <w:r>
-              <w:rPr>
-                <w:lang w:eastAsia="en-US"/>
-              </w:rPr>
-              <w:t>software’s</w:t>
-            </w:r>
-            <w:r>
-              <w:rPr>
-                <w:lang w:eastAsia="en-US"/>
-              </w:rPr>
-              <w:t xml:space="preserve"> are free or have free alternatives, other </w:t>
-            </w:r>
-            <w:r>
-              <w:rPr>
-                <w:lang w:eastAsia="en-US"/>
-              </w:rPr>
-              <w:t>software’s</w:t>
-            </w:r>
-            <w:r>
-              <w:rPr>
-                <w:lang w:eastAsia="en-US"/>
-              </w:rPr>
-              <w:t xml:space="preserve"> are available free to students, additionally </w:t>
-            </w:r>
-            <w:r>
-              <w:rPr>
-                <w:lang w:eastAsia="en-US"/>
-              </w:rPr>
-              <w:t>software’s</w:t>
-            </w:r>
-            <w:r>
-              <w:rPr>
-                <w:lang w:eastAsia="en-US"/>
-              </w:rPr>
-              <w:t xml:space="preserve"> such as adobe suite </w:t>
-            </w:r>
-            <w:r>
-              <w:rPr>
-                <w:lang w:eastAsia="en-US"/>
-              </w:rPr>
-              <w:t>software’s</w:t>
-            </w:r>
-            <w:r>
-              <w:rPr>
-                <w:lang w:eastAsia="en-US"/>
-              </w:rPr>
-              <w:t xml:space="preserve"> are made available to </w:t>
-            </w:r>
-            <w:r>
-              <w:rPr>
-                <w:lang w:eastAsia="en-US"/>
-              </w:rPr>
-              <w:t>BCU</w:t>
-            </w:r>
-            <w:r>
-              <w:rPr>
-                <w:lang w:eastAsia="en-US"/>
-              </w:rPr>
-              <w:t xml:space="preserve"> students. </w:t>
+              <w:t>Use non equipment therapies to compare against for user motivation.</w:t>
+            </w:r>
+          </w:p>
+        </w:tc>
+        <w:tc>
+          <w:tcPr>
+            <w:tcW w:w="1710" w:type="dxa"/>
+          </w:tcPr>
+          <w:p>
+            <w:pPr>
+              <w:rPr>
+                <w:lang w:eastAsia="en-US"/>
+              </w:rPr>
+            </w:pPr>
+            <w:r>
+              <w:rPr>
+                <w:lang w:eastAsia="en-US"/>
+              </w:rPr>
+              <w:t>3</w:t>
+            </w:r>
+          </w:p>
+        </w:tc>
+        <w:tc>
+          <w:tcPr>
+            <w:tcW w:w="1710" w:type="dxa"/>
+          </w:tcPr>
+          <w:p>
+            <w:pPr>
+              <w:rPr>
+                <w:lang w:eastAsia="en-US"/>
+              </w:rPr>
+            </w:pPr>
+            <w:r>
+              <w:rPr>
+                <w:lang w:eastAsia="en-US"/>
+              </w:rPr>
+              <w:t>1</w:t>
             </w:r>
           </w:p>
         </w:tc>
@@ -5405,7 +6126,7 @@
       <w:tr>
         <w:tc>
           <w:tcPr>
-            <w:tcW w:w="4508" w:type="dxa"/>
+            <w:tcW w:w="2642" w:type="dxa"/>
           </w:tcPr>
           <w:p>
             <w:pPr>
@@ -5417,13 +6138,13 @@
               <w:rPr>
                 <w:lang w:eastAsia="en-US"/>
               </w:rPr>
-              <w:t>No access to contemporary home therapy equipment</w:t>
+              <w:t>Implementation issues</w:t>
             </w:r>
           </w:p>
         </w:tc>
         <w:tc>
           <w:tcPr>
-            <w:tcW w:w="4508" w:type="dxa"/>
+            <w:tcW w:w="2954" w:type="dxa"/>
           </w:tcPr>
           <w:p>
             <w:pPr>
@@ -5435,7 +6156,43 @@
               <w:rPr>
                 <w:lang w:eastAsia="en-US"/>
               </w:rPr>
-              <w:t>There are many home therapy options which do not require equipment or some which require basic household equipment. Those therapies will be chosen to be used as a control when testing the effectiveness of the project.</w:t>
+              <w:t xml:space="preserve">Tasks will be well planned and broken down. This will allow the scope of the project to be realistic at conception and will allow the scope to be intelligently adjusted to ensure the project finishes on time. </w:t>
+            </w:r>
+          </w:p>
+        </w:tc>
+        <w:tc>
+          <w:tcPr>
+            <w:tcW w:w="1710" w:type="dxa"/>
+          </w:tcPr>
+          <w:p>
+            <w:pPr>
+              <w:rPr>
+                <w:lang w:eastAsia="en-US"/>
+              </w:rPr>
+            </w:pPr>
+            <w:r>
+              <w:rPr>
+                <w:lang w:eastAsia="en-US"/>
+              </w:rPr>
+              <w:t>3</w:t>
+            </w:r>
+          </w:p>
+        </w:tc>
+        <w:tc>
+          <w:tcPr>
+            <w:tcW w:w="1710" w:type="dxa"/>
+          </w:tcPr>
+          <w:p>
+            <w:pPr>
+              <w:rPr>
+                <w:lang w:eastAsia="en-US"/>
+              </w:rPr>
+            </w:pPr>
+            <w:r>
+              <w:rPr>
+                <w:lang w:eastAsia="en-US"/>
+              </w:rPr>
+              <w:t>2</w:t>
             </w:r>
           </w:p>
         </w:tc>
@@ -5443,7 +6200,7 @@
       <w:tr>
         <w:tc>
           <w:tcPr>
-            <w:tcW w:w="4508" w:type="dxa"/>
+            <w:tcW w:w="2642" w:type="dxa"/>
           </w:tcPr>
           <w:p>
             <w:pPr>
@@ -5455,13 +6212,13 @@
               <w:rPr>
                 <w:lang w:eastAsia="en-US"/>
               </w:rPr>
-              <w:t>Implementation issues</w:t>
+              <w:t>Unable to access or create art assets for the game</w:t>
             </w:r>
           </w:p>
         </w:tc>
         <w:tc>
           <w:tcPr>
-            <w:tcW w:w="4508" w:type="dxa"/>
+            <w:tcW w:w="2954" w:type="dxa"/>
           </w:tcPr>
           <w:p>
             <w:pPr>
@@ -5473,7 +6230,43 @@
               <w:rPr>
                 <w:lang w:eastAsia="en-US"/>
               </w:rPr>
-              <w:t xml:space="preserve">Tasks will be well planned and broken down. This will allow the scope of the project to be realistic at conception and will allow the scope to be intelligently adjusted to ensure the project finishes on time. </w:t>
+              <w:t>By keeping the game world small the art assets required are limited decreasing the probability of missing assets.</w:t>
+            </w:r>
+          </w:p>
+        </w:tc>
+        <w:tc>
+          <w:tcPr>
+            <w:tcW w:w="1710" w:type="dxa"/>
+          </w:tcPr>
+          <w:p>
+            <w:pPr>
+              <w:rPr>
+                <w:lang w:eastAsia="en-US"/>
+              </w:rPr>
+            </w:pPr>
+            <w:r>
+              <w:rPr>
+                <w:lang w:eastAsia="en-US"/>
+              </w:rPr>
+              <w:t>2</w:t>
+            </w:r>
+          </w:p>
+        </w:tc>
+        <w:tc>
+          <w:tcPr>
+            <w:tcW w:w="1710" w:type="dxa"/>
+          </w:tcPr>
+          <w:p>
+            <w:pPr>
+              <w:rPr>
+                <w:lang w:eastAsia="en-US"/>
+              </w:rPr>
+            </w:pPr>
+            <w:r>
+              <w:rPr>
+                <w:lang w:eastAsia="en-US"/>
+              </w:rPr>
+              <w:t>2</w:t>
             </w:r>
           </w:p>
         </w:tc>
@@ -5481,7 +6274,7 @@
       <w:tr>
         <w:tc>
           <w:tcPr>
-            <w:tcW w:w="4508" w:type="dxa"/>
+            <w:tcW w:w="2642" w:type="dxa"/>
           </w:tcPr>
           <w:p>
             <w:pPr>
@@ -5493,13 +6286,13 @@
               <w:rPr>
                 <w:lang w:eastAsia="en-US"/>
               </w:rPr>
-              <w:t>Unable to access or create art assets for the game</w:t>
+              <w:t>Use of copyright material</w:t>
             </w:r>
           </w:p>
         </w:tc>
         <w:tc>
           <w:tcPr>
-            <w:tcW w:w="4508" w:type="dxa"/>
+            <w:tcW w:w="2954" w:type="dxa"/>
           </w:tcPr>
           <w:p>
             <w:pPr>
@@ -5511,45 +6304,50 @@
               <w:rPr>
                 <w:lang w:eastAsia="en-US"/>
               </w:rPr>
-              <w:t xml:space="preserve">The two criteria’s being tested are if the correct movements are being performed and if </w:t>
-            </w:r>
-            <w:r>
-              <w:rPr>
-                <w:lang w:eastAsia="en-US"/>
-              </w:rPr>
-              <w:t>so,</w:t>
-            </w:r>
-            <w:r>
-              <w:rPr>
-                <w:lang w:eastAsia="en-US"/>
-              </w:rPr>
-              <w:t xml:space="preserve"> how many. And if the game is </w:t>
-            </w:r>
-            <w:proofErr w:type="gramStart"/>
-            <w:r>
-              <w:rPr>
-                <w:lang w:eastAsia="en-US"/>
-              </w:rPr>
-              <w:t>more or less motivating</w:t>
-            </w:r>
-            <w:proofErr w:type="gramEnd"/>
-            <w:r>
-              <w:rPr>
-                <w:lang w:eastAsia="en-US"/>
-              </w:rPr>
-              <w:t xml:space="preserve"> than other non-</w:t>
-            </w:r>
-            <w:r>
-              <w:rPr>
-                <w:lang w:eastAsia="en-US"/>
-              </w:rPr>
-              <w:t>game-based</w:t>
-            </w:r>
-            <w:r>
-              <w:rPr>
-                <w:lang w:eastAsia="en-US"/>
-              </w:rPr>
-              <w:t xml:space="preserve"> therapy methods. The art assets only impact the latter testing criteria so by nature the damage is limited. By keeping the game world small the art assets required are limited decreasing the probability of missing assets.</w:t>
+              <w:t>Any third-party assets will be checked for copyright.</w:t>
+            </w:r>
+          </w:p>
+          <w:p>
+            <w:pPr>
+              <w:rPr>
+                <w:lang w:eastAsia="en-US"/>
+              </w:rPr>
+            </w:pPr>
+          </w:p>
+        </w:tc>
+        <w:tc>
+          <w:tcPr>
+            <w:tcW w:w="1710" w:type="dxa"/>
+          </w:tcPr>
+          <w:p>
+            <w:pPr>
+              <w:rPr>
+                <w:lang w:eastAsia="en-US"/>
+              </w:rPr>
+            </w:pPr>
+            <w:r>
+              <w:rPr>
+                <w:lang w:eastAsia="en-US"/>
+              </w:rPr>
+              <w:t>3</w:t>
+            </w:r>
+          </w:p>
+        </w:tc>
+        <w:tc>
+          <w:tcPr>
+            <w:tcW w:w="1710" w:type="dxa"/>
+          </w:tcPr>
+          <w:p>
+            <w:pPr>
+              <w:rPr>
+                <w:lang w:eastAsia="en-US"/>
+              </w:rPr>
+            </w:pPr>
+            <w:r>
+              <w:rPr>
+                <w:lang w:eastAsia="en-US"/>
+              </w:rPr>
+              <w:t>3</w:t>
             </w:r>
           </w:p>
         </w:tc>
@@ -5557,7 +6355,7 @@
       <w:tr>
         <w:tc>
           <w:tcPr>
-            <w:tcW w:w="4508" w:type="dxa"/>
+            <w:tcW w:w="2642" w:type="dxa"/>
           </w:tcPr>
           <w:p>
             <w:pPr>
@@ -5569,13 +6367,19 @@
               <w:rPr>
                 <w:lang w:eastAsia="en-US"/>
               </w:rPr>
-              <w:t>Use of copyright material</w:t>
+              <w:t>External responsibilities</w:t>
+            </w:r>
+            <w:r>
+              <w:rPr>
+                <w:lang w:eastAsia="en-US"/>
+              </w:rPr>
+              <w:t xml:space="preserve"> (work and other modules)</w:t>
             </w:r>
           </w:p>
         </w:tc>
         <w:tc>
           <w:tcPr>
-            <w:tcW w:w="4508" w:type="dxa"/>
+            <w:tcW w:w="2954" w:type="dxa"/>
           </w:tcPr>
           <w:p>
             <w:pPr>
@@ -5587,52 +6391,13 @@
               <w:rPr>
                 <w:lang w:eastAsia="en-US"/>
               </w:rPr>
-              <w:t xml:space="preserve">Any </w:t>
-            </w:r>
-            <w:r>
-              <w:rPr>
-                <w:lang w:eastAsia="en-US"/>
-              </w:rPr>
-              <w:t>third-party</w:t>
-            </w:r>
-            <w:r>
-              <w:rPr>
-                <w:lang w:eastAsia="en-US"/>
-              </w:rPr>
-              <w:t xml:space="preserve"> assets will be checked for copyright.</w:t>
-            </w:r>
-          </w:p>
-          <w:p>
-            <w:pPr>
-              <w:rPr>
-                <w:lang w:eastAsia="en-US"/>
-              </w:rPr>
-            </w:pPr>
-          </w:p>
-        </w:tc>
-      </w:tr>
-      <w:tr>
-        <w:tc>
-          <w:tcPr>
-            <w:tcW w:w="4508" w:type="dxa"/>
-          </w:tcPr>
-          <w:p>
-            <w:pPr>
-              <w:rPr>
-                <w:lang w:eastAsia="en-US"/>
-              </w:rPr>
-            </w:pPr>
-            <w:r>
-              <w:rPr>
-                <w:lang w:eastAsia="en-US"/>
-              </w:rPr>
-              <w:t>External responsibilities</w:t>
+              <w:t>Same as implementation issues.</w:t>
             </w:r>
           </w:p>
         </w:tc>
         <w:tc>
           <w:tcPr>
-            <w:tcW w:w="4508" w:type="dxa"/>
+            <w:tcW w:w="1710" w:type="dxa"/>
           </w:tcPr>
           <w:p>
             <w:pPr>
@@ -5644,13 +6409,25 @@
               <w:rPr>
                 <w:lang w:eastAsia="en-US"/>
               </w:rPr>
-              <w:t xml:space="preserve">This project is being completed alongside other modules and other work responsibilities. This will take time away from the project. To mitigate this risk the project will have to be well planned and scoped and </w:t>
-            </w:r>
-            <w:r>
-              <w:rPr>
-                <w:lang w:eastAsia="en-US"/>
-              </w:rPr>
-              <w:t>progress will have to be tracked throughout development to check the project is on track.</w:t>
+              <w:t>3</w:t>
+            </w:r>
+          </w:p>
+        </w:tc>
+        <w:tc>
+          <w:tcPr>
+            <w:tcW w:w="1710" w:type="dxa"/>
+          </w:tcPr>
+          <w:p>
+            <w:pPr>
+              <w:rPr>
+                <w:lang w:eastAsia="en-US"/>
+              </w:rPr>
+            </w:pPr>
+            <w:r>
+              <w:rPr>
+                <w:lang w:eastAsia="en-US"/>
+              </w:rPr>
+              <w:t>3</w:t>
             </w:r>
           </w:p>
         </w:tc>
@@ -5658,33 +6435,6 @@
     </w:tbl>
     <w:p>
       <w:pPr>
-        <w:rPr>
-          <w:lang w:eastAsia="en-US"/>
-        </w:rPr>
-      </w:pPr>
-      <w:r>
-        <w:rPr>
-          <w:lang w:eastAsia="en-US"/>
-        </w:rPr>
-        <w:t xml:space="preserve">Add columns for </w:t>
-      </w:r>
-      <w:proofErr w:type="spellStart"/>
-      <w:r>
-        <w:rPr>
-          <w:lang w:eastAsia="en-US"/>
-        </w:rPr>
-        <w:t>lilliness</w:t>
-      </w:r>
-      <w:proofErr w:type="spellEnd"/>
-      <w:r>
-        <w:rPr>
-          <w:lang w:eastAsia="en-US"/>
-        </w:rPr>
-        <w:t xml:space="preserve"> and impact</w:t>
-      </w:r>
-    </w:p>
-    <w:p>
-      <w:pPr>
         <w:pStyle w:val="Heading1"/>
         <w:rPr>
           <w:lang w:val="en-GB"/>
@@ -5695,10 +6445,513 @@
         <w:rPr>
           <w:lang w:val="en-GB"/>
         </w:rPr>
+        <w:t>Project Review and Methodology</w:t>
+      </w:r>
+      <w:bookmarkEnd w:id="15"/>
+    </w:p>
+    <w:p>
+      <w:pPr>
+        <w:pStyle w:val="Heading2"/>
+        <w:rPr>
+          <w:lang w:val="en-GB"/>
+        </w:rPr>
+      </w:pPr>
+      <w:bookmarkStart w:id="16" w:name="_Toc179403987"/>
+      <w:r>
+        <w:rPr>
+          <w:lang w:val="en-GB"/>
+        </w:rPr>
+        <w:t>Critique of Past Final Year Projects</w:t>
+      </w:r>
+      <w:bookmarkEnd w:id="16"/>
+    </w:p>
+    <w:p>
+      <w:pPr>
+        <w:pStyle w:val="Heading3"/>
+        <w:rPr>
+          <w:lang w:eastAsia="en-US"/>
+        </w:rPr>
+      </w:pPr>
+      <w:bookmarkStart w:id="17" w:name="_Toc179403988"/>
+      <w:r>
+        <w:rPr>
+          <w:lang w:eastAsia="en-US"/>
+        </w:rPr>
+        <w:t>Evaluation of the use of Gamification and Augmented Reality Features on Active City Tourism</w:t>
+      </w:r>
+      <w:bookmarkEnd w:id="17"/>
+      <w:r>
+        <w:rPr>
+          <w:lang w:eastAsia="en-US"/>
+        </w:rPr>
+        <w:t xml:space="preserve"> – Goff, S</w:t>
+      </w:r>
+    </w:p>
+    <w:p>
+      <w:pPr>
+        <w:rPr>
+          <w:lang w:eastAsia="en-US"/>
+        </w:rPr>
+      </w:pPr>
+      <w:commentRangeStart w:id="18"/>
+    </w:p>
+    <w:p>
+      <w:pPr>
+        <w:rPr>
+          <w:lang w:eastAsia="en-US"/>
+        </w:rPr>
+      </w:pPr>
+      <w:r>
+        <w:rPr>
+          <w:lang w:eastAsia="en-US"/>
+        </w:rPr>
+        <w:t>This project acknowledges the current issue of global warming and environmental damage. Goff</w:t>
+      </w:r>
+      <w:r>
+        <w:rPr>
+          <w:lang w:eastAsia="en-US"/>
+        </w:rPr>
+        <w:t xml:space="preserve"> (2020</w:t>
+      </w:r>
+      <w:r>
+        <w:rPr>
+          <w:lang w:eastAsia="en-US"/>
+        </w:rPr>
+        <w:t xml:space="preserve">: </w:t>
+      </w:r>
+      <w:r>
+        <w:rPr>
+          <w:lang w:eastAsia="en-US"/>
+        </w:rPr>
+        <w:t>9</w:t>
+      </w:r>
+      <w:r>
+        <w:rPr>
+          <w:lang w:eastAsia="en-US"/>
+        </w:rPr>
+        <w:t>)</w:t>
+      </w:r>
+      <w:r>
+        <w:rPr>
+          <w:lang w:eastAsia="en-US"/>
+        </w:rPr>
+        <w:t xml:space="preserve"> asserts “The tourism/travel industry is a significant contributor to worldwide </w:t>
+      </w:r>
+      <w:commentRangeEnd w:id="18"/>
+      <w:r>
+        <w:rPr>
+          <w:rStyle w:val="CommentReference"/>
+        </w:rPr>
+        <w:commentReference w:id="18"/>
+      </w:r>
+      <w:r>
+        <w:rPr>
+          <w:lang w:eastAsia="en-US"/>
+        </w:rPr>
+        <w:t>pollution”. The project produces a mobile application to be part of a solution to this problem. The application is designed to gamify tourism in a way that encourages walking to destinations rather than taking a car or bus.</w:t>
+      </w:r>
+      <w:r>
+        <w:rPr>
+          <w:lang w:eastAsia="en-US"/>
+        </w:rPr>
+        <w:t xml:space="preserve"> This is done using gamification techniques such as, statistics (score, steps, landmarks visited, routes, distance travelled and time spent), awards and a level attached to the account. These are effective gamification techniques. In the evaluation Goff</w:t>
+      </w:r>
+      <w:r>
+        <w:rPr>
+          <w:lang w:eastAsia="en-US"/>
+        </w:rPr>
+        <w:t xml:space="preserve"> </w:t>
+      </w:r>
+      <w:r>
+        <w:rPr>
+          <w:lang w:eastAsia="en-US"/>
+        </w:rPr>
+        <w:t>(2020</w:t>
+      </w:r>
+      <w:r>
+        <w:rPr>
+          <w:lang w:eastAsia="en-US"/>
+        </w:rPr>
+        <w:t>:38</w:t>
+      </w:r>
+      <w:r>
+        <w:rPr>
+          <w:lang w:eastAsia="en-US"/>
+        </w:rPr>
+        <w:t>)</w:t>
+      </w:r>
+      <w:r>
+        <w:rPr>
+          <w:lang w:eastAsia="en-US"/>
+        </w:rPr>
+        <w:t xml:space="preserve"> remarks that according to feedback obtained through questionnaires these techniques were effective and lead to more engagement in the experiment group</w:t>
+      </w:r>
+      <w:r>
+        <w:rPr>
+          <w:lang w:eastAsia="en-US"/>
+        </w:rPr>
+        <w:t>.</w:t>
+      </w:r>
+    </w:p>
+    <w:p>
+      <w:pPr>
+        <w:rPr>
+          <w:lang w:eastAsia="en-US"/>
+        </w:rPr>
+      </w:pPr>
+      <w:r>
+        <w:rPr>
+          <w:lang w:eastAsia="en-US"/>
+        </w:rPr>
+        <w:t>Goff’s</w:t>
+      </w:r>
+      <w:r>
+        <w:rPr>
+          <w:lang w:eastAsia="en-US"/>
+        </w:rPr>
+        <w:t xml:space="preserve"> (2020)</w:t>
+      </w:r>
+      <w:r>
+        <w:rPr>
+          <w:lang w:eastAsia="en-US"/>
+        </w:rPr>
+        <w:t xml:space="preserve"> project is relevant to this one as it employs gamification techniques to encourage certain behaviours. In this case using sustainable travel. Gamification in the design of this project should be considered to drive user motivation.</w:t>
+      </w:r>
+    </w:p>
+    <w:p>
+      <w:pPr>
+        <w:rPr>
+          <w:lang w:eastAsia="en-US"/>
+        </w:rPr>
+      </w:pPr>
+      <w:r>
+        <w:rPr>
+          <w:lang w:eastAsia="en-US"/>
+        </w:rPr>
         <w:lastRenderedPageBreak/>
-        <w:t>Project Review and Methodology</w:t>
-      </w:r>
-      <w:bookmarkEnd w:id="15"/>
+        <w:t>To critique this project the decision to develop the application for IOS systems was a large risk. Goff</w:t>
+      </w:r>
+      <w:r>
+        <w:rPr>
+          <w:lang w:eastAsia="en-US"/>
+        </w:rPr>
+        <w:t xml:space="preserve"> (2020</w:t>
+      </w:r>
+      <w:r>
+        <w:rPr>
+          <w:lang w:eastAsia="en-US"/>
+        </w:rPr>
+        <w:t>: 12-13</w:t>
+      </w:r>
+      <w:r>
+        <w:rPr>
+          <w:lang w:eastAsia="en-US"/>
+        </w:rPr>
+        <w:t>)</w:t>
+      </w:r>
+      <w:r>
+        <w:rPr>
+          <w:lang w:eastAsia="en-US"/>
+        </w:rPr>
+        <w:t xml:space="preserve"> had </w:t>
+      </w:r>
+      <w:r>
+        <w:rPr>
+          <w:lang w:eastAsia="en-US"/>
+        </w:rPr>
+        <w:t>little</w:t>
+      </w:r>
+      <w:r>
+        <w:rPr>
+          <w:lang w:eastAsia="en-US"/>
+        </w:rPr>
+        <w:t xml:space="preserve"> experience developing for </w:t>
+      </w:r>
+      <w:r>
+        <w:rPr>
+          <w:lang w:eastAsia="en-US"/>
+        </w:rPr>
+        <w:t>iOS</w:t>
+      </w:r>
+      <w:r>
+        <w:rPr>
+          <w:lang w:eastAsia="en-US"/>
+        </w:rPr>
+        <w:t xml:space="preserve"> and its multitude of difficulties. </w:t>
+      </w:r>
+      <w:r>
+        <w:rPr>
+          <w:lang w:eastAsia="en-US"/>
+        </w:rPr>
+        <w:t xml:space="preserve">It was later remarked in the challenges and </w:t>
+      </w:r>
+      <w:r>
+        <w:rPr>
+          <w:lang w:eastAsia="en-US"/>
+        </w:rPr>
+        <w:t>issue’s</w:t>
+      </w:r>
+      <w:r>
+        <w:rPr>
+          <w:lang w:eastAsia="en-US"/>
+        </w:rPr>
+        <w:t xml:space="preserve"> part that “The most significant issue during the project was underestimating the time needed to learn the new system and programming language being used to develop the artefact”</w:t>
+      </w:r>
+      <w:r>
+        <w:rPr>
+          <w:lang w:eastAsia="en-US"/>
+        </w:rPr>
+        <w:t xml:space="preserve"> (Goff, 2020: 21)</w:t>
+      </w:r>
+      <w:r>
+        <w:rPr>
+          <w:lang w:eastAsia="en-US"/>
+        </w:rPr>
+        <w:t xml:space="preserve">. This </w:t>
+      </w:r>
+      <w:r>
+        <w:rPr>
+          <w:lang w:eastAsia="en-US"/>
+        </w:rPr>
+        <w:t>led</w:t>
+      </w:r>
+      <w:r>
+        <w:rPr>
+          <w:lang w:eastAsia="en-US"/>
+        </w:rPr>
+        <w:t xml:space="preserve"> to features not being completed. </w:t>
+      </w:r>
+      <w:r>
+        <w:rPr>
+          <w:lang w:eastAsia="en-US"/>
+        </w:rPr>
+        <w:t>Taking these lessons learnt and applying them to this project means that Unity, a familiar game engine, will be used to develop the project. This will help reduce the time spent learning and troubleshooting new technologies. One of the reasons this learning process was such a hindrance was the lack of documentation and guidance.</w:t>
+      </w:r>
+      <w:r>
+        <w:rPr>
+          <w:lang w:eastAsia="en-US"/>
+        </w:rPr>
+        <w:t xml:space="preserve"> (Goff, 2020:21)</w:t>
+      </w:r>
+      <w:r>
+        <w:rPr>
+          <w:lang w:eastAsia="en-US"/>
+        </w:rPr>
+        <w:t xml:space="preserve"> </w:t>
+      </w:r>
+      <w:r>
+        <w:rPr>
+          <w:lang w:eastAsia="en-US"/>
+        </w:rPr>
+        <w:t>Fortunately,</w:t>
+      </w:r>
+      <w:r>
+        <w:rPr>
+          <w:lang w:eastAsia="en-US"/>
+        </w:rPr>
+        <w:t xml:space="preserve"> programmers at etee will be able to answer questions regarding the </w:t>
+      </w:r>
+      <w:r>
+        <w:rPr>
+          <w:lang w:eastAsia="en-US"/>
+        </w:rPr>
+        <w:t>API</w:t>
+      </w:r>
+      <w:r>
+        <w:rPr>
+          <w:lang w:eastAsia="en-US"/>
+        </w:rPr>
+        <w:t xml:space="preserve"> for development with etee controllers. </w:t>
+      </w:r>
+    </w:p>
+    <w:p>
+      <w:pPr>
+        <w:pStyle w:val="Heading3"/>
+        <w:rPr>
+          <w:lang w:eastAsia="en-US"/>
+        </w:rPr>
+      </w:pPr>
+      <w:bookmarkStart w:id="19" w:name="_Toc179403989"/>
+      <w:r>
+        <w:rPr>
+          <w:lang w:eastAsia="en-US"/>
+        </w:rPr>
+        <w:t>Virtual Reality Exposure Therapy as a Treatment for Social Anxiety Disorders</w:t>
+      </w:r>
+      <w:bookmarkEnd w:id="19"/>
+      <w:r>
+        <w:rPr>
+          <w:lang w:eastAsia="en-US"/>
+        </w:rPr>
+        <w:t xml:space="preserve"> – Day, M</w:t>
+      </w:r>
+    </w:p>
+    <w:p>
+      <w:pPr>
+        <w:rPr>
+          <w:lang w:eastAsia="en-US"/>
+        </w:rPr>
+      </w:pPr>
+    </w:p>
+    <w:p>
+      <w:pPr>
+        <w:rPr>
+          <w:lang w:eastAsia="en-US"/>
+        </w:rPr>
+      </w:pPr>
+      <w:r>
+        <w:rPr>
+          <w:lang w:eastAsia="en-US"/>
+        </w:rPr>
+        <w:t xml:space="preserve">This study seeks to examine the efficacy of the use of VRET when used to treat anxiety disorders, specifically public speaking. </w:t>
+      </w:r>
+      <w:r>
+        <w:rPr>
+          <w:lang w:eastAsia="en-US"/>
+        </w:rPr>
+        <w:t>Day</w:t>
+      </w:r>
+      <w:r>
+        <w:rPr>
+          <w:lang w:eastAsia="en-US"/>
+        </w:rPr>
+        <w:t xml:space="preserve"> (2018)</w:t>
+      </w:r>
+      <w:r>
+        <w:rPr>
+          <w:lang w:eastAsia="en-US"/>
+        </w:rPr>
+        <w:t xml:space="preserve"> recognises the studied effectiveness of exposure therapy as a treatment for irrational fears</w:t>
+      </w:r>
+      <w:r>
+        <w:rPr>
+          <w:lang w:eastAsia="en-US"/>
+        </w:rPr>
+        <w:t xml:space="preserve"> and positions this paper to be an extension of that knowledge. Achieve the aim of the project a bespoke environment was produced to mean VRET standards. </w:t>
+      </w:r>
+      <w:r>
+        <w:rPr>
+          <w:lang w:eastAsia="en-US"/>
+        </w:rPr>
+        <w:t>The project overall met its objectives. As for the efficacy of the system the test showed “</w:t>
+      </w:r>
+      <w:r>
+        <w:rPr>
+          <w:lang w:eastAsia="en-US"/>
+        </w:rPr>
+        <w:t>The results of the experiments show that participants who performed the interview within VR showed a greater decline in heartrate by the end of the mock interview than those who performed outside VR</w:t>
+      </w:r>
+      <w:r>
+        <w:rPr>
+          <w:lang w:eastAsia="en-US"/>
+        </w:rPr>
+        <w:t>”</w:t>
+      </w:r>
+      <w:r>
+        <w:rPr>
+          <w:lang w:eastAsia="en-US"/>
+        </w:rPr>
+        <w:t xml:space="preserve"> (Day, 2018:52) </w:t>
+      </w:r>
+      <w:r>
+        <w:rPr>
+          <w:lang w:eastAsia="en-US"/>
+        </w:rPr>
+        <w:t xml:space="preserve"> therefore the system was deemed as overall effective.</w:t>
+      </w:r>
+    </w:p>
+    <w:p>
+      <w:pPr>
+        <w:rPr>
+          <w:lang w:eastAsia="en-US"/>
+        </w:rPr>
+      </w:pPr>
+      <w:r>
+        <w:rPr>
+          <w:lang w:eastAsia="en-US"/>
+        </w:rPr>
+        <w:t>This paper is linked to this project as it details the development of a serious game designed to be used as a treatment.</w:t>
+      </w:r>
+    </w:p>
+    <w:p>
+      <w:pPr>
+        <w:rPr>
+          <w:lang w:eastAsia="en-US"/>
+        </w:rPr>
+      </w:pPr>
+      <w:r>
+        <w:rPr>
+          <w:lang w:eastAsia="en-US"/>
+        </w:rPr>
+        <w:t xml:space="preserve">One thing that was done very well was the effective use of a user centred design methodology. This manifested </w:t>
+      </w:r>
+      <w:r>
+        <w:rPr>
+          <w:lang w:eastAsia="en-US"/>
+        </w:rPr>
+        <w:t>itself</w:t>
+      </w:r>
+      <w:r>
+        <w:rPr>
+          <w:lang w:eastAsia="en-US"/>
+        </w:rPr>
+        <w:t xml:space="preserve"> as a </w:t>
+      </w:r>
+      <w:r>
+        <w:rPr>
+          <w:lang w:eastAsia="en-US"/>
+        </w:rPr>
+        <w:t>set of playtests. The first playtest in particular uncovered a negative response to the environment created. With testers reporting of an uncanny valley feeling. After receiving this feedback Day</w:t>
+      </w:r>
+      <w:r>
+        <w:rPr>
+          <w:lang w:eastAsia="en-US"/>
+        </w:rPr>
+        <w:t xml:space="preserve"> (2018)</w:t>
+      </w:r>
+      <w:r>
+        <w:rPr>
+          <w:lang w:eastAsia="en-US"/>
+        </w:rPr>
+        <w:t xml:space="preserve"> was able to make the appropriate changes to the environment such that the testers no longer felt that the environment was distracting.</w:t>
+      </w:r>
+    </w:p>
+    <w:p>
+      <w:pPr>
+        <w:rPr>
+          <w:lang w:eastAsia="en-US"/>
+        </w:rPr>
+      </w:pPr>
+      <w:r>
+        <w:rPr>
+          <w:lang w:eastAsia="en-US"/>
+        </w:rPr>
+        <w:t xml:space="preserve">However, due to the nature of the project some complex ethical considerations must be made. This would have increased the complexity of the project. Considerations must be made regarding exposing users to a VRET environment and considerations into the wellbeing of users with diagnosed social anxiety disorder included in the study. For reasons </w:t>
+      </w:r>
+      <w:r>
+        <w:rPr>
+          <w:lang w:eastAsia="en-US"/>
+        </w:rPr>
+        <w:t>like</w:t>
+      </w:r>
+      <w:r>
+        <w:rPr>
+          <w:lang w:eastAsia="en-US"/>
+        </w:rPr>
+        <w:t xml:space="preserve"> those previously described this paper will focus on </w:t>
+      </w:r>
+      <w:r>
+        <w:rPr>
+          <w:lang w:eastAsia="en-US"/>
+        </w:rPr>
+        <w:t>nondescript</w:t>
+      </w:r>
+      <w:r>
+        <w:rPr>
+          <w:lang w:eastAsia="en-US"/>
+        </w:rPr>
+        <w:t xml:space="preserve"> adults. </w:t>
+      </w:r>
     </w:p>
     <w:p>
       <w:pPr>
@@ -5707,14 +6960,14 @@
           <w:lang w:val="en-GB"/>
         </w:rPr>
       </w:pPr>
-      <w:bookmarkStart w:id="16" w:name="_Toc179403987"/>
+      <w:bookmarkStart w:id="20" w:name="_Toc179403990"/>
       <w:r>
         <w:rPr>
           <w:lang w:val="en-GB"/>
         </w:rPr>
-        <w:t>Critique of Past Final Year Projects</w:t>
-      </w:r>
-      <w:bookmarkEnd w:id="16"/>
+        <w:t>Literature Search Methodology</w:t>
+      </w:r>
+      <w:bookmarkEnd w:id="20"/>
     </w:p>
     <w:p>
       <w:pPr>
@@ -5723,198 +6976,92 @@
           <w:lang w:eastAsia="en-US"/>
         </w:rPr>
       </w:pPr>
-      <w:bookmarkStart w:id="17" w:name="_Toc179403988"/>
-      <w:r>
-        <w:rPr>
-          <w:lang w:eastAsia="en-US"/>
-        </w:rPr>
-        <w:t>Evaluation of the use of Gamification and Augmented Reality Features on Active City Tourism</w:t>
-      </w:r>
-      <w:bookmarkEnd w:id="17"/>
-      <w:r>
-        <w:rPr>
-          <w:lang w:eastAsia="en-US"/>
-        </w:rPr>
-        <w:t xml:space="preserve"> – Goff, S</w:t>
-      </w:r>
-    </w:p>
-    <w:p>
-      <w:pPr>
-        <w:rPr>
-          <w:lang w:eastAsia="en-US"/>
-        </w:rPr>
-      </w:pPr>
-      <w:commentRangeStart w:id="18"/>
-    </w:p>
-    <w:p>
-      <w:pPr>
-        <w:rPr>
-          <w:lang w:eastAsia="en-US"/>
-        </w:rPr>
-      </w:pPr>
-      <w:r>
-        <w:rPr>
-          <w:lang w:eastAsia="en-US"/>
-        </w:rPr>
-        <w:t xml:space="preserve">This project acknowledges the current issue of global warming and environmental damage. Goff asserts “The tourism/travel industry is a significant contributor to worldwide </w:t>
-      </w:r>
-      <w:commentRangeEnd w:id="18"/>
-      <w:r>
-        <w:rPr>
-          <w:rStyle w:val="CommentReference"/>
-        </w:rPr>
-        <w:commentReference w:id="18"/>
-      </w:r>
-      <w:r>
-        <w:rPr>
-          <w:lang w:eastAsia="en-US"/>
-        </w:rPr>
-        <w:t>pollution”. The project produces a mobile application to be part of a solution to this problem. The application is designed to gamify tourism in a way that encourages walking to destinations rather than taking a car or bus.</w:t>
-      </w:r>
-      <w:r>
-        <w:rPr>
-          <w:lang w:eastAsia="en-US"/>
-        </w:rPr>
-        <w:t xml:space="preserve"> This is done using gamification techniques such as, statistics (score, steps, landmarks visited, routes, distance travelled and time spent), awards and a level attached to the account. These are effective gamification techniques. In the evaluation </w:t>
-      </w:r>
-      <w:proofErr w:type="gramStart"/>
-      <w:r>
-        <w:rPr>
-          <w:lang w:eastAsia="en-US"/>
-        </w:rPr>
-        <w:t>Goff</w:t>
-      </w:r>
-      <w:r>
-        <w:rPr>
-          <w:lang w:eastAsia="en-US"/>
-        </w:rPr>
-        <w:t>(</w:t>
-      </w:r>
-      <w:proofErr w:type="gramEnd"/>
-      <w:r>
-        <w:rPr>
-          <w:lang w:eastAsia="en-US"/>
-        </w:rPr>
-        <w:t>Goff 2020)</w:t>
-      </w:r>
-      <w:r>
-        <w:rPr>
-          <w:lang w:eastAsia="en-US"/>
-        </w:rPr>
-        <w:t xml:space="preserve"> remarks that according to feedback obtained through questionnaires these techniques were effective and lead to more engagement in the experiment group</w:t>
-      </w:r>
-      <w:r>
-        <w:rPr>
-          <w:highlight w:val="yellow"/>
-          <w:lang w:eastAsia="en-US"/>
-        </w:rPr>
-        <w:t>.</w:t>
-      </w:r>
-      <w:r>
-        <w:rPr>
-          <w:highlight w:val="yellow"/>
-          <w:lang w:eastAsia="en-US"/>
-        </w:rPr>
-        <w:t>(Jame et al. 2024)</w:t>
-      </w:r>
-    </w:p>
-    <w:p>
-      <w:pPr>
-        <w:rPr>
-          <w:lang w:eastAsia="en-US"/>
-        </w:rPr>
-      </w:pPr>
-      <w:r>
-        <w:rPr>
-          <w:lang w:eastAsia="en-US"/>
-        </w:rPr>
-        <w:t>Goff’s project is relevant to this one as it employs gamification techniques to encourage certain behaviours. In this case using sustainable travel. Gamification in the design of this project should be considered to drive user motivation.</w:t>
-      </w:r>
-    </w:p>
-    <w:p>
-      <w:pPr>
-        <w:rPr>
-          <w:lang w:eastAsia="en-US"/>
-        </w:rPr>
-      </w:pPr>
-      <w:r>
-        <w:rPr>
-          <w:lang w:eastAsia="en-US"/>
-        </w:rPr>
-        <w:t xml:space="preserve">To critique this project the decision to develop the application for IOS systems was a large risk. Goff had no experience developing for </w:t>
-      </w:r>
-      <w:r>
-        <w:rPr>
-          <w:lang w:eastAsia="en-US"/>
-        </w:rPr>
-        <w:t>iOS</w:t>
-      </w:r>
-      <w:r>
-        <w:rPr>
-          <w:lang w:eastAsia="en-US"/>
-        </w:rPr>
-        <w:t xml:space="preserve"> and its multitude of difficulties. </w:t>
-      </w:r>
-      <w:r>
-        <w:rPr>
-          <w:lang w:eastAsia="en-US"/>
-        </w:rPr>
-        <w:t xml:space="preserve">It was later remarked in the challenges and </w:t>
-      </w:r>
-      <w:r>
-        <w:rPr>
-          <w:lang w:eastAsia="en-US"/>
-        </w:rPr>
-        <w:t>issue’s</w:t>
-      </w:r>
-      <w:r>
-        <w:rPr>
-          <w:lang w:eastAsia="en-US"/>
-        </w:rPr>
-        <w:t xml:space="preserve"> part that “The most significant issue during the project was underestimating the time needed to learn the new system and programming language being used to develop the artefact”. This </w:t>
-      </w:r>
-      <w:r>
-        <w:rPr>
-          <w:lang w:eastAsia="en-US"/>
-        </w:rPr>
-        <w:t>led</w:t>
-      </w:r>
-      <w:r>
-        <w:rPr>
-          <w:lang w:eastAsia="en-US"/>
-        </w:rPr>
-        <w:t xml:space="preserve"> to features not being completed. </w:t>
-      </w:r>
-      <w:r>
-        <w:rPr>
-          <w:lang w:eastAsia="en-US"/>
-        </w:rPr>
-        <w:t xml:space="preserve">Taking these lessons learnt and applying them to this project means that Unity, a familiar game engine, will be used to develop the project. This will help reduce the time spent learning and troubleshooting new technologies. One of the reasons this learning process was such a hindrance was the lack of documentation and guidance. </w:t>
-      </w:r>
-      <w:r>
-        <w:rPr>
-          <w:lang w:eastAsia="en-US"/>
-        </w:rPr>
-        <w:t>Fortunately,</w:t>
-      </w:r>
-      <w:r>
-        <w:rPr>
-          <w:lang w:eastAsia="en-US"/>
-        </w:rPr>
-        <w:t xml:space="preserve"> programmers at etee will be able to answer questions regarding the </w:t>
-      </w:r>
-      <w:r>
-        <w:rPr>
-          <w:lang w:eastAsia="en-US"/>
-        </w:rPr>
-        <w:t>API</w:t>
-      </w:r>
-      <w:r>
-        <w:rPr>
-          <w:lang w:eastAsia="en-US"/>
-        </w:rPr>
-        <w:t xml:space="preserve"> for development with etee controllers. </w:t>
-      </w:r>
+      <w:bookmarkStart w:id="21" w:name="_Toc179403991"/>
+      <w:r>
+        <w:rPr>
+          <w:lang w:eastAsia="en-US"/>
+        </w:rPr>
+        <w:t>Keyword based searches using engines such as google scholar.</w:t>
+      </w:r>
+      <w:bookmarkEnd w:id="21"/>
+    </w:p>
+    <w:p>
+      <w:pPr>
+        <w:rPr>
+          <w:lang w:eastAsia="en-US"/>
+        </w:rPr>
+      </w:pPr>
+      <w:r>
+        <w:rPr>
+          <w:lang w:eastAsia="en-US"/>
+        </w:rPr>
+        <w:t>When using google scholar key words or phrases were used such as: serious games, serious games upper limb rehabilitation, stroke rehabilitation.</w:t>
+      </w:r>
+    </w:p>
+    <w:p>
+      <w:pPr>
+        <w:rPr>
+          <w:lang w:eastAsia="en-US"/>
+        </w:rPr>
+      </w:pPr>
+      <w:r>
+        <w:rPr>
+          <w:lang w:eastAsia="en-US"/>
+        </w:rPr>
+        <w:t>These yielded good results</w:t>
+      </w:r>
+      <w:r>
+        <w:rPr>
+          <w:lang w:eastAsia="en-US"/>
+        </w:rPr>
+        <w:t xml:space="preserve"> including papers which focused on game design, the effectiveness of serious games for stroke rehabilitation, and development of a serious game for rehabilitation. The last paper mentioned was especially important/relevant to the project as it covered the development of a </w:t>
+      </w:r>
+      <w:r>
+        <w:rPr>
+          <w:lang w:eastAsia="en-US"/>
+        </w:rPr>
+        <w:t>multiuser</w:t>
+      </w:r>
+      <w:r>
+        <w:rPr>
+          <w:lang w:eastAsia="en-US"/>
+        </w:rPr>
+        <w:t xml:space="preserve"> serious game for stroke rehabilitation.</w:t>
+      </w:r>
+    </w:p>
+    <w:p>
+      <w:pPr>
+        <w:rPr>
+          <w:lang w:eastAsia="en-US"/>
+        </w:rPr>
+      </w:pPr>
+      <w:r>
+        <w:rPr>
+          <w:lang w:eastAsia="en-US"/>
+        </w:rPr>
+        <w:t>Word was used to make notes on key topics of each paper and keep track of which ones had been read. These papers were stored in an organised file system.</w:t>
+      </w:r>
+    </w:p>
+    <w:p>
+      <w:pPr>
+        <w:rPr>
+          <w:lang w:eastAsia="en-US"/>
+        </w:rPr>
+      </w:pPr>
+      <w:r>
+        <w:rPr>
+          <w:lang w:eastAsia="en-US"/>
+        </w:rPr>
+        <w:lastRenderedPageBreak/>
+        <w:t>Software such as Zotero will also be used to gather and store references to the literature used.</w:t>
+      </w:r>
+    </w:p>
+    <w:p>
+      <w:pPr>
+        <w:rPr>
+          <w:lang w:eastAsia="en-US"/>
+        </w:rPr>
+      </w:pPr>
     </w:p>
     <w:p>
       <w:pPr>
@@ -5923,623 +7070,425 @@
           <w:lang w:eastAsia="en-US"/>
         </w:rPr>
       </w:pPr>
-      <w:bookmarkStart w:id="19" w:name="_Toc179403989"/>
-      <w:r>
-        <w:rPr>
-          <w:lang w:eastAsia="en-US"/>
-        </w:rPr>
-        <w:t>Virtual Reality Exposure Therapy as a Treatment for Social Anxiety Disorders</w:t>
-      </w:r>
-      <w:bookmarkEnd w:id="19"/>
-      <w:r>
-        <w:rPr>
-          <w:lang w:eastAsia="en-US"/>
-        </w:rPr>
-        <w:t xml:space="preserve"> – Day, M</w:t>
-      </w:r>
-    </w:p>
-    <w:p>
-      <w:pPr>
-        <w:rPr>
-          <w:lang w:eastAsia="en-US"/>
-        </w:rPr>
-      </w:pPr>
-    </w:p>
-    <w:p>
-      <w:pPr>
-        <w:rPr>
-          <w:lang w:eastAsia="en-US"/>
-        </w:rPr>
-      </w:pPr>
-      <w:r>
-        <w:rPr>
-          <w:lang w:eastAsia="en-US"/>
-        </w:rPr>
-        <w:t xml:space="preserve">This study seeks to examine the efficacy of the use of VRET when used to treat anxiety disorders, specifically public speaking. </w:t>
-      </w:r>
-      <w:r>
-        <w:rPr>
-          <w:lang w:eastAsia="en-US"/>
-        </w:rPr>
-        <w:t>Day recognises the studied effectiveness of exposure therapy as a treatment for irrational fears</w:t>
-      </w:r>
-      <w:r>
-        <w:rPr>
-          <w:lang w:eastAsia="en-US"/>
-        </w:rPr>
-        <w:t xml:space="preserve"> and positions this paper to be an extension of that knowledge. Achieve the aim of the project a bespoke environment was produced to mean VRET standards. </w:t>
-      </w:r>
-      <w:r>
-        <w:rPr>
-          <w:lang w:eastAsia="en-US"/>
-        </w:rPr>
-        <w:t>The project overall met its objectives. As for the efficacy of the system the test showed “that participants who performed the interview within VR showed a greater decline in heartrate by the end of the mock interview than those who performed outside VR” therefore the system was deemed as overall effective.</w:t>
-      </w:r>
-    </w:p>
-    <w:p>
-      <w:pPr>
-        <w:rPr>
-          <w:lang w:eastAsia="en-US"/>
-        </w:rPr>
-      </w:pPr>
-      <w:r>
-        <w:rPr>
-          <w:lang w:eastAsia="en-US"/>
-        </w:rPr>
-        <w:t>This paper is linked to this project as it details the development of a serious game designed to be used as a treatment.</w:t>
-      </w:r>
-    </w:p>
-    <w:p>
-      <w:pPr>
-        <w:rPr>
-          <w:lang w:eastAsia="en-US"/>
-        </w:rPr>
-      </w:pPr>
-      <w:r>
-        <w:rPr>
-          <w:lang w:eastAsia="en-US"/>
-        </w:rPr>
-        <w:t xml:space="preserve">One thing that was done very well was the effective use of a user centred design methodology. This manifested </w:t>
-      </w:r>
-      <w:r>
-        <w:rPr>
-          <w:lang w:eastAsia="en-US"/>
-        </w:rPr>
-        <w:t>itself</w:t>
-      </w:r>
-      <w:r>
-        <w:rPr>
-          <w:lang w:eastAsia="en-US"/>
-        </w:rPr>
-        <w:t xml:space="preserve"> as a </w:t>
-      </w:r>
-      <w:r>
-        <w:rPr>
-          <w:lang w:eastAsia="en-US"/>
-        </w:rPr>
-        <w:t xml:space="preserve">set of playtests. The first playtest </w:t>
-      </w:r>
-      <w:proofErr w:type="gramStart"/>
-      <w:r>
-        <w:rPr>
-          <w:lang w:eastAsia="en-US"/>
-        </w:rPr>
-        <w:t>in particular uncovered</w:t>
-      </w:r>
-      <w:proofErr w:type="gramEnd"/>
-      <w:r>
-        <w:rPr>
-          <w:lang w:eastAsia="en-US"/>
-        </w:rPr>
-        <w:t xml:space="preserve"> a negative response to the environment created. With testers reporting of an uncanny valley feeling. After receiving this </w:t>
-      </w:r>
-      <w:r>
-        <w:rPr>
-          <w:lang w:eastAsia="en-US"/>
-        </w:rPr>
+      <w:r>
+        <w:rPr>
+          <w:lang w:eastAsia="en-US"/>
+        </w:rPr>
+        <w:t xml:space="preserve"> </w:t>
+      </w:r>
+      <w:bookmarkStart w:id="22" w:name="_Toc179403992"/>
+      <w:r>
+        <w:rPr>
+          <w:lang w:eastAsia="en-US"/>
+        </w:rPr>
+        <w:t>Birmingham City University’s library services and its collection of past student projects.</w:t>
+      </w:r>
+      <w:bookmarkEnd w:id="22"/>
+      <w:r>
+        <w:rPr>
+          <w:lang w:eastAsia="en-US"/>
+        </w:rPr>
+        <w:t xml:space="preserve"> </w:t>
+      </w:r>
+    </w:p>
+    <w:p>
+      <w:pPr>
+        <w:rPr>
+          <w:lang w:eastAsia="en-US"/>
+        </w:rPr>
+      </w:pPr>
+      <w:r>
+        <w:rPr>
+          <w:lang w:eastAsia="en-US"/>
+        </w:rPr>
+        <w:t xml:space="preserve">This was especially useful for finding past student projects. By analysing these projects </w:t>
+      </w:r>
+      <w:r>
+        <w:rPr>
+          <w:lang w:eastAsia="en-US"/>
+        </w:rPr>
+        <w:t xml:space="preserve">more informed decisions can be made during the completion of this project. </w:t>
+      </w:r>
+    </w:p>
+    <w:p>
+      <w:pPr>
+        <w:rPr>
+          <w:lang w:eastAsia="en-US"/>
+        </w:rPr>
+      </w:pPr>
+    </w:p>
+    <w:p>
+      <w:pPr>
+        <w:pStyle w:val="Heading3"/>
+        <w:rPr>
+          <w:lang w:eastAsia="en-US"/>
+        </w:rPr>
+      </w:pPr>
+      <w:bookmarkStart w:id="23" w:name="_Toc179403993"/>
+      <w:r>
+        <w:rPr>
+          <w:lang w:eastAsia="en-US"/>
+        </w:rPr>
+        <w:t>Resources shared by others</w:t>
+      </w:r>
+      <w:bookmarkEnd w:id="23"/>
+    </w:p>
+    <w:p>
+      <w:pPr>
+        <w:rPr>
+          <w:lang w:eastAsia="en-US"/>
+        </w:rPr>
+      </w:pPr>
+      <w:r>
+        <w:rPr>
+          <w:lang w:eastAsia="en-US"/>
+        </w:rPr>
+        <w:t>This includes papers shared by project supervisors and materials shared by professionals.</w:t>
+      </w:r>
+    </w:p>
+    <w:p>
+      <w:pPr>
+        <w:rPr>
+          <w:lang w:eastAsia="en-US"/>
+        </w:rPr>
+      </w:pPr>
+      <w:r>
+        <w:rPr>
+          <w:lang w:eastAsia="en-US"/>
+        </w:rPr>
+        <w:t>Resources shared by project supervisors have been useful in seeing other uses of etee in research. And resources shared by professionals such as the GRASP manual have given insight into the current programmes that exist and some useful information regarding stroke rehabilitation which has contributed to the background and rationale of the project.</w:t>
+      </w:r>
+    </w:p>
+    <w:p>
+      <w:pPr>
+        <w:rPr>
+          <w:lang w:eastAsia="en-US"/>
+        </w:rPr>
+      </w:pPr>
+    </w:p>
+    <w:p>
+      <w:pPr>
+        <w:rPr>
+          <w:lang w:eastAsia="en-US"/>
+        </w:rPr>
+      </w:pPr>
+    </w:p>
+    <w:p>
+      <w:pPr>
+        <w:rPr>
+          <w:lang w:eastAsia="en-US"/>
+        </w:rPr>
+      </w:pPr>
+    </w:p>
+    <w:p>
+      <w:pPr>
+        <w:rPr>
+          <w:lang w:eastAsia="en-US"/>
+        </w:rPr>
+      </w:pPr>
+    </w:p>
+    <w:p>
+      <w:pPr>
+        <w:rPr>
+          <w:lang w:eastAsia="en-US"/>
+        </w:rPr>
+      </w:pPr>
+    </w:p>
+    <w:p>
+      <w:pPr>
+        <w:rPr>
+          <w:lang w:eastAsia="en-US"/>
+        </w:rPr>
+      </w:pPr>
+    </w:p>
+    <w:p>
+      <w:pPr>
+        <w:rPr>
+          <w:lang w:eastAsia="en-US"/>
+        </w:rPr>
+      </w:pPr>
+    </w:p>
+    <w:p>
+      <w:pPr>
+        <w:pStyle w:val="Heading2"/>
+        <w:rPr>
+          <w:lang w:val="en-GB"/>
+        </w:rPr>
+      </w:pPr>
+      <w:bookmarkStart w:id="24" w:name="_Toc179403994"/>
+      <w:r>
+        <w:rPr>
+          <w:lang w:val="en-GB"/>
+        </w:rPr>
+        <w:t>Initial Literature Search Results</w:t>
+      </w:r>
+      <w:bookmarkEnd w:id="24"/>
+    </w:p>
+    <w:p>
+      <w:pPr>
+        <w:pStyle w:val="Heading3"/>
+      </w:pPr>
+      <w:bookmarkStart w:id="25" w:name="_Toc179403995"/>
+      <w:r>
+        <w:t>Serious games for upper limb rehabilitation after stroke: a meta-analysis</w:t>
+      </w:r>
+      <w:bookmarkEnd w:id="25"/>
+    </w:p>
+    <w:p/>
+    <w:p>
+      <w:r>
+        <w:t>This piece of literature aimed to “assess the efficacy of serious games, implemented on diverse technological systems, targeting UL recovery after stroke”</w:t>
+      </w:r>
+      <w:r>
+        <w:t xml:space="preserve"> (Doumas et al, 2021:1)</w:t>
+      </w:r>
+      <w:r>
+        <w:t>. The paper was a meta-analysis and collated the findings of 42 trials including 1760 participants. The study concluded that “rehabilitation through serious games, targeting UL recovery after stroke, leads to better improvements, compared to conventional treatment”.</w:t>
+      </w:r>
+      <w:r>
+        <w:t xml:space="preserve"> (Doumas et al, 2021:1)</w:t>
+      </w:r>
+      <w:r>
+        <w:t xml:space="preserve"> The outcome of this literature gives feasibility to this project as it evidences that bespoke games designed to aid in UL rehabilitation are indeed effective and </w:t>
+      </w:r>
+      <w:r>
+        <w:t>overall,</w:t>
+      </w:r>
+      <w:r>
+        <w:t xml:space="preserve"> more effective than conventional therapy. </w:t>
+      </w:r>
+    </w:p>
+    <w:p/>
+    <w:p>
+      <w:r>
+        <w:t xml:space="preserve">Additionally, this piece of literature </w:t>
+      </w:r>
+      <w:r>
+        <w:t xml:space="preserve">highlighted essential design features that this project must cater for. Those being the eleven neurorehabilitation principles established by Maier et al. The literature claimed that </w:t>
+      </w:r>
+      <w:r>
+        <w:t>for</w:t>
+      </w:r>
+      <w:r>
+        <w:t xml:space="preserve"> the gamified therapy to be more effective than traditional therapies it must implement at least 8 of these principles. “Indeed, only interventions that met 8 or more principles showed significant impact of moderate effect size on upper limb motor function”</w:t>
+      </w:r>
+      <w:r>
+        <w:t xml:space="preserve"> (Doumas et al, 2021: 5)</w:t>
+      </w:r>
+      <w:r>
+        <w:t xml:space="preserve">. While this project is more focused on encouraging the correct movements to be performed in a motivational way, rather than the actual clinical effectiveness of the game, the findings of this </w:t>
+      </w:r>
+      <w:r>
         <w:lastRenderedPageBreak/>
-        <w:t>feedback Day was able to make the appropriate changes to the environment such that the testers no longer felt that the environment was distracting.</w:t>
-      </w:r>
-    </w:p>
-    <w:p>
-      <w:pPr>
-        <w:rPr>
-          <w:lang w:eastAsia="en-US"/>
-        </w:rPr>
-      </w:pPr>
-      <w:r>
-        <w:rPr>
-          <w:lang w:eastAsia="en-US"/>
-        </w:rPr>
-        <w:t xml:space="preserve">However, due to the nature of the project some complex ethical considerations must be made. This would have increased the complexity of the project. Considerations must be made regarding exposing users to a VRET environment and considerations into the wellbeing of users with diagnosed social anxiety disorder included in the study. For reasons </w:t>
-      </w:r>
-      <w:r>
-        <w:rPr>
-          <w:lang w:eastAsia="en-US"/>
-        </w:rPr>
-        <w:t>like</w:t>
-      </w:r>
-      <w:r>
-        <w:rPr>
-          <w:lang w:eastAsia="en-US"/>
-        </w:rPr>
-        <w:t xml:space="preserve"> those previously described this paper will focus on </w:t>
-      </w:r>
-      <w:r>
-        <w:rPr>
-          <w:lang w:eastAsia="en-US"/>
-        </w:rPr>
-        <w:t>nondescript</w:t>
-      </w:r>
-      <w:r>
-        <w:rPr>
-          <w:lang w:eastAsia="en-US"/>
-        </w:rPr>
-        <w:t xml:space="preserve"> adults. </w:t>
-      </w:r>
-    </w:p>
-    <w:p>
-      <w:pPr>
-        <w:pStyle w:val="Heading2"/>
-        <w:rPr>
-          <w:lang w:val="en-GB"/>
-        </w:rPr>
-      </w:pPr>
-      <w:bookmarkStart w:id="20" w:name="_Toc179403990"/>
-      <w:r>
-        <w:rPr>
-          <w:lang w:val="en-GB"/>
-        </w:rPr>
-        <w:t>Literature Search Methodology</w:t>
-      </w:r>
-      <w:bookmarkEnd w:id="20"/>
-    </w:p>
+        <w:t xml:space="preserve">study relating to these principles is still influential and will be considered in the game design of the game. </w:t>
+      </w:r>
+    </w:p>
+    <w:p/>
     <w:p>
       <w:pPr>
         <w:pStyle w:val="Heading3"/>
-        <w:rPr>
-          <w:lang w:eastAsia="en-US"/>
-        </w:rPr>
-      </w:pPr>
-      <w:bookmarkStart w:id="21" w:name="_Toc179403991"/>
-      <w:r>
-        <w:rPr>
-          <w:lang w:eastAsia="en-US"/>
-        </w:rPr>
-        <w:t>Keyword based searches using engines such as google scholar.</w:t>
-      </w:r>
-      <w:bookmarkEnd w:id="21"/>
-    </w:p>
-    <w:p>
-      <w:pPr>
-        <w:rPr>
-          <w:lang w:eastAsia="en-US"/>
-        </w:rPr>
-      </w:pPr>
-      <w:r>
-        <w:rPr>
-          <w:lang w:eastAsia="en-US"/>
-        </w:rPr>
-        <w:t>When using google scholar key words or phrases were used such as: serious games, serious games upper limb rehabilitation, stroke rehabilitation.</w:t>
-      </w:r>
-    </w:p>
-    <w:p>
-      <w:pPr>
-        <w:rPr>
-          <w:lang w:eastAsia="en-US"/>
-        </w:rPr>
-      </w:pPr>
-      <w:r>
-        <w:rPr>
-          <w:lang w:eastAsia="en-US"/>
-        </w:rPr>
-        <w:t>These yielded good results</w:t>
-      </w:r>
-      <w:r>
-        <w:rPr>
-          <w:lang w:eastAsia="en-US"/>
-        </w:rPr>
-        <w:t xml:space="preserve"> including papers which focused on game design, the effectiveness of serious games for stroke rehabilitation, and development of a serious game for rehabilitation. The last paper mentioned was especially important/relevant to the project as it covered the development of a </w:t>
-      </w:r>
-      <w:r>
-        <w:rPr>
-          <w:lang w:eastAsia="en-US"/>
-        </w:rPr>
+      </w:pPr>
+      <w:bookmarkStart w:id="26" w:name="_Toc179403996"/>
+      <w:r>
+        <w:t>Serious Game Design and Clinical Improvement in Physical Rehabilitation: Systematic Review</w:t>
+      </w:r>
+      <w:bookmarkEnd w:id="26"/>
+    </w:p>
+    <w:p/>
+    <w:p>
+      <w:r>
+        <w:t>This piece of literature, was also focused on the clinical outcomes and efficacy of serious games</w:t>
+      </w:r>
+      <w:r>
+        <w:t xml:space="preserve"> when used</w:t>
+      </w:r>
+      <w:r>
+        <w:t xml:space="preserve"> in therapy in motor impairment patients</w:t>
+      </w:r>
+      <w:r>
+        <w:t xml:space="preserve"> with</w:t>
+      </w:r>
+      <w:r>
+        <w:t xml:space="preserve"> stroke</w:t>
+      </w:r>
+      <w:r>
+        <w:t>, multiple sclerosis or cerebral palsy. Unlike the previous however this review took “a closer look at video game design features”</w:t>
+      </w:r>
+      <w:r>
+        <w:t xml:space="preserve"> (Vieira et al, 2021:1)</w:t>
+      </w:r>
+      <w:r>
+        <w:t xml:space="preserve"> described in the literatures reviewed. These features being “game genre [GG], game nature [GN], and game development strategy [GDS]”</w:t>
+      </w:r>
+      <w:r>
+        <w:t xml:space="preserve"> (Vieira et al, 2021: 1)</w:t>
+      </w:r>
+      <w:r>
+        <w:t>. These features were assessed on “how they may contribute toward improving health outcomes”</w:t>
+      </w:r>
+      <w:r>
+        <w:t xml:space="preserve"> (Vieira et al, 2021: 1)</w:t>
+      </w:r>
+      <w:r>
+        <w:t xml:space="preserve">. </w:t>
+      </w:r>
+      <w:r>
+        <w:t>The study agreed with the previous that bespoke made games “tends to give better clinical results although the latter are perceived as more motivating and engaging”</w:t>
+      </w:r>
+      <w:r>
+        <w:t xml:space="preserve"> (Vieira et al, 2021:2)</w:t>
+      </w:r>
+      <w:r>
+        <w:t xml:space="preserve">, the latter here referring to commercial off the shelf games. </w:t>
+      </w:r>
+    </w:p>
+    <w:p>
+      <w:r>
+        <w:t xml:space="preserve">This review will be useful when designing the game as it will allow informed decisions to be made about the design of the game. </w:t>
+      </w:r>
+    </w:p>
+    <w:p>
+      <w:pPr>
+        <w:pStyle w:val="Heading3"/>
+      </w:pPr>
+      <w:bookmarkStart w:id="27" w:name="_Toc179403997"/>
+      <w:r>
+        <w:t>Development of a 3D, networked multi-user virtual reality environment for home therapy after stroke</w:t>
+      </w:r>
+      <w:bookmarkEnd w:id="27"/>
+    </w:p>
+    <w:p/>
+    <w:p>
+      <w:r>
+        <w:t xml:space="preserve">This study is very relevant to this paper as it is a very similar undertaking. </w:t>
+      </w:r>
+      <w:r>
+        <w:t>Triandafilou</w:t>
+      </w:r>
+      <w:r>
+        <w:t xml:space="preserve"> et al</w:t>
+      </w:r>
+      <w:r>
+        <w:t xml:space="preserve"> (2018)</w:t>
+      </w:r>
+      <w:r>
+        <w:t xml:space="preserve"> produced a 3d networked </w:t>
+      </w:r>
+      <w:r>
         <w:t>multiuser</w:t>
       </w:r>
       <w:r>
-        <w:rPr>
-          <w:lang w:eastAsia="en-US"/>
-        </w:rPr>
-        <w:t xml:space="preserve"> serious game for stroke rehabilitation.</w:t>
-      </w:r>
-    </w:p>
-    <w:p>
-      <w:pPr>
-        <w:rPr>
-          <w:lang w:eastAsia="en-US"/>
-        </w:rPr>
-      </w:pPr>
-      <w:r>
-        <w:rPr>
-          <w:lang w:eastAsia="en-US"/>
-        </w:rPr>
-        <w:t>Word was used to make notes on key topics of each paper and keep track of which ones had been read. These papers were stored in an organised file system.</w:t>
-      </w:r>
-    </w:p>
-    <w:p>
-      <w:pPr>
-        <w:rPr>
-          <w:lang w:eastAsia="en-US"/>
-        </w:rPr>
-      </w:pPr>
-      <w:r>
-        <w:rPr>
-          <w:lang w:eastAsia="en-US"/>
-        </w:rPr>
-        <w:t>Software such as Zotero will also be used to gather and store references to the literature used.</w:t>
-      </w:r>
-    </w:p>
-    <w:p>
-      <w:pPr>
-        <w:rPr>
-          <w:lang w:eastAsia="en-US"/>
-        </w:rPr>
-      </w:pPr>
-    </w:p>
-    <w:p>
-      <w:pPr>
-        <w:pStyle w:val="Heading3"/>
-        <w:rPr>
-          <w:lang w:eastAsia="en-US"/>
-        </w:rPr>
-      </w:pPr>
-      <w:r>
-        <w:rPr>
-          <w:lang w:eastAsia="en-US"/>
-        </w:rPr>
         <w:t xml:space="preserve"> </w:t>
       </w:r>
-      <w:bookmarkStart w:id="22" w:name="_Toc179403992"/>
-      <w:r>
-        <w:rPr>
-          <w:lang w:eastAsia="en-US"/>
-        </w:rPr>
-        <w:t>Birmingham City University’s library services and its collection of past student projects.</w:t>
-      </w:r>
-      <w:bookmarkEnd w:id="22"/>
-      <w:r>
-        <w:rPr>
-          <w:lang w:eastAsia="en-US"/>
-        </w:rPr>
+      <w:r>
+        <w:t>Virtual E</w:t>
+      </w:r>
+      <w:r>
+        <w:t xml:space="preserve">nvironment for </w:t>
+      </w:r>
+      <w:r>
+        <w:t>R</w:t>
+      </w:r>
+      <w:r>
+        <w:t xml:space="preserve">ehabilitative </w:t>
+      </w:r>
+      <w:r>
+        <w:t>G</w:t>
+      </w:r>
+      <w:r>
+        <w:t xml:space="preserve">aming </w:t>
+      </w:r>
+      <w:r>
+        <w:t>E</w:t>
+      </w:r>
+      <w:r>
+        <w:t>xercises</w:t>
+      </w:r>
+      <w:r>
+        <w:t xml:space="preserve"> (VERGE)</w:t>
+      </w:r>
+      <w:r>
+        <w:t xml:space="preserve"> (</w:t>
+      </w:r>
+      <w:r>
+        <w:rPr>
+          <w:lang w:eastAsia="en-US"/>
+        </w:rPr>
+        <w:t>Triandafilou</w:t>
+      </w:r>
+      <w:r>
+        <w:rPr>
+          <w:lang w:eastAsia="en-US"/>
+        </w:rPr>
+        <w:t xml:space="preserve"> et al, 2018:1)</w:t>
+      </w:r>
+      <w:r>
+        <w:t xml:space="preserve">. Users could control the game through measurements made with a </w:t>
+      </w:r>
+      <w:r>
+        <w:t>low-cost</w:t>
+      </w:r>
+      <w:r>
+        <w:t xml:space="preserve"> Kinect device. The study found that “85% of the subjects found the VERGE system to be an effective means of promoting repetitive</w:t>
+      </w:r>
+      <w:r>
         <w:t xml:space="preserve"> </w:t>
       </w:r>
-    </w:p>
-    <w:p>
-      <w:pPr>
-        <w:rPr>
-          <w:lang w:eastAsia="en-US"/>
-        </w:rPr>
-      </w:pPr>
-      <w:r>
-        <w:rPr>
-          <w:lang w:eastAsia="en-US"/>
-        </w:rPr>
-        <w:t xml:space="preserve">This was especially useful for finding past student projects. By analysing these projects </w:t>
-      </w:r>
-      <w:r>
-        <w:rPr>
-          <w:lang w:eastAsia="en-US"/>
-        </w:rPr>
-        <w:t xml:space="preserve">more informed decisions can be made during the completion of this project. </w:t>
-      </w:r>
-    </w:p>
-    <w:p>
-      <w:pPr>
-        <w:rPr>
-          <w:lang w:eastAsia="en-US"/>
-        </w:rPr>
-      </w:pPr>
-    </w:p>
-    <w:p>
-      <w:pPr>
-        <w:pStyle w:val="Heading3"/>
-        <w:rPr>
-          <w:lang w:eastAsia="en-US"/>
-        </w:rPr>
-      </w:pPr>
-      <w:bookmarkStart w:id="23" w:name="_Toc179403993"/>
-      <w:r>
-        <w:rPr>
-          <w:lang w:eastAsia="en-US"/>
-        </w:rPr>
-        <w:t>Resources shared by others</w:t>
-      </w:r>
-      <w:bookmarkEnd w:id="23"/>
-    </w:p>
-    <w:p>
-      <w:pPr>
-        <w:rPr>
-          <w:lang w:eastAsia="en-US"/>
-        </w:rPr>
-      </w:pPr>
-      <w:r>
-        <w:rPr>
-          <w:lang w:eastAsia="en-US"/>
-        </w:rPr>
-        <w:t>This includes papers shared by project supervisors and materials shared by professionals.</w:t>
-      </w:r>
-    </w:p>
-    <w:p>
-      <w:pPr>
-        <w:rPr>
-          <w:lang w:eastAsia="en-US"/>
-        </w:rPr>
-      </w:pPr>
-      <w:r>
-        <w:rPr>
-          <w:lang w:eastAsia="en-US"/>
-        </w:rPr>
-        <w:t>Resources shared by project supervisors have been useful in seeing other uses of etee in research. And resources shared by professionals such as the GRASP manual have given insight into the current programmes that exist and some useful information regarding stroke rehabilitation which has contributed to the background and rationale of the project.</w:t>
-      </w:r>
-    </w:p>
-    <w:p>
-      <w:pPr>
-        <w:rPr>
-          <w:lang w:eastAsia="en-US"/>
-        </w:rPr>
-      </w:pPr>
-    </w:p>
-    <w:p>
-      <w:pPr>
-        <w:rPr>
-          <w:lang w:eastAsia="en-US"/>
-        </w:rPr>
-      </w:pPr>
-    </w:p>
-    <w:p>
-      <w:pPr>
-        <w:rPr>
-          <w:lang w:eastAsia="en-US"/>
-        </w:rPr>
-      </w:pPr>
-    </w:p>
-    <w:p>
-      <w:pPr>
-        <w:rPr>
-          <w:lang w:eastAsia="en-US"/>
-        </w:rPr>
-      </w:pPr>
-    </w:p>
-    <w:p>
-      <w:pPr>
-        <w:rPr>
-          <w:lang w:eastAsia="en-US"/>
-        </w:rPr>
-      </w:pPr>
-    </w:p>
-    <w:p>
-      <w:pPr>
-        <w:rPr>
-          <w:lang w:eastAsia="en-US"/>
-        </w:rPr>
-      </w:pPr>
-    </w:p>
-    <w:p>
-      <w:pPr>
-        <w:rPr>
-          <w:lang w:eastAsia="en-US"/>
-        </w:rPr>
-      </w:pPr>
-    </w:p>
-    <w:p>
-      <w:pPr>
-        <w:pStyle w:val="Heading2"/>
-        <w:rPr>
-          <w:lang w:val="en-GB"/>
-        </w:rPr>
-      </w:pPr>
-      <w:bookmarkStart w:id="24" w:name="_Toc179403994"/>
-      <w:r>
-        <w:rPr>
-          <w:lang w:val="en-GB"/>
-        </w:rPr>
-        <w:lastRenderedPageBreak/>
-        <w:t>Initial Literature Search Results</w:t>
-      </w:r>
-      <w:bookmarkEnd w:id="24"/>
-    </w:p>
-    <w:p>
-      <w:pPr>
-        <w:pStyle w:val="Heading3"/>
-      </w:pPr>
-      <w:bookmarkStart w:id="25" w:name="_Toc179403995"/>
-      <w:r>
-        <w:t>Serious games for upper limb rehabilitation after stroke: a meta-analysis</w:t>
-      </w:r>
-      <w:bookmarkEnd w:id="25"/>
+      <w:r>
+        <w:t>practice of arm movement</w:t>
+      </w:r>
+      <w:r>
+        <w:t>”</w:t>
+      </w:r>
+      <w:r>
+        <w:t xml:space="preserve"> (</w:t>
+      </w:r>
+      <w:r>
+        <w:rPr>
+          <w:lang w:eastAsia="en-US"/>
+        </w:rPr>
+        <w:t>Triandafilou</w:t>
+      </w:r>
+      <w:r>
+        <w:rPr>
+          <w:lang w:eastAsia="en-US"/>
+        </w:rPr>
+        <w:t xml:space="preserve"> et al, 2018:1)</w:t>
+      </w:r>
+      <w:r>
+        <w:t>. The study tested the quantity of useful movement and the motivation to use the system against current therapies. This paper, due to its similarities to this project will play a critical role in the approach of this project.</w:t>
+      </w:r>
     </w:p>
     <w:p/>
     <w:p>
       <w:r>
-        <w:t xml:space="preserve">This piece of literature aimed to “assess the efficacy of serious games, implemented on diverse technological systems, targeting UL recovery after stroke”. The paper was a meta-analysis and collated the findings of 42 trials including 1760 participants. The study concluded that “rehabilitation through serious games, targeting UL recovery after stroke, leads to better improvements, compared to conventional treatment”. The outcome of this literature gives feasibility to this project as it evidences that bespoke games designed to aid in UL rehabilitation are indeed effective and </w:t>
-      </w:r>
-      <w:r>
-        <w:t>overall,</w:t>
-      </w:r>
-      <w:r>
-        <w:t xml:space="preserve"> more effective than conventional therapy. </w:t>
-      </w:r>
-    </w:p>
-    <w:p/>
-    <w:p>
-      <w:r>
-        <w:t xml:space="preserve">Additionally, this piece of literature </w:t>
-      </w:r>
-      <w:r>
-        <w:t xml:space="preserve">highlighted essential design features that this project must cater for. Those being the eleven neurorehabilitation principles established by Maier et al. The literature claimed that </w:t>
-      </w:r>
-      <w:r>
-        <w:t>for</w:t>
-      </w:r>
-      <w:r>
-        <w:t xml:space="preserve"> the gamified therapy to be more effective than traditional therapies it must implement at least 8 of these principles. “Indeed, only interventions that met 8 or more principles showed significant impact of moderate effect size on upper limb motor function”. While this project is more focused on encouraging the correct movements to be performed in a motivational way, rather than the actual clinical effectiveness of the game, the findings of this study relating to these principles is still influential and will be considered in the game design of the game. </w:t>
-      </w:r>
-    </w:p>
-    <w:p/>
-    <w:p>
-      <w:pPr>
-        <w:pStyle w:val="Heading3"/>
-      </w:pPr>
-      <w:bookmarkStart w:id="26" w:name="_Toc179403996"/>
-      <w:r>
-        <w:t>Serious Game Design and Clinical Improvement in Physical Rehabilitation: Systematic Review</w:t>
-      </w:r>
-      <w:bookmarkEnd w:id="26"/>
-    </w:p>
-    <w:p/>
-    <w:p>
-      <w:r>
-        <w:t>This piece of literature, was also focused on the clinical outcomes and efficacy of serious games</w:t>
-      </w:r>
-      <w:r>
-        <w:t xml:space="preserve"> when used</w:t>
-      </w:r>
-      <w:r>
-        <w:t xml:space="preserve"> in therapy in motor impairment patients</w:t>
-      </w:r>
-      <w:r>
-        <w:t xml:space="preserve"> with</w:t>
-      </w:r>
-      <w:r>
-        <w:t xml:space="preserve"> stroke</w:t>
-      </w:r>
-      <w:r>
-        <w:t xml:space="preserve">, multiple sclerosis or cerebral palsy. Unlike the previous however this review took “a closer look at video game design features” described in the literatures reviewed. These features being “game genre [GG], game nature [GN], and game development strategy [GDS]”. These features were assessed on “how they may contribute toward improving health outcomes”. </w:t>
-      </w:r>
-      <w:r>
-        <w:t xml:space="preserve">The study agreed with the previous that bespoke made games “tends to give better clinical results although the latter are perceived as more motivating and engaging”, the latter here referring to commercial off the shelf games. </w:t>
-      </w:r>
-    </w:p>
-    <w:p>
-      <w:r>
-        <w:t xml:space="preserve">This review will be useful when designing the game as it will allow informed decisions to be made about the design of the game. </w:t>
-      </w:r>
-    </w:p>
-    <w:p>
-      <w:pPr>
-        <w:pStyle w:val="Heading3"/>
-      </w:pPr>
-      <w:bookmarkStart w:id="27" w:name="_Toc179403997"/>
-      <w:r>
-        <w:t>Development of a 3D, networked multi-user virtual reality environment for home therapy after stroke</w:t>
-      </w:r>
-      <w:bookmarkEnd w:id="27"/>
-    </w:p>
-    <w:p/>
-    <w:p>
-      <w:r>
-        <w:t xml:space="preserve">This study is very relevant to this paper as it is a very similar undertaking. </w:t>
-      </w:r>
-      <w:proofErr w:type="spellStart"/>
-      <w:r>
-        <w:t>Triandafilou</w:t>
-      </w:r>
-      <w:proofErr w:type="spellEnd"/>
-      <w:r>
-        <w:t xml:space="preserve"> et al produced a 3d networked </w:t>
-      </w:r>
-      <w:r>
-        <w:t>multiuser</w:t>
-      </w:r>
-      <w:r>
+        <w:t>A key difference between this paper and this project is the input device the user will use. While this paper uses a Kinect which can sense arm movement well but is not effective at sensing hand and wrist movements. This project, however, will make use of etee controllers which can sense wrist and hand rotation as well as each fingers grip strength. This will be beneficial as it means arm movements and wrist and hand movements can be designed to be inputs in the game.</w:t>
+      </w:r>
+    </w:p>
+    <w:p>
+      <w:pPr>
+        <w:pStyle w:val="Heading1"/>
+      </w:pPr>
+      <w:bookmarkStart w:id="28" w:name="_Toc179403998"/>
+      <w:r>
+        <w:t>Bibliography</w:t>
+      </w:r>
+      <w:bookmarkEnd w:id="28"/>
+    </w:p>
+    <w:p>
+      <w:r>
+        <w:rPr>
+          <w:lang w:eastAsia="en-US"/>
+        </w:rPr>
+        <w:t>The University Of British Columbia (2021). Available at:</w:t>
+      </w:r>
+      <w:r>
+        <w:rPr>
+          <w:lang w:eastAsia="en-US"/>
+        </w:rPr>
         <w:t xml:space="preserve"> </w:t>
       </w:r>
-      <w:r>
-        <w:t>Virtual E</w:t>
-      </w:r>
-      <w:r>
-        <w:t xml:space="preserve">nvironment for </w:t>
-      </w:r>
-      <w:r>
-        <w:t>R</w:t>
-      </w:r>
-      <w:r>
-        <w:t xml:space="preserve">ehabilitative </w:t>
-      </w:r>
-      <w:r>
-        <w:t>G</w:t>
-      </w:r>
-      <w:r>
-        <w:t xml:space="preserve">aming </w:t>
-      </w:r>
-      <w:r>
-        <w:t>E</w:t>
-      </w:r>
-      <w:r>
-        <w:t>xercises</w:t>
-      </w:r>
-      <w:r>
-        <w:t xml:space="preserve"> (VERGE)</w:t>
-      </w:r>
-      <w:r>
-        <w:t xml:space="preserve">. Users could control the game through measurements made with a </w:t>
-      </w:r>
-      <w:r>
-        <w:t>low-cost</w:t>
-      </w:r>
-      <w:r>
-        <w:t xml:space="preserve"> Kinect device. The study found that “85% of the subjects found the VERGE system to be an effective means of promoting repetitive</w:t>
-      </w:r>
-      <w:r>
-        <w:t xml:space="preserve"> </w:t>
-      </w:r>
-      <w:r>
-        <w:t>practice of arm movement</w:t>
-      </w:r>
-      <w:r>
-        <w:t xml:space="preserve">”. The study tested the quantity of useful movement and the motivation to </w:t>
-      </w:r>
-      <w:r>
-        <w:lastRenderedPageBreak/>
-        <w:t>use the system against current therapies. This paper, due to its similarities to this project will play a critical role in the approach of this project.</w:t>
-      </w:r>
-    </w:p>
-    <w:p/>
-    <w:p>
-      <w:r>
-        <w:t>A key difference between this paper and this project is the input device the user will use. While this paper uses a Kinect which can sense arm movement well but is not effective at sensing hand and wrist movements. This project, however, will make use of etee controllers which can sense wrist and hand rotation as well as each fingers grip strength. This will be beneficial as it means arm movements and wrist and hand movements can be designed to be inputs in the game.</w:t>
-      </w:r>
-    </w:p>
-    <w:p>
-      <w:pPr>
-        <w:pStyle w:val="Heading1"/>
-      </w:pPr>
-      <w:bookmarkStart w:id="28" w:name="_Toc179403998"/>
-      <w:r>
-        <w:t>Bibliography</w:t>
-      </w:r>
-      <w:bookmarkEnd w:id="28"/>
-    </w:p>
-    <w:p>
-      <w:pPr>
-        <w:rPr>
-          <w:lang w:eastAsia="en-US"/>
-        </w:rPr>
-      </w:pPr>
-      <w:r>
-        <w:rPr>
-          <w:lang w:eastAsia="en-US"/>
-        </w:rPr>
-        <w:t>The University Of British Columbia (2021). Available at:</w:t>
-      </w:r>
-      <w:r>
-        <w:rPr>
-          <w:lang w:eastAsia="en-US"/>
-        </w:rPr>
-        <w:t xml:space="preserve"> </w:t>
-      </w:r>
-      <w:hyperlink r:id="rId15" w:history="1">
+      <w:hyperlink r:id="rId16" w:history="1">
         <w:r>
           <w:rPr>
             <w:rStyle w:val="Hyperlink"/>
@@ -6557,6 +7506,42 @@
     </w:p>
     <w:p>
       <w:pPr>
+        <w:rPr>
+          <w:lang w:eastAsia="en-US"/>
+        </w:rPr>
+      </w:pPr>
+      <w:r>
+        <w:rPr>
+          <w:lang w:eastAsia="en-US"/>
+        </w:rPr>
+        <w:t xml:space="preserve">Guo, X., Edwards, A., 2024. A Case Study of using Web 3D Game Technology for a Scalable Midwifery Training Simulation, in: 2024 IEEE Gaming, Entertainment, and Media Conference (GEM). Presented </w:t>
+      </w:r>
+      <w:r>
+        <w:rPr>
+          <w:lang w:eastAsia="en-US"/>
+        </w:rPr>
+        <w:lastRenderedPageBreak/>
+        <w:t xml:space="preserve">at the 2024 IEEE Gaming, Entertainment, and Media Conference (GEM), pp. 1–4. </w:t>
+      </w:r>
+      <w:hyperlink r:id="rId17" w:history="1">
+        <w:r>
+          <w:rPr>
+            <w:rStyle w:val="Hyperlink"/>
+            <w:lang w:eastAsia="en-US"/>
+          </w:rPr>
+          <w:t>https://doi.org/10.1109/GEM61861.2024.10585499</w:t>
+        </w:r>
+      </w:hyperlink>
+    </w:p>
+    <w:p>
+      <w:pPr>
+        <w:rPr>
+          <w:lang w:eastAsia="en-US"/>
+        </w:rPr>
+      </w:pPr>
+    </w:p>
+    <w:p>
+      <w:pPr>
         <w:pStyle w:val="Heading1"/>
       </w:pPr>
       <w:bookmarkStart w:id="29" w:name="_Toc179403999"/>
@@ -6601,7 +7586,7 @@
         </w:rPr>
         <w:t xml:space="preserve">. Available at: </w:t>
       </w:r>
-      <w:hyperlink r:id="rId16" w:history="1">
+      <w:hyperlink r:id="rId18" w:history="1">
         <w:r>
           <w:rPr>
             <w:rStyle w:val="Hyperlink"/>
@@ -6708,21 +7693,7 @@
         <w:rPr>
           <w:lang w:eastAsia="en-US"/>
         </w:rPr>
-        <w:t xml:space="preserve">Doumas, I., Everard, G., </w:t>
-      </w:r>
-      <w:proofErr w:type="spellStart"/>
-      <w:r>
-        <w:rPr>
-          <w:lang w:eastAsia="en-US"/>
-        </w:rPr>
-        <w:t>Dehem</w:t>
-      </w:r>
-      <w:proofErr w:type="spellEnd"/>
-      <w:r>
-        <w:rPr>
-          <w:lang w:eastAsia="en-US"/>
-        </w:rPr>
-        <w:t>, S. and Lejeune, T., 2021. Serious games for upper limb rehabilitation after stroke: a meta-analysis. </w:t>
+        <w:t>Doumas, I., Everard, G., Dehem, S. and Lejeune, T., 2021. Serious games for upper limb rehabilitation after stroke: a meta-analysis. </w:t>
       </w:r>
       <w:r>
         <w:rPr>
@@ -6730,25 +7701,55 @@
           <w:iCs/>
           <w:lang w:eastAsia="en-US"/>
         </w:rPr>
-        <w:t xml:space="preserve">Journal of </w:t>
-      </w:r>
-      <w:proofErr w:type="spellStart"/>
+        <w:t>Journal of neuroengineering and rehabilitation</w:t>
+      </w:r>
+      <w:r>
+        <w:rPr>
+          <w:lang w:eastAsia="en-US"/>
+        </w:rPr>
+        <w:t>, </w:t>
+      </w:r>
       <w:r>
         <w:rPr>
           <w:i/>
           <w:iCs/>
           <w:lang w:eastAsia="en-US"/>
         </w:rPr>
-        <w:t>neuroengineering</w:t>
-      </w:r>
-      <w:proofErr w:type="spellEnd"/>
+        <w:t>18</w:t>
+      </w:r>
+      <w:r>
+        <w:rPr>
+          <w:lang w:eastAsia="en-US"/>
+        </w:rPr>
+        <w:t>, pp.1-16.</w:t>
+      </w:r>
+    </w:p>
+    <w:p>
+      <w:pPr>
+        <w:rPr>
+          <w:lang w:eastAsia="en-US"/>
+        </w:rPr>
+      </w:pPr>
+    </w:p>
+    <w:p>
+      <w:pPr>
+        <w:rPr>
+          <w:lang w:eastAsia="en-US"/>
+        </w:rPr>
+      </w:pPr>
+      <w:r>
+        <w:rPr>
+          <w:lang w:eastAsia="en-US"/>
+        </w:rPr>
+        <w:t>Triandafilou, K.M., Tsoupikova, D., Barry, A.J., Thielbar, K.N., Stoykov, N. and Kamper, D.G., 2018. Development of a 3D, networked multi-user virtual reality environment for home therapy after stroke. </w:t>
+      </w:r>
       <w:r>
         <w:rPr>
           <w:i/>
           <w:iCs/>
           <w:lang w:eastAsia="en-US"/>
         </w:rPr>
-        <w:t xml:space="preserve"> and rehabilitation</w:t>
+        <w:t>Journal of neuroengineering and rehabilitation</w:t>
       </w:r>
       <w:r>
         <w:rPr>
@@ -6762,83 +7763,33 @@
           <w:iCs/>
           <w:lang w:eastAsia="en-US"/>
         </w:rPr>
-        <w:t>18</w:t>
-      </w:r>
-      <w:r>
-        <w:rPr>
-          <w:lang w:eastAsia="en-US"/>
-        </w:rPr>
-        <w:t>, pp.1-16.</w:t>
-      </w:r>
-    </w:p>
-    <w:p>
-      <w:pPr>
-        <w:rPr>
-          <w:lang w:eastAsia="en-US"/>
-        </w:rPr>
-      </w:pPr>
-    </w:p>
-    <w:p>
-      <w:pPr>
-        <w:rPr>
-          <w:lang w:eastAsia="en-US"/>
-        </w:rPr>
-      </w:pPr>
-      <w:proofErr w:type="spellStart"/>
-      <w:r>
-        <w:rPr>
-          <w:lang w:eastAsia="en-US"/>
-        </w:rPr>
-        <w:t>Triandafilou</w:t>
-      </w:r>
-      <w:proofErr w:type="spellEnd"/>
-      <w:r>
-        <w:rPr>
-          <w:lang w:eastAsia="en-US"/>
-        </w:rPr>
-        <w:t xml:space="preserve">, K.M., </w:t>
-      </w:r>
-      <w:proofErr w:type="spellStart"/>
-      <w:r>
-        <w:rPr>
-          <w:lang w:eastAsia="en-US"/>
-        </w:rPr>
-        <w:t>Tsoupikova</w:t>
-      </w:r>
-      <w:proofErr w:type="spellEnd"/>
-      <w:r>
-        <w:rPr>
-          <w:lang w:eastAsia="en-US"/>
-        </w:rPr>
-        <w:t xml:space="preserve">, D., Barry, A.J., Thielbar, K.N., </w:t>
-      </w:r>
-      <w:proofErr w:type="spellStart"/>
-      <w:r>
-        <w:rPr>
-          <w:lang w:eastAsia="en-US"/>
-        </w:rPr>
-        <w:t>Stoykov</w:t>
-      </w:r>
-      <w:proofErr w:type="spellEnd"/>
-      <w:r>
-        <w:rPr>
-          <w:lang w:eastAsia="en-US"/>
-        </w:rPr>
-        <w:t xml:space="preserve">, N. and Kamper, D.G., 2018. </w:t>
-      </w:r>
-      <w:proofErr w:type="gramStart"/>
-      <w:r>
-        <w:rPr>
-          <w:lang w:eastAsia="en-US"/>
-        </w:rPr>
-        <w:t>Development of a 3D,</w:t>
-      </w:r>
-      <w:proofErr w:type="gramEnd"/>
-      <w:r>
-        <w:rPr>
-          <w:lang w:eastAsia="en-US"/>
-        </w:rPr>
-        <w:t xml:space="preserve"> networked multi-user virtual reality environment for home therapy after stroke. </w:t>
+        <w:t>15</w:t>
+      </w:r>
+      <w:r>
+        <w:rPr>
+          <w:lang w:eastAsia="en-US"/>
+        </w:rPr>
+        <w:t>, pp.1-13.</w:t>
+      </w:r>
+    </w:p>
+    <w:p>
+      <w:pPr>
+        <w:rPr>
+          <w:lang w:eastAsia="en-US"/>
+        </w:rPr>
+      </w:pPr>
+    </w:p>
+    <w:p>
+      <w:pPr>
+        <w:rPr>
+          <w:lang w:eastAsia="en-US"/>
+        </w:rPr>
+      </w:pPr>
+      <w:r>
+        <w:rPr>
+          <w:lang w:eastAsia="en-US"/>
+        </w:rPr>
+        <w:t>Vieira, C., da Silva Pais-Vieira, C.F., Novais, J. and Perrotta, A., 2021. Serious game design and clinical improvement in physical rehabilitation: systematic review. </w:t>
       </w:r>
       <w:r>
         <w:rPr>
@@ -6846,86 +7797,20 @@
           <w:iCs/>
           <w:lang w:eastAsia="en-US"/>
         </w:rPr>
-        <w:t xml:space="preserve">Journal of </w:t>
-      </w:r>
-      <w:proofErr w:type="spellStart"/>
+        <w:t>JMIR Serious Games</w:t>
+      </w:r>
+      <w:r>
+        <w:rPr>
+          <w:lang w:eastAsia="en-US"/>
+        </w:rPr>
+        <w:t>, </w:t>
+      </w:r>
       <w:r>
         <w:rPr>
           <w:i/>
           <w:iCs/>
           <w:lang w:eastAsia="en-US"/>
         </w:rPr>
-        <w:t>neuroengineering</w:t>
-      </w:r>
-      <w:proofErr w:type="spellEnd"/>
-      <w:r>
-        <w:rPr>
-          <w:i/>
-          <w:iCs/>
-          <w:lang w:eastAsia="en-US"/>
-        </w:rPr>
-        <w:t xml:space="preserve"> and rehabilitation</w:t>
-      </w:r>
-      <w:r>
-        <w:rPr>
-          <w:lang w:eastAsia="en-US"/>
-        </w:rPr>
-        <w:t>, </w:t>
-      </w:r>
-      <w:r>
-        <w:rPr>
-          <w:i/>
-          <w:iCs/>
-          <w:lang w:eastAsia="en-US"/>
-        </w:rPr>
-        <w:t>15</w:t>
-      </w:r>
-      <w:r>
-        <w:rPr>
-          <w:lang w:eastAsia="en-US"/>
-        </w:rPr>
-        <w:t>, pp.1-13.</w:t>
-      </w:r>
-    </w:p>
-    <w:p>
-      <w:pPr>
-        <w:rPr>
-          <w:lang w:eastAsia="en-US"/>
-        </w:rPr>
-      </w:pPr>
-    </w:p>
-    <w:p>
-      <w:pPr>
-        <w:rPr>
-          <w:lang w:eastAsia="en-US"/>
-        </w:rPr>
-      </w:pPr>
-      <w:r>
-        <w:rPr>
-          <w:lang w:eastAsia="en-US"/>
-        </w:rPr>
-        <w:t>Vieira, C., da Silva Pais-Vieira, C.F., Novais, J. and Perrotta, A., 2021. Serious game design and clinical improvement in physical rehabilitation: systematic review. </w:t>
-      </w:r>
-      <w:r>
-        <w:rPr>
-          <w:i/>
-          <w:iCs/>
-          <w:lang w:eastAsia="en-US"/>
-        </w:rPr>
-        <w:t>JMIR Serious Games</w:t>
-      </w:r>
-      <w:r>
-        <w:rPr>
-          <w:lang w:eastAsia="en-US"/>
-        </w:rPr>
-        <w:t>, </w:t>
-      </w:r>
-      <w:r>
-        <w:rPr>
-          <w:i/>
-          <w:iCs/>
-          <w:lang w:eastAsia="en-US"/>
-        </w:rPr>
         <w:t>9</w:t>
       </w:r>
       <w:r>
@@ -6954,7 +7839,7 @@
         </w:rPr>
         <w:t xml:space="preserve">The University Of British Columbia (2021). Available at: </w:t>
       </w:r>
-      <w:hyperlink r:id="rId17" w:history="1">
+      <w:hyperlink r:id="rId19" w:history="1">
         <w:r>
           <w:rPr>
             <w:rStyle w:val="Hyperlink"/>
@@ -6984,8 +7869,8 @@
       </w:r>
     </w:p>
     <w:sectPr>
-      <w:footerReference w:type="default" r:id="rId18"/>
-      <w:footerReference w:type="first" r:id="rId19"/>
+      <w:footerReference w:type="default" r:id="rId20"/>
+      <w:footerReference w:type="first" r:id="rId21"/>
       <w:pgSz w:w="11906" w:h="16838"/>
       <w:pgMar w:top="1440" w:right="1440" w:bottom="1440" w:left="1440" w:header="708" w:footer="708" w:gutter="0"/>
       <w:pgNumType w:start="1"/>
@@ -7083,11 +7968,11 @@
 
 <file path=word/commentsExtended.xml><?xml version="1.0" encoding="utf-8"?>
 <w15:commentsEx xmlns:wpc="http://schemas.microsoft.com/office/word/2010/wordprocessingCanvas" xmlns:cx="http://schemas.microsoft.com/office/drawing/2014/chartex" xmlns:cx1="http://schemas.microsoft.com/office/drawing/2015/9/8/chartex" xmlns:cx2="http://schemas.microsoft.com/office/drawing/2015/10/21/chartex" xmlns:cx3="http://schemas.microsoft.com/office/drawing/2016/5/9/chartex" xmlns:cx4="http://schemas.microsoft.com/office/drawing/2016/5/10/chartex" xmlns:cx5="http://schemas.microsoft.com/office/drawing/2016/5/11/chartex" xmlns:cx6="http://schemas.microsoft.com/office/drawing/2016/5/12/chartex" xmlns:cx7="http://schemas.microsoft.com/office/drawing/2016/5/13/chartex" xmlns:cx8="http://schemas.microsoft.com/office/drawing/2016/5/14/chartex" xmlns:mc="http://schemas.openxmlformats.org/markup-compatibility/2006" xmlns:aink="http://schemas.microsoft.com/office/drawing/2016/ink" xmlns:am3d="http://schemas.microsoft.com/office/drawing/2017/model3d" xmlns:o="urn:schemas-microsoft-com:office:office" xmlns:oel="http://schemas.microsoft.com/office/2019/extlst" xmlns:r="http://schemas.openxmlformats.org/officeDocument/2006/relationships" xmlns:m="http://schemas.openxmlformats.org/officeDocument/2006/math" xmlns:v="urn:schemas-microsoft-com:vml" xmlns:wp14="http://schemas.microsoft.com/office/word/2010/wordprocessingDrawing" xmlns:wp="http://schemas.openxmlformats.org/drawingml/2006/wordprocessingDrawing" xmlns:w10="urn:schemas-microsoft-com:office:word" xmlns:w="http://schemas.openxmlformats.org/wordprocessingml/2006/main" xmlns:w14="http://schemas.microsoft.com/office/word/2010/wordml" xmlns:w15="http://schemas.microsoft.com/office/word/2012/wordml" xmlns:w16cex="http://schemas.microsoft.com/office/word/2018/wordml/cex" xmlns:w16cid="http://schemas.microsoft.com/office/word/2016/wordml/cid" xmlns:w16="http://schemas.microsoft.com/office/word/2018/wordml" xmlns:w16du="http://schemas.microsoft.com/office/word/2023/wordml/word16du" xmlns:w16sdtdh="http://schemas.microsoft.com/office/word/2020/wordml/sdtdatahash" xmlns:w16se="http://schemas.microsoft.com/office/word/2015/wordml/symex" xmlns:wpg="http://schemas.microsoft.com/office/word/2010/wordprocessingGroup" xmlns:wpi="http://schemas.microsoft.com/office/word/2010/wordprocessingInk" xmlns:wne="http://schemas.microsoft.com/office/word/2006/wordml" xmlns:wps="http://schemas.microsoft.com/office/word/2010/wordprocessingShape" mc:Ignorable="w14 w15 w16se w16cid w16 w16cex w16sdtdh w16du wp14">
-  <w15:commentEx w15:paraId="669ECE3E" w15:done="0"/>
-  <w15:commentEx w15:paraId="53AB0764" w15:done="0"/>
-  <w15:commentEx w15:paraId="4687A0DB" w15:done="0"/>
-  <w15:commentEx w15:paraId="7E1E249E" w15:done="0"/>
-  <w15:commentEx w15:paraId="1F425EF9" w15:done="0"/>
+  <w15:commentEx w15:paraId="669ECE3E" w15:done="1"/>
+  <w15:commentEx w15:paraId="53AB0764" w15:done="1"/>
+  <w15:commentEx w15:paraId="4687A0DB" w15:done="1"/>
+  <w15:commentEx w15:paraId="7E1E249E" w15:done="1"/>
+  <w15:commentEx w15:paraId="1F425EF9" w15:done="1"/>
 </w15:commentsEx>
 </file>
 
@@ -11395,6 +12280,7 @@
     <w:rsid w:val="001F2BBF"/>
     <w:rsid w:val="002134BB"/>
     <w:rsid w:val="00221910"/>
+    <w:rsid w:val="002725E9"/>
     <w:rsid w:val="00291C03"/>
     <w:rsid w:val="003635C8"/>
     <w:rsid w:val="0039798E"/>
@@ -11402,24 +12288,30 @@
     <w:rsid w:val="00562474"/>
     <w:rsid w:val="00583AED"/>
     <w:rsid w:val="00586181"/>
+    <w:rsid w:val="00590E94"/>
     <w:rsid w:val="005C4EDA"/>
     <w:rsid w:val="005F0FE3"/>
     <w:rsid w:val="00694D71"/>
     <w:rsid w:val="006973F6"/>
     <w:rsid w:val="006E701F"/>
+    <w:rsid w:val="007226B7"/>
     <w:rsid w:val="00740676"/>
+    <w:rsid w:val="00772894"/>
     <w:rsid w:val="00783D3C"/>
     <w:rsid w:val="007D3204"/>
     <w:rsid w:val="007E24E0"/>
+    <w:rsid w:val="00844A7E"/>
     <w:rsid w:val="00864361"/>
     <w:rsid w:val="00874914"/>
     <w:rsid w:val="00933D4D"/>
     <w:rsid w:val="00952E38"/>
     <w:rsid w:val="00971D6F"/>
     <w:rsid w:val="00A41C89"/>
+    <w:rsid w:val="00A71380"/>
     <w:rsid w:val="00AA6207"/>
     <w:rsid w:val="00AB32CB"/>
     <w:rsid w:val="00AD22DC"/>
+    <w:rsid w:val="00B64001"/>
     <w:rsid w:val="00C22D3F"/>
     <w:rsid w:val="00C33BC3"/>
     <w:rsid w:val="00D01E25"/>
@@ -11428,6 +12320,7 @@
     <w:rsid w:val="00D9018A"/>
     <w:rsid w:val="00DE5C12"/>
     <w:rsid w:val="00E25F44"/>
+    <w:rsid w:val="00EB24DF"/>
     <w:rsid w:val="00ED0D04"/>
     <w:rsid w:val="00F26119"/>
     <w:rsid w:val="00F37BBC"/>

</xml_diff>